<commit_message>
Syncing with version 27.0.33563.0
</commit_message>
<xml_diff>
--- a/Apps/W1/SubscriptionBilling/App/Sales Service Commitments/Report Extensions/Layouts/SalesOrderConfForSubscriptionBilling.docx
+++ b/Apps/W1/SubscriptionBilling/App/Sales Service Commitments/Report Extensions/Layouts/SalesOrderConfForSubscriptionBilling.docx
@@ -1,6 +1,6 @@
 
 <file path=word/document.xml><?xml version="1.0" encoding="utf-8"?>
-<w:document xmlns:wpc="http://schemas.microsoft.com/office/word/2010/wordprocessingCanvas" xmlns:cx="http://schemas.microsoft.com/office/drawing/2014/chartex" xmlns:cx1="http://schemas.microsoft.com/office/drawing/2015/9/8/chartex" xmlns:cx2="http://schemas.microsoft.com/office/drawing/2015/10/21/chartex" xmlns:cx3="http://schemas.microsoft.com/office/drawing/2016/5/9/chartex" xmlns:cx4="http://schemas.microsoft.com/office/drawing/2016/5/10/chartex" xmlns:cx5="http://schemas.microsoft.com/office/drawing/2016/5/11/chartex" xmlns:cx6="http://schemas.microsoft.com/office/drawing/2016/5/12/chartex" xmlns:cx7="http://schemas.microsoft.com/office/drawing/2016/5/13/chartex" xmlns:cx8="http://schemas.microsoft.com/office/drawing/2016/5/14/chartex" xmlns:mc="http://schemas.openxmlformats.org/markup-compatibility/2006" xmlns:aink="http://schemas.microsoft.com/office/drawing/2016/ink" xmlns:am3d="http://schemas.microsoft.com/office/drawing/2017/model3d" xmlns:o="urn:schemas-microsoft-com:office:office" xmlns:oel="http://schemas.microsoft.com/office/2019/extlst" xmlns:r="http://schemas.openxmlformats.org/officeDocument/2006/relationships" xmlns:m="http://schemas.openxmlformats.org/officeDocument/2006/math" xmlns:v="urn:schemas-microsoft-com:vml" xmlns:wp14="http://schemas.microsoft.com/office/word/2010/wordprocessingDrawing" xmlns:wp="http://schemas.openxmlformats.org/drawingml/2006/wordprocessingDrawing" xmlns:w10="urn:schemas-microsoft-com:office:word" xmlns:w="http://schemas.openxmlformats.org/wordprocessingml/2006/main" xmlns:w14="http://schemas.microsoft.com/office/word/2010/wordml" xmlns:w15="http://schemas.microsoft.com/office/word/2012/wordml" xmlns:w16cex="http://schemas.microsoft.com/office/word/2018/wordml/cex" xmlns:w16cid="http://schemas.microsoft.com/office/word/2016/wordml/cid" xmlns:w16="http://schemas.microsoft.com/office/word/2018/wordml" xmlns:w16du="http://schemas.microsoft.com/office/word/2023/wordml/word16du" xmlns:w16sdtdh="http://schemas.microsoft.com/office/word/2020/wordml/sdtdatahash" xmlns:w16se="http://schemas.microsoft.com/office/word/2015/wordml/symex" xmlns:wpg="http://schemas.microsoft.com/office/word/2010/wordprocessingGroup" xmlns:wpi="http://schemas.microsoft.com/office/word/2010/wordprocessingInk" xmlns:wne="http://schemas.microsoft.com/office/word/2006/wordml" xmlns:wps="http://schemas.microsoft.com/office/word/2010/wordprocessingShape" mc:Ignorable="w14 w15 w16se w16cid w16 w16cex w16sdtdh w16du wp14">
+<w:document xmlns:wpc="http://schemas.microsoft.com/office/word/2010/wordprocessingCanvas" xmlns:cx="http://schemas.microsoft.com/office/drawing/2014/chartex" xmlns:cx1="http://schemas.microsoft.com/office/drawing/2015/9/8/chartex" xmlns:cx2="http://schemas.microsoft.com/office/drawing/2015/10/21/chartex" xmlns:cx3="http://schemas.microsoft.com/office/drawing/2016/5/9/chartex" xmlns:cx4="http://schemas.microsoft.com/office/drawing/2016/5/10/chartex" xmlns:cx5="http://schemas.microsoft.com/office/drawing/2016/5/11/chartex" xmlns:cx6="http://schemas.microsoft.com/office/drawing/2016/5/12/chartex" xmlns:cx7="http://schemas.microsoft.com/office/drawing/2016/5/13/chartex" xmlns:cx8="http://schemas.microsoft.com/office/drawing/2016/5/14/chartex" xmlns:mc="http://schemas.openxmlformats.org/markup-compatibility/2006" xmlns:aink="http://schemas.microsoft.com/office/drawing/2016/ink" xmlns:am3d="http://schemas.microsoft.com/office/drawing/2017/model3d" xmlns:o="urn:schemas-microsoft-com:office:office" xmlns:oel="http://schemas.microsoft.com/office/2019/extlst" xmlns:r="http://schemas.openxmlformats.org/officeDocument/2006/relationships" xmlns:m="http://schemas.openxmlformats.org/officeDocument/2006/math" xmlns:v="urn:schemas-microsoft-com:vml" xmlns:wp14="http://schemas.microsoft.com/office/word/2010/wordprocessingDrawing" xmlns:wp="http://schemas.openxmlformats.org/drawingml/2006/wordprocessingDrawing" xmlns:w10="urn:schemas-microsoft-com:office:word" xmlns:w="http://schemas.openxmlformats.org/wordprocessingml/2006/main" xmlns:w14="http://schemas.microsoft.com/office/word/2010/wordml" xmlns:w15="http://schemas.microsoft.com/office/word/2012/wordml" xmlns:w16cex="http://schemas.microsoft.com/office/word/2018/wordml/cex" xmlns:w16cid="http://schemas.microsoft.com/office/word/2016/wordml/cid" xmlns:w16="http://schemas.microsoft.com/office/word/2018/wordml" xmlns:w16du="http://schemas.microsoft.com/office/word/2023/wordml/word16du" xmlns:w16sdtdh="http://schemas.microsoft.com/office/word/2020/wordml/sdtdatahash" xmlns:w16sdtfl="http://schemas.microsoft.com/office/word/2024/wordml/sdtformatlock" xmlns:w16se="http://schemas.microsoft.com/office/word/2015/wordml/symex" xmlns:wpg="http://schemas.microsoft.com/office/word/2010/wordprocessingGroup" xmlns:wpi="http://schemas.microsoft.com/office/word/2010/wordprocessingInk" xmlns:wne="http://schemas.microsoft.com/office/word/2006/wordml" xmlns:wps="http://schemas.microsoft.com/office/word/2010/wordprocessingShape" mc:Ignorable="w14 w15 w16se w16cid w16 w16cex w16sdtdh w16sdtfl w16du wp14">
   <w:body>
     <w:tbl>
       <w:tblPr>
@@ -1385,6 +1385,9 @@
                     </w:sdtPr>
                     <w:sdtContent>
                       <w:p>
+                        <w:pPr>
+                          <w:pStyle w:val="RightAlligned"/>
+                        </w:pPr>
                         <w:proofErr w:type="spellStart"/>
                         <w:r>
                           <w:t>Quantity_Line</w:t>
@@ -1437,6 +1440,9 @@
                     </w:sdtPr>
                     <w:sdtContent>
                       <w:p>
+                        <w:pPr>
+                          <w:pStyle w:val="RightAlligned"/>
+                        </w:pPr>
                         <w:proofErr w:type="spellStart"/>
                         <w:r>
                           <w:t>UnitPrice</w:t>
@@ -1463,6 +1469,9 @@
                     </w:sdtPr>
                     <w:sdtContent>
                       <w:p>
+                        <w:pPr>
+                          <w:pStyle w:val="RightAlligned"/>
+                        </w:pPr>
                         <w:proofErr w:type="spellStart"/>
                         <w:r>
                           <w:t>LineDiscountPercentText_Line</w:t>
@@ -1489,6 +1498,9 @@
                     </w:sdtPr>
                     <w:sdtContent>
                       <w:p>
+                        <w:pPr>
+                          <w:pStyle w:val="RightAlligned"/>
+                        </w:pPr>
                         <w:proofErr w:type="spellStart"/>
                         <w:r>
                           <w:t>VATPct_Line</w:t>
@@ -1518,6 +1530,9 @@
                     </w:sdtPr>
                     <w:sdtContent>
                       <w:p>
+                        <w:pPr>
+                          <w:pStyle w:val="RightAlligned"/>
+                        </w:pPr>
                         <w:proofErr w:type="spellStart"/>
                         <w:r>
                           <w:t>LineAmount_Line</w:t>
@@ -1568,6 +1583,7 @@
                           </w:tcPr>
                           <w:p>
                             <w:pPr>
+                              <w:pStyle w:val="NoSpacing"/>
                               <w:rPr>
                                 <w:i/>
                                 <w:iCs/>
@@ -1601,6 +1617,7 @@
                             <w:sdtContent>
                               <w:p>
                                 <w:pPr>
+                                  <w:pStyle w:val="NoSpacing"/>
                                   <w:rPr>
                                     <w:i/>
                                     <w:iCs/>
@@ -1629,6 +1646,7 @@
                           </w:tcPr>
                           <w:p>
                             <w:pPr>
+                              <w:pStyle w:val="NoSpacing"/>
                               <w:rPr>
                                 <w:i/>
                                 <w:iCs/>
@@ -1644,6 +1662,7 @@
                           </w:tcPr>
                           <w:p>
                             <w:pPr>
+                              <w:pStyle w:val="NoSpacing"/>
                               <w:rPr>
                                 <w:i/>
                                 <w:iCs/>
@@ -1677,6 +1696,8 @@
                             <w:sdtContent>
                               <w:p>
                                 <w:pPr>
+                                  <w:pStyle w:val="NoSpacing"/>
+                                  <w:jc w:val="right"/>
                                   <w:rPr>
                                     <w:i/>
                                     <w:iCs/>
@@ -1723,6 +1744,8 @@
                             <w:sdtContent>
                               <w:p>
                                 <w:pPr>
+                                  <w:pStyle w:val="NoSpacing"/>
+                                  <w:jc w:val="right"/>
                                   <w:rPr>
                                     <w:i/>
                                     <w:iCs/>
@@ -1751,6 +1774,7 @@
                           </w:tcPr>
                           <w:p>
                             <w:pPr>
+                              <w:pStyle w:val="NoSpacing"/>
                               <w:rPr>
                                 <w:i/>
                                 <w:iCs/>
@@ -1769,6 +1793,7 @@
                           </w:tcPr>
                           <w:p>
                             <w:pPr>
+                              <w:pStyle w:val="NoSpacing"/>
                               <w:rPr>
                                 <w:i/>
                                 <w:iCs/>
@@ -1819,6 +1844,7 @@
                                   </w:tcPr>
                                   <w:p>
                                     <w:pPr>
+                                      <w:pStyle w:val="NoSpacing"/>
                                       <w:rPr>
                                         <w:i/>
                                         <w:iCs/>
@@ -1852,6 +1878,7 @@
                                     <w:sdtContent>
                                       <w:p>
                                         <w:pPr>
+                                          <w:pStyle w:val="NoSpacing"/>
                                           <w:rPr>
                                             <w:i/>
                                             <w:iCs/>
@@ -1880,6 +1907,7 @@
                                   </w:tcPr>
                                   <w:p>
                                     <w:pPr>
+                                      <w:pStyle w:val="NoSpacing"/>
                                       <w:rPr>
                                         <w:i/>
                                         <w:iCs/>
@@ -1895,6 +1923,7 @@
                                   </w:tcPr>
                                   <w:p>
                                     <w:pPr>
+                                      <w:pStyle w:val="NoSpacing"/>
                                       <w:rPr>
                                         <w:i/>
                                         <w:iCs/>
@@ -1928,6 +1957,8 @@
                                     <w:sdtContent>
                                       <w:p>
                                         <w:pPr>
+                                          <w:pStyle w:val="NoSpacing"/>
+                                          <w:jc w:val="right"/>
                                           <w:rPr>
                                             <w:i/>
                                             <w:iCs/>
@@ -1974,6 +2005,8 @@
                                     <w:sdtContent>
                                       <w:p>
                                         <w:pPr>
+                                          <w:pStyle w:val="NoSpacing"/>
+                                          <w:jc w:val="right"/>
                                           <w:rPr>
                                             <w:i/>
                                             <w:iCs/>
@@ -2002,6 +2035,7 @@
                                   </w:tcPr>
                                   <w:p>
                                     <w:pPr>
+                                      <w:pStyle w:val="NoSpacing"/>
                                       <w:rPr>
                                         <w:i/>
                                         <w:iCs/>
@@ -2020,6 +2054,7 @@
                                   </w:tcPr>
                                   <w:p>
                                     <w:pPr>
+                                      <w:pStyle w:val="NoSpacing"/>
                                       <w:rPr>
                                         <w:i/>
                                         <w:iCs/>
@@ -2156,6 +2191,7 @@
                       <w:p>
                         <w:pPr>
                           <w:pStyle w:val="NoSpacing"/>
+                          <w:jc w:val="right"/>
                         </w:pPr>
                         <w:proofErr w:type="spellStart"/>
                         <w:r>
@@ -2404,464 +2440,10 @@
             <w:shd w:val="clear" w:color="auto" w:fill="auto"/>
             <w:hideMark/>
           </w:tcPr>
-          <w:tbl>
-            <w:tblPr>
-              <w:tblStyle w:val="TableGrid1"/>
-              <w:tblW w:w="10490" w:type="dxa"/>
-              <w:tblBorders>
-                <w:top w:val="none" w:color="auto" w:sz="0" w:space="0"/>
-                <w:left w:val="none" w:color="auto" w:sz="0" w:space="0"/>
-                <w:bottom w:val="none" w:color="auto" w:sz="0" w:space="0"/>
-                <w:right w:val="none" w:color="auto" w:sz="0" w:space="0"/>
-                <w:insideH w:val="none" w:color="auto" w:sz="0" w:space="0"/>
-                <w:insideV w:val="none" w:color="auto" w:sz="0" w:space="0"/>
-              </w:tblBorders>
-              <w:tblLook w:val="04A0" w:firstRow="1" w:lastRow="0" w:firstColumn="1" w:lastColumn="0" w:noHBand="0" w:noVBand="1"/>
-            </w:tblPr>
-            <w:tblGrid>
-              <w:gridCol w:w="3126"/>
-              <w:gridCol w:w="4235"/>
-              <w:gridCol w:w="3129"/>
-            </w:tblGrid>
-            <w:sdt>
-              <w:sdtPr>
-                <w:rPr>
-                  <w:rFonts w:asciiTheme="minorHAnsi" w:hAnsiTheme="minorHAnsi" w:eastAsiaTheme="minorHAnsi" w:cstheme="minorBidi"/>
-                  <w:iCs w:val="0"/>
-                  <w:sz w:val="22"/>
-                  <w:szCs w:val="16"/>
-                </w:rPr>
-                <w:alias w:val="#Nav: /Header/ServiceCommitmentForLineCaption"/>
-                <w:tag w:val="#Nav: Standard_Sales_Order_Conf/1305"/>
-                <w:id w:val="950049920"/>
-                <w15:dataBinding w:prefixMappings="xmlns:ns0='urn:microsoft-dynamics-nav/reports/Standard_Sales_Order_Conf/1305/'" w:xpath="/ns0:NavWordReportXmlPart[1]/ns0:Header[1]/ns0:ServiceCommitmentForLineCaption" w:storeItemID="{B46AED74-A066-4605-A66F-AC08556F8CC4}"/>
-                <w15:repeatingSection/>
-              </w:sdtPr>
-              <w:sdtContent>
-                <w:sdt>
-                  <w:sdtPr>
-                    <w:rPr>
-                      <w:rFonts w:asciiTheme="minorHAnsi" w:hAnsiTheme="minorHAnsi" w:eastAsiaTheme="minorHAnsi" w:cstheme="minorBidi"/>
-                      <w:iCs w:val="0"/>
-                      <w:sz w:val="22"/>
-                      <w:szCs w:val="16"/>
-                    </w:rPr>
-                    <w:id w:val="1753998404"/>
-                    <w:placeholder>
-                      <w:docPart w:val="DefaultPlaceholder_-1854013435"/>
-                    </w:placeholder>
-                    <w15:repeatingSectionItem/>
-                  </w:sdtPr>
-                  <w:sdtContent>
-                    <w:tr>
-                      <w:trPr>
-                        <w:cantSplit/>
-                        <w:trHeight w:val="567"/>
-                      </w:trPr>
-                      <w:tc>
-                        <w:tcPr>
-                          <w:tcW w:w="4990" w:type="dxa"/>
-                          <w:shd w:val="clear" w:color="auto" w:fill="auto"/>
-                          <w:tcMar>
-                            <w:left w:w="57" w:type="dxa"/>
-                            <w:right w:w="57" w:type="dxa"/>
-                          </w:tcMar>
-                          <w:vAlign w:val="bottom"/>
-                        </w:tcPr>
-                        <w:p>
-                          <w:pPr>
-                            <w:pStyle w:val="RightAlligned"/>
-                            <w:rPr>
-                              <w:szCs w:val="16"/>
-                            </w:rPr>
-                          </w:pPr>
-                        </w:p>
-                      </w:tc>
-                      <w:tc>
-                        <w:tcPr>
-                          <w:tcW w:w="3402" w:type="dxa"/>
-                          <w:tcBorders>
-                            <w:bottom w:val="single" w:color="auto" w:sz="4" w:space="0"/>
-                          </w:tcBorders>
-                          <w:shd w:val="clear" w:color="auto" w:fill="auto"/>
-                          <w:tcMar>
-                            <w:left w:w="57" w:type="dxa"/>
-                            <w:right w:w="57" w:type="dxa"/>
-                          </w:tcMar>
-                          <w:vAlign w:val="bottom"/>
-                        </w:tcPr>
-                        <w:sdt>
-                          <w:sdtPr>
-                            <w:rPr>
-                              <w:rFonts w:ascii="Segoe UI" w:hAnsi="Segoe UI" w:cs="Segoe UI"/>
-                              <w:b/>
-                              <w:bCs/>
-                              <w:sz w:val="16"/>
-                              <w:szCs w:val="16"/>
-                            </w:rPr>
-                            <w:id w:val="166686291"/>
-                            <w:placeholder>
-                              <w:docPart w:val="DefaultPlaceholder_-1854013440"/>
-                            </w:placeholder>
-                            <w:dataBinding w:prefixMappings="xmlns:ns0='urn:microsoft-dynamics-nav/reports/Standard_Sales_Order_Conf/1305/'" w:xpath="/ns0:NavWordReportXmlPart[1]/ns0:Header[1]/ns0:ServiceCommitmentForLineCaption[1]/ns0:ServiceCommitmentForLineTotalText_Lbl[1]" w:storeItemID="{B46AED74-A066-4605-A66F-AC08556F8CC4}"/>
-                            <w:text/>
-                            <w:alias w:val="#Nav: /Header/ServiceCommitmentForLineCaption/ServiceCommitmentForLineTotalText_Lbl"/>
-                            <w:tag w:val="#Nav: Standard_Sales_Order_Conf/1305"/>
-                          </w:sdtPr>
-                          <w:sdtContent>
-                            <w:p>
-                              <w:pPr>
-                                <w:rPr>
-                                  <w:rFonts w:ascii="Segoe UI" w:hAnsi="Segoe UI" w:cs="Segoe UI"/>
-                                  <w:sz w:val="16"/>
-                                  <w:szCs w:val="16"/>
-                                </w:rPr>
-                              </w:pPr>
-                              <w:proofErr w:type="spellStart"/>
-                              <w:r>
-                                <w:rPr>
-                                  <w:rFonts w:ascii="Segoe UI" w:hAnsi="Segoe UI" w:cs="Segoe UI"/>
-                                  <w:b/>
-                                  <w:bCs/>
-                                  <w:sz w:val="16"/>
-                                  <w:szCs w:val="16"/>
-                                </w:rPr>
-                                <w:t>ServiceCommitmentForLineTotalText_Lbl</w:t>
-                              </w:r>
-                              <w:proofErr w:type="spellEnd"/>
-                            </w:p>
-                          </w:sdtContent>
-                        </w:sdt>
-                      </w:tc>
-                      <w:tc>
-                        <w:tcPr>
-                          <w:tcW w:w="2098" w:type="dxa"/>
-                          <w:tcBorders>
-                            <w:bottom w:val="single" w:color="auto" w:sz="4" w:space="0"/>
-                          </w:tcBorders>
-                          <w:shd w:val="clear" w:color="auto" w:fill="auto"/>
-                          <w:tcMar>
-                            <w:left w:w="57" w:type="dxa"/>
-                            <w:right w:w="57" w:type="dxa"/>
-                          </w:tcMar>
-                          <w:vAlign w:val="bottom"/>
-                        </w:tcPr>
-                        <w:p>
-                          <w:pPr>
-                            <w:rPr>
-                              <w:rFonts w:ascii="Segoe UI" w:hAnsi="Segoe UI" w:cs="Segoe UI"/>
-                              <w:sz w:val="16"/>
-                              <w:szCs w:val="16"/>
-                            </w:rPr>
-                          </w:pPr>
-                        </w:p>
-                      </w:tc>
-                    </w:tr>
-                  </w:sdtContent>
-                </w:sdt>
-              </w:sdtContent>
-            </w:sdt>
-            <w:sdt>
-              <w:sdtPr>
-                <w:rPr>
-                  <w:b/>
-                  <w:bCs/>
-                  <w:szCs w:val="16"/>
-                </w:rPr>
-                <w:alias w:val="#Nav: /Header/ServiceCommitmentsGroup"/>
-                <w:tag w:val="#Nav: Standard_Sales_Order_Conf/1305"/>
-                <w:id w:val="1783921586"/>
-                <w15:dataBinding w:prefixMappings="xmlns:ns0='urn:microsoft-dynamics-nav/reports/Standard_Sales_Order_Conf/1305/'" w:xpath="/ns0:NavWordReportXmlPart[1]/ns0:Header[1]/ns0:ServiceCommitmentsGroup" w:storeItemID="{B46AED74-A066-4605-A66F-AC08556F8CC4}"/>
-                <w15:repeatingSection/>
-              </w:sdtPr>
-              <w:sdtEndPr>
-                <w:rPr>
-                  <w:b w:val="0"/>
-                  <w:bCs w:val="0"/>
-                  <w:szCs w:val="14"/>
-                </w:rPr>
-              </w:sdtEndPr>
-              <w:sdtContent>
-                <w:sdt>
-                  <w:sdtPr>
-                    <w:rPr>
-                      <w:b/>
-                      <w:bCs/>
-                      <w:szCs w:val="16"/>
-                    </w:rPr>
-                    <w:id w:val="-1984463324"/>
-                    <w:placeholder>
-                      <w:docPart w:val="DefaultPlaceholder_-1854013435"/>
-                    </w:placeholder>
-                    <w15:repeatingSectionItem/>
-                  </w:sdtPr>
-                  <w:sdtEndPr>
-                    <w:rPr>
-                      <w:b w:val="0"/>
-                      <w:bCs w:val="0"/>
-                      <w:szCs w:val="14"/>
-                    </w:rPr>
-                  </w:sdtEndPr>
-                  <w:sdtContent>
-                    <w:tr>
-                      <w:trPr>
-                        <w:cantSplit/>
-                      </w:trPr>
-                      <w:tc>
-                        <w:tcPr>
-                          <w:tcW w:w="4990" w:type="dxa"/>
-                          <w:shd w:val="clear" w:color="auto" w:fill="auto"/>
-                          <w:tcMar>
-                            <w:left w:w="57" w:type="dxa"/>
-                            <w:right w:w="57" w:type="dxa"/>
-                          </w:tcMar>
-                        </w:tcPr>
-                        <w:p>
-                          <w:pPr>
-                            <w:pStyle w:val="RightAlligned"/>
-                            <w:rPr>
-                              <w:b/>
-                              <w:bCs/>
-                              <w:szCs w:val="16"/>
-                            </w:rPr>
-                          </w:pPr>
-                        </w:p>
-                      </w:tc>
-                      <w:tc>
-                        <w:tcPr>
-                          <w:tcW w:w="3402" w:type="dxa"/>
-                          <w:tcBorders>
-                            <w:top w:val="single" w:color="auto" w:sz="4" w:space="0"/>
-                          </w:tcBorders>
-                          <w:shd w:val="clear" w:color="auto" w:fill="auto"/>
-                          <w:tcMar>
-                            <w:left w:w="57" w:type="dxa"/>
-                            <w:right w:w="57" w:type="dxa"/>
-                          </w:tcMar>
-                        </w:tcPr>
-                        <w:sdt>
-                          <w:sdtPr>
-                            <w:rPr>
-                              <w:b/>
-                              <w:bCs/>
-                              <w:sz w:val="16"/>
-                              <w:szCs w:val="16"/>
-                            </w:rPr>
-                            <w:id w:val="-2086985921"/>
-                            <w:placeholder>
-                              <w:docPart w:val="DefaultPlaceholder_-1854013440"/>
-                            </w:placeholder>
-                            <w:dataBinding w:prefixMappings="xmlns:ns0='urn:microsoft-dynamics-nav/reports/Standard_Sales_Order_Conf/1305/'" w:xpath="/ns0:NavWordReportXmlPart[1]/ns0:Header[1]/ns0:ServiceCommitmentsGroup[1]/ns0:ServiceCommitmentsGroupPerPeriod[1]/ns0:ServiceCommitmentsGroupPerPeriodType[1]" w:storeItemID="{B46AED74-A066-4605-A66F-AC08556F8CC4}"/>
-                            <w:text/>
-                            <w:alias w:val="#Nav: /Header/ServiceCommitmentsGroup/ServiceCommitmentsGroupPerPeriod/ServiceCommitmentsGroupPerPeriodType"/>
-                            <w:tag w:val="#Nav: Standard_Sales_Order_Conf/1305"/>
-                          </w:sdtPr>
-                          <w:sdtContent>
-                            <w:p>
-                              <w:pPr>
-                                <w:rPr>
-                                  <w:rFonts w:ascii="Segoe UI" w:hAnsi="Segoe UI" w:cs="Segoe UI"/>
-                                  <w:sz w:val="16"/>
-                                  <w:szCs w:val="16"/>
-                                </w:rPr>
-                              </w:pPr>
-                              <w:proofErr w:type="spellStart"/>
-                              <w:r>
-                                <w:rPr>
-                                  <w:b/>
-                                  <w:bCs/>
-                                  <w:sz w:val="16"/>
-                                  <w:szCs w:val="16"/>
-                                </w:rPr>
-                                <w:t>ServiceCommitmentsGroupPerPeriodType</w:t>
-                              </w:r>
-                              <w:proofErr w:type="spellEnd"/>
-                            </w:p>
-                          </w:sdtContent>
-                        </w:sdt>
-                      </w:tc>
-                      <w:tc>
-                        <w:tcPr>
-                          <w:tcW w:w="2098" w:type="dxa"/>
-                          <w:tcBorders>
-                            <w:top w:val="single" w:color="auto" w:sz="4" w:space="0"/>
-                          </w:tcBorders>
-                          <w:shd w:val="clear" w:color="auto" w:fill="auto"/>
-                          <w:tcMar>
-                            <w:left w:w="57" w:type="dxa"/>
-                            <w:right w:w="57" w:type="dxa"/>
-                          </w:tcMar>
-                        </w:tcPr>
-                        <w:p>
-                          <w:pPr>
-                            <w:rPr>
-                              <w:rFonts w:ascii="Segoe UI" w:hAnsi="Segoe UI" w:cs="Segoe UI"/>
-                              <w:sz w:val="16"/>
-                              <w:szCs w:val="16"/>
-                            </w:rPr>
-                          </w:pPr>
-                        </w:p>
-                      </w:tc>
-                    </w:tr>
-                    <w:sdt>
-                      <w:sdtPr>
-                        <w:rPr>
-                          <w:rFonts w:ascii="Segoe UI" w:hAnsi="Segoe UI" w:cs="Segoe UI"/>
-                          <w:iCs/>
-                          <w:sz w:val="16"/>
-                          <w:szCs w:val="16"/>
-                        </w:rPr>
-                        <w:alias w:val="#Nav: /Header/ServiceCommitmentsGroup/ServiceCommitmentsGroupPerPeriod"/>
-                        <w:tag w:val="#Nav: Standard_Sales_Order_Conf/1305"/>
-                        <w:id w:val="-605809534"/>
-                        <w15:dataBinding w:prefixMappings="xmlns:ns0='urn:microsoft-dynamics-nav/reports/Standard_Sales_Order_Conf/1305/'" w:xpath="/ns0:NavWordReportXmlPart[1]/ns0:Header[1]/ns0:ServiceCommitmentsGroup[1]/ns0:ServiceCommitmentsGroupPerPeriod" w:storeItemID="{B46AED74-A066-4605-A66F-AC08556F8CC4}"/>
-                        <w15:repeatingSection/>
-                      </w:sdtPr>
-                      <w:sdtEndPr>
-                        <w:rPr>
-                          <w:szCs w:val="14"/>
-                        </w:rPr>
-                      </w:sdtEndPr>
-                      <w:sdtContent>
-                        <w:sdt>
-                          <w:sdtPr>
-                            <w:rPr>
-                              <w:rFonts w:ascii="Segoe UI" w:hAnsi="Segoe UI" w:cs="Segoe UI"/>
-                              <w:iCs/>
-                              <w:sz w:val="16"/>
-                              <w:szCs w:val="16"/>
-                            </w:rPr>
-                            <w:id w:val="-475765754"/>
-                            <w:placeholder>
-                              <w:docPart w:val="DefaultPlaceholder_-1854013435"/>
-                            </w:placeholder>
-                            <w15:repeatingSectionItem/>
-                          </w:sdtPr>
-                          <w:sdtEndPr>
-                            <w:rPr>
-                              <w:szCs w:val="14"/>
-                            </w:rPr>
-                          </w:sdtEndPr>
-                          <w:sdtContent>
-                            <w:tr>
-                              <w:trPr>
-                                <w:cantSplit/>
-                              </w:trPr>
-                              <w:tc>
-                                <w:tcPr>
-                                  <w:tcW w:w="4990" w:type="dxa"/>
-                                  <w:shd w:val="clear" w:color="auto" w:fill="auto"/>
-                                  <w:tcMar>
-                                    <w:left w:w="57" w:type="dxa"/>
-                                    <w:right w:w="57" w:type="dxa"/>
-                                  </w:tcMar>
-                                </w:tcPr>
-                                <w:p>
-                                  <w:pPr>
-                                    <w:rPr>
-                                      <w:rFonts w:ascii="Segoe UI" w:hAnsi="Segoe UI" w:cs="Segoe UI"/>
-                                      <w:sz w:val="16"/>
-                                      <w:szCs w:val="16"/>
-                                    </w:rPr>
-                                  </w:pPr>
-                                </w:p>
-                              </w:tc>
-                              <w:tc>
-                                <w:tcPr>
-                                  <w:tcW w:w="3402" w:type="dxa"/>
-                                  <w:shd w:val="clear" w:color="auto" w:fill="auto"/>
-                                  <w:tcMar>
-                                    <w:left w:w="1134" w:type="dxa"/>
-                                    <w:right w:w="57" w:type="dxa"/>
-                                  </w:tcMar>
-                                </w:tcPr>
-                                <w:sdt>
-                                  <w:sdtPr>
-                                    <w:rPr>
-                                      <w:rFonts w:ascii="Segoe UI" w:hAnsi="Segoe UI" w:cs="Segoe UI"/>
-                                      <w:sz w:val="16"/>
-                                      <w:szCs w:val="16"/>
-                                    </w:rPr>
-                                    <w:id w:val="-1294519236"/>
-                                    <w:placeholder>
-                                      <w:docPart w:val="DefaultPlaceholder_-1854013440"/>
-                                    </w:placeholder>
-                                    <w:dataBinding w:prefixMappings="xmlns:ns0='urn:microsoft-dynamics-nav/reports/Standard_Sales_Order_Conf/1305/'" w:xpath="/ns0:NavWordReportXmlPart[1]/ns0:Header[1]/ns0:ServiceCommitmentsGroup[1]/ns0:ServiceCommitmentsGroupPerPeriod[1]/ns0:ServiceCommitmentsGroupPerPeriodName[1]" w:storeItemID="{B46AED74-A066-4605-A66F-AC08556F8CC4}"/>
-                                    <w:text/>
-                                    <w:alias w:val="#Nav: /Header/ServiceCommitmentsGroup/ServiceCommitmentsGroupPerPeriod/ServiceCommitmentsGroupPerPeriodName"/>
-                                    <w:tag w:val="#Nav: Standard_Sales_Order_Conf/1305"/>
-                                  </w:sdtPr>
-                                  <w:sdtContent>
-                                    <w:p>
-                                      <w:pPr>
-                                        <w:rPr>
-                                          <w:rFonts w:ascii="Segoe UI" w:hAnsi="Segoe UI" w:cs="Segoe UI"/>
-                                          <w:sz w:val="16"/>
-                                          <w:szCs w:val="16"/>
-                                        </w:rPr>
-                                      </w:pPr>
-                                      <w:proofErr w:type="spellStart"/>
-                                      <w:r>
-                                        <w:rPr>
-                                          <w:rFonts w:ascii="Segoe UI" w:hAnsi="Segoe UI" w:cs="Segoe UI"/>
-                                          <w:sz w:val="16"/>
-                                          <w:szCs w:val="16"/>
-                                        </w:rPr>
-                                        <w:t>ServiceCommitmentsGroupPerPeriodName</w:t>
-                                      </w:r>
-                                      <w:proofErr w:type="spellEnd"/>
-                                    </w:p>
-                                  </w:sdtContent>
-                                </w:sdt>
-                              </w:tc>
-                              <w:tc>
-                                <w:tcPr>
-                                  <w:tcW w:w="2098" w:type="dxa"/>
-                                  <w:shd w:val="clear" w:color="auto" w:fill="auto"/>
-                                  <w:tcMar>
-                                    <w:left w:w="57" w:type="dxa"/>
-                                    <w:right w:w="57" w:type="dxa"/>
-                                  </w:tcMar>
-                                </w:tcPr>
-                                <w:sdt>
-                                  <w:sdtPr>
-                                    <w:id w:val="1921822034"/>
-                                    <w:placeholder>
-                                      <w:docPart w:val="DefaultPlaceholder_-1854013440"/>
-                                    </w:placeholder>
-                                    <w:dataBinding w:prefixMappings="xmlns:ns0='urn:microsoft-dynamics-nav/reports/Standard_Sales_Order_Conf/1305/'" w:xpath="/ns0:NavWordReportXmlPart[1]/ns0:Header[1]/ns0:ServiceCommitmentsGroup[1]/ns0:ServiceCommitmentsGroupPerPeriod[1]/ns0:ServiceCommitmentsGroupPerPeriodValue[1]" w:storeItemID="{B46AED74-A066-4605-A66F-AC08556F8CC4}"/>
-                                    <w:text/>
-                                    <w:alias w:val="#Nav: /Header/ServiceCommitmentsGroup/ServiceCommitmentsGroupPerPeriod/ServiceCommitmentsGroupPerPeriodValue"/>
-                                    <w:tag w:val="#Nav: Standard_Sales_Order_Conf/1305"/>
-                                  </w:sdtPr>
-                                  <w:sdtContent>
-                                    <w:p>
-                                      <w:pPr>
-                                        <w:pStyle w:val="RightAlligned"/>
-                                      </w:pPr>
-                                      <w:proofErr w:type="spellStart"/>
-                                      <w:r>
-                                        <w:t>ServiceCommitmentsGroupPerPeriodValue</w:t>
-                                      </w:r>
-                                      <w:proofErr w:type="spellEnd"/>
-                                    </w:p>
-                                  </w:sdtContent>
-                                </w:sdt>
-                              </w:tc>
-                            </w:tr>
-                          </w:sdtContent>
-                        </w:sdt>
-                      </w:sdtContent>
-                    </w:sdt>
-                  </w:sdtContent>
-                </w:sdt>
-              </w:sdtContent>
-            </w:sdt>
-          </w:tbl>
           <w:p>
             <w:pPr>
               <w:rPr>
-                <w:rFonts w:ascii="Segoe UI" w:hAnsi="Segoe UI" w:cs="Segoe UI"/>
+                <w:rFonts w:cstheme="minorHAnsi"/>
                 <w:sz w:val="2"/>
                 <w:szCs w:val="2"/>
               </w:rPr>
@@ -2869,6 +2451,410 @@
           </w:p>
         </w:tc>
       </w:tr>
+    </w:tbl>
+    <w:tbl>
+      <w:tblPr>
+        <w:tblStyle w:val="TableGrid"/>
+        <w:tblW w:w="10490" w:type="dxa"/>
+        <w:tblBorders>
+          <w:top w:val="none" w:color="auto" w:sz="0" w:space="0"/>
+          <w:left w:val="none" w:color="auto" w:sz="0" w:space="0"/>
+          <w:bottom w:val="none" w:color="auto" w:sz="0" w:space="0"/>
+          <w:right w:val="none" w:color="auto" w:sz="0" w:space="0"/>
+          <w:insideH w:val="none" w:color="auto" w:sz="0" w:space="0"/>
+          <w:insideV w:val="none" w:color="auto" w:sz="0" w:space="0"/>
+        </w:tblBorders>
+        <w:tblLayout w:type="fixed"/>
+        <w:tblCellMar>
+          <w:left w:w="0" w:type="dxa"/>
+          <w:right w:w="113" w:type="dxa"/>
+        </w:tblCellMar>
+        <w:tblLook w:val="04A0" w:firstRow="1" w:lastRow="0" w:firstColumn="1" w:lastColumn="0" w:noHBand="0" w:noVBand="1"/>
+      </w:tblPr>
+      <w:tblGrid>
+        <w:gridCol w:w="4991"/>
+        <w:gridCol w:w="3400"/>
+        <w:gridCol w:w="2099"/>
+      </w:tblGrid>
+      <w:sdt>
+        <w:sdtPr>
+          <w:rPr>
+            <w:b/>
+            <w:bCs/>
+            <w:sz w:val="16"/>
+            <w:szCs w:val="16"/>
+          </w:rPr>
+          <w:alias w:val="#Nav: /Header/ServiceCommitmentForLineCaption"/>
+          <w:tag w:val="#Nav: Standard_Sales_Order_Conf/1305"/>
+          <w:id w:val="2059891695"/>
+          <w15:dataBinding w:prefixMappings="xmlns:ns0='urn:microsoft-dynamics-nav/reports/Standard_Sales_Order_Conf/1305/'" w:xpath="/ns0:NavWordReportXmlPart[1]/ns0:Header[1]/ns0:ServiceCommitmentForLineCaption" w:storeItemID="{B46AED74-A066-4605-A66F-AC08556F8CC4}"/>
+          <w15:repeatingSection/>
+        </w:sdtPr>
+        <w:sdtContent>
+          <w:sdt>
+            <w:sdtPr>
+              <w:rPr>
+                <w:b/>
+                <w:bCs/>
+                <w:sz w:val="16"/>
+                <w:szCs w:val="16"/>
+              </w:rPr>
+              <w:id w:val="434332447"/>
+              <w:placeholder>
+                <w:docPart w:val="DefaultPlaceholder_-1854013435"/>
+              </w:placeholder>
+              <w15:repeatingSectionItem/>
+            </w:sdtPr>
+            <w:sdtContent>
+              <w:tr>
+                <w:trPr>
+                  <w:trHeight w:val="851"/>
+                </w:trPr>
+                <w:tc>
+                  <w:tcPr>
+                    <w:tcW w:w="4991" w:type="dxa"/>
+                    <w:vAlign w:val="bottom"/>
+                  </w:tcPr>
+                  <w:p>
+                    <w:pPr>
+                      <w:pStyle w:val="NoSpacing"/>
+                      <w:rPr>
+                        <w:b/>
+                        <w:bCs/>
+                        <w:sz w:val="16"/>
+                        <w:szCs w:val="16"/>
+                      </w:rPr>
+                    </w:pPr>
+                  </w:p>
+                </w:tc>
+                <w:sdt>
+                  <w:sdtPr>
+                    <w:rPr>
+                      <w:b/>
+                      <w:bCs/>
+                      <w:sz w:val="16"/>
+                      <w:szCs w:val="16"/>
+                    </w:rPr>
+                    <w:alias w:val="#Nav: /Header/ServiceCommitmentForLineCaption/ServiceCommitmentForLineTotalText_Lbl"/>
+                    <w:tag w:val="#Nav: Standard_Sales_Order_Conf/1305"/>
+                    <w:id w:val="-1737774424"/>
+                    <w:placeholder>
+                      <w:docPart w:val="DefaultPlaceholder_-1854013440"/>
+                    </w:placeholder>
+                    <w:dataBinding w:prefixMappings="xmlns:ns0='urn:microsoft-dynamics-nav/reports/Standard_Sales_Order_Conf/1305/'" w:xpath="/ns0:NavWordReportXmlPart[1]/ns0:Header[1]/ns0:ServiceCommitmentForLineCaption[1]/ns0:ServiceCommitmentForLineTotalText_Lbl[1]" w:storeItemID="{B46AED74-A066-4605-A66F-AC08556F8CC4}"/>
+                    <w:text/>
+                  </w:sdtPr>
+                  <w:sdtContent>
+                    <w:tc>
+                      <w:tcPr>
+                        <w:tcW w:w="5499" w:type="dxa"/>
+                        <w:gridSpan w:val="2"/>
+                        <w:tcBorders>
+                          <w:bottom w:val="single" w:color="auto" w:sz="4" w:space="0"/>
+                        </w:tcBorders>
+                        <w:vAlign w:val="bottom"/>
+                      </w:tcPr>
+                      <w:p>
+                        <w:pPr>
+                          <w:pStyle w:val="NoSpacing"/>
+                          <w:rPr>
+                            <w:b/>
+                            <w:bCs/>
+                            <w:sz w:val="16"/>
+                            <w:szCs w:val="16"/>
+                          </w:rPr>
+                        </w:pPr>
+                        <w:proofErr w:type="spellStart"/>
+                        <w:r>
+                          <w:rPr>
+                            <w:b/>
+                            <w:bCs/>
+                            <w:sz w:val="16"/>
+                            <w:szCs w:val="16"/>
+                          </w:rPr>
+                          <w:t>ServiceCommitmentForLineTotalText_Lbl</w:t>
+                        </w:r>
+                        <w:proofErr w:type="spellEnd"/>
+                      </w:p>
+                    </w:tc>
+                  </w:sdtContent>
+                </w:sdt>
+              </w:tr>
+            </w:sdtContent>
+          </w:sdt>
+        </w:sdtContent>
+      </w:sdt>
+      <w:sdt>
+        <w:sdtPr>
+          <w:rPr>
+            <w:b/>
+            <w:bCs/>
+            <w:sz w:val="16"/>
+            <w:szCs w:val="16"/>
+          </w:rPr>
+          <w:alias w:val="#Nav: /Header/ServiceCommitmentsGroup"/>
+          <w:tag w:val="#Nav: Standard_Sales_Order_Conf/1305"/>
+          <w:id w:val="1991438369"/>
+          <w15:dataBinding w:prefixMappings="xmlns:ns0='urn:microsoft-dynamics-nav/reports/Standard_Sales_Order_Conf/1305/'" w:xpath="/ns0:NavWordReportXmlPart[1]/ns0:Header[1]/ns0:ServiceCommitmentsGroup" w:storeItemID="{B46AED74-A066-4605-A66F-AC08556F8CC4}"/>
+          <w15:repeatingSection/>
+        </w:sdtPr>
+        <w:sdtEndPr>
+          <w:rPr>
+            <w:b w:val="0"/>
+            <w:bCs w:val="0"/>
+          </w:rPr>
+        </w:sdtEndPr>
+        <w:sdtContent>
+          <w:sdt>
+            <w:sdtPr>
+              <w:rPr>
+                <w:b/>
+                <w:bCs/>
+                <w:sz w:val="16"/>
+                <w:szCs w:val="16"/>
+              </w:rPr>
+              <w:id w:val="-951471735"/>
+              <w:placeholder>
+                <w:docPart w:val="DefaultPlaceholder_-1854013435"/>
+              </w:placeholder>
+              <w15:repeatingSectionItem/>
+            </w:sdtPr>
+            <w:sdtEndPr>
+              <w:rPr>
+                <w:b w:val="0"/>
+                <w:bCs w:val="0"/>
+              </w:rPr>
+            </w:sdtEndPr>
+            <w:sdtContent>
+              <w:tr>
+                <w:tc>
+                  <w:tcPr>
+                    <w:tcW w:w="4991" w:type="dxa"/>
+                    <w:vAlign w:val="bottom"/>
+                  </w:tcPr>
+                  <w:p>
+                    <w:pPr>
+                      <w:pStyle w:val="NoSpacing"/>
+                      <w:rPr>
+                        <w:b/>
+                        <w:bCs/>
+                        <w:sz w:val="16"/>
+                        <w:szCs w:val="16"/>
+                      </w:rPr>
+                    </w:pPr>
+                  </w:p>
+                </w:tc>
+                <w:sdt>
+                  <w:sdtPr>
+                    <w:rPr>
+                      <w:b/>
+                      <w:bCs/>
+                      <w:sz w:val="16"/>
+                      <w:szCs w:val="16"/>
+                    </w:rPr>
+                    <w:alias w:val="#Nav: /Header/ServiceCommitmentsGroup/ServiceCommitmentsGroupPerPeriod/ServiceCommitmentsGroupPerPeriodType"/>
+                    <w:tag w:val="#Nav: Standard_Sales_Order_Conf/1305"/>
+                    <w:id w:val="-94016835"/>
+                    <w:placeholder>
+                      <w:docPart w:val="DefaultPlaceholder_-1854013440"/>
+                    </w:placeholder>
+                    <w:dataBinding w:prefixMappings="xmlns:ns0='urn:microsoft-dynamics-nav/reports/Standard_Sales_Order_Conf/1305/'" w:xpath="/ns0:NavWordReportXmlPart[1]/ns0:Header[1]/ns0:ServiceCommitmentsGroup[1]/ns0:ServiceCommitmentsGroupPerPeriod[1]/ns0:ServiceCommitmentsGroupPerPeriodType[1]" w:storeItemID="{B46AED74-A066-4605-A66F-AC08556F8CC4}"/>
+                    <w:text/>
+                  </w:sdtPr>
+                  <w:sdtContent>
+                    <w:tc>
+                      <w:tcPr>
+                        <w:tcW w:w="3400" w:type="dxa"/>
+                        <w:tcBorders>
+                          <w:top w:val="single" w:color="auto" w:sz="4" w:space="0"/>
+                        </w:tcBorders>
+                        <w:vAlign w:val="bottom"/>
+                      </w:tcPr>
+                      <w:p>
+                        <w:pPr>
+                          <w:pStyle w:val="NoSpacing"/>
+                          <w:rPr>
+                            <w:b/>
+                            <w:bCs/>
+                            <w:sz w:val="16"/>
+                            <w:szCs w:val="16"/>
+                          </w:rPr>
+                        </w:pPr>
+                        <w:proofErr w:type="spellStart"/>
+                        <w:r>
+                          <w:rPr>
+                            <w:b/>
+                            <w:bCs/>
+                            <w:sz w:val="16"/>
+                            <w:szCs w:val="16"/>
+                          </w:rPr>
+                          <w:t>ServiceCommitmentsGroupPerPeriodType</w:t>
+                        </w:r>
+                        <w:proofErr w:type="spellEnd"/>
+                      </w:p>
+                    </w:tc>
+                  </w:sdtContent>
+                </w:sdt>
+                <w:tc>
+                  <w:tcPr>
+                    <w:tcW w:w="2099" w:type="dxa"/>
+                    <w:tcBorders>
+                      <w:top w:val="single" w:color="auto" w:sz="4" w:space="0"/>
+                    </w:tcBorders>
+                    <w:vAlign w:val="bottom"/>
+                  </w:tcPr>
+                  <w:p>
+                    <w:pPr>
+                      <w:pStyle w:val="NoSpacing"/>
+                      <w:rPr>
+                        <w:b/>
+                        <w:bCs/>
+                        <w:sz w:val="16"/>
+                        <w:szCs w:val="16"/>
+                      </w:rPr>
+                    </w:pPr>
+                  </w:p>
+                </w:tc>
+              </w:tr>
+              <w:sdt>
+                <w:sdtPr>
+                  <w:rPr>
+                    <w:sz w:val="16"/>
+                    <w:szCs w:val="16"/>
+                  </w:rPr>
+                  <w:alias w:val="#Nav: /Header/ServiceCommitmentsGroup/ServiceCommitmentsGroupPerPeriod"/>
+                  <w:tag w:val="#Nav: Standard_Sales_Order_Conf/1305"/>
+                  <w:id w:val="-146293066"/>
+                  <w15:dataBinding w:prefixMappings="xmlns:ns0='urn:microsoft-dynamics-nav/reports/Standard_Sales_Order_Conf/1305/'" w:xpath="/ns0:NavWordReportXmlPart[1]/ns0:Header[1]/ns0:ServiceCommitmentsGroup[1]/ns0:ServiceCommitmentsGroupPerPeriod" w:storeItemID="{B46AED74-A066-4605-A66F-AC08556F8CC4}"/>
+                  <w15:repeatingSection/>
+                </w:sdtPr>
+                <w:sdtContent>
+                  <w:sdt>
+                    <w:sdtPr>
+                      <w:rPr>
+                        <w:sz w:val="16"/>
+                        <w:szCs w:val="16"/>
+                      </w:rPr>
+                      <w:id w:val="-357511547"/>
+                      <w:placeholder>
+                        <w:docPart w:val="DefaultPlaceholder_-1854013435"/>
+                      </w:placeholder>
+                      <w15:repeatingSectionItem/>
+                    </w:sdtPr>
+                    <w:sdtContent>
+                      <w:tr>
+                        <w:tc>
+                          <w:tcPr>
+                            <w:tcW w:w="4991" w:type="dxa"/>
+                            <w:vAlign w:val="bottom"/>
+                          </w:tcPr>
+                          <w:p>
+                            <w:pPr>
+                              <w:pStyle w:val="NoSpacing"/>
+                              <w:rPr>
+                                <w:sz w:val="16"/>
+                                <w:szCs w:val="16"/>
+                              </w:rPr>
+                            </w:pPr>
+                          </w:p>
+                        </w:tc>
+                        <w:sdt>
+                          <w:sdtPr>
+                            <w:rPr>
+                              <w:sz w:val="16"/>
+                              <w:szCs w:val="16"/>
+                            </w:rPr>
+                            <w:alias w:val="#Nav: /Header/ServiceCommitmentsGroup/ServiceCommitmentsGroupPerPeriod/ServiceCommitmentsGroupPerPeriodName"/>
+                            <w:tag w:val="#Nav: Standard_Sales_Order_Conf/1305"/>
+                            <w:id w:val="-991180792"/>
+                            <w:placeholder>
+                              <w:docPart w:val="DefaultPlaceholder_-1854013440"/>
+                            </w:placeholder>
+                            <w:dataBinding w:prefixMappings="xmlns:ns0='urn:microsoft-dynamics-nav/reports/Standard_Sales_Order_Conf/1305/'" w:xpath="/ns0:NavWordReportXmlPart[1]/ns0:Header[1]/ns0:ServiceCommitmentsGroup[1]/ns0:ServiceCommitmentsGroupPerPeriod[1]/ns0:ServiceCommitmentsGroupPerPeriodName[1]" w:storeItemID="{B46AED74-A066-4605-A66F-AC08556F8CC4}"/>
+                            <w:text/>
+                          </w:sdtPr>
+                          <w:sdtContent>
+                            <w:tc>
+                              <w:tcPr>
+                                <w:tcW w:w="3400" w:type="dxa"/>
+                                <w:tcMar>
+                                  <w:left w:w="1134" w:type="dxa"/>
+                                </w:tcMar>
+                                <w:vAlign w:val="bottom"/>
+                              </w:tcPr>
+                              <w:p>
+                                <w:pPr>
+                                  <w:pStyle w:val="NoSpacing"/>
+                                  <w:rPr>
+                                    <w:sz w:val="16"/>
+                                    <w:szCs w:val="16"/>
+                                  </w:rPr>
+                                </w:pPr>
+                                <w:proofErr w:type="spellStart"/>
+                                <w:r>
+                                  <w:rPr>
+                                    <w:sz w:val="16"/>
+                                    <w:szCs w:val="16"/>
+                                  </w:rPr>
+                                  <w:t>ServiceCommitmentsGroupPerPeriodName</w:t>
+                                </w:r>
+                                <w:proofErr w:type="spellEnd"/>
+                              </w:p>
+                            </w:tc>
+                          </w:sdtContent>
+                        </w:sdt>
+                        <w:sdt>
+                          <w:sdtPr>
+                            <w:rPr>
+                              <w:sz w:val="16"/>
+                              <w:szCs w:val="16"/>
+                            </w:rPr>
+                            <w:alias w:val="#Nav: /Header/ServiceCommitmentsGroup/ServiceCommitmentsGroupPerPeriod/ServiceCommitmentsGroupPerPeriodValue"/>
+                            <w:tag w:val="#Nav: Standard_Sales_Order_Conf/1305"/>
+                            <w:id w:val="-1495489188"/>
+                            <w:placeholder>
+                              <w:docPart w:val="DefaultPlaceholder_-1854013440"/>
+                            </w:placeholder>
+                            <w:dataBinding w:prefixMappings="xmlns:ns0='urn:microsoft-dynamics-nav/reports/Standard_Sales_Order_Conf/1305/'" w:xpath="/ns0:NavWordReportXmlPart[1]/ns0:Header[1]/ns0:ServiceCommitmentsGroup[1]/ns0:ServiceCommitmentsGroupPerPeriod[1]/ns0:ServiceCommitmentsGroupPerPeriodValue[1]" w:storeItemID="{B46AED74-A066-4605-A66F-AC08556F8CC4}"/>
+                            <w:text/>
+                          </w:sdtPr>
+                          <w:sdtContent>
+                            <w:tc>
+                              <w:tcPr>
+                                <w:tcW w:w="2099" w:type="dxa"/>
+                                <w:vAlign w:val="bottom"/>
+                              </w:tcPr>
+                              <w:p>
+                                <w:pPr>
+                                  <w:pStyle w:val="NoSpacing"/>
+                                  <w:jc w:val="right"/>
+                                  <w:rPr>
+                                    <w:sz w:val="16"/>
+                                    <w:szCs w:val="16"/>
+                                  </w:rPr>
+                                </w:pPr>
+                                <w:proofErr w:type="spellStart"/>
+                                <w:r>
+                                  <w:rPr>
+                                    <w:sz w:val="16"/>
+                                    <w:szCs w:val="16"/>
+                                  </w:rPr>
+                                  <w:t>ServiceCommitmentsGroupPerPeriodValue</w:t>
+                                </w:r>
+                                <w:proofErr w:type="spellEnd"/>
+                              </w:p>
+                            </w:tc>
+                          </w:sdtContent>
+                        </w:sdt>
+                      </w:tr>
+                    </w:sdtContent>
+                  </w:sdt>
+                </w:sdtContent>
+              </w:sdt>
+            </w:sdtContent>
+          </w:sdt>
+        </w:sdtContent>
+      </w:sdt>
     </w:tbl>
     <w:p>
       <w:pPr>
@@ -2896,7 +2882,7 @@
 </file>
 
 <file path=word/endnotes.xml><?xml version="1.0" encoding="utf-8"?>
-<w:endnotes xmlns:wpc="http://schemas.microsoft.com/office/word/2010/wordprocessingCanvas" xmlns:cx="http://schemas.microsoft.com/office/drawing/2014/chartex" xmlns:cx1="http://schemas.microsoft.com/office/drawing/2015/9/8/chartex" xmlns:cx2="http://schemas.microsoft.com/office/drawing/2015/10/21/chartex" xmlns:cx3="http://schemas.microsoft.com/office/drawing/2016/5/9/chartex" xmlns:cx4="http://schemas.microsoft.com/office/drawing/2016/5/10/chartex" xmlns:cx5="http://schemas.microsoft.com/office/drawing/2016/5/11/chartex" xmlns:cx6="http://schemas.microsoft.com/office/drawing/2016/5/12/chartex" xmlns:cx7="http://schemas.microsoft.com/office/drawing/2016/5/13/chartex" xmlns:cx8="http://schemas.microsoft.com/office/drawing/2016/5/14/chartex" xmlns:mc="http://schemas.openxmlformats.org/markup-compatibility/2006" xmlns:aink="http://schemas.microsoft.com/office/drawing/2016/ink" xmlns:am3d="http://schemas.microsoft.com/office/drawing/2017/model3d" xmlns:o="urn:schemas-microsoft-com:office:office" xmlns:oel="http://schemas.microsoft.com/office/2019/extlst" xmlns:r="http://schemas.openxmlformats.org/officeDocument/2006/relationships" xmlns:m="http://schemas.openxmlformats.org/officeDocument/2006/math" xmlns:v="urn:schemas-microsoft-com:vml" xmlns:wp14="http://schemas.microsoft.com/office/word/2010/wordprocessingDrawing" xmlns:wp="http://schemas.openxmlformats.org/drawingml/2006/wordprocessingDrawing" xmlns:w10="urn:schemas-microsoft-com:office:word" xmlns:w="http://schemas.openxmlformats.org/wordprocessingml/2006/main" xmlns:w14="http://schemas.microsoft.com/office/word/2010/wordml" xmlns:w15="http://schemas.microsoft.com/office/word/2012/wordml" xmlns:w16cex="http://schemas.microsoft.com/office/word/2018/wordml/cex" xmlns:w16cid="http://schemas.microsoft.com/office/word/2016/wordml/cid" xmlns:w16="http://schemas.microsoft.com/office/word/2018/wordml" xmlns:w16du="http://schemas.microsoft.com/office/word/2023/wordml/word16du" xmlns:w16sdtdh="http://schemas.microsoft.com/office/word/2020/wordml/sdtdatahash" xmlns:w16se="http://schemas.microsoft.com/office/word/2015/wordml/symex" xmlns:wpg="http://schemas.microsoft.com/office/word/2010/wordprocessingGroup" xmlns:wpi="http://schemas.microsoft.com/office/word/2010/wordprocessingInk" xmlns:wne="http://schemas.microsoft.com/office/word/2006/wordml" xmlns:wps="http://schemas.microsoft.com/office/word/2010/wordprocessingShape" mc:Ignorable="w14 w15 w16se w16cid w16 w16cex w16sdtdh w16du wp14">
+<w:endnotes xmlns:wpc="http://schemas.microsoft.com/office/word/2010/wordprocessingCanvas" xmlns:cx="http://schemas.microsoft.com/office/drawing/2014/chartex" xmlns:cx1="http://schemas.microsoft.com/office/drawing/2015/9/8/chartex" xmlns:cx2="http://schemas.microsoft.com/office/drawing/2015/10/21/chartex" xmlns:cx3="http://schemas.microsoft.com/office/drawing/2016/5/9/chartex" xmlns:cx4="http://schemas.microsoft.com/office/drawing/2016/5/10/chartex" xmlns:cx5="http://schemas.microsoft.com/office/drawing/2016/5/11/chartex" xmlns:cx6="http://schemas.microsoft.com/office/drawing/2016/5/12/chartex" xmlns:cx7="http://schemas.microsoft.com/office/drawing/2016/5/13/chartex" xmlns:cx8="http://schemas.microsoft.com/office/drawing/2016/5/14/chartex" xmlns:mc="http://schemas.openxmlformats.org/markup-compatibility/2006" xmlns:aink="http://schemas.microsoft.com/office/drawing/2016/ink" xmlns:am3d="http://schemas.microsoft.com/office/drawing/2017/model3d" xmlns:o="urn:schemas-microsoft-com:office:office" xmlns:oel="http://schemas.microsoft.com/office/2019/extlst" xmlns:r="http://schemas.openxmlformats.org/officeDocument/2006/relationships" xmlns:m="http://schemas.openxmlformats.org/officeDocument/2006/math" xmlns:v="urn:schemas-microsoft-com:vml" xmlns:wp14="http://schemas.microsoft.com/office/word/2010/wordprocessingDrawing" xmlns:wp="http://schemas.openxmlformats.org/drawingml/2006/wordprocessingDrawing" xmlns:w10="urn:schemas-microsoft-com:office:word" xmlns:w="http://schemas.openxmlformats.org/wordprocessingml/2006/main" xmlns:w14="http://schemas.microsoft.com/office/word/2010/wordml" xmlns:w15="http://schemas.microsoft.com/office/word/2012/wordml" xmlns:w16cex="http://schemas.microsoft.com/office/word/2018/wordml/cex" xmlns:w16cid="http://schemas.microsoft.com/office/word/2016/wordml/cid" xmlns:w16="http://schemas.microsoft.com/office/word/2018/wordml" xmlns:w16du="http://schemas.microsoft.com/office/word/2023/wordml/word16du" xmlns:w16sdtdh="http://schemas.microsoft.com/office/word/2020/wordml/sdtdatahash" xmlns:w16sdtfl="http://schemas.microsoft.com/office/word/2024/wordml/sdtformatlock" xmlns:w16se="http://schemas.microsoft.com/office/word/2015/wordml/symex" xmlns:wpg="http://schemas.microsoft.com/office/word/2010/wordprocessingGroup" xmlns:wpi="http://schemas.microsoft.com/office/word/2010/wordprocessingInk" xmlns:wne="http://schemas.microsoft.com/office/word/2006/wordml" xmlns:wps="http://schemas.microsoft.com/office/word/2010/wordprocessingShape" mc:Ignorable="w14 w15 w16se w16cid w16 w16cex w16sdtdh w16sdtfl w16du wp14">
   <w:endnote w:type="separator" w:id="-1">
     <w:p>
       <w:pPr>
@@ -2921,7 +2907,7 @@
 </file>
 
 <file path=word/footer1.xml><?xml version="1.0" encoding="utf-8"?>
-<w:ftr xmlns:wpc="http://schemas.microsoft.com/office/word/2010/wordprocessingCanvas" xmlns:cx="http://schemas.microsoft.com/office/drawing/2014/chartex" xmlns:cx1="http://schemas.microsoft.com/office/drawing/2015/9/8/chartex" xmlns:cx2="http://schemas.microsoft.com/office/drawing/2015/10/21/chartex" xmlns:cx3="http://schemas.microsoft.com/office/drawing/2016/5/9/chartex" xmlns:cx4="http://schemas.microsoft.com/office/drawing/2016/5/10/chartex" xmlns:cx5="http://schemas.microsoft.com/office/drawing/2016/5/11/chartex" xmlns:cx6="http://schemas.microsoft.com/office/drawing/2016/5/12/chartex" xmlns:cx7="http://schemas.microsoft.com/office/drawing/2016/5/13/chartex" xmlns:cx8="http://schemas.microsoft.com/office/drawing/2016/5/14/chartex" xmlns:mc="http://schemas.openxmlformats.org/markup-compatibility/2006" xmlns:aink="http://schemas.microsoft.com/office/drawing/2016/ink" xmlns:am3d="http://schemas.microsoft.com/office/drawing/2017/model3d" xmlns:o="urn:schemas-microsoft-com:office:office" xmlns:oel="http://schemas.microsoft.com/office/2019/extlst" xmlns:r="http://schemas.openxmlformats.org/officeDocument/2006/relationships" xmlns:m="http://schemas.openxmlformats.org/officeDocument/2006/math" xmlns:v="urn:schemas-microsoft-com:vml" xmlns:wp14="http://schemas.microsoft.com/office/word/2010/wordprocessingDrawing" xmlns:wp="http://schemas.openxmlformats.org/drawingml/2006/wordprocessingDrawing" xmlns:w10="urn:schemas-microsoft-com:office:word" xmlns:w="http://schemas.openxmlformats.org/wordprocessingml/2006/main" xmlns:w14="http://schemas.microsoft.com/office/word/2010/wordml" xmlns:w15="http://schemas.microsoft.com/office/word/2012/wordml" xmlns:w16cex="http://schemas.microsoft.com/office/word/2018/wordml/cex" xmlns:w16cid="http://schemas.microsoft.com/office/word/2016/wordml/cid" xmlns:w16="http://schemas.microsoft.com/office/word/2018/wordml" xmlns:w16du="http://schemas.microsoft.com/office/word/2023/wordml/word16du" xmlns:w16sdtdh="http://schemas.microsoft.com/office/word/2020/wordml/sdtdatahash" xmlns:w16se="http://schemas.microsoft.com/office/word/2015/wordml/symex" xmlns:wpg="http://schemas.microsoft.com/office/word/2010/wordprocessingGroup" xmlns:wpi="http://schemas.microsoft.com/office/word/2010/wordprocessingInk" xmlns:wne="http://schemas.microsoft.com/office/word/2006/wordml" xmlns:wps="http://schemas.microsoft.com/office/word/2010/wordprocessingShape" mc:Ignorable="w14 w15 w16se w16cid w16 w16cex w16sdtdh w16du wp14">
+<w:ftr xmlns:wpc="http://schemas.microsoft.com/office/word/2010/wordprocessingCanvas" xmlns:cx="http://schemas.microsoft.com/office/drawing/2014/chartex" xmlns:cx1="http://schemas.microsoft.com/office/drawing/2015/9/8/chartex" xmlns:cx2="http://schemas.microsoft.com/office/drawing/2015/10/21/chartex" xmlns:cx3="http://schemas.microsoft.com/office/drawing/2016/5/9/chartex" xmlns:cx4="http://schemas.microsoft.com/office/drawing/2016/5/10/chartex" xmlns:cx5="http://schemas.microsoft.com/office/drawing/2016/5/11/chartex" xmlns:cx6="http://schemas.microsoft.com/office/drawing/2016/5/12/chartex" xmlns:cx7="http://schemas.microsoft.com/office/drawing/2016/5/13/chartex" xmlns:cx8="http://schemas.microsoft.com/office/drawing/2016/5/14/chartex" xmlns:mc="http://schemas.openxmlformats.org/markup-compatibility/2006" xmlns:aink="http://schemas.microsoft.com/office/drawing/2016/ink" xmlns:am3d="http://schemas.microsoft.com/office/drawing/2017/model3d" xmlns:o="urn:schemas-microsoft-com:office:office" xmlns:oel="http://schemas.microsoft.com/office/2019/extlst" xmlns:r="http://schemas.openxmlformats.org/officeDocument/2006/relationships" xmlns:m="http://schemas.openxmlformats.org/officeDocument/2006/math" xmlns:v="urn:schemas-microsoft-com:vml" xmlns:wp14="http://schemas.microsoft.com/office/word/2010/wordprocessingDrawing" xmlns:wp="http://schemas.openxmlformats.org/drawingml/2006/wordprocessingDrawing" xmlns:w10="urn:schemas-microsoft-com:office:word" xmlns:w="http://schemas.openxmlformats.org/wordprocessingml/2006/main" xmlns:w14="http://schemas.microsoft.com/office/word/2010/wordml" xmlns:w15="http://schemas.microsoft.com/office/word/2012/wordml" xmlns:w16cex="http://schemas.microsoft.com/office/word/2018/wordml/cex" xmlns:w16cid="http://schemas.microsoft.com/office/word/2016/wordml/cid" xmlns:w16="http://schemas.microsoft.com/office/word/2018/wordml" xmlns:w16du="http://schemas.microsoft.com/office/word/2023/wordml/word16du" xmlns:w16sdtdh="http://schemas.microsoft.com/office/word/2020/wordml/sdtdatahash" xmlns:w16sdtfl="http://schemas.microsoft.com/office/word/2024/wordml/sdtformatlock" xmlns:w16se="http://schemas.microsoft.com/office/word/2015/wordml/symex" xmlns:wpg="http://schemas.microsoft.com/office/word/2010/wordprocessingGroup" xmlns:wpi="http://schemas.microsoft.com/office/word/2010/wordprocessingInk" xmlns:wne="http://schemas.microsoft.com/office/word/2006/wordml" xmlns:wps="http://schemas.microsoft.com/office/word/2010/wordprocessingShape" mc:Ignorable="w14 w15 w16se w16cid w16 w16cex w16sdtdh w16sdtfl w16du wp14">
   <w:p>
     <w:pPr>
       <w:pStyle w:val="Footer"/>
@@ -2931,7 +2917,7 @@
 </file>
 
 <file path=word/footer2.xml><?xml version="1.0" encoding="utf-8"?>
-<w:ftr xmlns:wpc="http://schemas.microsoft.com/office/word/2010/wordprocessingCanvas" xmlns:cx="http://schemas.microsoft.com/office/drawing/2014/chartex" xmlns:cx1="http://schemas.microsoft.com/office/drawing/2015/9/8/chartex" xmlns:cx2="http://schemas.microsoft.com/office/drawing/2015/10/21/chartex" xmlns:cx3="http://schemas.microsoft.com/office/drawing/2016/5/9/chartex" xmlns:cx4="http://schemas.microsoft.com/office/drawing/2016/5/10/chartex" xmlns:cx5="http://schemas.microsoft.com/office/drawing/2016/5/11/chartex" xmlns:cx6="http://schemas.microsoft.com/office/drawing/2016/5/12/chartex" xmlns:cx7="http://schemas.microsoft.com/office/drawing/2016/5/13/chartex" xmlns:cx8="http://schemas.microsoft.com/office/drawing/2016/5/14/chartex" xmlns:mc="http://schemas.openxmlformats.org/markup-compatibility/2006" xmlns:aink="http://schemas.microsoft.com/office/drawing/2016/ink" xmlns:am3d="http://schemas.microsoft.com/office/drawing/2017/model3d" xmlns:o="urn:schemas-microsoft-com:office:office" xmlns:oel="http://schemas.microsoft.com/office/2019/extlst" xmlns:r="http://schemas.openxmlformats.org/officeDocument/2006/relationships" xmlns:m="http://schemas.openxmlformats.org/officeDocument/2006/math" xmlns:v="urn:schemas-microsoft-com:vml" xmlns:wp14="http://schemas.microsoft.com/office/word/2010/wordprocessingDrawing" xmlns:wp="http://schemas.openxmlformats.org/drawingml/2006/wordprocessingDrawing" xmlns:w10="urn:schemas-microsoft-com:office:word" xmlns:w="http://schemas.openxmlformats.org/wordprocessingml/2006/main" xmlns:w14="http://schemas.microsoft.com/office/word/2010/wordml" xmlns:w15="http://schemas.microsoft.com/office/word/2012/wordml" xmlns:w16cex="http://schemas.microsoft.com/office/word/2018/wordml/cex" xmlns:w16cid="http://schemas.microsoft.com/office/word/2016/wordml/cid" xmlns:w16="http://schemas.microsoft.com/office/word/2018/wordml" xmlns:w16du="http://schemas.microsoft.com/office/word/2023/wordml/word16du" xmlns:w16sdtdh="http://schemas.microsoft.com/office/word/2020/wordml/sdtdatahash" xmlns:w16se="http://schemas.microsoft.com/office/word/2015/wordml/symex" xmlns:wpg="http://schemas.microsoft.com/office/word/2010/wordprocessingGroup" xmlns:wpi="http://schemas.microsoft.com/office/word/2010/wordprocessingInk" xmlns:wne="http://schemas.microsoft.com/office/word/2006/wordml" xmlns:wps="http://schemas.microsoft.com/office/word/2010/wordprocessingShape" mc:Ignorable="w14 w15 w16se w16cid w16 w16cex w16sdtdh w16du wp14">
+<w:ftr xmlns:wpc="http://schemas.microsoft.com/office/word/2010/wordprocessingCanvas" xmlns:cx="http://schemas.microsoft.com/office/drawing/2014/chartex" xmlns:cx1="http://schemas.microsoft.com/office/drawing/2015/9/8/chartex" xmlns:cx2="http://schemas.microsoft.com/office/drawing/2015/10/21/chartex" xmlns:cx3="http://schemas.microsoft.com/office/drawing/2016/5/9/chartex" xmlns:cx4="http://schemas.microsoft.com/office/drawing/2016/5/10/chartex" xmlns:cx5="http://schemas.microsoft.com/office/drawing/2016/5/11/chartex" xmlns:cx6="http://schemas.microsoft.com/office/drawing/2016/5/12/chartex" xmlns:cx7="http://schemas.microsoft.com/office/drawing/2016/5/13/chartex" xmlns:cx8="http://schemas.microsoft.com/office/drawing/2016/5/14/chartex" xmlns:mc="http://schemas.openxmlformats.org/markup-compatibility/2006" xmlns:aink="http://schemas.microsoft.com/office/drawing/2016/ink" xmlns:am3d="http://schemas.microsoft.com/office/drawing/2017/model3d" xmlns:o="urn:schemas-microsoft-com:office:office" xmlns:oel="http://schemas.microsoft.com/office/2019/extlst" xmlns:r="http://schemas.openxmlformats.org/officeDocument/2006/relationships" xmlns:m="http://schemas.openxmlformats.org/officeDocument/2006/math" xmlns:v="urn:schemas-microsoft-com:vml" xmlns:wp14="http://schemas.microsoft.com/office/word/2010/wordprocessingDrawing" xmlns:wp="http://schemas.openxmlformats.org/drawingml/2006/wordprocessingDrawing" xmlns:w10="urn:schemas-microsoft-com:office:word" xmlns:w="http://schemas.openxmlformats.org/wordprocessingml/2006/main" xmlns:w14="http://schemas.microsoft.com/office/word/2010/wordml" xmlns:w15="http://schemas.microsoft.com/office/word/2012/wordml" xmlns:w16cex="http://schemas.microsoft.com/office/word/2018/wordml/cex" xmlns:w16cid="http://schemas.microsoft.com/office/word/2016/wordml/cid" xmlns:w16="http://schemas.microsoft.com/office/word/2018/wordml" xmlns:w16du="http://schemas.microsoft.com/office/word/2023/wordml/word16du" xmlns:w16sdtdh="http://schemas.microsoft.com/office/word/2020/wordml/sdtdatahash" xmlns:w16sdtfl="http://schemas.microsoft.com/office/word/2024/wordml/sdtformatlock" xmlns:w16se="http://schemas.microsoft.com/office/word/2015/wordml/symex" xmlns:wpg="http://schemas.microsoft.com/office/word/2010/wordprocessingGroup" xmlns:wpi="http://schemas.microsoft.com/office/word/2010/wordprocessingInk" xmlns:wne="http://schemas.microsoft.com/office/word/2006/wordml" xmlns:wps="http://schemas.microsoft.com/office/word/2010/wordprocessingShape" mc:Ignorable="w14 w15 w16se w16cid w16 w16cex w16sdtdh w16sdtfl w16du wp14">
   <w:tbl>
     <w:tblPr>
       <w:tblStyle w:val="TableGrid"/>
@@ -3006,7 +2992,7 @@
 </file>
 
 <file path=word/footer3.xml><?xml version="1.0" encoding="utf-8"?>
-<w:ftr xmlns:wpc="http://schemas.microsoft.com/office/word/2010/wordprocessingCanvas" xmlns:cx="http://schemas.microsoft.com/office/drawing/2014/chartex" xmlns:cx1="http://schemas.microsoft.com/office/drawing/2015/9/8/chartex" xmlns:cx2="http://schemas.microsoft.com/office/drawing/2015/10/21/chartex" xmlns:cx3="http://schemas.microsoft.com/office/drawing/2016/5/9/chartex" xmlns:cx4="http://schemas.microsoft.com/office/drawing/2016/5/10/chartex" xmlns:cx5="http://schemas.microsoft.com/office/drawing/2016/5/11/chartex" xmlns:cx6="http://schemas.microsoft.com/office/drawing/2016/5/12/chartex" xmlns:cx7="http://schemas.microsoft.com/office/drawing/2016/5/13/chartex" xmlns:cx8="http://schemas.microsoft.com/office/drawing/2016/5/14/chartex" xmlns:mc="http://schemas.openxmlformats.org/markup-compatibility/2006" xmlns:aink="http://schemas.microsoft.com/office/drawing/2016/ink" xmlns:am3d="http://schemas.microsoft.com/office/drawing/2017/model3d" xmlns:o="urn:schemas-microsoft-com:office:office" xmlns:oel="http://schemas.microsoft.com/office/2019/extlst" xmlns:r="http://schemas.openxmlformats.org/officeDocument/2006/relationships" xmlns:m="http://schemas.openxmlformats.org/officeDocument/2006/math" xmlns:v="urn:schemas-microsoft-com:vml" xmlns:wp14="http://schemas.microsoft.com/office/word/2010/wordprocessingDrawing" xmlns:wp="http://schemas.openxmlformats.org/drawingml/2006/wordprocessingDrawing" xmlns:w10="urn:schemas-microsoft-com:office:word" xmlns:w="http://schemas.openxmlformats.org/wordprocessingml/2006/main" xmlns:w14="http://schemas.microsoft.com/office/word/2010/wordml" xmlns:w15="http://schemas.microsoft.com/office/word/2012/wordml" xmlns:w16cex="http://schemas.microsoft.com/office/word/2018/wordml/cex" xmlns:w16cid="http://schemas.microsoft.com/office/word/2016/wordml/cid" xmlns:w16="http://schemas.microsoft.com/office/word/2018/wordml" xmlns:w16du="http://schemas.microsoft.com/office/word/2023/wordml/word16du" xmlns:w16sdtdh="http://schemas.microsoft.com/office/word/2020/wordml/sdtdatahash" xmlns:w16se="http://schemas.microsoft.com/office/word/2015/wordml/symex" xmlns:wpg="http://schemas.microsoft.com/office/word/2010/wordprocessingGroup" xmlns:wpi="http://schemas.microsoft.com/office/word/2010/wordprocessingInk" xmlns:wne="http://schemas.microsoft.com/office/word/2006/wordml" xmlns:wps="http://schemas.microsoft.com/office/word/2010/wordprocessingShape" mc:Ignorable="w14 w15 w16se w16cid w16 w16cex w16sdtdh w16du wp14">
+<w:ftr xmlns:wpc="http://schemas.microsoft.com/office/word/2010/wordprocessingCanvas" xmlns:cx="http://schemas.microsoft.com/office/drawing/2014/chartex" xmlns:cx1="http://schemas.microsoft.com/office/drawing/2015/9/8/chartex" xmlns:cx2="http://schemas.microsoft.com/office/drawing/2015/10/21/chartex" xmlns:cx3="http://schemas.microsoft.com/office/drawing/2016/5/9/chartex" xmlns:cx4="http://schemas.microsoft.com/office/drawing/2016/5/10/chartex" xmlns:cx5="http://schemas.microsoft.com/office/drawing/2016/5/11/chartex" xmlns:cx6="http://schemas.microsoft.com/office/drawing/2016/5/12/chartex" xmlns:cx7="http://schemas.microsoft.com/office/drawing/2016/5/13/chartex" xmlns:cx8="http://schemas.microsoft.com/office/drawing/2016/5/14/chartex" xmlns:mc="http://schemas.openxmlformats.org/markup-compatibility/2006" xmlns:aink="http://schemas.microsoft.com/office/drawing/2016/ink" xmlns:am3d="http://schemas.microsoft.com/office/drawing/2017/model3d" xmlns:o="urn:schemas-microsoft-com:office:office" xmlns:oel="http://schemas.microsoft.com/office/2019/extlst" xmlns:r="http://schemas.openxmlformats.org/officeDocument/2006/relationships" xmlns:m="http://schemas.openxmlformats.org/officeDocument/2006/math" xmlns:v="urn:schemas-microsoft-com:vml" xmlns:wp14="http://schemas.microsoft.com/office/word/2010/wordprocessingDrawing" xmlns:wp="http://schemas.openxmlformats.org/drawingml/2006/wordprocessingDrawing" xmlns:w10="urn:schemas-microsoft-com:office:word" xmlns:w="http://schemas.openxmlformats.org/wordprocessingml/2006/main" xmlns:w14="http://schemas.microsoft.com/office/word/2010/wordml" xmlns:w15="http://schemas.microsoft.com/office/word/2012/wordml" xmlns:w16cex="http://schemas.microsoft.com/office/word/2018/wordml/cex" xmlns:w16cid="http://schemas.microsoft.com/office/word/2016/wordml/cid" xmlns:w16="http://schemas.microsoft.com/office/word/2018/wordml" xmlns:w16du="http://schemas.microsoft.com/office/word/2023/wordml/word16du" xmlns:w16sdtdh="http://schemas.microsoft.com/office/word/2020/wordml/sdtdatahash" xmlns:w16sdtfl="http://schemas.microsoft.com/office/word/2024/wordml/sdtformatlock" xmlns:w16se="http://schemas.microsoft.com/office/word/2015/wordml/symex" xmlns:wpg="http://schemas.microsoft.com/office/word/2010/wordprocessingGroup" xmlns:wpi="http://schemas.microsoft.com/office/word/2010/wordprocessingInk" xmlns:wne="http://schemas.microsoft.com/office/word/2006/wordml" xmlns:wps="http://schemas.microsoft.com/office/word/2010/wordprocessingShape" mc:Ignorable="w14 w15 w16se w16cid w16 w16cex w16sdtdh w16sdtfl w16du wp14">
   <w:tbl>
     <w:tblPr>
       <w:tblStyle w:val="TableGrid"/>
@@ -3595,7 +3581,7 @@
 </file>
 
 <file path=word/footnotes.xml><?xml version="1.0" encoding="utf-8"?>
-<w:footnotes xmlns:wpc="http://schemas.microsoft.com/office/word/2010/wordprocessingCanvas" xmlns:cx="http://schemas.microsoft.com/office/drawing/2014/chartex" xmlns:cx1="http://schemas.microsoft.com/office/drawing/2015/9/8/chartex" xmlns:cx2="http://schemas.microsoft.com/office/drawing/2015/10/21/chartex" xmlns:cx3="http://schemas.microsoft.com/office/drawing/2016/5/9/chartex" xmlns:cx4="http://schemas.microsoft.com/office/drawing/2016/5/10/chartex" xmlns:cx5="http://schemas.microsoft.com/office/drawing/2016/5/11/chartex" xmlns:cx6="http://schemas.microsoft.com/office/drawing/2016/5/12/chartex" xmlns:cx7="http://schemas.microsoft.com/office/drawing/2016/5/13/chartex" xmlns:cx8="http://schemas.microsoft.com/office/drawing/2016/5/14/chartex" xmlns:mc="http://schemas.openxmlformats.org/markup-compatibility/2006" xmlns:aink="http://schemas.microsoft.com/office/drawing/2016/ink" xmlns:am3d="http://schemas.microsoft.com/office/drawing/2017/model3d" xmlns:o="urn:schemas-microsoft-com:office:office" xmlns:oel="http://schemas.microsoft.com/office/2019/extlst" xmlns:r="http://schemas.openxmlformats.org/officeDocument/2006/relationships" xmlns:m="http://schemas.openxmlformats.org/officeDocument/2006/math" xmlns:v="urn:schemas-microsoft-com:vml" xmlns:wp14="http://schemas.microsoft.com/office/word/2010/wordprocessingDrawing" xmlns:wp="http://schemas.openxmlformats.org/drawingml/2006/wordprocessingDrawing" xmlns:w10="urn:schemas-microsoft-com:office:word" xmlns:w="http://schemas.openxmlformats.org/wordprocessingml/2006/main" xmlns:w14="http://schemas.microsoft.com/office/word/2010/wordml" xmlns:w15="http://schemas.microsoft.com/office/word/2012/wordml" xmlns:w16cex="http://schemas.microsoft.com/office/word/2018/wordml/cex" xmlns:w16cid="http://schemas.microsoft.com/office/word/2016/wordml/cid" xmlns:w16="http://schemas.microsoft.com/office/word/2018/wordml" xmlns:w16du="http://schemas.microsoft.com/office/word/2023/wordml/word16du" xmlns:w16sdtdh="http://schemas.microsoft.com/office/word/2020/wordml/sdtdatahash" xmlns:w16se="http://schemas.microsoft.com/office/word/2015/wordml/symex" xmlns:wpg="http://schemas.microsoft.com/office/word/2010/wordprocessingGroup" xmlns:wpi="http://schemas.microsoft.com/office/word/2010/wordprocessingInk" xmlns:wne="http://schemas.microsoft.com/office/word/2006/wordml" xmlns:wps="http://schemas.microsoft.com/office/word/2010/wordprocessingShape" mc:Ignorable="w14 w15 w16se w16cid w16 w16cex w16sdtdh w16du wp14">
+<w:footnotes xmlns:wpc="http://schemas.microsoft.com/office/word/2010/wordprocessingCanvas" xmlns:cx="http://schemas.microsoft.com/office/drawing/2014/chartex" xmlns:cx1="http://schemas.microsoft.com/office/drawing/2015/9/8/chartex" xmlns:cx2="http://schemas.microsoft.com/office/drawing/2015/10/21/chartex" xmlns:cx3="http://schemas.microsoft.com/office/drawing/2016/5/9/chartex" xmlns:cx4="http://schemas.microsoft.com/office/drawing/2016/5/10/chartex" xmlns:cx5="http://schemas.microsoft.com/office/drawing/2016/5/11/chartex" xmlns:cx6="http://schemas.microsoft.com/office/drawing/2016/5/12/chartex" xmlns:cx7="http://schemas.microsoft.com/office/drawing/2016/5/13/chartex" xmlns:cx8="http://schemas.microsoft.com/office/drawing/2016/5/14/chartex" xmlns:mc="http://schemas.openxmlformats.org/markup-compatibility/2006" xmlns:aink="http://schemas.microsoft.com/office/drawing/2016/ink" xmlns:am3d="http://schemas.microsoft.com/office/drawing/2017/model3d" xmlns:o="urn:schemas-microsoft-com:office:office" xmlns:oel="http://schemas.microsoft.com/office/2019/extlst" xmlns:r="http://schemas.openxmlformats.org/officeDocument/2006/relationships" xmlns:m="http://schemas.openxmlformats.org/officeDocument/2006/math" xmlns:v="urn:schemas-microsoft-com:vml" xmlns:wp14="http://schemas.microsoft.com/office/word/2010/wordprocessingDrawing" xmlns:wp="http://schemas.openxmlformats.org/drawingml/2006/wordprocessingDrawing" xmlns:w10="urn:schemas-microsoft-com:office:word" xmlns:w="http://schemas.openxmlformats.org/wordprocessingml/2006/main" xmlns:w14="http://schemas.microsoft.com/office/word/2010/wordml" xmlns:w15="http://schemas.microsoft.com/office/word/2012/wordml" xmlns:w16cex="http://schemas.microsoft.com/office/word/2018/wordml/cex" xmlns:w16cid="http://schemas.microsoft.com/office/word/2016/wordml/cid" xmlns:w16="http://schemas.microsoft.com/office/word/2018/wordml" xmlns:w16du="http://schemas.microsoft.com/office/word/2023/wordml/word16du" xmlns:w16sdtdh="http://schemas.microsoft.com/office/word/2020/wordml/sdtdatahash" xmlns:w16sdtfl="http://schemas.microsoft.com/office/word/2024/wordml/sdtformatlock" xmlns:w16se="http://schemas.microsoft.com/office/word/2015/wordml/symex" xmlns:wpg="http://schemas.microsoft.com/office/word/2010/wordprocessingGroup" xmlns:wpi="http://schemas.microsoft.com/office/word/2010/wordprocessingInk" xmlns:wne="http://schemas.microsoft.com/office/word/2006/wordml" xmlns:wps="http://schemas.microsoft.com/office/word/2010/wordprocessingShape" mc:Ignorable="w14 w15 w16se w16cid w16 w16cex w16sdtdh w16sdtfl w16du wp14">
   <w:footnote w:type="separator" w:id="-1">
     <w:p>
       <w:pPr>
@@ -3620,7 +3606,7 @@
 </file>
 
 <file path=word/header1.xml><?xml version="1.0" encoding="utf-8"?>
-<w:hdr xmlns:wpc="http://schemas.microsoft.com/office/word/2010/wordprocessingCanvas" xmlns:cx="http://schemas.microsoft.com/office/drawing/2014/chartex" xmlns:cx1="http://schemas.microsoft.com/office/drawing/2015/9/8/chartex" xmlns:cx2="http://schemas.microsoft.com/office/drawing/2015/10/21/chartex" xmlns:cx3="http://schemas.microsoft.com/office/drawing/2016/5/9/chartex" xmlns:cx4="http://schemas.microsoft.com/office/drawing/2016/5/10/chartex" xmlns:cx5="http://schemas.microsoft.com/office/drawing/2016/5/11/chartex" xmlns:cx6="http://schemas.microsoft.com/office/drawing/2016/5/12/chartex" xmlns:cx7="http://schemas.microsoft.com/office/drawing/2016/5/13/chartex" xmlns:cx8="http://schemas.microsoft.com/office/drawing/2016/5/14/chartex" xmlns:mc="http://schemas.openxmlformats.org/markup-compatibility/2006" xmlns:aink="http://schemas.microsoft.com/office/drawing/2016/ink" xmlns:am3d="http://schemas.microsoft.com/office/drawing/2017/model3d" xmlns:o="urn:schemas-microsoft-com:office:office" xmlns:oel="http://schemas.microsoft.com/office/2019/extlst" xmlns:r="http://schemas.openxmlformats.org/officeDocument/2006/relationships" xmlns:m="http://schemas.openxmlformats.org/officeDocument/2006/math" xmlns:v="urn:schemas-microsoft-com:vml" xmlns:wp14="http://schemas.microsoft.com/office/word/2010/wordprocessingDrawing" xmlns:wp="http://schemas.openxmlformats.org/drawingml/2006/wordprocessingDrawing" xmlns:w10="urn:schemas-microsoft-com:office:word" xmlns:w="http://schemas.openxmlformats.org/wordprocessingml/2006/main" xmlns:w14="http://schemas.microsoft.com/office/word/2010/wordml" xmlns:w15="http://schemas.microsoft.com/office/word/2012/wordml" xmlns:w16cex="http://schemas.microsoft.com/office/word/2018/wordml/cex" xmlns:w16cid="http://schemas.microsoft.com/office/word/2016/wordml/cid" xmlns:w16="http://schemas.microsoft.com/office/word/2018/wordml" xmlns:w16du="http://schemas.microsoft.com/office/word/2023/wordml/word16du" xmlns:w16sdtdh="http://schemas.microsoft.com/office/word/2020/wordml/sdtdatahash" xmlns:w16se="http://schemas.microsoft.com/office/word/2015/wordml/symex" xmlns:wpg="http://schemas.microsoft.com/office/word/2010/wordprocessingGroup" xmlns:wpi="http://schemas.microsoft.com/office/word/2010/wordprocessingInk" xmlns:wne="http://schemas.microsoft.com/office/word/2006/wordml" xmlns:wps="http://schemas.microsoft.com/office/word/2010/wordprocessingShape" mc:Ignorable="w14 w15 w16se w16cid w16 w16cex w16sdtdh w16du wp14">
+<w:hdr xmlns:wpc="http://schemas.microsoft.com/office/word/2010/wordprocessingCanvas" xmlns:cx="http://schemas.microsoft.com/office/drawing/2014/chartex" xmlns:cx1="http://schemas.microsoft.com/office/drawing/2015/9/8/chartex" xmlns:cx2="http://schemas.microsoft.com/office/drawing/2015/10/21/chartex" xmlns:cx3="http://schemas.microsoft.com/office/drawing/2016/5/9/chartex" xmlns:cx4="http://schemas.microsoft.com/office/drawing/2016/5/10/chartex" xmlns:cx5="http://schemas.microsoft.com/office/drawing/2016/5/11/chartex" xmlns:cx6="http://schemas.microsoft.com/office/drawing/2016/5/12/chartex" xmlns:cx7="http://schemas.microsoft.com/office/drawing/2016/5/13/chartex" xmlns:cx8="http://schemas.microsoft.com/office/drawing/2016/5/14/chartex" xmlns:mc="http://schemas.openxmlformats.org/markup-compatibility/2006" xmlns:aink="http://schemas.microsoft.com/office/drawing/2016/ink" xmlns:am3d="http://schemas.microsoft.com/office/drawing/2017/model3d" xmlns:o="urn:schemas-microsoft-com:office:office" xmlns:oel="http://schemas.microsoft.com/office/2019/extlst" xmlns:r="http://schemas.openxmlformats.org/officeDocument/2006/relationships" xmlns:m="http://schemas.openxmlformats.org/officeDocument/2006/math" xmlns:v="urn:schemas-microsoft-com:vml" xmlns:wp14="http://schemas.microsoft.com/office/word/2010/wordprocessingDrawing" xmlns:wp="http://schemas.openxmlformats.org/drawingml/2006/wordprocessingDrawing" xmlns:w10="urn:schemas-microsoft-com:office:word" xmlns:w="http://schemas.openxmlformats.org/wordprocessingml/2006/main" xmlns:w14="http://schemas.microsoft.com/office/word/2010/wordml" xmlns:w15="http://schemas.microsoft.com/office/word/2012/wordml" xmlns:w16cex="http://schemas.microsoft.com/office/word/2018/wordml/cex" xmlns:w16cid="http://schemas.microsoft.com/office/word/2016/wordml/cid" xmlns:w16="http://schemas.microsoft.com/office/word/2018/wordml" xmlns:w16du="http://schemas.microsoft.com/office/word/2023/wordml/word16du" xmlns:w16sdtdh="http://schemas.microsoft.com/office/word/2020/wordml/sdtdatahash" xmlns:w16sdtfl="http://schemas.microsoft.com/office/word/2024/wordml/sdtformatlock" xmlns:w16se="http://schemas.microsoft.com/office/word/2015/wordml/symex" xmlns:wpg="http://schemas.microsoft.com/office/word/2010/wordprocessingGroup" xmlns:wpi="http://schemas.microsoft.com/office/word/2010/wordprocessingInk" xmlns:wne="http://schemas.microsoft.com/office/word/2006/wordml" xmlns:wps="http://schemas.microsoft.com/office/word/2010/wordprocessingShape" mc:Ignorable="w14 w15 w16se w16cid w16 w16cex w16sdtdh w16sdtfl w16du wp14">
   <w:p>
     <w:pPr>
       <w:pStyle w:val="Header"/>
@@ -3630,7 +3616,7 @@
 </file>
 
 <file path=word/header2.xml><?xml version="1.0" encoding="utf-8"?>
-<w:hdr xmlns:wpc="http://schemas.microsoft.com/office/word/2010/wordprocessingCanvas" xmlns:cx="http://schemas.microsoft.com/office/drawing/2014/chartex" xmlns:cx1="http://schemas.microsoft.com/office/drawing/2015/9/8/chartex" xmlns:cx2="http://schemas.microsoft.com/office/drawing/2015/10/21/chartex" xmlns:cx3="http://schemas.microsoft.com/office/drawing/2016/5/9/chartex" xmlns:cx4="http://schemas.microsoft.com/office/drawing/2016/5/10/chartex" xmlns:cx5="http://schemas.microsoft.com/office/drawing/2016/5/11/chartex" xmlns:cx6="http://schemas.microsoft.com/office/drawing/2016/5/12/chartex" xmlns:cx7="http://schemas.microsoft.com/office/drawing/2016/5/13/chartex" xmlns:cx8="http://schemas.microsoft.com/office/drawing/2016/5/14/chartex" xmlns:mc="http://schemas.openxmlformats.org/markup-compatibility/2006" xmlns:aink="http://schemas.microsoft.com/office/drawing/2016/ink" xmlns:am3d="http://schemas.microsoft.com/office/drawing/2017/model3d" xmlns:o="urn:schemas-microsoft-com:office:office" xmlns:oel="http://schemas.microsoft.com/office/2019/extlst" xmlns:r="http://schemas.openxmlformats.org/officeDocument/2006/relationships" xmlns:m="http://schemas.openxmlformats.org/officeDocument/2006/math" xmlns:v="urn:schemas-microsoft-com:vml" xmlns:wp14="http://schemas.microsoft.com/office/word/2010/wordprocessingDrawing" xmlns:wp="http://schemas.openxmlformats.org/drawingml/2006/wordprocessingDrawing" xmlns:w10="urn:schemas-microsoft-com:office:word" xmlns:w="http://schemas.openxmlformats.org/wordprocessingml/2006/main" xmlns:w14="http://schemas.microsoft.com/office/word/2010/wordml" xmlns:w15="http://schemas.microsoft.com/office/word/2012/wordml" xmlns:w16cex="http://schemas.microsoft.com/office/word/2018/wordml/cex" xmlns:w16cid="http://schemas.microsoft.com/office/word/2016/wordml/cid" xmlns:w16="http://schemas.microsoft.com/office/word/2018/wordml" xmlns:w16du="http://schemas.microsoft.com/office/word/2023/wordml/word16du" xmlns:w16sdtdh="http://schemas.microsoft.com/office/word/2020/wordml/sdtdatahash" xmlns:w16se="http://schemas.microsoft.com/office/word/2015/wordml/symex" xmlns:wpg="http://schemas.microsoft.com/office/word/2010/wordprocessingGroup" xmlns:wpi="http://schemas.microsoft.com/office/word/2010/wordprocessingInk" xmlns:wne="http://schemas.microsoft.com/office/word/2006/wordml" xmlns:wps="http://schemas.microsoft.com/office/word/2010/wordprocessingShape" mc:Ignorable="w14 w15 w16se w16cid w16 w16cex w16sdtdh w16du wp14">
+<w:hdr xmlns:wpc="http://schemas.microsoft.com/office/word/2010/wordprocessingCanvas" xmlns:cx="http://schemas.microsoft.com/office/drawing/2014/chartex" xmlns:cx1="http://schemas.microsoft.com/office/drawing/2015/9/8/chartex" xmlns:cx2="http://schemas.microsoft.com/office/drawing/2015/10/21/chartex" xmlns:cx3="http://schemas.microsoft.com/office/drawing/2016/5/9/chartex" xmlns:cx4="http://schemas.microsoft.com/office/drawing/2016/5/10/chartex" xmlns:cx5="http://schemas.microsoft.com/office/drawing/2016/5/11/chartex" xmlns:cx6="http://schemas.microsoft.com/office/drawing/2016/5/12/chartex" xmlns:cx7="http://schemas.microsoft.com/office/drawing/2016/5/13/chartex" xmlns:cx8="http://schemas.microsoft.com/office/drawing/2016/5/14/chartex" xmlns:mc="http://schemas.openxmlformats.org/markup-compatibility/2006" xmlns:aink="http://schemas.microsoft.com/office/drawing/2016/ink" xmlns:am3d="http://schemas.microsoft.com/office/drawing/2017/model3d" xmlns:o="urn:schemas-microsoft-com:office:office" xmlns:oel="http://schemas.microsoft.com/office/2019/extlst" xmlns:r="http://schemas.openxmlformats.org/officeDocument/2006/relationships" xmlns:m="http://schemas.openxmlformats.org/officeDocument/2006/math" xmlns:v="urn:schemas-microsoft-com:vml" xmlns:wp14="http://schemas.microsoft.com/office/word/2010/wordprocessingDrawing" xmlns:wp="http://schemas.openxmlformats.org/drawingml/2006/wordprocessingDrawing" xmlns:w10="urn:schemas-microsoft-com:office:word" xmlns:w="http://schemas.openxmlformats.org/wordprocessingml/2006/main" xmlns:w14="http://schemas.microsoft.com/office/word/2010/wordml" xmlns:w15="http://schemas.microsoft.com/office/word/2012/wordml" xmlns:w16cex="http://schemas.microsoft.com/office/word/2018/wordml/cex" xmlns:w16cid="http://schemas.microsoft.com/office/word/2016/wordml/cid" xmlns:w16="http://schemas.microsoft.com/office/word/2018/wordml" xmlns:w16du="http://schemas.microsoft.com/office/word/2023/wordml/word16du" xmlns:w16sdtdh="http://schemas.microsoft.com/office/word/2020/wordml/sdtdatahash" xmlns:w16sdtfl="http://schemas.microsoft.com/office/word/2024/wordml/sdtformatlock" xmlns:w16se="http://schemas.microsoft.com/office/word/2015/wordml/symex" xmlns:wpg="http://schemas.microsoft.com/office/word/2010/wordprocessingGroup" xmlns:wpi="http://schemas.microsoft.com/office/word/2010/wordprocessingInk" xmlns:wne="http://schemas.microsoft.com/office/word/2006/wordml" xmlns:wps="http://schemas.microsoft.com/office/word/2010/wordprocessingShape" mc:Ignorable="w14 w15 w16se w16cid w16 w16cex w16sdtdh w16sdtfl w16du wp14">
   <w:tbl>
     <w:tblPr>
       <w:tblStyle w:val="TableGrid"/>
@@ -3865,7 +3851,7 @@
 </file>
 
 <file path=word/header3.xml><?xml version="1.0" encoding="utf-8"?>
-<w:hdr xmlns:a="http://schemas.openxmlformats.org/drawingml/2006/main" xmlns:pic="http://schemas.openxmlformats.org/drawingml/2006/picture" xmlns:wpc="http://schemas.microsoft.com/office/word/2010/wordprocessingCanvas" xmlns:cx="http://schemas.microsoft.com/office/drawing/2014/chartex" xmlns:cx1="http://schemas.microsoft.com/office/drawing/2015/9/8/chartex" xmlns:cx2="http://schemas.microsoft.com/office/drawing/2015/10/21/chartex" xmlns:cx3="http://schemas.microsoft.com/office/drawing/2016/5/9/chartex" xmlns:cx4="http://schemas.microsoft.com/office/drawing/2016/5/10/chartex" xmlns:cx5="http://schemas.microsoft.com/office/drawing/2016/5/11/chartex" xmlns:cx6="http://schemas.microsoft.com/office/drawing/2016/5/12/chartex" xmlns:cx7="http://schemas.microsoft.com/office/drawing/2016/5/13/chartex" xmlns:cx8="http://schemas.microsoft.com/office/drawing/2016/5/14/chartex" xmlns:mc="http://schemas.openxmlformats.org/markup-compatibility/2006" xmlns:aink="http://schemas.microsoft.com/office/drawing/2016/ink" xmlns:am3d="http://schemas.microsoft.com/office/drawing/2017/model3d" xmlns:o="urn:schemas-microsoft-com:office:office" xmlns:oel="http://schemas.microsoft.com/office/2019/extlst" xmlns:r="http://schemas.openxmlformats.org/officeDocument/2006/relationships" xmlns:m="http://schemas.openxmlformats.org/officeDocument/2006/math" xmlns:v="urn:schemas-microsoft-com:vml" xmlns:wp14="http://schemas.microsoft.com/office/word/2010/wordprocessingDrawing" xmlns:wp="http://schemas.openxmlformats.org/drawingml/2006/wordprocessingDrawing" xmlns:w10="urn:schemas-microsoft-com:office:word" xmlns:w="http://schemas.openxmlformats.org/wordprocessingml/2006/main" xmlns:w14="http://schemas.microsoft.com/office/word/2010/wordml" xmlns:w15="http://schemas.microsoft.com/office/word/2012/wordml" xmlns:w16cex="http://schemas.microsoft.com/office/word/2018/wordml/cex" xmlns:w16cid="http://schemas.microsoft.com/office/word/2016/wordml/cid" xmlns:w16="http://schemas.microsoft.com/office/word/2018/wordml" xmlns:w16du="http://schemas.microsoft.com/office/word/2023/wordml/word16du" xmlns:w16sdtdh="http://schemas.microsoft.com/office/word/2020/wordml/sdtdatahash" xmlns:w16se="http://schemas.microsoft.com/office/word/2015/wordml/symex" xmlns:wpg="http://schemas.microsoft.com/office/word/2010/wordprocessingGroup" xmlns:wpi="http://schemas.microsoft.com/office/word/2010/wordprocessingInk" xmlns:wne="http://schemas.microsoft.com/office/word/2006/wordml" xmlns:wps="http://schemas.microsoft.com/office/word/2010/wordprocessingShape" mc:Ignorable="w14 w15 w16se w16cid w16 w16cex w16sdtdh w16du wp14">
+<w:hdr xmlns:a="http://schemas.openxmlformats.org/drawingml/2006/main" xmlns:pic="http://schemas.openxmlformats.org/drawingml/2006/picture" xmlns:wpc="http://schemas.microsoft.com/office/word/2010/wordprocessingCanvas" xmlns:cx="http://schemas.microsoft.com/office/drawing/2014/chartex" xmlns:cx1="http://schemas.microsoft.com/office/drawing/2015/9/8/chartex" xmlns:cx2="http://schemas.microsoft.com/office/drawing/2015/10/21/chartex" xmlns:cx3="http://schemas.microsoft.com/office/drawing/2016/5/9/chartex" xmlns:cx4="http://schemas.microsoft.com/office/drawing/2016/5/10/chartex" xmlns:cx5="http://schemas.microsoft.com/office/drawing/2016/5/11/chartex" xmlns:cx6="http://schemas.microsoft.com/office/drawing/2016/5/12/chartex" xmlns:cx7="http://schemas.microsoft.com/office/drawing/2016/5/13/chartex" xmlns:cx8="http://schemas.microsoft.com/office/drawing/2016/5/14/chartex" xmlns:mc="http://schemas.openxmlformats.org/markup-compatibility/2006" xmlns:aink="http://schemas.microsoft.com/office/drawing/2016/ink" xmlns:am3d="http://schemas.microsoft.com/office/drawing/2017/model3d" xmlns:o="urn:schemas-microsoft-com:office:office" xmlns:oel="http://schemas.microsoft.com/office/2019/extlst" xmlns:r="http://schemas.openxmlformats.org/officeDocument/2006/relationships" xmlns:m="http://schemas.openxmlformats.org/officeDocument/2006/math" xmlns:v="urn:schemas-microsoft-com:vml" xmlns:wp14="http://schemas.microsoft.com/office/word/2010/wordprocessingDrawing" xmlns:wp="http://schemas.openxmlformats.org/drawingml/2006/wordprocessingDrawing" xmlns:w10="urn:schemas-microsoft-com:office:word" xmlns:w="http://schemas.openxmlformats.org/wordprocessingml/2006/main" xmlns:w14="http://schemas.microsoft.com/office/word/2010/wordml" xmlns:w15="http://schemas.microsoft.com/office/word/2012/wordml" xmlns:w16cex="http://schemas.microsoft.com/office/word/2018/wordml/cex" xmlns:w16cid="http://schemas.microsoft.com/office/word/2016/wordml/cid" xmlns:w16="http://schemas.microsoft.com/office/word/2018/wordml" xmlns:w16du="http://schemas.microsoft.com/office/word/2023/wordml/word16du" xmlns:w16sdtdh="http://schemas.microsoft.com/office/word/2020/wordml/sdtdatahash" xmlns:w16sdtfl="http://schemas.microsoft.com/office/word/2024/wordml/sdtformatlock" xmlns:w16se="http://schemas.microsoft.com/office/word/2015/wordml/symex" xmlns:wpg="http://schemas.microsoft.com/office/word/2010/wordprocessingGroup" xmlns:wpi="http://schemas.microsoft.com/office/word/2010/wordprocessingInk" xmlns:wne="http://schemas.microsoft.com/office/word/2006/wordml" xmlns:wps="http://schemas.microsoft.com/office/word/2010/wordprocessingShape" mc:Ignorable="w14 w15 w16se w16cid w16 w16cex w16sdtdh w16sdtfl w16du wp14">
   <w:tbl>
     <w:tblPr>
       <w:tblStyle w:val="TableGrid"/>
@@ -4126,7 +4112,7 @@
 </file>
 
 <file path=word/styles.xml><?xml version="1.0" encoding="utf-8"?>
-<w:styles xmlns:mc="http://schemas.openxmlformats.org/markup-compatibility/2006" xmlns:r="http://schemas.openxmlformats.org/officeDocument/2006/relationships" xmlns:w="http://schemas.openxmlformats.org/wordprocessingml/2006/main" xmlns:w14="http://schemas.microsoft.com/office/word/2010/wordml" xmlns:w15="http://schemas.microsoft.com/office/word/2012/wordml" xmlns:w16cex="http://schemas.microsoft.com/office/word/2018/wordml/cex" xmlns:w16cid="http://schemas.microsoft.com/office/word/2016/wordml/cid" xmlns:w16="http://schemas.microsoft.com/office/word/2018/wordml" xmlns:w16du="http://schemas.microsoft.com/office/word/2023/wordml/word16du" xmlns:w16sdtdh="http://schemas.microsoft.com/office/word/2020/wordml/sdtdatahash" xmlns:w16se="http://schemas.microsoft.com/office/word/2015/wordml/symex" mc:Ignorable="w14 w15 w16se w16cid w16 w16cex w16sdtdh w16du">
+<w:styles xmlns:mc="http://schemas.openxmlformats.org/markup-compatibility/2006" xmlns:r="http://schemas.openxmlformats.org/officeDocument/2006/relationships" xmlns:w="http://schemas.openxmlformats.org/wordprocessingml/2006/main" xmlns:w14="http://schemas.microsoft.com/office/word/2010/wordml" xmlns:w15="http://schemas.microsoft.com/office/word/2012/wordml" xmlns:w16cex="http://schemas.microsoft.com/office/word/2018/wordml/cex" xmlns:w16cid="http://schemas.microsoft.com/office/word/2016/wordml/cid" xmlns:w16="http://schemas.microsoft.com/office/word/2018/wordml" xmlns:w16du="http://schemas.microsoft.com/office/word/2023/wordml/word16du" xmlns:w16sdtdh="http://schemas.microsoft.com/office/word/2020/wordml/sdtdatahash" xmlns:w16sdtfl="http://schemas.microsoft.com/office/word/2024/wordml/sdtformatlock" xmlns:w16se="http://schemas.microsoft.com/office/word/2015/wordml/symex" mc:Ignorable="w14 w15 w16se w16cid w16 w16cex w16sdtdh w16sdtfl w16du">
   <w:docDefaults>
     <w:rPrDefault>
       <w:rPr>
@@ -4907,15 +4893,14 @@
     <w:basedOn w:val="Normal"/>
     <w:link w:val="RightAllignedChar"/>
     <w:qFormat/>
-    <w:rsid w:val="00464C1F"/>
+    <w:rsid w:val="00214061"/>
     <w:pPr>
       <w:spacing w:after="0"/>
       <w:jc w:val="right"/>
     </w:pPr>
     <w:rPr>
-      <w:rFonts w:ascii="Segoe UI" w:eastAsiaTheme="minorEastAsia" w:hAnsi="Segoe UI" w:cs="Segoe UI"/>
+      <w:rFonts w:eastAsiaTheme="minorEastAsia" w:cs="Segoe UI"/>
       <w:iCs/>
-      <w:sz w:val="16"/>
       <w:szCs w:val="14"/>
     </w:rPr>
   </w:style>
@@ -4923,11 +4908,10 @@
     <w:name w:val="RightAlligned Char"/>
     <w:basedOn w:val="DefaultParagraphFont"/>
     <w:link w:val="RightAlligned"/>
-    <w:rsid w:val="00464C1F"/>
+    <w:rsid w:val="00214061"/>
     <w:rPr>
-      <w:rFonts w:ascii="Segoe UI" w:eastAsiaTheme="minorEastAsia" w:hAnsi="Segoe UI" w:cs="Segoe UI"/>
+      <w:rFonts w:eastAsiaTheme="minorEastAsia" w:cs="Segoe UI"/>
       <w:iCs/>
-      <w:sz w:val="16"/>
       <w:szCs w:val="14"/>
     </w:rPr>
   </w:style>
@@ -4935,7 +4919,7 @@
 </file>
 
 <file path=word/glossary/document.xml><?xml version="1.0" encoding="utf-8"?>
-<w:glossaryDocument xmlns:wpc="http://schemas.microsoft.com/office/word/2010/wordprocessingCanvas" xmlns:cx="http://schemas.microsoft.com/office/drawing/2014/chartex" xmlns:cx1="http://schemas.microsoft.com/office/drawing/2015/9/8/chartex" xmlns:cx2="http://schemas.microsoft.com/office/drawing/2015/10/21/chartex" xmlns:cx3="http://schemas.microsoft.com/office/drawing/2016/5/9/chartex" xmlns:cx4="http://schemas.microsoft.com/office/drawing/2016/5/10/chartex" xmlns:cx5="http://schemas.microsoft.com/office/drawing/2016/5/11/chartex" xmlns:cx6="http://schemas.microsoft.com/office/drawing/2016/5/12/chartex" xmlns:cx7="http://schemas.microsoft.com/office/drawing/2016/5/13/chartex" xmlns:cx8="http://schemas.microsoft.com/office/drawing/2016/5/14/chartex" xmlns:mc="http://schemas.openxmlformats.org/markup-compatibility/2006" xmlns:aink="http://schemas.microsoft.com/office/drawing/2016/ink" xmlns:am3d="http://schemas.microsoft.com/office/drawing/2017/model3d" xmlns:o="urn:schemas-microsoft-com:office:office" xmlns:oel="http://schemas.microsoft.com/office/2019/extlst" xmlns:r="http://schemas.openxmlformats.org/officeDocument/2006/relationships" xmlns:m="http://schemas.openxmlformats.org/officeDocument/2006/math" xmlns:v="urn:schemas-microsoft-com:vml" xmlns:wp14="http://schemas.microsoft.com/office/word/2010/wordprocessingDrawing" xmlns:wp="http://schemas.openxmlformats.org/drawingml/2006/wordprocessingDrawing" xmlns:w10="urn:schemas-microsoft-com:office:word" xmlns:w="http://schemas.openxmlformats.org/wordprocessingml/2006/main" xmlns:w14="http://schemas.microsoft.com/office/word/2010/wordml" xmlns:w15="http://schemas.microsoft.com/office/word/2012/wordml" xmlns:w16cex="http://schemas.microsoft.com/office/word/2018/wordml/cex" xmlns:w16cid="http://schemas.microsoft.com/office/word/2016/wordml/cid" xmlns:w16="http://schemas.microsoft.com/office/word/2018/wordml" xmlns:w16du="http://schemas.microsoft.com/office/word/2023/wordml/word16du" xmlns:w16sdtdh="http://schemas.microsoft.com/office/word/2020/wordml/sdtdatahash" xmlns:w16se="http://schemas.microsoft.com/office/word/2015/wordml/symex" xmlns:wpg="http://schemas.microsoft.com/office/word/2010/wordprocessingGroup" xmlns:wpi="http://schemas.microsoft.com/office/word/2010/wordprocessingInk" xmlns:wne="http://schemas.microsoft.com/office/word/2006/wordml" xmlns:wps="http://schemas.microsoft.com/office/word/2010/wordprocessingShape" mc:Ignorable="w14 w15 w16se w16cid w16 w16cex w16sdtdh w16du wp14">
+<w:glossaryDocument xmlns:wpc="http://schemas.microsoft.com/office/word/2010/wordprocessingCanvas" xmlns:cx="http://schemas.microsoft.com/office/drawing/2014/chartex" xmlns:cx1="http://schemas.microsoft.com/office/drawing/2015/9/8/chartex" xmlns:cx2="http://schemas.microsoft.com/office/drawing/2015/10/21/chartex" xmlns:cx3="http://schemas.microsoft.com/office/drawing/2016/5/9/chartex" xmlns:cx4="http://schemas.microsoft.com/office/drawing/2016/5/10/chartex" xmlns:cx5="http://schemas.microsoft.com/office/drawing/2016/5/11/chartex" xmlns:cx6="http://schemas.microsoft.com/office/drawing/2016/5/12/chartex" xmlns:cx7="http://schemas.microsoft.com/office/drawing/2016/5/13/chartex" xmlns:cx8="http://schemas.microsoft.com/office/drawing/2016/5/14/chartex" xmlns:mc="http://schemas.openxmlformats.org/markup-compatibility/2006" xmlns:aink="http://schemas.microsoft.com/office/drawing/2016/ink" xmlns:am3d="http://schemas.microsoft.com/office/drawing/2017/model3d" xmlns:o="urn:schemas-microsoft-com:office:office" xmlns:oel="http://schemas.microsoft.com/office/2019/extlst" xmlns:r="http://schemas.openxmlformats.org/officeDocument/2006/relationships" xmlns:m="http://schemas.openxmlformats.org/officeDocument/2006/math" xmlns:v="urn:schemas-microsoft-com:vml" xmlns:wp14="http://schemas.microsoft.com/office/word/2010/wordprocessingDrawing" xmlns:wp="http://schemas.openxmlformats.org/drawingml/2006/wordprocessingDrawing" xmlns:w10="urn:schemas-microsoft-com:office:word" xmlns:w="http://schemas.openxmlformats.org/wordprocessingml/2006/main" xmlns:w14="http://schemas.microsoft.com/office/word/2010/wordml" xmlns:w15="http://schemas.microsoft.com/office/word/2012/wordml" xmlns:w16cex="http://schemas.microsoft.com/office/word/2018/wordml/cex" xmlns:w16cid="http://schemas.microsoft.com/office/word/2016/wordml/cid" xmlns:w16="http://schemas.microsoft.com/office/word/2018/wordml" xmlns:w16du="http://schemas.microsoft.com/office/word/2023/wordml/word16du" xmlns:w16sdtdh="http://schemas.microsoft.com/office/word/2020/wordml/sdtdatahash" xmlns:w16sdtfl="http://schemas.microsoft.com/office/word/2024/wordml/sdtformatlock" xmlns:w16se="http://schemas.microsoft.com/office/word/2015/wordml/symex" xmlns:wpg="http://schemas.microsoft.com/office/word/2010/wordprocessingGroup" xmlns:wpi="http://schemas.microsoft.com/office/word/2010/wordprocessingInk" xmlns:wne="http://schemas.microsoft.com/office/word/2006/wordml" xmlns:wps="http://schemas.microsoft.com/office/word/2010/wordprocessingShape" mc:Ignorable="w14 w15 w16se w16cid w16 w16cex w16sdtdh w16sdtfl w16du wp14">
   <w:docParts>
     <w:docPart>
       <w:docPartPr>
@@ -6154,7 +6138,7 @@
 </file>
 
 <file path=word/glossary/fontTable.xml><?xml version="1.0" encoding="utf-8"?>
-<w:fonts xmlns:mc="http://schemas.openxmlformats.org/markup-compatibility/2006" xmlns:r="http://schemas.openxmlformats.org/officeDocument/2006/relationships" xmlns:w="http://schemas.openxmlformats.org/wordprocessingml/2006/main" xmlns:w14="http://schemas.microsoft.com/office/word/2010/wordml" xmlns:w15="http://schemas.microsoft.com/office/word/2012/wordml" xmlns:w16cex="http://schemas.microsoft.com/office/word/2018/wordml/cex" xmlns:w16cid="http://schemas.microsoft.com/office/word/2016/wordml/cid" xmlns:w16="http://schemas.microsoft.com/office/word/2018/wordml" xmlns:w16du="http://schemas.microsoft.com/office/word/2023/wordml/word16du" xmlns:w16sdtdh="http://schemas.microsoft.com/office/word/2020/wordml/sdtdatahash" xmlns:w16se="http://schemas.microsoft.com/office/word/2015/wordml/symex" mc:Ignorable="w14 w15 w16se w16cid w16 w16cex w16sdtdh w16du">
+<w:fonts xmlns:mc="http://schemas.openxmlformats.org/markup-compatibility/2006" xmlns:r="http://schemas.openxmlformats.org/officeDocument/2006/relationships" xmlns:w="http://schemas.openxmlformats.org/wordprocessingml/2006/main" xmlns:w14="http://schemas.microsoft.com/office/word/2010/wordml" xmlns:w15="http://schemas.microsoft.com/office/word/2012/wordml" xmlns:w16cex="http://schemas.microsoft.com/office/word/2018/wordml/cex" xmlns:w16cid="http://schemas.microsoft.com/office/word/2016/wordml/cid" xmlns:w16="http://schemas.microsoft.com/office/word/2018/wordml" xmlns:w16du="http://schemas.microsoft.com/office/word/2023/wordml/word16du" xmlns:w16sdtdh="http://schemas.microsoft.com/office/word/2020/wordml/sdtdatahash" xmlns:w16sdtfl="http://schemas.microsoft.com/office/word/2024/wordml/sdtformatlock" xmlns:w16se="http://schemas.microsoft.com/office/word/2015/wordml/symex" mc:Ignorable="w14 w15 w16se w16cid w16 w16cex w16sdtdh w16sdtfl w16du">
   <w:font w:name="Calibri">
     <w:panose1 w:val="020F0502020204030204"/>
     <w:charset w:val="00"/>
@@ -6199,7 +6183,7 @@
 </file>
 
 <file path=word/glossary/settings.xml><?xml version="1.0" encoding="utf-8"?>
-<w:settings xmlns:mc="http://schemas.openxmlformats.org/markup-compatibility/2006" xmlns:o="urn:schemas-microsoft-com:office:office" xmlns:r="http://schemas.openxmlformats.org/officeDocument/2006/relationships" xmlns:m="http://schemas.openxmlformats.org/officeDocument/2006/math" xmlns:v="urn:schemas-microsoft-com:vml" xmlns:w10="urn:schemas-microsoft-com:office:word" xmlns:w="http://schemas.openxmlformats.org/wordprocessingml/2006/main" xmlns:w14="http://schemas.microsoft.com/office/word/2010/wordml" xmlns:w15="http://schemas.microsoft.com/office/word/2012/wordml" xmlns:w16cex="http://schemas.microsoft.com/office/word/2018/wordml/cex" xmlns:w16cid="http://schemas.microsoft.com/office/word/2016/wordml/cid" xmlns:w16="http://schemas.microsoft.com/office/word/2018/wordml" xmlns:w16du="http://schemas.microsoft.com/office/word/2023/wordml/word16du" xmlns:w16sdtdh="http://schemas.microsoft.com/office/word/2020/wordml/sdtdatahash" xmlns:w16se="http://schemas.microsoft.com/office/word/2015/wordml/symex" xmlns:sl="http://schemas.openxmlformats.org/schemaLibrary/2006/main" mc:Ignorable="w14 w15 w16se w16cid w16 w16cex w16sdtdh w16du">
+<w:settings xmlns:mc="http://schemas.openxmlformats.org/markup-compatibility/2006" xmlns:o="urn:schemas-microsoft-com:office:office" xmlns:r="http://schemas.openxmlformats.org/officeDocument/2006/relationships" xmlns:m="http://schemas.openxmlformats.org/officeDocument/2006/math" xmlns:v="urn:schemas-microsoft-com:vml" xmlns:w10="urn:schemas-microsoft-com:office:word" xmlns:w="http://schemas.openxmlformats.org/wordprocessingml/2006/main" xmlns:w14="http://schemas.microsoft.com/office/word/2010/wordml" xmlns:w15="http://schemas.microsoft.com/office/word/2012/wordml" xmlns:w16cex="http://schemas.microsoft.com/office/word/2018/wordml/cex" xmlns:w16cid="http://schemas.microsoft.com/office/word/2016/wordml/cid" xmlns:w16="http://schemas.microsoft.com/office/word/2018/wordml" xmlns:w16du="http://schemas.microsoft.com/office/word/2023/wordml/word16du" xmlns:w16sdtdh="http://schemas.microsoft.com/office/word/2020/wordml/sdtdatahash" xmlns:w16sdtfl="http://schemas.microsoft.com/office/word/2024/wordml/sdtformatlock" xmlns:w16se="http://schemas.microsoft.com/office/word/2015/wordml/symex" xmlns:sl="http://schemas.openxmlformats.org/schemaLibrary/2006/main" mc:Ignorable="w14 w15 w16se w16cid w16 w16cex w16sdtdh w16sdtfl w16du">
   <w:view w:val="normal"/>
   <w:defaultTabStop w:val="720"/>
   <w:hyphenationZone w:val="425"/>
@@ -6215,34 +6199,50 @@
   </w:compat>
   <w:rsids>
     <w:rsidRoot w:val="00D05ADC"/>
+    <w:rsid w:val="00000E11"/>
     <w:rsid w:val="00067DE3"/>
     <w:rsid w:val="00073A23"/>
     <w:rsid w:val="000741E0"/>
     <w:rsid w:val="001732FF"/>
     <w:rsid w:val="001C2921"/>
     <w:rsid w:val="00255395"/>
+    <w:rsid w:val="002650B8"/>
     <w:rsid w:val="00281485"/>
+    <w:rsid w:val="002D7C5F"/>
+    <w:rsid w:val="00302001"/>
     <w:rsid w:val="003037AA"/>
+    <w:rsid w:val="0030545F"/>
     <w:rsid w:val="003256EB"/>
     <w:rsid w:val="003370D1"/>
     <w:rsid w:val="003B6563"/>
+    <w:rsid w:val="003B7B6F"/>
+    <w:rsid w:val="003E2ADB"/>
     <w:rsid w:val="004923AD"/>
     <w:rsid w:val="00543001"/>
     <w:rsid w:val="00580879"/>
+    <w:rsid w:val="0059719A"/>
+    <w:rsid w:val="00600E70"/>
     <w:rsid w:val="00747F0A"/>
     <w:rsid w:val="007768B9"/>
+    <w:rsid w:val="00807F8A"/>
     <w:rsid w:val="0088065E"/>
+    <w:rsid w:val="008934BE"/>
     <w:rsid w:val="008A38B0"/>
     <w:rsid w:val="008C0479"/>
     <w:rsid w:val="008E73D7"/>
     <w:rsid w:val="00901D68"/>
     <w:rsid w:val="00930259"/>
     <w:rsid w:val="009403AB"/>
+    <w:rsid w:val="0099000F"/>
+    <w:rsid w:val="0099345A"/>
     <w:rsid w:val="009F2D1F"/>
     <w:rsid w:val="00A97C90"/>
     <w:rsid w:val="00AD0496"/>
     <w:rsid w:val="00B56AF6"/>
+    <w:rsid w:val="00BC7622"/>
     <w:rsid w:val="00BF4F58"/>
+    <w:rsid w:val="00C55D7B"/>
+    <w:rsid w:val="00C75975"/>
     <w:rsid w:val="00D045EA"/>
     <w:rsid w:val="00D05ADC"/>
     <w:rsid w:val="00D72C86"/>
@@ -6253,6 +6253,7 @@
     <w:rsid w:val="00EB35ED"/>
     <w:rsid w:val="00EC1642"/>
     <w:rsid w:val="00F05179"/>
+    <w:rsid w:val="00F602DA"/>
     <w:rsid w:val="00F85B53"/>
     <w:rsid w:val="00F86650"/>
   </w:rsids>
@@ -6278,7 +6279,7 @@
 </file>
 
 <file path=word/glossary/styles.xml><?xml version="1.0" encoding="utf-8"?>
-<w:styles xmlns:mc="http://schemas.openxmlformats.org/markup-compatibility/2006" xmlns:r="http://schemas.openxmlformats.org/officeDocument/2006/relationships" xmlns:w="http://schemas.openxmlformats.org/wordprocessingml/2006/main" xmlns:w14="http://schemas.microsoft.com/office/word/2010/wordml" xmlns:w15="http://schemas.microsoft.com/office/word/2012/wordml" xmlns:w16cex="http://schemas.microsoft.com/office/word/2018/wordml/cex" xmlns:w16cid="http://schemas.microsoft.com/office/word/2016/wordml/cid" xmlns:w16="http://schemas.microsoft.com/office/word/2018/wordml" xmlns:w16du="http://schemas.microsoft.com/office/word/2023/wordml/word16du" xmlns:w16sdtdh="http://schemas.microsoft.com/office/word/2020/wordml/sdtdatahash" xmlns:w16se="http://schemas.microsoft.com/office/word/2015/wordml/symex" mc:Ignorable="w14 w15 w16se w16cid w16 w16cex w16sdtdh w16du">
+<w:styles xmlns:mc="http://schemas.openxmlformats.org/markup-compatibility/2006" xmlns:r="http://schemas.openxmlformats.org/officeDocument/2006/relationships" xmlns:w="http://schemas.openxmlformats.org/wordprocessingml/2006/main" xmlns:w14="http://schemas.microsoft.com/office/word/2010/wordml" xmlns:w15="http://schemas.microsoft.com/office/word/2012/wordml" xmlns:w16cex="http://schemas.microsoft.com/office/word/2018/wordml/cex" xmlns:w16cid="http://schemas.microsoft.com/office/word/2016/wordml/cid" xmlns:w16="http://schemas.microsoft.com/office/word/2018/wordml" xmlns:w16du="http://schemas.microsoft.com/office/word/2023/wordml/word16du" xmlns:w16sdtdh="http://schemas.microsoft.com/office/word/2020/wordml/sdtdatahash" xmlns:w16sdtfl="http://schemas.microsoft.com/office/word/2024/wordml/sdtformatlock" xmlns:w16se="http://schemas.microsoft.com/office/word/2015/wordml/symex" mc:Ignorable="w14 w15 w16se w16cid w16 w16cex w16sdtdh w16sdtfl w16du">
   <w:docDefaults>
     <w:rPrDefault>
       <w:rPr>
@@ -6708,7 +6709,7 @@
     <w:basedOn w:val="DefaultParagraphFont"/>
     <w:uiPriority w:val="99"/>
     <w:semiHidden/>
-    <w:rsid w:val="0088065E"/>
+    <w:rsid w:val="003E2ADB"/>
     <w:rPr>
       <w:color w:val="808080"/>
     </w:rPr>
@@ -7183,11 +7184,81 @@
       <w14:ligatures w14:val="standardContextual"/>
     </w:rPr>
   </w:style>
+  <w:style w:type="paragraph" w:customStyle="1" w:styleId="6A3508203EA84654B0D9C1CD3FE7FD53">
+    <w:name w:val="6A3508203EA84654B0D9C1CD3FE7FD53"/>
+    <w:rsid w:val="003E2ADB"/>
+    <w:pPr>
+      <w:spacing w:line="278" w:lineRule="auto"/>
+    </w:pPr>
+    <w:rPr>
+      <w:kern w:val="2"/>
+      <w:sz w:val="24"/>
+      <w:szCs w:val="24"/>
+      <w:lang w:val="sr-Latn-RS" w:eastAsia="sr-Latn-RS"/>
+      <w14:ligatures w14:val="standardContextual"/>
+    </w:rPr>
+  </w:style>
+  <w:style w:type="paragraph" w:customStyle="1" w:styleId="2D37153EFADB4151A3A232D310737347">
+    <w:name w:val="2D37153EFADB4151A3A232D310737347"/>
+    <w:rsid w:val="003E2ADB"/>
+    <w:pPr>
+      <w:spacing w:line="278" w:lineRule="auto"/>
+    </w:pPr>
+    <w:rPr>
+      <w:kern w:val="2"/>
+      <w:sz w:val="24"/>
+      <w:szCs w:val="24"/>
+      <w:lang w:val="sr-Latn-RS" w:eastAsia="sr-Latn-RS"/>
+      <w14:ligatures w14:val="standardContextual"/>
+    </w:rPr>
+  </w:style>
+  <w:style w:type="paragraph" w:customStyle="1" w:styleId="A8C28EC104894463AC555A1FC6B91AC2">
+    <w:name w:val="A8C28EC104894463AC555A1FC6B91AC2"/>
+    <w:rsid w:val="003E2ADB"/>
+    <w:pPr>
+      <w:spacing w:line="278" w:lineRule="auto"/>
+    </w:pPr>
+    <w:rPr>
+      <w:kern w:val="2"/>
+      <w:sz w:val="24"/>
+      <w:szCs w:val="24"/>
+      <w:lang w:val="sr-Latn-RS" w:eastAsia="sr-Latn-RS"/>
+      <w14:ligatures w14:val="standardContextual"/>
+    </w:rPr>
+  </w:style>
+  <w:style w:type="paragraph" w:customStyle="1" w:styleId="18509B632C9247C5A42EF5DB5E062AE0">
+    <w:name w:val="18509B632C9247C5A42EF5DB5E062AE0"/>
+    <w:rsid w:val="003E2ADB"/>
+    <w:pPr>
+      <w:spacing w:line="278" w:lineRule="auto"/>
+    </w:pPr>
+    <w:rPr>
+      <w:kern w:val="2"/>
+      <w:sz w:val="24"/>
+      <w:szCs w:val="24"/>
+      <w:lang w:val="sr-Latn-RS" w:eastAsia="sr-Latn-RS"/>
+      <w14:ligatures w14:val="standardContextual"/>
+    </w:rPr>
+  </w:style>
+  <w:style w:type="paragraph" w:customStyle="1" w:styleId="F572D528F6BE4D87BF7B3EF40DFE4826">
+    <w:name w:val="F572D528F6BE4D87BF7B3EF40DFE4826"/>
+    <w:rsid w:val="003E2ADB"/>
+    <w:pPr>
+      <w:spacing w:line="278" w:lineRule="auto"/>
+    </w:pPr>
+    <w:rPr>
+      <w:kern w:val="2"/>
+      <w:sz w:val="24"/>
+      <w:szCs w:val="24"/>
+      <w:lang w:val="sr-Latn-RS" w:eastAsia="sr-Latn-RS"/>
+      <w14:ligatures w14:val="standardContextual"/>
+    </w:rPr>
+  </w:style>
 </w:styles>
 </file>
 
 <file path=word/glossary/webSettings.xml><?xml version="1.0" encoding="utf-8"?>
-<w:webSettings xmlns:mc="http://schemas.openxmlformats.org/markup-compatibility/2006" xmlns:r="http://schemas.openxmlformats.org/officeDocument/2006/relationships" xmlns:w="http://schemas.openxmlformats.org/wordprocessingml/2006/main" xmlns:w14="http://schemas.microsoft.com/office/word/2010/wordml" xmlns:w15="http://schemas.microsoft.com/office/word/2012/wordml" xmlns:w16cex="http://schemas.microsoft.com/office/word/2018/wordml/cex" xmlns:w16cid="http://schemas.microsoft.com/office/word/2016/wordml/cid" xmlns:w16="http://schemas.microsoft.com/office/word/2018/wordml" xmlns:w16du="http://schemas.microsoft.com/office/word/2023/wordml/word16du" xmlns:w16sdtdh="http://schemas.microsoft.com/office/word/2020/wordml/sdtdatahash" xmlns:w16se="http://schemas.microsoft.com/office/word/2015/wordml/symex" mc:Ignorable="w14 w15 w16se w16cid w16 w16cex w16sdtdh w16du">
+<w:webSettings xmlns:mc="http://schemas.openxmlformats.org/markup-compatibility/2006" xmlns:r="http://schemas.openxmlformats.org/officeDocument/2006/relationships" xmlns:w="http://schemas.openxmlformats.org/wordprocessingml/2006/main" xmlns:w14="http://schemas.microsoft.com/office/word/2010/wordml" xmlns:w15="http://schemas.microsoft.com/office/word/2012/wordml" xmlns:w16cex="http://schemas.microsoft.com/office/word/2018/wordml/cex" xmlns:w16cid="http://schemas.microsoft.com/office/word/2016/wordml/cid" xmlns:w16="http://schemas.microsoft.com/office/word/2018/wordml" xmlns:w16du="http://schemas.microsoft.com/office/word/2023/wordml/word16du" xmlns:w16sdtdh="http://schemas.microsoft.com/office/word/2020/wordml/sdtdatahash" xmlns:w16sdtfl="http://schemas.microsoft.com/office/word/2024/wordml/sdtformatlock" xmlns:w16se="http://schemas.microsoft.com/office/word/2015/wordml/symex" mc:Ignorable="w14 w15 w16se w16cid w16 w16cex w16sdtdh w16sdtfl w16du">
   <w:optimizeForBrowser/>
   <w:allowPNG/>
 </w:webSettings>
@@ -7454,607 +7525,605 @@
 </a:theme>
 </file>
 
-<file path=customXml/item1.xml><?xml version="1.0" encoding="utf-8"?>
+<file path=customXml/item1.xml>��< ? x m l   v e r s i o n = " 1 . 0 "   e n c o d i n g = " u t f - 1 6 " ? > < N a v W o r d R e p o r t X m l P a r t   x m l n s = " u r n : m i c r o s o f t - d y n a m i c s - n a v / r e p o r t s / S t a n d a r d _ S a l e s _ O r d e r _ C o n f / 1 3 0 5 / " > + 
+     < B C R e p o r t I n f o r m a t i o n > + 
+         < R e p o r t M e t a d a t a > + 
+             < E x t e n s i o n I d > E x t e n s i o n   I D < / E x t e n s i o n I d > + 
+             < E x t e n s i o n N a m e > E x t e n s i o n   N a m e < / E x t e n s i o n N a m e > + 
+             < E x t e n s i o n P u b l i s h e r > E x t e n s i o n   P u b l i s h e r < / E x t e n s i o n P u b l i s h e r > + 
+             < E x t e n s i o n V e r s i o n > E x t e n s i o n   V e r s i o n < / E x t e n s i o n V e r s i o n > + 
+             < R e p o r t I d > R e p o r t   I D < / R e p o r t I d > + 
+             < R e p o r t N a m e > R e p o r t   N a m e < / R e p o r t N a m e > + 
+             < A b o u t T h i s R e p o r t T i t l e > A b o u t   T h i s   R e p o r t   T i t l e < / A b o u t T h i s R e p o r t T i t l e > + 
+             < A b o u t T h i s R e p o r t T e x t > A b o u t   T h i s   R e p o r t   T e x t < / A b o u t T h i s R e p o r t T e x t > + 
+             < R e p o r t H e l p L i n k > R e p o r t   H e l p   L i n k < / R e p o r t H e l p L i n k > + 
+         < / R e p o r t M e t a d a t a > + 
+         < R e p o r t R e q u e s t > + 
+             < T e n a n t E n t r a I d > T e n a n t   E n t r a   I d < / T e n a n t E n t r a I d > + 
+             < E n v i r o n m e n t N a m e > E n v i r o n m e n t   N a m e < / E n v i r o n m e n t N a m e > + 
+             < E n v i r o n m e n t T y p e > E n v i r o n m e n t   T y p e < / E n v i r o n m e n t T y p e > + 
+             < C o m p a n y N a m e > C o m p a n y   N a m e < / C o m p a n y N a m e > + 
+             < C o m p a n y D i s p l a y N a m e > C o m p a n y   D i s p l a y   N a m e < / C o m p a n y D i s p l a y N a m e > + 
+             < C o m p a n y I d > C o m p a n y   I D < / C o m p a n y I d > + 
+             < U s e r N a m e > U s e r   N a m e < / U s e r N a m e > + 
+             < D a t e A n d T i m e > D a t e   a n d   T i m e < / D a t e A n d T i m e > + 
+             < L a n g u a g e > L a n g u a g e < / L a n g u a g e > + 
+             < F o r m a t R e g i o n > F o r m a t   R e g i o n < / F o r m a t R e g i o n > + 
+             < D a t e T i m e V a l u e s > + 
+                 < Y e a r > Y e a r < / Y e a r > + 
+                 < M o n t h N u m b e r > M o n t h   N u m b e r < / M o n t h N u m b e r > + 
+                 < D a y N u m b e r > D a y   N u m b e r < / D a y N u m b e r > + 
+                 < H o u r > H o u r < / H o u r > + 
+                 < M i n u t e > M i n u t e < / M i n u t e > + 
+             < / D a t e T i m e V a l u e s > + 
+         < / R e p o r t R e q u e s t > + 
+     < / B C R e p o r t I n f o r m a t i o n > + 
+     < H e a d e r > + 
+         < B i l l T o C o n t a c t E m a i l > B i l l T o C o n t a c t E m a i l < / B i l l T o C o n t a c t E m a i l > + 
+         < B i l l T o C o n t a c t E m a i l L b l > B i l l T o C o n t a c t E m a i l L b l < / B i l l T o C o n t a c t E m a i l L b l > + 
+         < B i l l T o C o n t a c t M o b i l e P h o n e N o > B i l l T o C o n t a c t M o b i l e P h o n e N o < / B i l l T o C o n t a c t M o b i l e P h o n e N o > + 
+         < B i l l T o C o n t a c t M o b i l e P h o n e N o L b l > B i l l T o C o n t a c t M o b i l e P h o n e N o L b l < / B i l l T o C o n t a c t M o b i l e P h o n e N o L b l > + 
+         < B i l l T o C o n t a c t P h o n e N o > B i l l T o C o n t a c t P h o n e N o < / B i l l T o C o n t a c t P h o n e N o > + 
+         < B i l l T o C o n t a c t P h o n e N o L b l > B i l l T o C o n t a c t P h o n e N o L b l < / B i l l T o C o n t a c t P h o n e N o L b l > + 
+         < B i l l t o C u s t o m e r N o _ L b l > B i l l t o C u s t o m e r N o _ L b l < / B i l l t o C u s t o m e r N o _ L b l > + 
+         < B i l l t o C u s t u m e r N o > B i l l t o C u s t u m e r N o < / B i l l t o C u s t u m e r N o > + 
+         < C o m p a n y A d d r e s s 1 > C o m p a n y A d d r e s s 1 < / C o m p a n y A d d r e s s 1 > + 
+         < C o m p a n y A d d r e s s 2 > C o m p a n y A d d r e s s 2 < / C o m p a n y A d d r e s s 2 > + 
+         < C o m p a n y A d d r e s s 3 > C o m p a n y A d d r e s s 3 < / C o m p a n y A d d r e s s 3 > + 
+         < C o m p a n y A d d r e s s 4 > C o m p a n y A d d r e s s 4 < / C o m p a n y A d d r e s s 4 > + 
+         < C o m p a n y A d d r e s s 5 > C o m p a n y A d d r e s s 5 < / C o m p a n y A d d r e s s 5 > + 
+         < C o m p a n y A d d r e s s 6 > C o m p a n y A d d r e s s 6 < / C o m p a n y A d d r e s s 6 > + 
+         < C o m p a n y A d d r e s s 7 > C o m p a n y A d d r e s s 7 < / C o m p a n y A d d r e s s 7 > + 
+         < C o m p a n y A d d r e s s 8 > C o m p a n y A d d r e s s 8 < / C o m p a n y A d d r e s s 8 > + 
+         < C o m p a n y B a n k A c c o u n t N o > C o m p a n y B a n k A c c o u n t N o < / C o m p a n y B a n k A c c o u n t N o > + 
+         < C o m p a n y B a n k A c c o u n t N o _ L b l > C o m p a n y B a n k A c c o u n t N o _ L b l < / C o m p a n y B a n k A c c o u n t N o _ L b l > + 
+         < C o m p a n y B a n k B r a n c h N o > C o m p a n y B a n k B r a n c h N o < / C o m p a n y B a n k B r a n c h N o > + 
+         < C o m p a n y B a n k B r a n c h N o _ L b l > C o m p a n y B a n k B r a n c h N o _ L b l < / C o m p a n y B a n k B r a n c h N o _ L b l > + 
+         < C o m p a n y B a n k N a m e > C o m p a n y B a n k N a m e < / C o m p a n y B a n k N a m e > + 
+         < C o m p a n y B a n k N a m e _ L b l > C o m p a n y B a n k N a m e _ L b l < / C o m p a n y B a n k N a m e _ L b l > + 
+         < C o m p a n y C u s t o m G i r o > C o m p a n y C u s t o m G i r o < / C o m p a n y C u s t o m G i r o > + 
+         < C o m p a n y C u s t o m G i r o _ L b l > C o m p a n y C u s t o m G i r o _ L b l < / C o m p a n y C u s t o m G i r o _ L b l > + 
+         < C o m p a n y E M a i l > C o m p a n y E M a i l < / C o m p a n y E M a i l > + 
+         < C o m p a n y G i r o N o > C o m p a n y G i r o N o < / C o m p a n y G i r o N o > + 
+         < C o m p a n y G i r o N o _ L b l > C o m p a n y G i r o N o _ L b l < / C o m p a n y G i r o N o _ L b l > + 
+         < C o m p a n y H o m e P a g e > C o m p a n y H o m e P a g e < / C o m p a n y H o m e P a g e > + 
+         < C o m p a n y I B A N > C o m p a n y I B A N < / C o m p a n y I B A N > + 
+         < C o m p a n y I B A N _ L b l > C o m p a n y I B A N _ L b l < / C o m p a n y I B A N _ L b l > + 
+         < C o m p a n y L e g a l O f f i c e > C o m p a n y L e g a l O f f i c e < / C o m p a n y L e g a l O f f i c e > + 
+         < C o m p a n y L e g a l O f f i c e _ L b l > C o m p a n y L e g a l O f f i c e _ L b l < / C o m p a n y L e g a l O f f i c e _ L b l > + 
+         < C o m p a n y L e g a l S t a t e m e n t > C o m p a n y L e g a l S t a t e m e n t < / C o m p a n y L e g a l S t a t e m e n t > + 
+         < C o m p a n y L o g o P o s i t i o n > C o m p a n y L o g o P o s i t i o n < / C o m p a n y L o g o P o s i t i o n > + 
+         < C o m p a n y P h o n e N o > C o m p a n y P h o n e N o < / C o m p a n y P h o n e N o > + 
+         < C o m p a n y P h o n e N o _ L b l > C o m p a n y P h o n e N o _ L b l < / C o m p a n y P h o n e N o _ L b l > + 
+         < C o m p a n y P i c t u r e > C o m p a n y P i c t u r e < / C o m p a n y P i c t u r e > + 
+         < C o m p a n y R e g i s t r a t i o n N u m b e r > C o m p a n y R e g i s t r a t i o n N u m b e r < / C o m p a n y R e g i s t r a t i o n N u m b e r > + 
+         < C o m p a n y R e g i s t r a t i o n N u m b e r _ L b l > C o m p a n y R e g i s t r a t i o n N u m b e r _ L b l < / C o m p a n y R e g i s t r a t i o n N u m b e r _ L b l > + 
+         < C o m p a n y S W I F T > C o m p a n y S W I F T < / C o m p a n y S W I F T > + 
+         < C o m p a n y S W I F T _ L b l > C o m p a n y S W I F T _ L b l < / C o m p a n y S W I F T _ L b l > + 
+         < C o m p a n y V A T R e g i s t r a t i o n N o > C o m p a n y V A T R e g i s t r a t i o n N o < / C o m p a n y V A T R e g i s t r a t i o n N o > + 
+         < C o m p a n y V A T R e g i s t r a t i o n N o _ L b l > C o m p a n y V A T R e g i s t r a t i o n N o _ L b l < / C o m p a n y V A T R e g i s t r a t i o n N o _ L b l > + 
+         < C o m p a n y V A T R e g N o > C o m p a n y V A T R e g N o < / C o m p a n y V A T R e g N o > + 
+         < C o m p a n y V A T R e g N o _ L b l > C o m p a n y V A T R e g N o _ L b l < / C o m p a n y V A T R e g N o _ L b l > + 
+         < C o p y _ L b l > C o p y _ L b l < / C o p y _ L b l > + 
+         < C u s t o m e r A d d r e s s 1 > C u s t o m e r A d d r e s s 1 < / C u s t o m e r A d d r e s s 1 > + 
+         < C u s t o m e r A d d r e s s 2 > C u s t o m e r A d d r e s s 2 < / C u s t o m e r A d d r e s s 2 > + 
+         < C u s t o m e r A d d r e s s 3 > C u s t o m e r A d d r e s s 3 < / C u s t o m e r A d d r e s s 3 > + 
+         < C u s t o m e r A d d r e s s 4 > C u s t o m e r A d d r e s s 4 < / C u s t o m e r A d d r e s s 4 > + 
+         < C u s t o m e r A d d r e s s 5 > C u s t o m e r A d d r e s s 5 < / C u s t o m e r A d d r e s s 5 > + 
+         < C u s t o m e r A d d r e s s 6 > C u s t o m e r A d d r e s s 6 < / C u s t o m e r A d d r e s s 6 > + 
+         < C u s t o m e r A d d r e s s 7 > C u s t o m e r A d d r e s s 7 < / C u s t o m e r A d d r e s s 7 > + 
+         < C u s t o m e r A d d r e s s 8 > C u s t o m e r A d d r e s s 8 < / C u s t o m e r A d d r e s s 8 > + 
+         < C u s t o m e r P o s t a l B a r C o d e > C u s t o m e r P o s t a l B a r C o d e < / C u s t o m e r P o s t a l B a r C o d e > + 
+         < D o c u m e n t C o p y T e x t > D o c u m e n t C o p y T e x t < / D o c u m e n t C o p y T e x t > + 
+         < D o c u m e n t D a t e > D o c u m e n t D a t e < / D o c u m e n t D a t e > + 
+         < D o c u m e n t D a t e _ L b l > D o c u m e n t D a t e _ L b l < / D o c u m e n t D a t e _ L b l > + 
+         < D o c u m e n t N o > D o c u m e n t N o < / D o c u m e n t N o > + 
+         < D o c u m e n t N o _ L b l > D o c u m e n t N o _ L b l < / D o c u m e n t N o _ L b l > + 
+         < D u e D a t e > D u e D a t e < / D u e D a t e > + 
+         < D u e D a t e _ L b l > D u e D a t e _ L b l < / D u e D a t e _ L b l > + 
+         < E M a i l _ L b l > E M a i l _ L b l < / E M a i l _ L b l > + 
+         < E x c h a n g e R a t e A s T e x t > E x c h a n g e R a t e A s T e x t < / E x c h a n g e R a t e A s T e x t > + 
+         < E x t D o c N o _ S a l e s H e a d e r > E x t D o c N o _ S a l e s H e a d e r < / E x t D o c N o _ S a l e s H e a d e r > + 
+         < E x t D o c N o _ S a l e s H e a d e r _ L b l > E x t D o c N o _ S a l e s H e a d e r _ L b l < / E x t D o c N o _ S a l e s H e a d e r _ L b l > + 
+         < G l o b a l L o c a t i o n N u m b e r > G l o b a l L o c a t i o n N u m b e r < / G l o b a l L o c a t i o n N u m b e r > + 
+         < G l o b a l L o c a t i o n N u m b e r _ L b l > G l o b a l L o c a t i o n N u m b e r _ L b l < / G l o b a l L o c a t i o n N u m b e r _ L b l > + 
+         < H o m e P a g e _ L b l > H o m e P a g e _ L b l < / H o m e P a g e _ L b l > + 
+         < I n v o i c e D i s c o u n t A m o u n t _ L b l > I n v o i c e D i s c o u n t A m o u n t _ L b l < / I n v o i c e D i s c o u n t A m o u n t _ L b l > + 
+         < I n v o i c e D i s c o u n t B a s e A m o u n t _ L b l > I n v o i c e D i s c o u n t B a s e A m o u n t _ L b l < / I n v o i c e D i s c o u n t B a s e A m o u n t _ L b l > + 
+         < I n v o i c e _ L b l > I n v o i c e _ L b l < / I n v o i c e _ L b l > + 
+         < L e g a l E n t i t y T y p e > L e g a l E n t i t y T y p e < / L e g a l E n t i t y T y p e > + 
+         < L e g a l E n t i t y T y p e _ L b l > L e g a l E n t i t y T y p e _ L b l < / L e g a l E n t i t y T y p e _ L b l > + 
+         < L i n e A m o u n t A f t e r I n v o i c e D i s c o u n t _ L b l > L i n e A m o u n t A f t e r I n v o i c e D i s c o u n t _ L b l < / L i n e A m o u n t A f t e r I n v o i c e D i s c o u n t _ L b l > + 
+         < L o c a l C u r r e n c y _ L b l > L o c a l C u r r e n c y _ L b l < / L o c a l C u r r e n c y _ L b l > + 
+         < P a g e _ L b l > P a g e _ L b l < / P a g e _ L b l > + 
+         < P a y m e n t M e t h o d D e s c r i p t i o n > P a y m e n t M e t h o d D e s c r i p t i o n < / P a y m e n t M e t h o d D e s c r i p t i o n > + 
+         < P a y m e n t M e t h o d D e s c r i p t i o n _ L b l > P a y m e n t M e t h o d D e s c r i p t i o n _ L b l < / P a y m e n t M e t h o d D e s c r i p t i o n _ L b l > + 
+         < P a y m e n t T e r m s D e s c r i p t i o n > P a y m e n t T e r m s D e s c r i p t i o n < / P a y m e n t T e r m s D e s c r i p t i o n > + 
+         < P a y m e n t T e r m s D e s c r i p t i o n _ L b l > P a y m e n t T e r m s D e s c r i p t i o n _ L b l < / P a y m e n t T e r m s D e s c r i p t i o n _ L b l > + 
+         < P r i c e s I n c l u d i n g V A T > P r i c e s I n c l u d i n g V A T < / P r i c e s I n c l u d i n g V A T > + 
+         < P r i c e s I n c l u d i n g V A T Y e s N o > P r i c e s I n c l u d i n g V A T Y e s N o < / P r i c e s I n c l u d i n g V A T Y e s N o > + 
+         < P r i c e s I n c l u d i n g V A T _ L b l > P r i c e s I n c l u d i n g V A T _ L b l < / P r i c e s I n c l u d i n g V A T _ L b l > + 
+         < Q u o t e N o > Q u o t e N o < / Q u o t e N o > + 
+         < Q u o t e N o _ L b l > Q u o t e N o _ L b l < / Q u o t e N o _ L b l > + 
+         < S a l e s I n v o i c e L i n e D i s c o u n t _ L b l > S a l e s I n v o i c e L i n e D i s c o u n t _ L b l < / S a l e s I n v o i c e L i n e D i s c o u n t _ L b l > + 
+         < S a l e s P e r s o n N a m e > S a l e s P e r s o n N a m e < / S a l e s P e r s o n N a m e > + 
+         < S a l e s P e r s o n T e x t _ L b l > S a l e s P e r s o n T e x t _ L b l < / S a l e s P e r s o n T e x t _ L b l > + 
+         < S a l e s P e r s o n _ L b l > S a l e s P e r s o n _ L b l < / S a l e s P e r s o n _ L b l > + 
+         < S e l l T o C o n t a c t E m a i l > S e l l T o C o n t a c t E m a i l < / S e l l T o C o n t a c t E m a i l > + 
+         < S e l l T o C o n t a c t E m a i l L b l > S e l l T o C o n t a c t E m a i l L b l < / S e l l T o C o n t a c t E m a i l L b l > + 
+         < S e l l T o C o n t a c t M o b i l e P h o n e N o > S e l l T o C o n t a c t M o b i l e P h o n e N o < / S e l l T o C o n t a c t M o b i l e P h o n e N o > + 
+         < S e l l T o C o n t a c t M o b i l e P h o n e N o L b l > S e l l T o C o n t a c t M o b i l e P h o n e N o L b l < / S e l l T o C o n t a c t M o b i l e P h o n e N o L b l > + 
+         < S e l l T o C o n t a c t P h o n e N o > S e l l T o C o n t a c t P h o n e N o < / S e l l T o C o n t a c t P h o n e N o > + 
+         < S e l l T o C o n t a c t P h o n e N o L b l > S e l l T o C o n t a c t P h o n e N o L b l < / S e l l T o C o n t a c t P h o n e N o L b l > + 
+         < S e l l t o C u s t o m e r N o > S e l l t o C u s t o m e r N o < / S e l l t o C u s t o m e r N o > + 
+         < S e l l t o C u s t o m e r N o _ L b l > S e l l t o C u s t o m e r N o _ L b l < / S e l l t o C u s t o m e r N o _ L b l > + 
+         < S e l l T o F a x N o > S e l l T o F a x N o < / S e l l T o F a x N o > + 
+         < S e l l T o P h o n e N o > S e l l T o P h o n e N o < / S e l l T o P h o n e N o > + 
+         < S h i p m e n t D a t e > S h i p m e n t D a t e < / S h i p m e n t D a t e > + 
+         < S h i p m e n t D a t e _ L b l > S h i p m e n t D a t e _ L b l < / S h i p m e n t D a t e _ L b l > + 
+         < S h i p m e n t M e t h o d D e s c r i p t i o n > S h i p m e n t M e t h o d D e s c r i p t i o n < / S h i p m e n t M e t h o d D e s c r i p t i o n > + 
+         < S h i p m e n t M e t h o d D e s c r i p t i o n _ L b l > S h i p m e n t M e t h o d D e s c r i p t i o n _ L b l < / S h i p m e n t M e t h o d D e s c r i p t i o n _ L b l > + 
+         < S h i p m e n t _ L b l > S h i p m e n t _ L b l < / S h i p m e n t _ L b l > + 
+         < S h i p T o A d d r e s s 1 > S h i p T o A d d r e s s 1 < / S h i p T o A d d r e s s 1 > + 
+         < S h i p T o A d d r e s s 2 > S h i p T o A d d r e s s 2 < / S h i p T o A d d r e s s 2 > + 
+         < S h i p T o A d d r e s s 3 > S h i p T o A d d r e s s 3 < / S h i p T o A d d r e s s 3 > + 
+         < S h i p T o A d d r e s s 4 > S h i p T o A d d r e s s 4 < / S h i p T o A d d r e s s 4 > + 
+         < S h i p T o A d d r e s s 5 > S h i p T o A d d r e s s 5 < / S h i p T o A d d r e s s 5 > + 
+         < S h i p T o A d d r e s s 6 > S h i p T o A d d r e s s 6 < / S h i p T o A d d r e s s 6 > + 
+         < S h i p T o A d d r e s s 7 > S h i p T o A d d r e s s 7 < / S h i p T o A d d r e s s 7 > + 
+         < S h i p T o A d d r e s s 8 > S h i p T o A d d r e s s 8 < / S h i p T o A d d r e s s 8 > + 
+         < S h i p T o A d d r e s s _ L b l > S h i p T o A d d r e s s _ L b l < / S h i p T o A d d r e s s _ L b l > + 
+         < S h i p T o P h o n e N o > S h i p T o P h o n e N o < / S h i p T o P h o n e N o > + 
+         < S h o w S h i p p i n g A d d r e s s > S h o w S h i p p i n g A d d r e s s < / S h o w S h i p p i n g A d d r e s s > + 
+         < S h o w W o r k D e s c r i p t i o n > S h o w W o r k D e s c r i p t i o n < / S h o w W o r k D e s c r i p t i o n > + 
+         < S u b t o t a l _ L b l > S u b t o t a l _ L b l < / S u b t o t a l _ L b l > + 
+         < T o t a l _ L b l > T o t a l _ L b l < / T o t a l _ L b l > + 
+         < V A T A m o u n t S p e c i f i c a t i o n _ L b l > V A T A m o u n t S p e c i f i c a t i o n _ L b l < / V A T A m o u n t S p e c i f i c a t i o n _ L b l > + 
+         < V A T A m o u n t _ L b l > V A T A m o u n t _ L b l < / V A T A m o u n t _ L b l > + 
+         < V A T B a s e _ L b l > V A T B a s e _ L b l < / V A T B a s e _ L b l > + 
+         < V A T C l a u s e s _ L b l > V A T C l a u s e s _ L b l < / V A T C l a u s e s _ L b l > + 
+         < V A T C l a u s e _ L b l > V A T C l a u s e _ L b l < / V A T C l a u s e _ L b l > + 
+         < V A T I d e n t i f i e r _ L b l > V A T I d e n t i f i e r _ L b l < / V A T I d e n t i f i e r _ L b l > + 
+         < V A T P e r c e n t a g e _ L b l > V A T P e r c e n t a g e _ L b l < / V A T P e r c e n t a g e _ L b l > + 
+         < V A T R e g i s t r a t i o n N o > V A T R e g i s t r a t i o n N o < / V A T R e g i s t r a t i o n N o > + 
+         < V A T R e g i s t r a t i o n N o _ L b l > V A T R e g i s t r a t i o n N o _ L b l < / V A T R e g i s t r a t i o n N o _ L b l > + 
+         < Y o u r R e f e r e n c e > Y o u r R e f e r e n c e < / Y o u r R e f e r e n c e > + 
+         < Y o u r R e f e r e n c e _ L b l > Y o u r R e f e r e n c e _ L b l < / Y o u r R e f e r e n c e _ L b l > + 
+         < L i n e > + 
+             < A m o u n t E x c l u d i n g V A T _ L i n e > A m o u n t E x c l u d i n g V A T _ L i n e < / A m o u n t E x c l u d i n g V A T _ L i n e > + 
+             < A m o u n t E x c l u d i n g V A T _ L i n e _ L b l > A m o u n t E x c l u d i n g V A T _ L i n e _ L b l < / A m o u n t E x c l u d i n g V A T _ L i n e _ L b l > + 
+             < A m o u n t I n c l u d i n g V A T _ L i n e > A m o u n t I n c l u d i n g V A T _ L i n e < / A m o u n t I n c l u d i n g V A T _ L i n e > + 
+             < A m o u n t I n c l u d i n g V A T _ L i n e _ L b l > A m o u n t I n c l u d i n g V A T _ L i n e _ L b l < / A m o u n t I n c l u d i n g V A T _ L i n e _ L b l > + 
+             < D e s c r i p t i o n _ L i n e > D e s c r i p t i o n _ L i n e < / D e s c r i p t i o n _ L i n e > + 
+             < D e s c r i p t i o n _ L i n e _ L b l > D e s c r i p t i o n _ L i n e _ L b l < / D e s c r i p t i o n _ L i n e _ L b l > + 
+             < I t e m N o _ L i n e > I t e m N o _ L i n e < / I t e m N o _ L i n e > + 
+             < I t e m N o _ L i n e _ L b l > I t e m N o _ L i n e _ L b l < / I t e m N o _ L i n e _ L b l > + 
+             < I t e m R e f e r e n c e N o > I t e m R e f e r e n c e N o < / I t e m R e f e r e n c e N o > + 
+             < I t e m R e f e r e n c e N o _ L b l > I t e m R e f e r e n c e N o _ L b l < / I t e m R e f e r e n c e N o _ L b l > + 
+             < L i n e A m o u n t _ L i n e > L i n e A m o u n t _ L i n e < / L i n e A m o u n t _ L i n e > + 
+             < L i n e A m o u n t _ L i n e _ L b l > L i n e A m o u n t _ L i n e _ L b l < / L i n e A m o u n t _ L i n e _ L b l > + 
+             < L i n e D i s c o u n t P e r c e n t T e x t _ L i n e > L i n e D i s c o u n t P e r c e n t T e x t _ L i n e < / L i n e D i s c o u n t P e r c e n t T e x t _ L i n e > + 
+             < L i n e D i s c o u n t P e r c e n t _ L i n e > L i n e D i s c o u n t P e r c e n t _ L i n e < / L i n e D i s c o u n t P e r c e n t _ L i n e > + 
+             < L i n e N o _ L i n e > L i n e N o _ L i n e < / L i n e N o _ L i n e > + 
+             < P l a n n e d S h i p m e n t D a t e _ L i n e > P l a n n e d S h i p m e n t D a t e _ L i n e < / P l a n n e d S h i p m e n t D a t e _ L i n e > + 
+             < P l a n n e d S h i p m e n t D a t e _ L i n e _ L b l > P l a n n e d S h i p m e n t D a t e _ L i n e _ L b l < / P l a n n e d S h i p m e n t D a t e _ L i n e _ L b l > + 
+             < Q u a n t i t y _ L i n e > Q u a n t i t y _ L i n e < / Q u a n t i t y _ L i n e > + 
+             < Q u a n t i t y _ L i n e _ L b l > Q u a n t i t y _ L i n e _ L b l < / Q u a n t i t y _ L i n e _ L b l > + 
+             < S h i p m e n t D a t e _ L i n e > S h i p m e n t D a t e _ L i n e < / S h i p m e n t D a t e _ L i n e > + 
+             < S h i p m e n t D a t e _ L i n e _ L b l > S h i p m e n t D a t e _ L i n e _ L b l < / S h i p m e n t D a t e _ L i n e _ L b l > + 
+             < T r a n s H e a d e r A m o u n t > T r a n s H e a d e r A m o u n t < / T r a n s H e a d e r A m o u n t > + 
+             < T y p e _ L i n e > T y p e _ L i n e < / T y p e _ L i n e > + 
+             < U n i t O f M e a s u r e > U n i t O f M e a s u r e < / U n i t O f M e a s u r e > + 
+             < U n i t O f M e a s u r e _ L b l > U n i t O f M e a s u r e _ L b l < / U n i t O f M e a s u r e _ L b l > + 
+             < U n i t P r i c e > U n i t P r i c e < / U n i t P r i c e > + 
+             < U n i t P r i c e _ L b l > U n i t P r i c e _ L b l < / U n i t P r i c e _ L b l > + 
+             < V A T I d e n t i f i e r _ L i n e > V A T I d e n t i f i e r _ L i n e < / V A T I d e n t i f i e r _ L i n e > + 
+             < V A T I d e n t i f i e r _ L i n e _ L b l > V A T I d e n t i f i e r _ L i n e _ L b l < / V A T I d e n t i f i e r _ L i n e _ L b l > + 
+             < V A T P c t _ L i n e > V A T P c t _ L i n e < / V A T P c t _ L i n e > + 
+             < V A T P c t _ L i n e _ L b l > V A T P c t _ L i n e _ L b l < / V A T P c t _ L i n e _ L b l > + 
+             < A s s e m b l y L i n e > + 
+                 < D e s c r i p t i o n _ A s s e m b l y L i n e > D e s c r i p t i o n _ A s s e m b l y L i n e < / D e s c r i p t i o n _ A s s e m b l y L i n e > + 
+                 < L i n e N o _ A s s e m b l y L i n e > L i n e N o _ A s s e m b l y L i n e < / L i n e N o _ A s s e m b l y L i n e > + 
+                 < Q u a n t i t y _ A s s e m b l y L i n e > Q u a n t i t y _ A s s e m b l y L i n e < / Q u a n t i t y _ A s s e m b l y L i n e > + 
+                 < U n i t O f M e a s u r e _ A s s e m b l y L i n e > U n i t O f M e a s u r e _ A s s e m b l y L i n e < / U n i t O f M e a s u r e _ A s s e m b l y L i n e > + 
+                 < V a r i a n t C o d e _ A s s e m b l y L i n e > V a r i a n t C o d e _ A s s e m b l y L i n e < / V a r i a n t C o d e _ A s s e m b l y L i n e > + 
+             < / A s s e m b l y L i n e > + 
+             < S e r v i c e C o m m i t m e n t H e a d e r F o r S a l e s L i n e > + 
+                 < S e r v i c e C o m m i t m e n t F o r L i n e D e s c r i p t i o n _ L b l > S e r v i c e C o m m i t m e n t F o r L i n e D e s c r i p t i o n _ L b l < / S e r v i c e C o m m i t m e n t F o r L i n e D e s c r i p t i o n _ L b l > + 
+                 < S e r v i c e C o m m i t m e n t F o r L i n e D i s c o u n t _ L b l > S e r v i c e C o m m i t m e n t F o r L i n e D i s c o u n t _ L b l < / S e r v i c e C o m m i t m e n t F o r L i n e D i s c o u n t _ L b l > + 
+                 < S e r v i c e C o m m i t m e n t F o r L i n e P r i c e _ L b l > S e r v i c e C o m m i t m e n t F o r L i n e P r i c e _ L b l < / S e r v i c e C o m m i t m e n t F o r L i n e P r i c e _ L b l > + 
+                 < S e r v i c e C o m m i t m e n t F o r L i n e > + 
+                     < S e r v i c e C o m m i t m e n t F o r L i n e D e s c r i p t i o n > S e r v i c e C o m m i t m e n t F o r L i n e D e s c r i p t i o n < / S e r v i c e C o m m i t m e n t F o r L i n e D e s c r i p t i o n > + 
+                     < S e r v i c e C o m m i t m e n t F o r L i n e D i s c o u n t > S e r v i c e C o m m i t m e n t F o r L i n e D i s c o u n t < / S e r v i c e C o m m i t m e n t F o r L i n e D i s c o u n t > + 
+                     < S e r v i c e C o m m i t m e n t F o r L i n e L i n e N o > S e r v i c e C o m m i t m e n t F o r L i n e L i n e N o < / S e r v i c e C o m m i t m e n t F o r L i n e L i n e N o > + 
+                     < S e r v i c e C o m m i t m e n t F o r L i n e P r i c e > S e r v i c e C o m m i t m e n t F o r L i n e P r i c e < / S e r v i c e C o m m i t m e n t F o r L i n e P r i c e > + 
+                 < / S e r v i c e C o m m i t m e n t F o r L i n e > + 
+             < / S e r v i c e C o m m i t m e n t H e a d e r F o r S a l e s L i n e > + 
+         < / L i n e > + 
+         < W o r k D e s c r i p t i o n L i n e s > + 
+             < W o r k D e s c r i p t i o n L i n e > W o r k D e s c r i p t i o n L i n e < / W o r k D e s c r i p t i o n L i n e > + 
+             < W o r k D e s c r i p t i o n L i n e N u m b e r > W o r k D e s c r i p t i o n L i n e N u m b e r < / W o r k D e s c r i p t i o n L i n e N u m b e r > + 
+         < / W o r k D e s c r i p t i o n L i n e s > + 
+         < V A T A m o u n t L i n e > + 
+             < I n v o i c e D i s c o u n t A m o u n t _ V A T A m o u n t L i n e > I n v o i c e D i s c o u n t A m o u n t _ V A T A m o u n t L i n e < / I n v o i c e D i s c o u n t A m o u n t _ V A T A m o u n t L i n e > + 
+             < I n v o i c e D i s c o u n t A m o u n t _ V A T A m o u n t L i n e _ L b l > I n v o i c e D i s c o u n t A m o u n t _ V A T A m o u n t L i n e _ L b l < / I n v o i c e D i s c o u n t A m o u n t _ V A T A m o u n t L i n e _ L b l > + 
+             < I n v o i c e D i s c o u n t B a s e A m o u n t _ V A T A m o u n t L i n e > I n v o i c e D i s c o u n t B a s e A m o u n t _ V A T A m o u n t L i n e < / I n v o i c e D i s c o u n t B a s e A m o u n t _ V A T A m o u n t L i n e > + 
+             < I n v o i c e D i s c o u n t B a s e A m o u n t _ V A T A m o u n t L i n e _ L b l > I n v o i c e D i s c o u n t B a s e A m o u n t _ V A T A m o u n t L i n e _ L b l < / I n v o i c e D i s c o u n t B a s e A m o u n t _ V A T A m o u n t L i n e _ L b l > + 
+             < L i n e A m o u n t _ V a t A m o u n t L i n e > L i n e A m o u n t _ V a t A m o u n t L i n e < / L i n e A m o u n t _ V a t A m o u n t L i n e > + 
+             < L i n e A m o u n t _ V a t A m o u n t L i n e _ L b l > L i n e A m o u n t _ V a t A m o u n t L i n e _ L b l < / L i n e A m o u n t _ V a t A m o u n t L i n e _ L b l > + 
+             < N o O f V A T I d e n t i f i e r s > N o O f V A T I d e n t i f i e r s < / N o O f V A T I d e n t i f i e r s > + 
+             < V A T A m o u n t L C Y _ V A T A m o u n t L i n e > V A T A m o u n t L C Y _ V A T A m o u n t L i n e < / V A T A m o u n t L C Y _ V A T A m o u n t L i n e > + 
+             < V A T A m o u n t L C Y _ V A T A m o u n t L i n e _ L b l > V A T A m o u n t L C Y _ V A T A m o u n t L i n e _ L b l < / V A T A m o u n t L C Y _ V A T A m o u n t L i n e _ L b l > + 
+             < V A T A m o u n t _ V a t A m o u n t L i n e > V A T A m o u n t _ V a t A m o u n t L i n e < / V A T A m o u n t _ V a t A m o u n t L i n e > + 
+             < V A T A m o u n t _ V a t A m o u n t L i n e _ L b l > V A T A m o u n t _ V a t A m o u n t L i n e _ L b l < / V A T A m o u n t _ V a t A m o u n t L i n e _ L b l > + 
+             < V A T B a s e L C Y _ V A T A m o u n t L i n e > V A T B a s e L C Y _ V A T A m o u n t L i n e < / V A T B a s e L C Y _ V A T A m o u n t L i n e > + 
+             < V A T B a s e L C Y _ V A T A m o u n t L i n e _ L b l > V A T B a s e L C Y _ V A T A m o u n t L i n e _ L b l < / V A T B a s e L C Y _ V A T A m o u n t L i n e _ L b l > + 
+             < V A T B a s e _ V a t A m o u n t L i n e > V A T B a s e _ V a t A m o u n t L i n e < / V A T B a s e _ V a t A m o u n t L i n e > + 
+             < V A T B a s e _ V a t A m o u n t L i n e _ L b l > V A T B a s e _ V a t A m o u n t L i n e _ L b l < / V A T B a s e _ V a t A m o u n t L i n e _ L b l > + 
+             < V A T I d e n t i f i e r _ V a t A m o u n t L i n e > V A T I d e n t i f i e r _ V a t A m o u n t L i n e < / V A T I d e n t i f i e r _ V a t A m o u n t L i n e > + 
+             < V A T I d e n t i f i e r _ V a t A m o u n t L i n e _ L b l > V A T I d e n t i f i e r _ V a t A m o u n t L i n e _ L b l < / V A T I d e n t i f i e r _ V a t A m o u n t L i n e _ L b l > + 
+             < V A T P c t _ V a t A m o u n t L i n e > V A T P c t _ V a t A m o u n t L i n e < / V A T P c t _ V a t A m o u n t L i n e > + 
+             < V A T P c t _ V a t A m o u n t L i n e _ L b l > V A T P c t _ V a t A m o u n t L i n e _ L b l < / V A T P c t _ V a t A m o u n t L i n e _ L b l > + 
+         < / V A T A m o u n t L i n e > + 
+         < V A T C l a u s e L i n e > + 
+             < C o d e _ V A T C l a u s e L i n e > C o d e _ V A T C l a u s e L i n e < / C o d e _ V A T C l a u s e L i n e > + 
+             < C o d e _ V A T C l a u s e L i n e _ L b l > C o d e _ V A T C l a u s e L i n e _ L b l < / C o d e _ V A T C l a u s e L i n e _ L b l > + 
+             < D e s c r i p t i o n 2 _ V A T C l a u s e L i n e > D e s c r i p t i o n 2 _ V A T C l a u s e L i n e < / D e s c r i p t i o n 2 _ V A T C l a u s e L i n e > + 
+             < D e s c r i p t i o n _ V A T C l a u s e L i n e > D e s c r i p t i o n _ V A T C l a u s e L i n e < / D e s c r i p t i o n _ V A T C l a u s e L i n e > + 
+             < N o O f V A T C l a u s e s > N o O f V A T C l a u s e s < / N o O f V A T C l a u s e s > + 
+             < V A T A m o u n t _ V A T C l a u s e L i n e > V A T A m o u n t _ V A T C l a u s e L i n e < / V A T A m o u n t _ V A T C l a u s e L i n e > + 
+             < V A T I d e n t i f i e r _ V A T C l a u s e L i n e > V A T I d e n t i f i e r _ V A T C l a u s e L i n e < / V A T I d e n t i f i e r _ V A T C l a u s e L i n e > + 
+         < / V A T C l a u s e L i n e > + 
+         < R e p o r t T o t a l s L i n e > + 
+             < A m o u n t F o r m a t t e d _ R e p o r t T o t a l s L i n e > A m o u n t F o r m a t t e d _ R e p o r t T o t a l s L i n e < / A m o u n t F o r m a t t e d _ R e p o r t T o t a l s L i n e > + 
+             < A m o u n t _ R e p o r t T o t a l s L i n e > A m o u n t _ R e p o r t T o t a l s L i n e < / A m o u n t _ R e p o r t T o t a l s L i n e > + 
+             < D e s c r i p t i o n _ R e p o r t T o t a l s L i n e > D e s c r i p t i o n _ R e p o r t T o t a l s L i n e < / D e s c r i p t i o n _ R e p o r t T o t a l s L i n e > + 
+             < F o n t B o l d _ R e p o r t T o t a l s L i n e > F o n t B o l d _ R e p o r t T o t a l s L i n e < / F o n t B o l d _ R e p o r t T o t a l s L i n e > + 
+             < F o n t U n d e r l i n e _ R e p o r t T o t a l s L i n e > F o n t U n d e r l i n e _ R e p o r t T o t a l s L i n e < / F o n t U n d e r l i n e _ R e p o r t T o t a l s L i n e > + 
+         < / R e p o r t T o t a l s L i n e > + 
+         < L e t t e r T e x t > + 
+             < B o d y T e x t > B o d y T e x t < / B o d y T e x t > + 
+             < C l o s i n g T e x t > C l o s i n g T e x t < / C l o s i n g T e x t > + 
+             < G r e e t i n g T e x t > G r e e t i n g T e x t < / G r e e t i n g T e x t > + 
+             < P m t D i s c T e x t > P m t D i s c T e x t < / P m t D i s c T e x t > + 
+         < / L e t t e r T e x t > + 
+         < T o t a l s > + 
+             < C u r r e n c y C o d e > C u r r e n c y C o d e < / C u r r e n c y C o d e > + 
+             < C u r r e n c y S y m b o l > C u r r e n c y S y m b o l < / C u r r e n c y S y m b o l > + 
+             < T o t a l A m o u n t I n c l u d i n g V A T > T o t a l A m o u n t I n c l u d i n g V A T < / T o t a l A m o u n t I n c l u d i n g V A T > + 
+             < T o t a l E x c l u d i n g V A T T e x t > T o t a l E x c l u d i n g V A T T e x t < / T o t a l E x c l u d i n g V A T T e x t > + 
+             < T o t a l I n c l u d i n g V A T T e x t > T o t a l I n c l u d i n g V A T T e x t < / T o t a l I n c l u d i n g V A T T e x t > + 
+             < T o t a l I n v o i c e D i s c o u n t A m o u n t > T o t a l I n v o i c e D i s c o u n t A m o u n t < / T o t a l I n v o i c e D i s c o u n t A m o u n t > + 
+             < T o t a l N e t A m o u n t > T o t a l N e t A m o u n t < / T o t a l N e t A m o u n t > + 
+             < T o t a l P a y m e n t D i s c o u n t O n V A T > T o t a l P a y m e n t D i s c o u n t O n V A T < / T o t a l P a y m e n t D i s c o u n t O n V A T > + 
+             < T o t a l S u b T o t a l > T o t a l S u b T o t a l < / T o t a l S u b T o t a l > + 
+             < T o t a l S u b T o t a l M i n u s I n v o i c e D i s c o u n t > T o t a l S u b T o t a l M i n u s I n v o i c e D i s c o u n t < / T o t a l S u b T o t a l M i n u s I n v o i c e D i s c o u n t > + 
+             < T o t a l T e x t > T o t a l T e x t < / T o t a l T e x t > + 
+             < T o t a l V A T A m o u n t > T o t a l V A T A m o u n t < / T o t a l V A T A m o u n t > + 
+             < T o t a l V A T A m o u n t L C Y > T o t a l V A T A m o u n t L C Y < / T o t a l V A T A m o u n t L C Y > + 
+             < T o t a l V A T A m o u n t T e x t > T o t a l V A T A m o u n t T e x t < / T o t a l V A T A m o u n t T e x t > + 
+             < T o t a l V A T B a s e L C Y > T o t a l V A T B a s e L C Y < / T o t a l V A T B a s e L C Y > + 
+         < / T o t a l s > + 
+         < S e r v i c e C o m m i t m e n t F o r L i n e C a p t i o n > + 
+             < S e r v i c e C o m m i t m e n t F o r L i n e T o t a l T e x t _ L b l > S e r v i c e C o m m i t m e n t F o r L i n e T o t a l T e x t _ L b l < / S e r v i c e C o m m i t m e n t F o r L i n e T o t a l T e x t _ L b l > + 
+         < / S e r v i c e C o m m i t m e n t F o r L i n e C a p t i o n > + 
+         < S e r v i c e C o m m i t m e n t s G r o u p > + 
+             < S e r v i c e C o m m i t m e n t s G r o u p P e r P e r i o d > + 
+                 < S e r v i c e C o m m i t m e n t s G r o u p P e r P e r i o d N a m e > S e r v i c e C o m m i t m e n t s G r o u p P e r P e r i o d N a m e < / S e r v i c e C o m m i t m e n t s G r o u p P e r P e r i o d N a m e > + 
+                 < S e r v i c e C o m m i t m e n t s G r o u p P e r P e r i o d T y p e > S e r v i c e C o m m i t m e n t s G r o u p P e r P e r i o d T y p e < / S e r v i c e C o m m i t m e n t s G r o u p P e r P e r i o d T y p e > + 
+                 < S e r v i c e C o m m i t m e n t s G r o u p P e r P e r i o d V a l u e > S e r v i c e C o m m i t m e n t s G r o u p P e r P e r i o d V a l u e < / S e r v i c e C o m m i t m e n t s G r o u p P e r P e r i o d V a l u e > + 
+             < / S e r v i c e C o m m i t m e n t s G r o u p P e r P e r i o d > + 
+         < / S e r v i c e C o m m i t m e n t s G r o u p > + 
+     < / H e a d e r > + 
+ < / N a v W o r d R e p o r t X m l P a r t > 
+</file>
+
+<file path=customXml/item2.xml><?xml version="1.0" encoding="utf-8"?>
 <b:Sources xmlns:b="http://schemas.openxmlformats.org/officeDocument/2006/bibliography" xmlns="http://schemas.openxmlformats.org/officeDocument/2006/bibliography" SelectedStyle="\APASixthEditionOfficeOnline.xsl" StyleName="APA" Version="6"/>
 </file>
 
-<file path=customXml/item2.xml>��< ? x m l   v e r s i o n = " 1 . 0 "   e n c o d i n g = " u t f - 1 6 " ? > - 
- < N a v W o r d R e p o r t X m l P a r t   x m l n s = " u r n : m i c r o s o f t - d y n a m i c s - n a v / r e p o r t s / S t a n d a r d _ S a l e s _ O r d e r _ C o n f / 1 3 0 5 / " > - 
-     < B C R e p o r t I n f o r m a t i o n > - 
-         < R e p o r t M e t a d a t a > - 
-             < E x t e n s i o n I d > E x t e n s i o n   I D < / E x t e n s i o n I d > - 
-             < E x t e n s i o n N a m e > E x t e n s i o n   N a m e < / E x t e n s i o n N a m e > - 
-             < E x t e n s i o n P u b l i s h e r > E x t e n s i o n   P u b l i s h e r < / E x t e n s i o n P u b l i s h e r > - 
-             < E x t e n s i o n V e r s i o n > E x t e n s i o n   V e r s i o n < / E x t e n s i o n V e r s i o n > - 
-             < R e p o r t I d > R e p o r t   I D < / R e p o r t I d > - 
-             < R e p o r t N a m e > R e p o r t   N a m e < / R e p o r t N a m e > - 
-             < A b o u t T h i s R e p o r t T i t l e > A b o u t   T h i s   R e p o r t   T i t l e < / A b o u t T h i s R e p o r t T i t l e > - 
-             < A b o u t T h i s R e p o r t T e x t > A b o u t   T h i s   R e p o r t   T e x t < / A b o u t T h i s R e p o r t T e x t > - 
-             < R e p o r t H e l p L i n k > R e p o r t   H e l p   L i n k < / R e p o r t H e l p L i n k > - 
-         < / R e p o r t M e t a d a t a > - 
-         < R e p o r t R e q u e s t > - 
-             < T e n a n t E n t r a I d > T e n a n t   E n t r a   I d < / T e n a n t E n t r a I d > - 
-             < E n v i r o n m e n t N a m e > E n v i r o n m e n t   N a m e < / E n v i r o n m e n t N a m e > - 
-             < E n v i r o n m e n t T y p e > E n v i r o n m e n t   T y p e < / E n v i r o n m e n t T y p e > - 
-             < C o m p a n y N a m e > C o m p a n y   N a m e < / C o m p a n y N a m e > - 
-             < C o m p a n y D i s p l a y N a m e > C o m p a n y   D i s p l a y   N a m e < / C o m p a n y D i s p l a y N a m e > - 
-             < C o m p a n y I d > C o m p a n y   I D < / C o m p a n y I d > - 
-             < U s e r N a m e > U s e r   N a m e < / U s e r N a m e > - 
-             < D a t e A n d T i m e > D a t e   a n d   T i m e < / D a t e A n d T i m e > - 
-             < L a n g u a g e > L a n g u a g e < / L a n g u a g e > - 
-             < F o r m a t R e g i o n > F o r m a t   R e g i o n < / F o r m a t R e g i o n > - 
-             < D a t e T i m e V a l u e s > - 
-                 < Y e a r > Y e a r < / Y e a r > - 
-                 < M o n t h N u m b e r > M o n t h   N u m b e r < / M o n t h N u m b e r > - 
-                 < D a y N u m b e r > D a y   N u m b e r < / D a y N u m b e r > - 
-                 < H o u r > H o u r < / H o u r > - 
-                 < M i n u t e > M i n u t e < / M i n u t e > - 
-             < / D a t e T i m e V a l u e s > - 
-         < / R e p o r t R e q u e s t > - 
-     < / B C R e p o r t I n f o r m a t i o n > - 
-     < H e a d e r > - 
-         < B i l l T o C o n t a c t E m a i l > B i l l T o C o n t a c t E m a i l < / B i l l T o C o n t a c t E m a i l > - 
-         < B i l l T o C o n t a c t E m a i l L b l > B i l l T o C o n t a c t E m a i l L b l < / B i l l T o C o n t a c t E m a i l L b l > - 
-         < B i l l T o C o n t a c t M o b i l e P h o n e N o > B i l l T o C o n t a c t M o b i l e P h o n e N o < / B i l l T o C o n t a c t M o b i l e P h o n e N o > - 
-         < B i l l T o C o n t a c t M o b i l e P h o n e N o L b l > B i l l T o C o n t a c t M o b i l e P h o n e N o L b l < / B i l l T o C o n t a c t M o b i l e P h o n e N o L b l > - 
-         < B i l l T o C o n t a c t P h o n e N o > B i l l T o C o n t a c t P h o n e N o < / B i l l T o C o n t a c t P h o n e N o > - 
-         < B i l l T o C o n t a c t P h o n e N o L b l > B i l l T o C o n t a c t P h o n e N o L b l < / B i l l T o C o n t a c t P h o n e N o L b l > - 
-         < B i l l t o C u s t o m e r N o _ L b l > B i l l t o C u s t o m e r N o _ L b l < / B i l l t o C u s t o m e r N o _ L b l > - 
-         < B i l l t o C u s t u m e r N o > B i l l t o C u s t u m e r N o < / B i l l t o C u s t u m e r N o > - 
-         < C o m p a n y A d d r e s s 1 > C o m p a n y A d d r e s s 1 < / C o m p a n y A d d r e s s 1 > - 
-         < C o m p a n y A d d r e s s 2 > C o m p a n y A d d r e s s 2 < / C o m p a n y A d d r e s s 2 > - 
-         < C o m p a n y A d d r e s s 3 > C o m p a n y A d d r e s s 3 < / C o m p a n y A d d r e s s 3 > - 
-         < C o m p a n y A d d r e s s 4 > C o m p a n y A d d r e s s 4 < / C o m p a n y A d d r e s s 4 > - 
-         < C o m p a n y A d d r e s s 5 > C o m p a n y A d d r e s s 5 < / C o m p a n y A d d r e s s 5 > - 
-         < C o m p a n y A d d r e s s 6 > C o m p a n y A d d r e s s 6 < / C o m p a n y A d d r e s s 6 > - 
-         < C o m p a n y A d d r e s s 7 > C o m p a n y A d d r e s s 7 < / C o m p a n y A d d r e s s 7 > - 
-         < C o m p a n y A d d r e s s 8 > C o m p a n y A d d r e s s 8 < / C o m p a n y A d d r e s s 8 > - 
-         < C o m p a n y B a n k A c c o u n t N o > C o m p a n y B a n k A c c o u n t N o < / C o m p a n y B a n k A c c o u n t N o > - 
-         < C o m p a n y B a n k A c c o u n t N o _ L b l > C o m p a n y B a n k A c c o u n t N o _ L b l < / C o m p a n y B a n k A c c o u n t N o _ L b l > - 
-         < C o m p a n y B a n k B r a n c h N o > C o m p a n y B a n k B r a n c h N o < / C o m p a n y B a n k B r a n c h N o > - 
-         < C o m p a n y B a n k B r a n c h N o _ L b l > C o m p a n y B a n k B r a n c h N o _ L b l < / C o m p a n y B a n k B r a n c h N o _ L b l > - 
-         < C o m p a n y B a n k N a m e > C o m p a n y B a n k N a m e < / C o m p a n y B a n k N a m e > - 
-         < C o m p a n y B a n k N a m e _ L b l > C o m p a n y B a n k N a m e _ L b l < / C o m p a n y B a n k N a m e _ L b l > - 
-         < C o m p a n y C u s t o m G i r o > C o m p a n y C u s t o m G i r o < / C o m p a n y C u s t o m G i r o > - 
-         < C o m p a n y C u s t o m G i r o _ L b l > C o m p a n y C u s t o m G i r o _ L b l < / C o m p a n y C u s t o m G i r o _ L b l > - 
-         < C o m p a n y E M a i l > C o m p a n y E M a i l < / C o m p a n y E M a i l > - 
-         < C o m p a n y G i r o N o > C o m p a n y G i r o N o < / C o m p a n y G i r o N o > - 
-         < C o m p a n y G i r o N o _ L b l > C o m p a n y G i r o N o _ L b l < / C o m p a n y G i r o N o _ L b l > - 
-         < C o m p a n y H o m e P a g e > C o m p a n y H o m e P a g e < / C o m p a n y H o m e P a g e > - 
-         < C o m p a n y I B A N > C o m p a n y I B A N < / C o m p a n y I B A N > - 
-         < C o m p a n y I B A N _ L b l > C o m p a n y I B A N _ L b l < / C o m p a n y I B A N _ L b l > - 
-         < C o m p a n y L e g a l O f f i c e > C o m p a n y L e g a l O f f i c e < / C o m p a n y L e g a l O f f i c e > - 
-         < C o m p a n y L e g a l O f f i c e _ L b l > C o m p a n y L e g a l O f f i c e _ L b l < / C o m p a n y L e g a l O f f i c e _ L b l > - 
-         < C o m p a n y L e g a l S t a t e m e n t > C o m p a n y L e g a l S t a t e m e n t < / C o m p a n y L e g a l S t a t e m e n t > - 
-         < C o m p a n y L o g o P o s i t i o n > C o m p a n y L o g o P o s i t i o n < / C o m p a n y L o g o P o s i t i o n > - 
-         < C o m p a n y P h o n e N o > C o m p a n y P h o n e N o < / C o m p a n y P h o n e N o > - 
-         < C o m p a n y P h o n e N o _ L b l > C o m p a n y P h o n e N o _ L b l < / C o m p a n y P h o n e N o _ L b l > - 
-         < C o m p a n y P i c t u r e > C o m p a n y P i c t u r e < / C o m p a n y P i c t u r e > - 
-         < C o m p a n y R e g i s t r a t i o n N u m b e r > C o m p a n y R e g i s t r a t i o n N u m b e r < / C o m p a n y R e g i s t r a t i o n N u m b e r > - 
-         < C o m p a n y R e g i s t r a t i o n N u m b e r _ L b l > C o m p a n y R e g i s t r a t i o n N u m b e r _ L b l < / C o m p a n y R e g i s t r a t i o n N u m b e r _ L b l > - 
-         < C o m p a n y S W I F T > C o m p a n y S W I F T < / C o m p a n y S W I F T > - 
-         < C o m p a n y S W I F T _ L b l > C o m p a n y S W I F T _ L b l < / C o m p a n y S W I F T _ L b l > - 
-         < C o m p a n y V A T R e g i s t r a t i o n N o > C o m p a n y V A T R e g i s t r a t i o n N o < / C o m p a n y V A T R e g i s t r a t i o n N o > - 
-         < C o m p a n y V A T R e g i s t r a t i o n N o _ L b l > C o m p a n y V A T R e g i s t r a t i o n N o _ L b l < / C o m p a n y V A T R e g i s t r a t i o n N o _ L b l > - 
-         < C o m p a n y V A T R e g N o > C o m p a n y V A T R e g N o < / C o m p a n y V A T R e g N o > - 
-         < C o m p a n y V A T R e g N o _ L b l > C o m p a n y V A T R e g N o _ L b l < / C o m p a n y V A T R e g N o _ L b l > - 
-         < C o p y _ L b l > C o p y _ L b l < / C o p y _ L b l > - 
-         < C u s t o m e r A d d r e s s 1 > C u s t o m e r A d d r e s s 1 < / C u s t o m e r A d d r e s s 1 > - 
-         < C u s t o m e r A d d r e s s 2 > C u s t o m e r A d d r e s s 2 < / C u s t o m e r A d d r e s s 2 > - 
-         < C u s t o m e r A d d r e s s 3 > C u s t o m e r A d d r e s s 3 < / C u s t o m e r A d d r e s s 3 > - 
-         < C u s t o m e r A d d r e s s 4 > C u s t o m e r A d d r e s s 4 < / C u s t o m e r A d d r e s s 4 > - 
-         < C u s t o m e r A d d r e s s 5 > C u s t o m e r A d d r e s s 5 < / C u s t o m e r A d d r e s s 5 > - 
-         < C u s t o m e r A d d r e s s 6 > C u s t o m e r A d d r e s s 6 < / C u s t o m e r A d d r e s s 6 > - 
-         < C u s t o m e r A d d r e s s 7 > C u s t o m e r A d d r e s s 7 < / C u s t o m e r A d d r e s s 7 > - 
-         < C u s t o m e r A d d r e s s 8 > C u s t o m e r A d d r e s s 8 < / C u s t o m e r A d d r e s s 8 > - 
-         < C u s t o m e r P o s t a l B a r C o d e > C u s t o m e r P o s t a l B a r C o d e < / C u s t o m e r P o s t a l B a r C o d e > - 
-         < D o c u m e n t C o p y T e x t > D o c u m e n t C o p y T e x t < / D o c u m e n t C o p y T e x t > - 
-         < D o c u m e n t D a t e > D o c u m e n t D a t e < / D o c u m e n t D a t e > - 
-         < D o c u m e n t D a t e _ L b l > D o c u m e n t D a t e _ L b l < / D o c u m e n t D a t e _ L b l > - 
-         < D o c u m e n t N o > D o c u m e n t N o < / D o c u m e n t N o > - 
-         < D o c u m e n t N o _ L b l > D o c u m e n t N o _ L b l < / D o c u m e n t N o _ L b l > - 
-         < D u e D a t e > D u e D a t e < / D u e D a t e > - 
-         < D u e D a t e _ L b l > D u e D a t e _ L b l < / D u e D a t e _ L b l > - 
-         < E M a i l _ L b l > E M a i l _ L b l < / E M a i l _ L b l > - 
-         < E x c h a n g e R a t e A s T e x t > E x c h a n g e R a t e A s T e x t < / E x c h a n g e R a t e A s T e x t > - 
-         < E x t D o c N o _ S a l e s H e a d e r > E x t D o c N o _ S a l e s H e a d e r < / E x t D o c N o _ S a l e s H e a d e r > - 
-         < E x t D o c N o _ S a l e s H e a d e r _ L b l > E x t D o c N o _ S a l e s H e a d e r _ L b l < / E x t D o c N o _ S a l e s H e a d e r _ L b l > - 
-         < G l o b a l L o c a t i o n N u m b e r > G l o b a l L o c a t i o n N u m b e r < / G l o b a l L o c a t i o n N u m b e r > - 
-         < G l o b a l L o c a t i o n N u m b e r _ L b l > G l o b a l L o c a t i o n N u m b e r _ L b l < / G l o b a l L o c a t i o n N u m b e r _ L b l > - 
-         < H o m e P a g e _ L b l > H o m e P a g e _ L b l < / H o m e P a g e _ L b l > - 
-         < I n v o i c e D i s c o u n t A m o u n t _ L b l > I n v o i c e D i s c o u n t A m o u n t _ L b l < / I n v o i c e D i s c o u n t A m o u n t _ L b l > - 
-         < I n v o i c e D i s c o u n t B a s e A m o u n t _ L b l > I n v o i c e D i s c o u n t B a s e A m o u n t _ L b l < / I n v o i c e D i s c o u n t B a s e A m o u n t _ L b l > - 
-         < I n v o i c e _ L b l > I n v o i c e _ L b l < / I n v o i c e _ L b l > - 
-         < L e g a l E n t i t y T y p e > L e g a l E n t i t y T y p e < / L e g a l E n t i t y T y p e > - 
-         < L e g a l E n t i t y T y p e _ L b l > L e g a l E n t i t y T y p e _ L b l < / L e g a l E n t i t y T y p e _ L b l > - 
-         < L i n e A m o u n t A f t e r I n v o i c e D i s c o u n t _ L b l > L i n e A m o u n t A f t e r I n v o i c e D i s c o u n t _ L b l < / L i n e A m o u n t A f t e r I n v o i c e D i s c o u n t _ L b l > - 
-         < L o c a l C u r r e n c y _ L b l > L o c a l C u r r e n c y _ L b l < / L o c a l C u r r e n c y _ L b l > - 
-         < P a g e _ L b l > P a g e _ L b l < / P a g e _ L b l > - 
-         < P a y m e n t M e t h o d D e s c r i p t i o n > P a y m e n t M e t h o d D e s c r i p t i o n < / P a y m e n t M e t h o d D e s c r i p t i o n > - 
-         < P a y m e n t M e t h o d D e s c r i p t i o n _ L b l > P a y m e n t M e t h o d D e s c r i p t i o n _ L b l < / P a y m e n t M e t h o d D e s c r i p t i o n _ L b l > - 
-         < P a y m e n t T e r m s D e s c r i p t i o n > P a y m e n t T e r m s D e s c r i p t i o n < / P a y m e n t T e r m s D e s c r i p t i o n > - 
-         < P a y m e n t T e r m s D e s c r i p t i o n _ L b l > P a y m e n t T e r m s D e s c r i p t i o n _ L b l < / P a y m e n t T e r m s D e s c r i p t i o n _ L b l > - 
-         < P r i c e s I n c l u d i n g V A T > P r i c e s I n c l u d i n g V A T < / P r i c e s I n c l u d i n g V A T > - 
-         < P r i c e s I n c l u d i n g V A T Y e s N o > P r i c e s I n c l u d i n g V A T Y e s N o < / P r i c e s I n c l u d i n g V A T Y e s N o > - 
-         < P r i c e s I n c l u d i n g V A T _ L b l > P r i c e s I n c l u d i n g V A T _ L b l < / P r i c e s I n c l u d i n g V A T _ L b l > - 
-         < Q u o t e N o > Q u o t e N o < / Q u o t e N o > - 
-         < Q u o t e N o _ L b l > Q u o t e N o _ L b l < / Q u o t e N o _ L b l > - 
-         < S a l e s I n v o i c e L i n e D i s c o u n t _ L b l > S a l e s I n v o i c e L i n e D i s c o u n t _ L b l < / S a l e s I n v o i c e L i n e D i s c o u n t _ L b l > - 
-         < S a l e s P e r s o n N a m e > S a l e s P e r s o n N a m e < / S a l e s P e r s o n N a m e > - 
-         < S a l e s P e r s o n T e x t _ L b l > S a l e s P e r s o n T e x t _ L b l < / S a l e s P e r s o n T e x t _ L b l > - 
-         < S a l e s P e r s o n _ L b l > S a l e s P e r s o n _ L b l < / S a l e s P e r s o n _ L b l > - 
-         < S e l l T o C o n t a c t E m a i l > S e l l T o C o n t a c t E m a i l < / S e l l T o C o n t a c t E m a i l > - 
-         < S e l l T o C o n t a c t E m a i l L b l > S e l l T o C o n t a c t E m a i l L b l < / S e l l T o C o n t a c t E m a i l L b l > - 
-         < S e l l T o C o n t a c t M o b i l e P h o n e N o > S e l l T o C o n t a c t M o b i l e P h o n e N o < / S e l l T o C o n t a c t M o b i l e P h o n e N o > - 
-         < S e l l T o C o n t a c t M o b i l e P h o n e N o L b l > S e l l T o C o n t a c t M o b i l e P h o n e N o L b l < / S e l l T o C o n t a c t M o b i l e P h o n e N o L b l > - 
-         < S e l l T o C o n t a c t P h o n e N o > S e l l T o C o n t a c t P h o n e N o < / S e l l T o C o n t a c t P h o n e N o > - 
-         < S e l l T o C o n t a c t P h o n e N o L b l > S e l l T o C o n t a c t P h o n e N o L b l < / S e l l T o C o n t a c t P h o n e N o L b l > - 
-         < S e l l t o C u s t o m e r N o > S e l l t o C u s t o m e r N o < / S e l l t o C u s t o m e r N o > - 
-         < S e l l t o C u s t o m e r N o _ L b l > S e l l t o C u s t o m e r N o _ L b l < / S e l l t o C u s t o m e r N o _ L b l > - 
-         < S e l l T o F a x N o > S e l l T o F a x N o < / S e l l T o F a x N o > - 
-         < S e l l T o P h o n e N o > S e l l T o P h o n e N o < / S e l l T o P h o n e N o > - 
-         < S h i p m e n t D a t e > S h i p m e n t D a t e < / S h i p m e n t D a t e > - 
-         < S h i p m e n t D a t e _ L b l > S h i p m e n t D a t e _ L b l < / S h i p m e n t D a t e _ L b l > - 
-         < S h i p m e n t M e t h o d D e s c r i p t i o n > S h i p m e n t M e t h o d D e s c r i p t i o n < / S h i p m e n t M e t h o d D e s c r i p t i o n > - 
-         < S h i p m e n t M e t h o d D e s c r i p t i o n _ L b l > S h i p m e n t M e t h o d D e s c r i p t i o n _ L b l < / S h i p m e n t M e t h o d D e s c r i p t i o n _ L b l > - 
-         < S h i p m e n t _ L b l > S h i p m e n t _ L b l < / S h i p m e n t _ L b l > - 
-         < S h i p T o A d d r e s s 1 > S h i p T o A d d r e s s 1 < / S h i p T o A d d r e s s 1 > - 
-         < S h i p T o A d d r e s s 2 > S h i p T o A d d r e s s 2 < / S h i p T o A d d r e s s 2 > - 
-         < S h i p T o A d d r e s s 3 > S h i p T o A d d r e s s 3 < / S h i p T o A d d r e s s 3 > - 
-         < S h i p T o A d d r e s s 4 > S h i p T o A d d r e s s 4 < / S h i p T o A d d r e s s 4 > - 
-         < S h i p T o A d d r e s s 5 > S h i p T o A d d r e s s 5 < / S h i p T o A d d r e s s 5 > - 
-         < S h i p T o A d d r e s s 6 > S h i p T o A d d r e s s 6 < / S h i p T o A d d r e s s 6 > - 
-         < S h i p T o A d d r e s s 7 > S h i p T o A d d r e s s 7 < / S h i p T o A d d r e s s 7 > - 
-         < S h i p T o A d d r e s s 8 > S h i p T o A d d r e s s 8 < / S h i p T o A d d r e s s 8 > - 
-         < S h i p T o A d d r e s s _ L b l > S h i p T o A d d r e s s _ L b l < / S h i p T o A d d r e s s _ L b l > - 
-         < S h i p T o P h o n e N o > S h i p T o P h o n e N o < / S h i p T o P h o n e N o > - 
-         < S h o w S h i p p i n g A d d r e s s > S h o w S h i p p i n g A d d r e s s < / S h o w S h i p p i n g A d d r e s s > - 
-         < S h o w W o r k D e s c r i p t i o n > S h o w W o r k D e s c r i p t i o n < / S h o w W o r k D e s c r i p t i o n > - 
-         < S u b t o t a l _ L b l > S u b t o t a l _ L b l < / S u b t o t a l _ L b l > - 
-         < T o t a l _ L b l > T o t a l _ L b l < / T o t a l _ L b l > - 
-         < V A T A m o u n t S p e c i f i c a t i o n _ L b l > V A T A m o u n t S p e c i f i c a t i o n _ L b l < / V A T A m o u n t S p e c i f i c a t i o n _ L b l > - 
-         < V A T A m o u n t _ L b l > V A T A m o u n t _ L b l < / V A T A m o u n t _ L b l > - 
-         < V A T B a s e _ L b l > V A T B a s e _ L b l < / V A T B a s e _ L b l > - 
-         < V A T C l a u s e s _ L b l > V A T C l a u s e s _ L b l < / V A T C l a u s e s _ L b l > - 
-         < V A T C l a u s e _ L b l > V A T C l a u s e _ L b l < / V A T C l a u s e _ L b l > - 
-         < V A T I d e n t i f i e r _ L b l > V A T I d e n t i f i e r _ L b l < / V A T I d e n t i f i e r _ L b l > - 
-         < V A T P e r c e n t a g e _ L b l > V A T P e r c e n t a g e _ L b l < / V A T P e r c e n t a g e _ L b l > - 
-         < V A T R e g i s t r a t i o n N o > V A T R e g i s t r a t i o n N o < / V A T R e g i s t r a t i o n N o > - 
-         < V A T R e g i s t r a t i o n N o _ L b l > V A T R e g i s t r a t i o n N o _ L b l < / V A T R e g i s t r a t i o n N o _ L b l > - 
-         < Y o u r R e f e r e n c e > Y o u r R e f e r e n c e < / Y o u r R e f e r e n c e > - 
-         < Y o u r R e f e r e n c e _ L b l > Y o u r R e f e r e n c e _ L b l < / Y o u r R e f e r e n c e _ L b l > - 
-         < L i n e > - 
-             < A m o u n t E x c l u d i n g V A T _ L i n e > A m o u n t E x c l u d i n g V A T _ L i n e < / A m o u n t E x c l u d i n g V A T _ L i n e > - 
-             < A m o u n t E x c l u d i n g V A T _ L i n e _ L b l > A m o u n t E x c l u d i n g V A T _ L i n e _ L b l < / A m o u n t E x c l u d i n g V A T _ L i n e _ L b l > - 
-             < A m o u n t I n c l u d i n g V A T _ L i n e > A m o u n t I n c l u d i n g V A T _ L i n e < / A m o u n t I n c l u d i n g V A T _ L i n e > - 
-             < A m o u n t I n c l u d i n g V A T _ L i n e _ L b l > A m o u n t I n c l u d i n g V A T _ L i n e _ L b l < / A m o u n t I n c l u d i n g V A T _ L i n e _ L b l > - 
-             < D e s c r i p t i o n _ L i n e > D e s c r i p t i o n _ L i n e < / D e s c r i p t i o n _ L i n e > - 
-             < D e s c r i p t i o n _ L i n e _ L b l > D e s c r i p t i o n _ L i n e _ L b l < / D e s c r i p t i o n _ L i n e _ L b l > - 
-             < I t e m N o _ L i n e > I t e m N o _ L i n e < / I t e m N o _ L i n e > - 
-             < I t e m N o _ L i n e _ L b l > I t e m N o _ L i n e _ L b l < / I t e m N o _ L i n e _ L b l > - 
-             < I t e m R e f e r e n c e N o > I t e m R e f e r e n c e N o < / I t e m R e f e r e n c e N o > - 
-             < I t e m R e f e r e n c e N o _ L b l > I t e m R e f e r e n c e N o _ L b l < / I t e m R e f e r e n c e N o _ L b l > - 
-             < L i n e A m o u n t _ L i n e > L i n e A m o u n t _ L i n e < / L i n e A m o u n t _ L i n e > - 
-             < L i n e A m o u n t _ L i n e _ L b l > L i n e A m o u n t _ L i n e _ L b l < / L i n e A m o u n t _ L i n e _ L b l > - 
-             < L i n e D i s c o u n t P e r c e n t T e x t _ L i n e > L i n e D i s c o u n t P e r c e n t T e x t _ L i n e < / L i n e D i s c o u n t P e r c e n t T e x t _ L i n e > - 
-             < L i n e D i s c o u n t P e r c e n t _ L i n e > L i n e D i s c o u n t P e r c e n t _ L i n e < / L i n e D i s c o u n t P e r c e n t _ L i n e > - 
-             < L i n e N o _ L i n e > L i n e N o _ L i n e < / L i n e N o _ L i n e > - 
-             < P l a n n e d S h i p m e n t D a t e _ L i n e > P l a n n e d S h i p m e n t D a t e _ L i n e < / P l a n n e d S h i p m e n t D a t e _ L i n e > - 
-             < P l a n n e d S h i p m e n t D a t e _ L i n e _ L b l > P l a n n e d S h i p m e n t D a t e _ L i n e _ L b l < / P l a n n e d S h i p m e n t D a t e _ L i n e _ L b l > - 
-             < Q u a n t i t y _ L i n e > Q u a n t i t y _ L i n e < / Q u a n t i t y _ L i n e > - 
-             < Q u a n t i t y _ L i n e _ L b l > Q u a n t i t y _ L i n e _ L b l < / Q u a n t i t y _ L i n e _ L b l > - 
-             < S h i p m e n t D a t e _ L i n e > S h i p m e n t D a t e _ L i n e < / S h i p m e n t D a t e _ L i n e > - 
-             < S h i p m e n t D a t e _ L i n e _ L b l > S h i p m e n t D a t e _ L i n e _ L b l < / S h i p m e n t D a t e _ L i n e _ L b l > - 
-             < T r a n s H e a d e r A m o u n t > T r a n s H e a d e r A m o u n t < / T r a n s H e a d e r A m o u n t > - 
-             < T y p e _ L i n e > T y p e _ L i n e < / T y p e _ L i n e > - 
-             < U n i t O f M e a s u r e > U n i t O f M e a s u r e < / U n i t O f M e a s u r e > - 
-             < U n i t O f M e a s u r e _ L b l > U n i t O f M e a s u r e _ L b l < / U n i t O f M e a s u r e _ L b l > - 
-             < U n i t P r i c e > U n i t P r i c e < / U n i t P r i c e > - 
-             < U n i t P r i c e _ L b l > U n i t P r i c e _ L b l < / U n i t P r i c e _ L b l > - 
-             < V A T I d e n t i f i e r _ L i n e > V A T I d e n t i f i e r _ L i n e < / V A T I d e n t i f i e r _ L i n e > - 
-             < V A T I d e n t i f i e r _ L i n e _ L b l > V A T I d e n t i f i e r _ L i n e _ L b l < / V A T I d e n t i f i e r _ L i n e _ L b l > - 
-             < V A T P c t _ L i n e > V A T P c t _ L i n e < / V A T P c t _ L i n e > - 
-             < V A T P c t _ L i n e _ L b l > V A T P c t _ L i n e _ L b l < / V A T P c t _ L i n e _ L b l > - 
-             < A s s e m b l y L i n e > - 
-                 < D e s c r i p t i o n _ A s s e m b l y L i n e > D e s c r i p t i o n _ A s s e m b l y L i n e < / D e s c r i p t i o n _ A s s e m b l y L i n e > - 
-                 < L i n e N o _ A s s e m b l y L i n e > L i n e N o _ A s s e m b l y L i n e < / L i n e N o _ A s s e m b l y L i n e > - 
-                 < Q u a n t i t y _ A s s e m b l y L i n e > Q u a n t i t y _ A s s e m b l y L i n e < / Q u a n t i t y _ A s s e m b l y L i n e > - 
-                 < U n i t O f M e a s u r e _ A s s e m b l y L i n e > U n i t O f M e a s u r e _ A s s e m b l y L i n e < / U n i t O f M e a s u r e _ A s s e m b l y L i n e > - 
-                 < V a r i a n t C o d e _ A s s e m b l y L i n e > V a r i a n t C o d e _ A s s e m b l y L i n e < / V a r i a n t C o d e _ A s s e m b l y L i n e > - 
-             < / A s s e m b l y L i n e > - 
-             < S e r v i c e C o m m i t m e n t H e a d e r F o r S a l e s L i n e > - 
-                 < S e r v i c e C o m m i t m e n t F o r L i n e D e s c r i p t i o n _ L b l > S e r v i c e C o m m i t m e n t F o r L i n e D e s c r i p t i o n _ L b l < / S e r v i c e C o m m i t m e n t F o r L i n e D e s c r i p t i o n _ L b l > - 
-                 < S e r v i c e C o m m i t m e n t F o r L i n e D i s c o u n t _ L b l > S e r v i c e C o m m i t m e n t F o r L i n e D i s c o u n t _ L b l < / S e r v i c e C o m m i t m e n t F o r L i n e D i s c o u n t _ L b l > - 
-                 < S e r v i c e C o m m i t m e n t F o r L i n e P r i c e _ L b l > S e r v i c e C o m m i t m e n t F o r L i n e P r i c e _ L b l < / S e r v i c e C o m m i t m e n t F o r L i n e P r i c e _ L b l > - 
-                 < S e r v i c e C o m m i t m e n t F o r L i n e > - 
-                     < S e r v i c e C o m m i t m e n t F o r L i n e D e s c r i p t i o n > S e r v i c e C o m m i t m e n t F o r L i n e D e s c r i p t i o n < / S e r v i c e C o m m i t m e n t F o r L i n e D e s c r i p t i o n > - 
-                     < S e r v i c e C o m m i t m e n t F o r L i n e D i s c o u n t > S e r v i c e C o m m i t m e n t F o r L i n e D i s c o u n t < / S e r v i c e C o m m i t m e n t F o r L i n e D i s c o u n t > - 
-                     < S e r v i c e C o m m i t m e n t F o r L i n e L i n e N o > S e r v i c e C o m m i t m e n t F o r L i n e L i n e N o < / S e r v i c e C o m m i t m e n t F o r L i n e L i n e N o > - 
-                     < S e r v i c e C o m m i t m e n t F o r L i n e P r i c e > S e r v i c e C o m m i t m e n t F o r L i n e P r i c e < / S e r v i c e C o m m i t m e n t F o r L i n e P r i c e > - 
-                 < / S e r v i c e C o m m i t m e n t F o r L i n e > - 
-             < / S e r v i c e C o m m i t m e n t H e a d e r F o r S a l e s L i n e > - 
-         < / L i n e > - 
-         < W o r k D e s c r i p t i o n L i n e s > - 
-             < W o r k D e s c r i p t i o n L i n e > W o r k D e s c r i p t i o n L i n e < / W o r k D e s c r i p t i o n L i n e > - 
-             < W o r k D e s c r i p t i o n L i n e N u m b e r > W o r k D e s c r i p t i o n L i n e N u m b e r < / W o r k D e s c r i p t i o n L i n e N u m b e r > - 
-         < / W o r k D e s c r i p t i o n L i n e s > - 
-         < V A T A m o u n t L i n e > - 
-             < I n v o i c e D i s c o u n t A m o u n t _ V A T A m o u n t L i n e > I n v o i c e D i s c o u n t A m o u n t _ V A T A m o u n t L i n e < / I n v o i c e D i s c o u n t A m o u n t _ V A T A m o u n t L i n e > - 
-             < I n v o i c e D i s c o u n t A m o u n t _ V A T A m o u n t L i n e _ L b l > I n v o i c e D i s c o u n t A m o u n t _ V A T A m o u n t L i n e _ L b l < / I n v o i c e D i s c o u n t A m o u n t _ V A T A m o u n t L i n e _ L b l > - 
-             < I n v o i c e D i s c o u n t B a s e A m o u n t _ V A T A m o u n t L i n e > I n v o i c e D i s c o u n t B a s e A m o u n t _ V A T A m o u n t L i n e < / I n v o i c e D i s c o u n t B a s e A m o u n t _ V A T A m o u n t L i n e > - 
-             < I n v o i c e D i s c o u n t B a s e A m o u n t _ V A T A m o u n t L i n e _ L b l > I n v o i c e D i s c o u n t B a s e A m o u n t _ V A T A m o u n t L i n e _ L b l < / I n v o i c e D i s c o u n t B a s e A m o u n t _ V A T A m o u n t L i n e _ L b l > - 
-             < L i n e A m o u n t _ V a t A m o u n t L i n e > L i n e A m o u n t _ V a t A m o u n t L i n e < / L i n e A m o u n t _ V a t A m o u n t L i n e > - 
-             < L i n e A m o u n t _ V a t A m o u n t L i n e _ L b l > L i n e A m o u n t _ V a t A m o u n t L i n e _ L b l < / L i n e A m o u n t _ V a t A m o u n t L i n e _ L b l > - 
-             < N o O f V A T I d e n t i f i e r s > N o O f V A T I d e n t i f i e r s < / N o O f V A T I d e n t i f i e r s > - 
-             < V A T A m o u n t L C Y _ V A T A m o u n t L i n e > V A T A m o u n t L C Y _ V A T A m o u n t L i n e < / V A T A m o u n t L C Y _ V A T A m o u n t L i n e > - 
-             < V A T A m o u n t L C Y _ V A T A m o u n t L i n e _ L b l > V A T A m o u n t L C Y _ V A T A m o u n t L i n e _ L b l < / V A T A m o u n t L C Y _ V A T A m o u n t L i n e _ L b l > - 
-             < V A T A m o u n t _ V a t A m o u n t L i n e > V A T A m o u n t _ V a t A m o u n t L i n e < / V A T A m o u n t _ V a t A m o u n t L i n e > - 
-             < V A T A m o u n t _ V a t A m o u n t L i n e _ L b l > V A T A m o u n t _ V a t A m o u n t L i n e _ L b l < / V A T A m o u n t _ V a t A m o u n t L i n e _ L b l > - 
-             < V A T B a s e L C Y _ V A T A m o u n t L i n e > V A T B a s e L C Y _ V A T A m o u n t L i n e < / V A T B a s e L C Y _ V A T A m o u n t L i n e > - 
-             < V A T B a s e L C Y _ V A T A m o u n t L i n e _ L b l > V A T B a s e L C Y _ V A T A m o u n t L i n e _ L b l < / V A T B a s e L C Y _ V A T A m o u n t L i n e _ L b l > - 
-             < V A T B a s e _ V a t A m o u n t L i n e > V A T B a s e _ V a t A m o u n t L i n e < / V A T B a s e _ V a t A m o u n t L i n e > - 
-             < V A T B a s e _ V a t A m o u n t L i n e _ L b l > V A T B a s e _ V a t A m o u n t L i n e _ L b l < / V A T B a s e _ V a t A m o u n t L i n e _ L b l > - 
-             < V A T I d e n t i f i e r _ V a t A m o u n t L i n e > V A T I d e n t i f i e r _ V a t A m o u n t L i n e < / V A T I d e n t i f i e r _ V a t A m o u n t L i n e > - 
-             < V A T I d e n t i f i e r _ V a t A m o u n t L i n e _ L b l > V A T I d e n t i f i e r _ V a t A m o u n t L i n e _ L b l < / V A T I d e n t i f i e r _ V a t A m o u n t L i n e _ L b l > - 
-             < V A T P c t _ V a t A m o u n t L i n e > V A T P c t _ V a t A m o u n t L i n e < / V A T P c t _ V a t A m o u n t L i n e > - 
-             < V A T P c t _ V a t A m o u n t L i n e _ L b l > V A T P c t _ V a t A m o u n t L i n e _ L b l < / V A T P c t _ V a t A m o u n t L i n e _ L b l > - 
-         < / V A T A m o u n t L i n e > - 
-         < V A T C l a u s e L i n e > - 
-             < C o d e _ V A T C l a u s e L i n e > C o d e _ V A T C l a u s e L i n e < / C o d e _ V A T C l a u s e L i n e > - 
-             < C o d e _ V A T C l a u s e L i n e _ L b l > C o d e _ V A T C l a u s e L i n e _ L b l < / C o d e _ V A T C l a u s e L i n e _ L b l > - 
-             < D e s c r i p t i o n 2 _ V A T C l a u s e L i n e > D e s c r i p t i o n 2 _ V A T C l a u s e L i n e < / D e s c r i p t i o n 2 _ V A T C l a u s e L i n e > - 
-             < D e s c r i p t i o n _ V A T C l a u s e L i n e > D e s c r i p t i o n _ V A T C l a u s e L i n e < / D e s c r i p t i o n _ V A T C l a u s e L i n e > - 
-             < N o O f V A T C l a u s e s > N o O f V A T C l a u s e s < / N o O f V A T C l a u s e s > - 
-             < V A T A m o u n t _ V A T C l a u s e L i n e > V A T A m o u n t _ V A T C l a u s e L i n e < / V A T A m o u n t _ V A T C l a u s e L i n e > - 
-             < V A T I d e n t i f i e r _ V A T C l a u s e L i n e > V A T I d e n t i f i e r _ V A T C l a u s e L i n e < / V A T I d e n t i f i e r _ V A T C l a u s e L i n e > - 
-         < / V A T C l a u s e L i n e > - 
-         < R e p o r t T o t a l s L i n e > - 
-             < A m o u n t F o r m a t t e d _ R e p o r t T o t a l s L i n e > A m o u n t F o r m a t t e d _ R e p o r t T o t a l s L i n e < / A m o u n t F o r m a t t e d _ R e p o r t T o t a l s L i n e > - 
-             < A m o u n t _ R e p o r t T o t a l s L i n e > A m o u n t _ R e p o r t T o t a l s L i n e < / A m o u n t _ R e p o r t T o t a l s L i n e > - 
-             < D e s c r i p t i o n _ R e p o r t T o t a l s L i n e > D e s c r i p t i o n _ R e p o r t T o t a l s L i n e < / D e s c r i p t i o n _ R e p o r t T o t a l s L i n e > - 
-             < F o n t B o l d _ R e p o r t T o t a l s L i n e > F o n t B o l d _ R e p o r t T o t a l s L i n e < / F o n t B o l d _ R e p o r t T o t a l s L i n e > - 
-             < F o n t U n d e r l i n e _ R e p o r t T o t a l s L i n e > F o n t U n d e r l i n e _ R e p o r t T o t a l s L i n e < / F o n t U n d e r l i n e _ R e p o r t T o t a l s L i n e > - 
-         < / R e p o r t T o t a l s L i n e > - 
-         < L e t t e r T e x t > - 
-             < B o d y T e x t > B o d y T e x t < / B o d y T e x t > - 
-             < C l o s i n g T e x t > C l o s i n g T e x t < / C l o s i n g T e x t > - 
-             < G r e e t i n g T e x t > G r e e t i n g T e x t < / G r e e t i n g T e x t > - 
-             < P m t D i s c T e x t > P m t D i s c T e x t < / P m t D i s c T e x t > - 
-         < / L e t t e r T e x t > - 
-         < T o t a l s > - 
-             < C u r r e n c y C o d e > C u r r e n c y C o d e < / C u r r e n c y C o d e > - 
-             < C u r r e n c y S y m b o l > C u r r e n c y S y m b o l < / C u r r e n c y S y m b o l > - 
-             < T o t a l A m o u n t I n c l u d i n g V A T > T o t a l A m o u n t I n c l u d i n g V A T < / T o t a l A m o u n t I n c l u d i n g V A T > - 
-             < T o t a l E x c l u d i n g V A T T e x t > T o t a l E x c l u d i n g V A T T e x t < / T o t a l E x c l u d i n g V A T T e x t > - 
-             < T o t a l I n c l u d i n g V A T T e x t > T o t a l I n c l u d i n g V A T T e x t < / T o t a l I n c l u d i n g V A T T e x t > - 
-             < T o t a l I n v o i c e D i s c o u n t A m o u n t > T o t a l I n v o i c e D i s c o u n t A m o u n t < / T o t a l I n v o i c e D i s c o u n t A m o u n t > - 
-             < T o t a l N e t A m o u n t > T o t a l N e t A m o u n t < / T o t a l N e t A m o u n t > - 
-             < T o t a l P a y m e n t D i s c o u n t O n V A T > T o t a l P a y m e n t D i s c o u n t O n V A T < / T o t a l P a y m e n t D i s c o u n t O n V A T > - 
-             < T o t a l S u b T o t a l > T o t a l S u b T o t a l < / T o t a l S u b T o t a l > - 
-             < T o t a l S u b T o t a l M i n u s I n v o i c e D i s c o u n t > T o t a l S u b T o t a l M i n u s I n v o i c e D i s c o u n t < / T o t a l S u b T o t a l M i n u s I n v o i c e D i s c o u n t > - 
-             < T o t a l T e x t > T o t a l T e x t < / T o t a l T e x t > - 
-             < T o t a l V A T A m o u n t > T o t a l V A T A m o u n t < / T o t a l V A T A m o u n t > - 
-             < T o t a l V A T A m o u n t L C Y > T o t a l V A T A m o u n t L C Y < / T o t a l V A T A m o u n t L C Y > - 
-             < T o t a l V A T A m o u n t T e x t > T o t a l V A T A m o u n t T e x t < / T o t a l V A T A m o u n t T e x t > - 
-             < T o t a l V A T B a s e L C Y > T o t a l V A T B a s e L C Y < / T o t a l V A T B a s e L C Y > - 
-         < / T o t a l s > - 
-         < S e r v i c e C o m m i t m e n t F o r L i n e C a p t i o n > - 
-             < S e r v i c e C o m m i t m e n t F o r L i n e T o t a l T e x t _ L b l > S e r v i c e C o m m i t m e n t F o r L i n e T o t a l T e x t _ L b l < / S e r v i c e C o m m i t m e n t F o r L i n e T o t a l T e x t _ L b l > - 
-         < / S e r v i c e C o m m i t m e n t F o r L i n e C a p t i o n > - 
-         < S e r v i c e C o m m i t m e n t s G r o u p > - 
-             < S e r v i c e C o m m i t m e n t s G r o u p P e r P e r i o d > - 
-                 < S e r v i c e C o m m i t m e n t s G r o u p P e r P e r i o d N a m e > S e r v i c e C o m m i t m e n t s G r o u p P e r P e r i o d N a m e < / S e r v i c e C o m m i t m e n t s G r o u p P e r P e r i o d N a m e > - 
-                 < S e r v i c e C o m m i t m e n t s G r o u p P e r P e r i o d T y p e > S e r v i c e C o m m i t m e n t s G r o u p P e r P e r i o d T y p e < / S e r v i c e C o m m i t m e n t s G r o u p P e r P e r i o d T y p e > - 
-                 < S e r v i c e C o m m i t m e n t s G r o u p P e r P e r i o d V a l u e > S e r v i c e C o m m i t m e n t s G r o u p P e r P e r i o d V a l u e < / S e r v i c e C o m m i t m e n t s G r o u p P e r P e r i o d V a l u e > - 
-             < / S e r v i c e C o m m i t m e n t s G r o u p P e r P e r i o d > - 
-         < / S e r v i c e C o m m i t m e n t s G r o u p > - 
-     < / H e a d e r > - 
- < / N a v W o r d R e p o r t X m l P a r t > 
+<file path=customXml/itemProps1.xml><?xml version="1.0" encoding="utf-8"?>
+<ds:datastoreItem xmlns:ds="http://schemas.openxmlformats.org/officeDocument/2006/customXml" ds:itemID="{B46AED74-A066-4605-A66F-AC08556F8CC4}">
+  <ds:schemaRefs>
+    <ds:schemaRef ds:uri="urn:microsoft-dynamics-nav/reports/Standard_Sales_Order_Conf/1305/"/>
+  </ds:schemaRefs>
+</ds:datastoreItem>
 </file>
 
-<file path=customXml/itemProps1.xml><?xml version="1.0" encoding="utf-8"?>
+<file path=customXml/itemProps2.xml><?xml version="1.0" encoding="utf-8"?>
 <ds:datastoreItem xmlns:ds="http://schemas.openxmlformats.org/officeDocument/2006/customXml" ds:itemID="{AF0DAB20-447E-46A8-9033-E680D6E7DCDF}">
   <ds:schemaRefs>
     <ds:schemaRef ds:uri="http://schemas.openxmlformats.org/officeDocument/2006/bibliography"/>
   </ds:schemaRefs>
 </ds:datastoreItem>
-</file>
-
-<file path=customXml/itemProps2.xml><?xml version="1.0" encoding="utf-8"?>
-<ds:datastoreItem xmlns:ds="http://schemas.openxmlformats.org/officeDocument/2006/customXml" ds:itemID="{B46AED74-A066-4605-A66F-AC08556F8CC4}">
-  <ds:schemaRefs>
-    <ds:schemaRef ds:uri="urn:microsoft-dynamics-nav/reports/Standard_Sales_Order_Conf/1305/"/>
-  </ds:schemaRefs>
-</ds:datastoreItem>
 </file>
</xml_diff>

<commit_message>
Syncing with version 27.0.33563.0 (#28564)
Fixes
[AB#560539](https://dynamicssmb2.visualstudio.com/1fcb79e7-ab07-432a-a3c6-6cf5a88ba4a5/_workitems/edit/560539)

---------

Co-authored-by: Alexander Holstrup <117829001+aholstrup1@users.noreply.github.com>
</commit_message>
<xml_diff>
--- a/Apps/W1/SubscriptionBilling/App/Sales Service Commitments/Report Extensions/Layouts/SalesOrderConfForSubscriptionBilling.docx
+++ b/Apps/W1/SubscriptionBilling/App/Sales Service Commitments/Report Extensions/Layouts/SalesOrderConfForSubscriptionBilling.docx
@@ -1,6 +1,6 @@
 
 <file path=word/document.xml><?xml version="1.0" encoding="utf-8"?>
-<w:document xmlns:wpc="http://schemas.microsoft.com/office/word/2010/wordprocessingCanvas" xmlns:cx="http://schemas.microsoft.com/office/drawing/2014/chartex" xmlns:cx1="http://schemas.microsoft.com/office/drawing/2015/9/8/chartex" xmlns:cx2="http://schemas.microsoft.com/office/drawing/2015/10/21/chartex" xmlns:cx3="http://schemas.microsoft.com/office/drawing/2016/5/9/chartex" xmlns:cx4="http://schemas.microsoft.com/office/drawing/2016/5/10/chartex" xmlns:cx5="http://schemas.microsoft.com/office/drawing/2016/5/11/chartex" xmlns:cx6="http://schemas.microsoft.com/office/drawing/2016/5/12/chartex" xmlns:cx7="http://schemas.microsoft.com/office/drawing/2016/5/13/chartex" xmlns:cx8="http://schemas.microsoft.com/office/drawing/2016/5/14/chartex" xmlns:mc="http://schemas.openxmlformats.org/markup-compatibility/2006" xmlns:aink="http://schemas.microsoft.com/office/drawing/2016/ink" xmlns:am3d="http://schemas.microsoft.com/office/drawing/2017/model3d" xmlns:o="urn:schemas-microsoft-com:office:office" xmlns:oel="http://schemas.microsoft.com/office/2019/extlst" xmlns:r="http://schemas.openxmlformats.org/officeDocument/2006/relationships" xmlns:m="http://schemas.openxmlformats.org/officeDocument/2006/math" xmlns:v="urn:schemas-microsoft-com:vml" xmlns:wp14="http://schemas.microsoft.com/office/word/2010/wordprocessingDrawing" xmlns:wp="http://schemas.openxmlformats.org/drawingml/2006/wordprocessingDrawing" xmlns:w10="urn:schemas-microsoft-com:office:word" xmlns:w="http://schemas.openxmlformats.org/wordprocessingml/2006/main" xmlns:w14="http://schemas.microsoft.com/office/word/2010/wordml" xmlns:w15="http://schemas.microsoft.com/office/word/2012/wordml" xmlns:w16cex="http://schemas.microsoft.com/office/word/2018/wordml/cex" xmlns:w16cid="http://schemas.microsoft.com/office/word/2016/wordml/cid" xmlns:w16="http://schemas.microsoft.com/office/word/2018/wordml" xmlns:w16du="http://schemas.microsoft.com/office/word/2023/wordml/word16du" xmlns:w16sdtdh="http://schemas.microsoft.com/office/word/2020/wordml/sdtdatahash" xmlns:w16se="http://schemas.microsoft.com/office/word/2015/wordml/symex" xmlns:wpg="http://schemas.microsoft.com/office/word/2010/wordprocessingGroup" xmlns:wpi="http://schemas.microsoft.com/office/word/2010/wordprocessingInk" xmlns:wne="http://schemas.microsoft.com/office/word/2006/wordml" xmlns:wps="http://schemas.microsoft.com/office/word/2010/wordprocessingShape" mc:Ignorable="w14 w15 w16se w16cid w16 w16cex w16sdtdh w16du wp14">
+<w:document xmlns:wpc="http://schemas.microsoft.com/office/word/2010/wordprocessingCanvas" xmlns:cx="http://schemas.microsoft.com/office/drawing/2014/chartex" xmlns:cx1="http://schemas.microsoft.com/office/drawing/2015/9/8/chartex" xmlns:cx2="http://schemas.microsoft.com/office/drawing/2015/10/21/chartex" xmlns:cx3="http://schemas.microsoft.com/office/drawing/2016/5/9/chartex" xmlns:cx4="http://schemas.microsoft.com/office/drawing/2016/5/10/chartex" xmlns:cx5="http://schemas.microsoft.com/office/drawing/2016/5/11/chartex" xmlns:cx6="http://schemas.microsoft.com/office/drawing/2016/5/12/chartex" xmlns:cx7="http://schemas.microsoft.com/office/drawing/2016/5/13/chartex" xmlns:cx8="http://schemas.microsoft.com/office/drawing/2016/5/14/chartex" xmlns:mc="http://schemas.openxmlformats.org/markup-compatibility/2006" xmlns:aink="http://schemas.microsoft.com/office/drawing/2016/ink" xmlns:am3d="http://schemas.microsoft.com/office/drawing/2017/model3d" xmlns:o="urn:schemas-microsoft-com:office:office" xmlns:oel="http://schemas.microsoft.com/office/2019/extlst" xmlns:r="http://schemas.openxmlformats.org/officeDocument/2006/relationships" xmlns:m="http://schemas.openxmlformats.org/officeDocument/2006/math" xmlns:v="urn:schemas-microsoft-com:vml" xmlns:wp14="http://schemas.microsoft.com/office/word/2010/wordprocessingDrawing" xmlns:wp="http://schemas.openxmlformats.org/drawingml/2006/wordprocessingDrawing" xmlns:w10="urn:schemas-microsoft-com:office:word" xmlns:w="http://schemas.openxmlformats.org/wordprocessingml/2006/main" xmlns:w14="http://schemas.microsoft.com/office/word/2010/wordml" xmlns:w15="http://schemas.microsoft.com/office/word/2012/wordml" xmlns:w16cex="http://schemas.microsoft.com/office/word/2018/wordml/cex" xmlns:w16cid="http://schemas.microsoft.com/office/word/2016/wordml/cid" xmlns:w16="http://schemas.microsoft.com/office/word/2018/wordml" xmlns:w16du="http://schemas.microsoft.com/office/word/2023/wordml/word16du" xmlns:w16sdtdh="http://schemas.microsoft.com/office/word/2020/wordml/sdtdatahash" xmlns:w16sdtfl="http://schemas.microsoft.com/office/word/2024/wordml/sdtformatlock" xmlns:w16se="http://schemas.microsoft.com/office/word/2015/wordml/symex" xmlns:wpg="http://schemas.microsoft.com/office/word/2010/wordprocessingGroup" xmlns:wpi="http://schemas.microsoft.com/office/word/2010/wordprocessingInk" xmlns:wne="http://schemas.microsoft.com/office/word/2006/wordml" xmlns:wps="http://schemas.microsoft.com/office/word/2010/wordprocessingShape" mc:Ignorable="w14 w15 w16se w16cid w16 w16cex w16sdtdh w16sdtfl w16du wp14">
   <w:body>
     <w:tbl>
       <w:tblPr>
@@ -1385,6 +1385,9 @@
                     </w:sdtPr>
                     <w:sdtContent>
                       <w:p>
+                        <w:pPr>
+                          <w:pStyle w:val="RightAlligned"/>
+                        </w:pPr>
                         <w:proofErr w:type="spellStart"/>
                         <w:r>
                           <w:t>Quantity_Line</w:t>
@@ -1437,6 +1440,9 @@
                     </w:sdtPr>
                     <w:sdtContent>
                       <w:p>
+                        <w:pPr>
+                          <w:pStyle w:val="RightAlligned"/>
+                        </w:pPr>
                         <w:proofErr w:type="spellStart"/>
                         <w:r>
                           <w:t>UnitPrice</w:t>
@@ -1463,6 +1469,9 @@
                     </w:sdtPr>
                     <w:sdtContent>
                       <w:p>
+                        <w:pPr>
+                          <w:pStyle w:val="RightAlligned"/>
+                        </w:pPr>
                         <w:proofErr w:type="spellStart"/>
                         <w:r>
                           <w:t>LineDiscountPercentText_Line</w:t>
@@ -1489,6 +1498,9 @@
                     </w:sdtPr>
                     <w:sdtContent>
                       <w:p>
+                        <w:pPr>
+                          <w:pStyle w:val="RightAlligned"/>
+                        </w:pPr>
                         <w:proofErr w:type="spellStart"/>
                         <w:r>
                           <w:t>VATPct_Line</w:t>
@@ -1518,6 +1530,9 @@
                     </w:sdtPr>
                     <w:sdtContent>
                       <w:p>
+                        <w:pPr>
+                          <w:pStyle w:val="RightAlligned"/>
+                        </w:pPr>
                         <w:proofErr w:type="spellStart"/>
                         <w:r>
                           <w:t>LineAmount_Line</w:t>
@@ -1568,6 +1583,7 @@
                           </w:tcPr>
                           <w:p>
                             <w:pPr>
+                              <w:pStyle w:val="NoSpacing"/>
                               <w:rPr>
                                 <w:i/>
                                 <w:iCs/>
@@ -1601,6 +1617,7 @@
                             <w:sdtContent>
                               <w:p>
                                 <w:pPr>
+                                  <w:pStyle w:val="NoSpacing"/>
                                   <w:rPr>
                                     <w:i/>
                                     <w:iCs/>
@@ -1629,6 +1646,7 @@
                           </w:tcPr>
                           <w:p>
                             <w:pPr>
+                              <w:pStyle w:val="NoSpacing"/>
                               <w:rPr>
                                 <w:i/>
                                 <w:iCs/>
@@ -1644,6 +1662,7 @@
                           </w:tcPr>
                           <w:p>
                             <w:pPr>
+                              <w:pStyle w:val="NoSpacing"/>
                               <w:rPr>
                                 <w:i/>
                                 <w:iCs/>
@@ -1677,6 +1696,8 @@
                             <w:sdtContent>
                               <w:p>
                                 <w:pPr>
+                                  <w:pStyle w:val="NoSpacing"/>
+                                  <w:jc w:val="right"/>
                                   <w:rPr>
                                     <w:i/>
                                     <w:iCs/>
@@ -1723,6 +1744,8 @@
                             <w:sdtContent>
                               <w:p>
                                 <w:pPr>
+                                  <w:pStyle w:val="NoSpacing"/>
+                                  <w:jc w:val="right"/>
                                   <w:rPr>
                                     <w:i/>
                                     <w:iCs/>
@@ -1751,6 +1774,7 @@
                           </w:tcPr>
                           <w:p>
                             <w:pPr>
+                              <w:pStyle w:val="NoSpacing"/>
                               <w:rPr>
                                 <w:i/>
                                 <w:iCs/>
@@ -1769,6 +1793,7 @@
                           </w:tcPr>
                           <w:p>
                             <w:pPr>
+                              <w:pStyle w:val="NoSpacing"/>
                               <w:rPr>
                                 <w:i/>
                                 <w:iCs/>
@@ -1819,6 +1844,7 @@
                                   </w:tcPr>
                                   <w:p>
                                     <w:pPr>
+                                      <w:pStyle w:val="NoSpacing"/>
                                       <w:rPr>
                                         <w:i/>
                                         <w:iCs/>
@@ -1852,6 +1878,7 @@
                                     <w:sdtContent>
                                       <w:p>
                                         <w:pPr>
+                                          <w:pStyle w:val="NoSpacing"/>
                                           <w:rPr>
                                             <w:i/>
                                             <w:iCs/>
@@ -1880,6 +1907,7 @@
                                   </w:tcPr>
                                   <w:p>
                                     <w:pPr>
+                                      <w:pStyle w:val="NoSpacing"/>
                                       <w:rPr>
                                         <w:i/>
                                         <w:iCs/>
@@ -1895,6 +1923,7 @@
                                   </w:tcPr>
                                   <w:p>
                                     <w:pPr>
+                                      <w:pStyle w:val="NoSpacing"/>
                                       <w:rPr>
                                         <w:i/>
                                         <w:iCs/>
@@ -1928,6 +1957,8 @@
                                     <w:sdtContent>
                                       <w:p>
                                         <w:pPr>
+                                          <w:pStyle w:val="NoSpacing"/>
+                                          <w:jc w:val="right"/>
                                           <w:rPr>
                                             <w:i/>
                                             <w:iCs/>
@@ -1974,6 +2005,8 @@
                                     <w:sdtContent>
                                       <w:p>
                                         <w:pPr>
+                                          <w:pStyle w:val="NoSpacing"/>
+                                          <w:jc w:val="right"/>
                                           <w:rPr>
                                             <w:i/>
                                             <w:iCs/>
@@ -2002,6 +2035,7 @@
                                   </w:tcPr>
                                   <w:p>
                                     <w:pPr>
+                                      <w:pStyle w:val="NoSpacing"/>
                                       <w:rPr>
                                         <w:i/>
                                         <w:iCs/>
@@ -2020,6 +2054,7 @@
                                   </w:tcPr>
                                   <w:p>
                                     <w:pPr>
+                                      <w:pStyle w:val="NoSpacing"/>
                                       <w:rPr>
                                         <w:i/>
                                         <w:iCs/>
@@ -2156,6 +2191,7 @@
                       <w:p>
                         <w:pPr>
                           <w:pStyle w:val="NoSpacing"/>
+                          <w:jc w:val="right"/>
                         </w:pPr>
                         <w:proofErr w:type="spellStart"/>
                         <w:r>
@@ -2404,464 +2440,10 @@
             <w:shd w:val="clear" w:color="auto" w:fill="auto"/>
             <w:hideMark/>
           </w:tcPr>
-          <w:tbl>
-            <w:tblPr>
-              <w:tblStyle w:val="TableGrid1"/>
-              <w:tblW w:w="10490" w:type="dxa"/>
-              <w:tblBorders>
-                <w:top w:val="none" w:color="auto" w:sz="0" w:space="0"/>
-                <w:left w:val="none" w:color="auto" w:sz="0" w:space="0"/>
-                <w:bottom w:val="none" w:color="auto" w:sz="0" w:space="0"/>
-                <w:right w:val="none" w:color="auto" w:sz="0" w:space="0"/>
-                <w:insideH w:val="none" w:color="auto" w:sz="0" w:space="0"/>
-                <w:insideV w:val="none" w:color="auto" w:sz="0" w:space="0"/>
-              </w:tblBorders>
-              <w:tblLook w:val="04A0" w:firstRow="1" w:lastRow="0" w:firstColumn="1" w:lastColumn="0" w:noHBand="0" w:noVBand="1"/>
-            </w:tblPr>
-            <w:tblGrid>
-              <w:gridCol w:w="3126"/>
-              <w:gridCol w:w="4235"/>
-              <w:gridCol w:w="3129"/>
-            </w:tblGrid>
-            <w:sdt>
-              <w:sdtPr>
-                <w:rPr>
-                  <w:rFonts w:asciiTheme="minorHAnsi" w:hAnsiTheme="minorHAnsi" w:eastAsiaTheme="minorHAnsi" w:cstheme="minorBidi"/>
-                  <w:iCs w:val="0"/>
-                  <w:sz w:val="22"/>
-                  <w:szCs w:val="16"/>
-                </w:rPr>
-                <w:alias w:val="#Nav: /Header/ServiceCommitmentForLineCaption"/>
-                <w:tag w:val="#Nav: Standard_Sales_Order_Conf/1305"/>
-                <w:id w:val="950049920"/>
-                <w15:dataBinding w:prefixMappings="xmlns:ns0='urn:microsoft-dynamics-nav/reports/Standard_Sales_Order_Conf/1305/'" w:xpath="/ns0:NavWordReportXmlPart[1]/ns0:Header[1]/ns0:ServiceCommitmentForLineCaption" w:storeItemID="{B46AED74-A066-4605-A66F-AC08556F8CC4}"/>
-                <w15:repeatingSection/>
-              </w:sdtPr>
-              <w:sdtContent>
-                <w:sdt>
-                  <w:sdtPr>
-                    <w:rPr>
-                      <w:rFonts w:asciiTheme="minorHAnsi" w:hAnsiTheme="minorHAnsi" w:eastAsiaTheme="minorHAnsi" w:cstheme="minorBidi"/>
-                      <w:iCs w:val="0"/>
-                      <w:sz w:val="22"/>
-                      <w:szCs w:val="16"/>
-                    </w:rPr>
-                    <w:id w:val="1753998404"/>
-                    <w:placeholder>
-                      <w:docPart w:val="DefaultPlaceholder_-1854013435"/>
-                    </w:placeholder>
-                    <w15:repeatingSectionItem/>
-                  </w:sdtPr>
-                  <w:sdtContent>
-                    <w:tr>
-                      <w:trPr>
-                        <w:cantSplit/>
-                        <w:trHeight w:val="567"/>
-                      </w:trPr>
-                      <w:tc>
-                        <w:tcPr>
-                          <w:tcW w:w="4990" w:type="dxa"/>
-                          <w:shd w:val="clear" w:color="auto" w:fill="auto"/>
-                          <w:tcMar>
-                            <w:left w:w="57" w:type="dxa"/>
-                            <w:right w:w="57" w:type="dxa"/>
-                          </w:tcMar>
-                          <w:vAlign w:val="bottom"/>
-                        </w:tcPr>
-                        <w:p>
-                          <w:pPr>
-                            <w:pStyle w:val="RightAlligned"/>
-                            <w:rPr>
-                              <w:szCs w:val="16"/>
-                            </w:rPr>
-                          </w:pPr>
-                        </w:p>
-                      </w:tc>
-                      <w:tc>
-                        <w:tcPr>
-                          <w:tcW w:w="3402" w:type="dxa"/>
-                          <w:tcBorders>
-                            <w:bottom w:val="single" w:color="auto" w:sz="4" w:space="0"/>
-                          </w:tcBorders>
-                          <w:shd w:val="clear" w:color="auto" w:fill="auto"/>
-                          <w:tcMar>
-                            <w:left w:w="57" w:type="dxa"/>
-                            <w:right w:w="57" w:type="dxa"/>
-                          </w:tcMar>
-                          <w:vAlign w:val="bottom"/>
-                        </w:tcPr>
-                        <w:sdt>
-                          <w:sdtPr>
-                            <w:rPr>
-                              <w:rFonts w:ascii="Segoe UI" w:hAnsi="Segoe UI" w:cs="Segoe UI"/>
-                              <w:b/>
-                              <w:bCs/>
-                              <w:sz w:val="16"/>
-                              <w:szCs w:val="16"/>
-                            </w:rPr>
-                            <w:id w:val="166686291"/>
-                            <w:placeholder>
-                              <w:docPart w:val="DefaultPlaceholder_-1854013440"/>
-                            </w:placeholder>
-                            <w:dataBinding w:prefixMappings="xmlns:ns0='urn:microsoft-dynamics-nav/reports/Standard_Sales_Order_Conf/1305/'" w:xpath="/ns0:NavWordReportXmlPart[1]/ns0:Header[1]/ns0:ServiceCommitmentForLineCaption[1]/ns0:ServiceCommitmentForLineTotalText_Lbl[1]" w:storeItemID="{B46AED74-A066-4605-A66F-AC08556F8CC4}"/>
-                            <w:text/>
-                            <w:alias w:val="#Nav: /Header/ServiceCommitmentForLineCaption/ServiceCommitmentForLineTotalText_Lbl"/>
-                            <w:tag w:val="#Nav: Standard_Sales_Order_Conf/1305"/>
-                          </w:sdtPr>
-                          <w:sdtContent>
-                            <w:p>
-                              <w:pPr>
-                                <w:rPr>
-                                  <w:rFonts w:ascii="Segoe UI" w:hAnsi="Segoe UI" w:cs="Segoe UI"/>
-                                  <w:sz w:val="16"/>
-                                  <w:szCs w:val="16"/>
-                                </w:rPr>
-                              </w:pPr>
-                              <w:proofErr w:type="spellStart"/>
-                              <w:r>
-                                <w:rPr>
-                                  <w:rFonts w:ascii="Segoe UI" w:hAnsi="Segoe UI" w:cs="Segoe UI"/>
-                                  <w:b/>
-                                  <w:bCs/>
-                                  <w:sz w:val="16"/>
-                                  <w:szCs w:val="16"/>
-                                </w:rPr>
-                                <w:t>ServiceCommitmentForLineTotalText_Lbl</w:t>
-                              </w:r>
-                              <w:proofErr w:type="spellEnd"/>
-                            </w:p>
-                          </w:sdtContent>
-                        </w:sdt>
-                      </w:tc>
-                      <w:tc>
-                        <w:tcPr>
-                          <w:tcW w:w="2098" w:type="dxa"/>
-                          <w:tcBorders>
-                            <w:bottom w:val="single" w:color="auto" w:sz="4" w:space="0"/>
-                          </w:tcBorders>
-                          <w:shd w:val="clear" w:color="auto" w:fill="auto"/>
-                          <w:tcMar>
-                            <w:left w:w="57" w:type="dxa"/>
-                            <w:right w:w="57" w:type="dxa"/>
-                          </w:tcMar>
-                          <w:vAlign w:val="bottom"/>
-                        </w:tcPr>
-                        <w:p>
-                          <w:pPr>
-                            <w:rPr>
-                              <w:rFonts w:ascii="Segoe UI" w:hAnsi="Segoe UI" w:cs="Segoe UI"/>
-                              <w:sz w:val="16"/>
-                              <w:szCs w:val="16"/>
-                            </w:rPr>
-                          </w:pPr>
-                        </w:p>
-                      </w:tc>
-                    </w:tr>
-                  </w:sdtContent>
-                </w:sdt>
-              </w:sdtContent>
-            </w:sdt>
-            <w:sdt>
-              <w:sdtPr>
-                <w:rPr>
-                  <w:b/>
-                  <w:bCs/>
-                  <w:szCs w:val="16"/>
-                </w:rPr>
-                <w:alias w:val="#Nav: /Header/ServiceCommitmentsGroup"/>
-                <w:tag w:val="#Nav: Standard_Sales_Order_Conf/1305"/>
-                <w:id w:val="1783921586"/>
-                <w15:dataBinding w:prefixMappings="xmlns:ns0='urn:microsoft-dynamics-nav/reports/Standard_Sales_Order_Conf/1305/'" w:xpath="/ns0:NavWordReportXmlPart[1]/ns0:Header[1]/ns0:ServiceCommitmentsGroup" w:storeItemID="{B46AED74-A066-4605-A66F-AC08556F8CC4}"/>
-                <w15:repeatingSection/>
-              </w:sdtPr>
-              <w:sdtEndPr>
-                <w:rPr>
-                  <w:b w:val="0"/>
-                  <w:bCs w:val="0"/>
-                  <w:szCs w:val="14"/>
-                </w:rPr>
-              </w:sdtEndPr>
-              <w:sdtContent>
-                <w:sdt>
-                  <w:sdtPr>
-                    <w:rPr>
-                      <w:b/>
-                      <w:bCs/>
-                      <w:szCs w:val="16"/>
-                    </w:rPr>
-                    <w:id w:val="-1984463324"/>
-                    <w:placeholder>
-                      <w:docPart w:val="DefaultPlaceholder_-1854013435"/>
-                    </w:placeholder>
-                    <w15:repeatingSectionItem/>
-                  </w:sdtPr>
-                  <w:sdtEndPr>
-                    <w:rPr>
-                      <w:b w:val="0"/>
-                      <w:bCs w:val="0"/>
-                      <w:szCs w:val="14"/>
-                    </w:rPr>
-                  </w:sdtEndPr>
-                  <w:sdtContent>
-                    <w:tr>
-                      <w:trPr>
-                        <w:cantSplit/>
-                      </w:trPr>
-                      <w:tc>
-                        <w:tcPr>
-                          <w:tcW w:w="4990" w:type="dxa"/>
-                          <w:shd w:val="clear" w:color="auto" w:fill="auto"/>
-                          <w:tcMar>
-                            <w:left w:w="57" w:type="dxa"/>
-                            <w:right w:w="57" w:type="dxa"/>
-                          </w:tcMar>
-                        </w:tcPr>
-                        <w:p>
-                          <w:pPr>
-                            <w:pStyle w:val="RightAlligned"/>
-                            <w:rPr>
-                              <w:b/>
-                              <w:bCs/>
-                              <w:szCs w:val="16"/>
-                            </w:rPr>
-                          </w:pPr>
-                        </w:p>
-                      </w:tc>
-                      <w:tc>
-                        <w:tcPr>
-                          <w:tcW w:w="3402" w:type="dxa"/>
-                          <w:tcBorders>
-                            <w:top w:val="single" w:color="auto" w:sz="4" w:space="0"/>
-                          </w:tcBorders>
-                          <w:shd w:val="clear" w:color="auto" w:fill="auto"/>
-                          <w:tcMar>
-                            <w:left w:w="57" w:type="dxa"/>
-                            <w:right w:w="57" w:type="dxa"/>
-                          </w:tcMar>
-                        </w:tcPr>
-                        <w:sdt>
-                          <w:sdtPr>
-                            <w:rPr>
-                              <w:b/>
-                              <w:bCs/>
-                              <w:sz w:val="16"/>
-                              <w:szCs w:val="16"/>
-                            </w:rPr>
-                            <w:id w:val="-2086985921"/>
-                            <w:placeholder>
-                              <w:docPart w:val="DefaultPlaceholder_-1854013440"/>
-                            </w:placeholder>
-                            <w:dataBinding w:prefixMappings="xmlns:ns0='urn:microsoft-dynamics-nav/reports/Standard_Sales_Order_Conf/1305/'" w:xpath="/ns0:NavWordReportXmlPart[1]/ns0:Header[1]/ns0:ServiceCommitmentsGroup[1]/ns0:ServiceCommitmentsGroupPerPeriod[1]/ns0:ServiceCommitmentsGroupPerPeriodType[1]" w:storeItemID="{B46AED74-A066-4605-A66F-AC08556F8CC4}"/>
-                            <w:text/>
-                            <w:alias w:val="#Nav: /Header/ServiceCommitmentsGroup/ServiceCommitmentsGroupPerPeriod/ServiceCommitmentsGroupPerPeriodType"/>
-                            <w:tag w:val="#Nav: Standard_Sales_Order_Conf/1305"/>
-                          </w:sdtPr>
-                          <w:sdtContent>
-                            <w:p>
-                              <w:pPr>
-                                <w:rPr>
-                                  <w:rFonts w:ascii="Segoe UI" w:hAnsi="Segoe UI" w:cs="Segoe UI"/>
-                                  <w:sz w:val="16"/>
-                                  <w:szCs w:val="16"/>
-                                </w:rPr>
-                              </w:pPr>
-                              <w:proofErr w:type="spellStart"/>
-                              <w:r>
-                                <w:rPr>
-                                  <w:b/>
-                                  <w:bCs/>
-                                  <w:sz w:val="16"/>
-                                  <w:szCs w:val="16"/>
-                                </w:rPr>
-                                <w:t>ServiceCommitmentsGroupPerPeriodType</w:t>
-                              </w:r>
-                              <w:proofErr w:type="spellEnd"/>
-                            </w:p>
-                          </w:sdtContent>
-                        </w:sdt>
-                      </w:tc>
-                      <w:tc>
-                        <w:tcPr>
-                          <w:tcW w:w="2098" w:type="dxa"/>
-                          <w:tcBorders>
-                            <w:top w:val="single" w:color="auto" w:sz="4" w:space="0"/>
-                          </w:tcBorders>
-                          <w:shd w:val="clear" w:color="auto" w:fill="auto"/>
-                          <w:tcMar>
-                            <w:left w:w="57" w:type="dxa"/>
-                            <w:right w:w="57" w:type="dxa"/>
-                          </w:tcMar>
-                        </w:tcPr>
-                        <w:p>
-                          <w:pPr>
-                            <w:rPr>
-                              <w:rFonts w:ascii="Segoe UI" w:hAnsi="Segoe UI" w:cs="Segoe UI"/>
-                              <w:sz w:val="16"/>
-                              <w:szCs w:val="16"/>
-                            </w:rPr>
-                          </w:pPr>
-                        </w:p>
-                      </w:tc>
-                    </w:tr>
-                    <w:sdt>
-                      <w:sdtPr>
-                        <w:rPr>
-                          <w:rFonts w:ascii="Segoe UI" w:hAnsi="Segoe UI" w:cs="Segoe UI"/>
-                          <w:iCs/>
-                          <w:sz w:val="16"/>
-                          <w:szCs w:val="16"/>
-                        </w:rPr>
-                        <w:alias w:val="#Nav: /Header/ServiceCommitmentsGroup/ServiceCommitmentsGroupPerPeriod"/>
-                        <w:tag w:val="#Nav: Standard_Sales_Order_Conf/1305"/>
-                        <w:id w:val="-605809534"/>
-                        <w15:dataBinding w:prefixMappings="xmlns:ns0='urn:microsoft-dynamics-nav/reports/Standard_Sales_Order_Conf/1305/'" w:xpath="/ns0:NavWordReportXmlPart[1]/ns0:Header[1]/ns0:ServiceCommitmentsGroup[1]/ns0:ServiceCommitmentsGroupPerPeriod" w:storeItemID="{B46AED74-A066-4605-A66F-AC08556F8CC4}"/>
-                        <w15:repeatingSection/>
-                      </w:sdtPr>
-                      <w:sdtEndPr>
-                        <w:rPr>
-                          <w:szCs w:val="14"/>
-                        </w:rPr>
-                      </w:sdtEndPr>
-                      <w:sdtContent>
-                        <w:sdt>
-                          <w:sdtPr>
-                            <w:rPr>
-                              <w:rFonts w:ascii="Segoe UI" w:hAnsi="Segoe UI" w:cs="Segoe UI"/>
-                              <w:iCs/>
-                              <w:sz w:val="16"/>
-                              <w:szCs w:val="16"/>
-                            </w:rPr>
-                            <w:id w:val="-475765754"/>
-                            <w:placeholder>
-                              <w:docPart w:val="DefaultPlaceholder_-1854013435"/>
-                            </w:placeholder>
-                            <w15:repeatingSectionItem/>
-                          </w:sdtPr>
-                          <w:sdtEndPr>
-                            <w:rPr>
-                              <w:szCs w:val="14"/>
-                            </w:rPr>
-                          </w:sdtEndPr>
-                          <w:sdtContent>
-                            <w:tr>
-                              <w:trPr>
-                                <w:cantSplit/>
-                              </w:trPr>
-                              <w:tc>
-                                <w:tcPr>
-                                  <w:tcW w:w="4990" w:type="dxa"/>
-                                  <w:shd w:val="clear" w:color="auto" w:fill="auto"/>
-                                  <w:tcMar>
-                                    <w:left w:w="57" w:type="dxa"/>
-                                    <w:right w:w="57" w:type="dxa"/>
-                                  </w:tcMar>
-                                </w:tcPr>
-                                <w:p>
-                                  <w:pPr>
-                                    <w:rPr>
-                                      <w:rFonts w:ascii="Segoe UI" w:hAnsi="Segoe UI" w:cs="Segoe UI"/>
-                                      <w:sz w:val="16"/>
-                                      <w:szCs w:val="16"/>
-                                    </w:rPr>
-                                  </w:pPr>
-                                </w:p>
-                              </w:tc>
-                              <w:tc>
-                                <w:tcPr>
-                                  <w:tcW w:w="3402" w:type="dxa"/>
-                                  <w:shd w:val="clear" w:color="auto" w:fill="auto"/>
-                                  <w:tcMar>
-                                    <w:left w:w="1134" w:type="dxa"/>
-                                    <w:right w:w="57" w:type="dxa"/>
-                                  </w:tcMar>
-                                </w:tcPr>
-                                <w:sdt>
-                                  <w:sdtPr>
-                                    <w:rPr>
-                                      <w:rFonts w:ascii="Segoe UI" w:hAnsi="Segoe UI" w:cs="Segoe UI"/>
-                                      <w:sz w:val="16"/>
-                                      <w:szCs w:val="16"/>
-                                    </w:rPr>
-                                    <w:id w:val="-1294519236"/>
-                                    <w:placeholder>
-                                      <w:docPart w:val="DefaultPlaceholder_-1854013440"/>
-                                    </w:placeholder>
-                                    <w:dataBinding w:prefixMappings="xmlns:ns0='urn:microsoft-dynamics-nav/reports/Standard_Sales_Order_Conf/1305/'" w:xpath="/ns0:NavWordReportXmlPart[1]/ns0:Header[1]/ns0:ServiceCommitmentsGroup[1]/ns0:ServiceCommitmentsGroupPerPeriod[1]/ns0:ServiceCommitmentsGroupPerPeriodName[1]" w:storeItemID="{B46AED74-A066-4605-A66F-AC08556F8CC4}"/>
-                                    <w:text/>
-                                    <w:alias w:val="#Nav: /Header/ServiceCommitmentsGroup/ServiceCommitmentsGroupPerPeriod/ServiceCommitmentsGroupPerPeriodName"/>
-                                    <w:tag w:val="#Nav: Standard_Sales_Order_Conf/1305"/>
-                                  </w:sdtPr>
-                                  <w:sdtContent>
-                                    <w:p>
-                                      <w:pPr>
-                                        <w:rPr>
-                                          <w:rFonts w:ascii="Segoe UI" w:hAnsi="Segoe UI" w:cs="Segoe UI"/>
-                                          <w:sz w:val="16"/>
-                                          <w:szCs w:val="16"/>
-                                        </w:rPr>
-                                      </w:pPr>
-                                      <w:proofErr w:type="spellStart"/>
-                                      <w:r>
-                                        <w:rPr>
-                                          <w:rFonts w:ascii="Segoe UI" w:hAnsi="Segoe UI" w:cs="Segoe UI"/>
-                                          <w:sz w:val="16"/>
-                                          <w:szCs w:val="16"/>
-                                        </w:rPr>
-                                        <w:t>ServiceCommitmentsGroupPerPeriodName</w:t>
-                                      </w:r>
-                                      <w:proofErr w:type="spellEnd"/>
-                                    </w:p>
-                                  </w:sdtContent>
-                                </w:sdt>
-                              </w:tc>
-                              <w:tc>
-                                <w:tcPr>
-                                  <w:tcW w:w="2098" w:type="dxa"/>
-                                  <w:shd w:val="clear" w:color="auto" w:fill="auto"/>
-                                  <w:tcMar>
-                                    <w:left w:w="57" w:type="dxa"/>
-                                    <w:right w:w="57" w:type="dxa"/>
-                                  </w:tcMar>
-                                </w:tcPr>
-                                <w:sdt>
-                                  <w:sdtPr>
-                                    <w:id w:val="1921822034"/>
-                                    <w:placeholder>
-                                      <w:docPart w:val="DefaultPlaceholder_-1854013440"/>
-                                    </w:placeholder>
-                                    <w:dataBinding w:prefixMappings="xmlns:ns0='urn:microsoft-dynamics-nav/reports/Standard_Sales_Order_Conf/1305/'" w:xpath="/ns0:NavWordReportXmlPart[1]/ns0:Header[1]/ns0:ServiceCommitmentsGroup[1]/ns0:ServiceCommitmentsGroupPerPeriod[1]/ns0:ServiceCommitmentsGroupPerPeriodValue[1]" w:storeItemID="{B46AED74-A066-4605-A66F-AC08556F8CC4}"/>
-                                    <w:text/>
-                                    <w:alias w:val="#Nav: /Header/ServiceCommitmentsGroup/ServiceCommitmentsGroupPerPeriod/ServiceCommitmentsGroupPerPeriodValue"/>
-                                    <w:tag w:val="#Nav: Standard_Sales_Order_Conf/1305"/>
-                                  </w:sdtPr>
-                                  <w:sdtContent>
-                                    <w:p>
-                                      <w:pPr>
-                                        <w:pStyle w:val="RightAlligned"/>
-                                      </w:pPr>
-                                      <w:proofErr w:type="spellStart"/>
-                                      <w:r>
-                                        <w:t>ServiceCommitmentsGroupPerPeriodValue</w:t>
-                                      </w:r>
-                                      <w:proofErr w:type="spellEnd"/>
-                                    </w:p>
-                                  </w:sdtContent>
-                                </w:sdt>
-                              </w:tc>
-                            </w:tr>
-                          </w:sdtContent>
-                        </w:sdt>
-                      </w:sdtContent>
-                    </w:sdt>
-                  </w:sdtContent>
-                </w:sdt>
-              </w:sdtContent>
-            </w:sdt>
-          </w:tbl>
           <w:p>
             <w:pPr>
               <w:rPr>
-                <w:rFonts w:ascii="Segoe UI" w:hAnsi="Segoe UI" w:cs="Segoe UI"/>
+                <w:rFonts w:cstheme="minorHAnsi"/>
                 <w:sz w:val="2"/>
                 <w:szCs w:val="2"/>
               </w:rPr>
@@ -2869,6 +2451,410 @@
           </w:p>
         </w:tc>
       </w:tr>
+    </w:tbl>
+    <w:tbl>
+      <w:tblPr>
+        <w:tblStyle w:val="TableGrid"/>
+        <w:tblW w:w="10490" w:type="dxa"/>
+        <w:tblBorders>
+          <w:top w:val="none" w:color="auto" w:sz="0" w:space="0"/>
+          <w:left w:val="none" w:color="auto" w:sz="0" w:space="0"/>
+          <w:bottom w:val="none" w:color="auto" w:sz="0" w:space="0"/>
+          <w:right w:val="none" w:color="auto" w:sz="0" w:space="0"/>
+          <w:insideH w:val="none" w:color="auto" w:sz="0" w:space="0"/>
+          <w:insideV w:val="none" w:color="auto" w:sz="0" w:space="0"/>
+        </w:tblBorders>
+        <w:tblLayout w:type="fixed"/>
+        <w:tblCellMar>
+          <w:left w:w="0" w:type="dxa"/>
+          <w:right w:w="113" w:type="dxa"/>
+        </w:tblCellMar>
+        <w:tblLook w:val="04A0" w:firstRow="1" w:lastRow="0" w:firstColumn="1" w:lastColumn="0" w:noHBand="0" w:noVBand="1"/>
+      </w:tblPr>
+      <w:tblGrid>
+        <w:gridCol w:w="4991"/>
+        <w:gridCol w:w="3400"/>
+        <w:gridCol w:w="2099"/>
+      </w:tblGrid>
+      <w:sdt>
+        <w:sdtPr>
+          <w:rPr>
+            <w:b/>
+            <w:bCs/>
+            <w:sz w:val="16"/>
+            <w:szCs w:val="16"/>
+          </w:rPr>
+          <w:alias w:val="#Nav: /Header/ServiceCommitmentForLineCaption"/>
+          <w:tag w:val="#Nav: Standard_Sales_Order_Conf/1305"/>
+          <w:id w:val="2059891695"/>
+          <w15:dataBinding w:prefixMappings="xmlns:ns0='urn:microsoft-dynamics-nav/reports/Standard_Sales_Order_Conf/1305/'" w:xpath="/ns0:NavWordReportXmlPart[1]/ns0:Header[1]/ns0:ServiceCommitmentForLineCaption" w:storeItemID="{B46AED74-A066-4605-A66F-AC08556F8CC4}"/>
+          <w15:repeatingSection/>
+        </w:sdtPr>
+        <w:sdtContent>
+          <w:sdt>
+            <w:sdtPr>
+              <w:rPr>
+                <w:b/>
+                <w:bCs/>
+                <w:sz w:val="16"/>
+                <w:szCs w:val="16"/>
+              </w:rPr>
+              <w:id w:val="434332447"/>
+              <w:placeholder>
+                <w:docPart w:val="DefaultPlaceholder_-1854013435"/>
+              </w:placeholder>
+              <w15:repeatingSectionItem/>
+            </w:sdtPr>
+            <w:sdtContent>
+              <w:tr>
+                <w:trPr>
+                  <w:trHeight w:val="851"/>
+                </w:trPr>
+                <w:tc>
+                  <w:tcPr>
+                    <w:tcW w:w="4991" w:type="dxa"/>
+                    <w:vAlign w:val="bottom"/>
+                  </w:tcPr>
+                  <w:p>
+                    <w:pPr>
+                      <w:pStyle w:val="NoSpacing"/>
+                      <w:rPr>
+                        <w:b/>
+                        <w:bCs/>
+                        <w:sz w:val="16"/>
+                        <w:szCs w:val="16"/>
+                      </w:rPr>
+                    </w:pPr>
+                  </w:p>
+                </w:tc>
+                <w:sdt>
+                  <w:sdtPr>
+                    <w:rPr>
+                      <w:b/>
+                      <w:bCs/>
+                      <w:sz w:val="16"/>
+                      <w:szCs w:val="16"/>
+                    </w:rPr>
+                    <w:alias w:val="#Nav: /Header/ServiceCommitmentForLineCaption/ServiceCommitmentForLineTotalText_Lbl"/>
+                    <w:tag w:val="#Nav: Standard_Sales_Order_Conf/1305"/>
+                    <w:id w:val="-1737774424"/>
+                    <w:placeholder>
+                      <w:docPart w:val="DefaultPlaceholder_-1854013440"/>
+                    </w:placeholder>
+                    <w:dataBinding w:prefixMappings="xmlns:ns0='urn:microsoft-dynamics-nav/reports/Standard_Sales_Order_Conf/1305/'" w:xpath="/ns0:NavWordReportXmlPart[1]/ns0:Header[1]/ns0:ServiceCommitmentForLineCaption[1]/ns0:ServiceCommitmentForLineTotalText_Lbl[1]" w:storeItemID="{B46AED74-A066-4605-A66F-AC08556F8CC4}"/>
+                    <w:text/>
+                  </w:sdtPr>
+                  <w:sdtContent>
+                    <w:tc>
+                      <w:tcPr>
+                        <w:tcW w:w="5499" w:type="dxa"/>
+                        <w:gridSpan w:val="2"/>
+                        <w:tcBorders>
+                          <w:bottom w:val="single" w:color="auto" w:sz="4" w:space="0"/>
+                        </w:tcBorders>
+                        <w:vAlign w:val="bottom"/>
+                      </w:tcPr>
+                      <w:p>
+                        <w:pPr>
+                          <w:pStyle w:val="NoSpacing"/>
+                          <w:rPr>
+                            <w:b/>
+                            <w:bCs/>
+                            <w:sz w:val="16"/>
+                            <w:szCs w:val="16"/>
+                          </w:rPr>
+                        </w:pPr>
+                        <w:proofErr w:type="spellStart"/>
+                        <w:r>
+                          <w:rPr>
+                            <w:b/>
+                            <w:bCs/>
+                            <w:sz w:val="16"/>
+                            <w:szCs w:val="16"/>
+                          </w:rPr>
+                          <w:t>ServiceCommitmentForLineTotalText_Lbl</w:t>
+                        </w:r>
+                        <w:proofErr w:type="spellEnd"/>
+                      </w:p>
+                    </w:tc>
+                  </w:sdtContent>
+                </w:sdt>
+              </w:tr>
+            </w:sdtContent>
+          </w:sdt>
+        </w:sdtContent>
+      </w:sdt>
+      <w:sdt>
+        <w:sdtPr>
+          <w:rPr>
+            <w:b/>
+            <w:bCs/>
+            <w:sz w:val="16"/>
+            <w:szCs w:val="16"/>
+          </w:rPr>
+          <w:alias w:val="#Nav: /Header/ServiceCommitmentsGroup"/>
+          <w:tag w:val="#Nav: Standard_Sales_Order_Conf/1305"/>
+          <w:id w:val="1991438369"/>
+          <w15:dataBinding w:prefixMappings="xmlns:ns0='urn:microsoft-dynamics-nav/reports/Standard_Sales_Order_Conf/1305/'" w:xpath="/ns0:NavWordReportXmlPart[1]/ns0:Header[1]/ns0:ServiceCommitmentsGroup" w:storeItemID="{B46AED74-A066-4605-A66F-AC08556F8CC4}"/>
+          <w15:repeatingSection/>
+        </w:sdtPr>
+        <w:sdtEndPr>
+          <w:rPr>
+            <w:b w:val="0"/>
+            <w:bCs w:val="0"/>
+          </w:rPr>
+        </w:sdtEndPr>
+        <w:sdtContent>
+          <w:sdt>
+            <w:sdtPr>
+              <w:rPr>
+                <w:b/>
+                <w:bCs/>
+                <w:sz w:val="16"/>
+                <w:szCs w:val="16"/>
+              </w:rPr>
+              <w:id w:val="-951471735"/>
+              <w:placeholder>
+                <w:docPart w:val="DefaultPlaceholder_-1854013435"/>
+              </w:placeholder>
+              <w15:repeatingSectionItem/>
+            </w:sdtPr>
+            <w:sdtEndPr>
+              <w:rPr>
+                <w:b w:val="0"/>
+                <w:bCs w:val="0"/>
+              </w:rPr>
+            </w:sdtEndPr>
+            <w:sdtContent>
+              <w:tr>
+                <w:tc>
+                  <w:tcPr>
+                    <w:tcW w:w="4991" w:type="dxa"/>
+                    <w:vAlign w:val="bottom"/>
+                  </w:tcPr>
+                  <w:p>
+                    <w:pPr>
+                      <w:pStyle w:val="NoSpacing"/>
+                      <w:rPr>
+                        <w:b/>
+                        <w:bCs/>
+                        <w:sz w:val="16"/>
+                        <w:szCs w:val="16"/>
+                      </w:rPr>
+                    </w:pPr>
+                  </w:p>
+                </w:tc>
+                <w:sdt>
+                  <w:sdtPr>
+                    <w:rPr>
+                      <w:b/>
+                      <w:bCs/>
+                      <w:sz w:val="16"/>
+                      <w:szCs w:val="16"/>
+                    </w:rPr>
+                    <w:alias w:val="#Nav: /Header/ServiceCommitmentsGroup/ServiceCommitmentsGroupPerPeriod/ServiceCommitmentsGroupPerPeriodType"/>
+                    <w:tag w:val="#Nav: Standard_Sales_Order_Conf/1305"/>
+                    <w:id w:val="-94016835"/>
+                    <w:placeholder>
+                      <w:docPart w:val="DefaultPlaceholder_-1854013440"/>
+                    </w:placeholder>
+                    <w:dataBinding w:prefixMappings="xmlns:ns0='urn:microsoft-dynamics-nav/reports/Standard_Sales_Order_Conf/1305/'" w:xpath="/ns0:NavWordReportXmlPart[1]/ns0:Header[1]/ns0:ServiceCommitmentsGroup[1]/ns0:ServiceCommitmentsGroupPerPeriod[1]/ns0:ServiceCommitmentsGroupPerPeriodType[1]" w:storeItemID="{B46AED74-A066-4605-A66F-AC08556F8CC4}"/>
+                    <w:text/>
+                  </w:sdtPr>
+                  <w:sdtContent>
+                    <w:tc>
+                      <w:tcPr>
+                        <w:tcW w:w="3400" w:type="dxa"/>
+                        <w:tcBorders>
+                          <w:top w:val="single" w:color="auto" w:sz="4" w:space="0"/>
+                        </w:tcBorders>
+                        <w:vAlign w:val="bottom"/>
+                      </w:tcPr>
+                      <w:p>
+                        <w:pPr>
+                          <w:pStyle w:val="NoSpacing"/>
+                          <w:rPr>
+                            <w:b/>
+                            <w:bCs/>
+                            <w:sz w:val="16"/>
+                            <w:szCs w:val="16"/>
+                          </w:rPr>
+                        </w:pPr>
+                        <w:proofErr w:type="spellStart"/>
+                        <w:r>
+                          <w:rPr>
+                            <w:b/>
+                            <w:bCs/>
+                            <w:sz w:val="16"/>
+                            <w:szCs w:val="16"/>
+                          </w:rPr>
+                          <w:t>ServiceCommitmentsGroupPerPeriodType</w:t>
+                        </w:r>
+                        <w:proofErr w:type="spellEnd"/>
+                      </w:p>
+                    </w:tc>
+                  </w:sdtContent>
+                </w:sdt>
+                <w:tc>
+                  <w:tcPr>
+                    <w:tcW w:w="2099" w:type="dxa"/>
+                    <w:tcBorders>
+                      <w:top w:val="single" w:color="auto" w:sz="4" w:space="0"/>
+                    </w:tcBorders>
+                    <w:vAlign w:val="bottom"/>
+                  </w:tcPr>
+                  <w:p>
+                    <w:pPr>
+                      <w:pStyle w:val="NoSpacing"/>
+                      <w:rPr>
+                        <w:b/>
+                        <w:bCs/>
+                        <w:sz w:val="16"/>
+                        <w:szCs w:val="16"/>
+                      </w:rPr>
+                    </w:pPr>
+                  </w:p>
+                </w:tc>
+              </w:tr>
+              <w:sdt>
+                <w:sdtPr>
+                  <w:rPr>
+                    <w:sz w:val="16"/>
+                    <w:szCs w:val="16"/>
+                  </w:rPr>
+                  <w:alias w:val="#Nav: /Header/ServiceCommitmentsGroup/ServiceCommitmentsGroupPerPeriod"/>
+                  <w:tag w:val="#Nav: Standard_Sales_Order_Conf/1305"/>
+                  <w:id w:val="-146293066"/>
+                  <w15:dataBinding w:prefixMappings="xmlns:ns0='urn:microsoft-dynamics-nav/reports/Standard_Sales_Order_Conf/1305/'" w:xpath="/ns0:NavWordReportXmlPart[1]/ns0:Header[1]/ns0:ServiceCommitmentsGroup[1]/ns0:ServiceCommitmentsGroupPerPeriod" w:storeItemID="{B46AED74-A066-4605-A66F-AC08556F8CC4}"/>
+                  <w15:repeatingSection/>
+                </w:sdtPr>
+                <w:sdtContent>
+                  <w:sdt>
+                    <w:sdtPr>
+                      <w:rPr>
+                        <w:sz w:val="16"/>
+                        <w:szCs w:val="16"/>
+                      </w:rPr>
+                      <w:id w:val="-357511547"/>
+                      <w:placeholder>
+                        <w:docPart w:val="DefaultPlaceholder_-1854013435"/>
+                      </w:placeholder>
+                      <w15:repeatingSectionItem/>
+                    </w:sdtPr>
+                    <w:sdtContent>
+                      <w:tr>
+                        <w:tc>
+                          <w:tcPr>
+                            <w:tcW w:w="4991" w:type="dxa"/>
+                            <w:vAlign w:val="bottom"/>
+                          </w:tcPr>
+                          <w:p>
+                            <w:pPr>
+                              <w:pStyle w:val="NoSpacing"/>
+                              <w:rPr>
+                                <w:sz w:val="16"/>
+                                <w:szCs w:val="16"/>
+                              </w:rPr>
+                            </w:pPr>
+                          </w:p>
+                        </w:tc>
+                        <w:sdt>
+                          <w:sdtPr>
+                            <w:rPr>
+                              <w:sz w:val="16"/>
+                              <w:szCs w:val="16"/>
+                            </w:rPr>
+                            <w:alias w:val="#Nav: /Header/ServiceCommitmentsGroup/ServiceCommitmentsGroupPerPeriod/ServiceCommitmentsGroupPerPeriodName"/>
+                            <w:tag w:val="#Nav: Standard_Sales_Order_Conf/1305"/>
+                            <w:id w:val="-991180792"/>
+                            <w:placeholder>
+                              <w:docPart w:val="DefaultPlaceholder_-1854013440"/>
+                            </w:placeholder>
+                            <w:dataBinding w:prefixMappings="xmlns:ns0='urn:microsoft-dynamics-nav/reports/Standard_Sales_Order_Conf/1305/'" w:xpath="/ns0:NavWordReportXmlPart[1]/ns0:Header[1]/ns0:ServiceCommitmentsGroup[1]/ns0:ServiceCommitmentsGroupPerPeriod[1]/ns0:ServiceCommitmentsGroupPerPeriodName[1]" w:storeItemID="{B46AED74-A066-4605-A66F-AC08556F8CC4}"/>
+                            <w:text/>
+                          </w:sdtPr>
+                          <w:sdtContent>
+                            <w:tc>
+                              <w:tcPr>
+                                <w:tcW w:w="3400" w:type="dxa"/>
+                                <w:tcMar>
+                                  <w:left w:w="1134" w:type="dxa"/>
+                                </w:tcMar>
+                                <w:vAlign w:val="bottom"/>
+                              </w:tcPr>
+                              <w:p>
+                                <w:pPr>
+                                  <w:pStyle w:val="NoSpacing"/>
+                                  <w:rPr>
+                                    <w:sz w:val="16"/>
+                                    <w:szCs w:val="16"/>
+                                  </w:rPr>
+                                </w:pPr>
+                                <w:proofErr w:type="spellStart"/>
+                                <w:r>
+                                  <w:rPr>
+                                    <w:sz w:val="16"/>
+                                    <w:szCs w:val="16"/>
+                                  </w:rPr>
+                                  <w:t>ServiceCommitmentsGroupPerPeriodName</w:t>
+                                </w:r>
+                                <w:proofErr w:type="spellEnd"/>
+                              </w:p>
+                            </w:tc>
+                          </w:sdtContent>
+                        </w:sdt>
+                        <w:sdt>
+                          <w:sdtPr>
+                            <w:rPr>
+                              <w:sz w:val="16"/>
+                              <w:szCs w:val="16"/>
+                            </w:rPr>
+                            <w:alias w:val="#Nav: /Header/ServiceCommitmentsGroup/ServiceCommitmentsGroupPerPeriod/ServiceCommitmentsGroupPerPeriodValue"/>
+                            <w:tag w:val="#Nav: Standard_Sales_Order_Conf/1305"/>
+                            <w:id w:val="-1495489188"/>
+                            <w:placeholder>
+                              <w:docPart w:val="DefaultPlaceholder_-1854013440"/>
+                            </w:placeholder>
+                            <w:dataBinding w:prefixMappings="xmlns:ns0='urn:microsoft-dynamics-nav/reports/Standard_Sales_Order_Conf/1305/'" w:xpath="/ns0:NavWordReportXmlPart[1]/ns0:Header[1]/ns0:ServiceCommitmentsGroup[1]/ns0:ServiceCommitmentsGroupPerPeriod[1]/ns0:ServiceCommitmentsGroupPerPeriodValue[1]" w:storeItemID="{B46AED74-A066-4605-A66F-AC08556F8CC4}"/>
+                            <w:text/>
+                          </w:sdtPr>
+                          <w:sdtContent>
+                            <w:tc>
+                              <w:tcPr>
+                                <w:tcW w:w="2099" w:type="dxa"/>
+                                <w:vAlign w:val="bottom"/>
+                              </w:tcPr>
+                              <w:p>
+                                <w:pPr>
+                                  <w:pStyle w:val="NoSpacing"/>
+                                  <w:jc w:val="right"/>
+                                  <w:rPr>
+                                    <w:sz w:val="16"/>
+                                    <w:szCs w:val="16"/>
+                                  </w:rPr>
+                                </w:pPr>
+                                <w:proofErr w:type="spellStart"/>
+                                <w:r>
+                                  <w:rPr>
+                                    <w:sz w:val="16"/>
+                                    <w:szCs w:val="16"/>
+                                  </w:rPr>
+                                  <w:t>ServiceCommitmentsGroupPerPeriodValue</w:t>
+                                </w:r>
+                                <w:proofErr w:type="spellEnd"/>
+                              </w:p>
+                            </w:tc>
+                          </w:sdtContent>
+                        </w:sdt>
+                      </w:tr>
+                    </w:sdtContent>
+                  </w:sdt>
+                </w:sdtContent>
+              </w:sdt>
+            </w:sdtContent>
+          </w:sdt>
+        </w:sdtContent>
+      </w:sdt>
     </w:tbl>
     <w:p>
       <w:pPr>
@@ -2896,7 +2882,7 @@
 </file>
 
 <file path=word/endnotes.xml><?xml version="1.0" encoding="utf-8"?>
-<w:endnotes xmlns:wpc="http://schemas.microsoft.com/office/word/2010/wordprocessingCanvas" xmlns:cx="http://schemas.microsoft.com/office/drawing/2014/chartex" xmlns:cx1="http://schemas.microsoft.com/office/drawing/2015/9/8/chartex" xmlns:cx2="http://schemas.microsoft.com/office/drawing/2015/10/21/chartex" xmlns:cx3="http://schemas.microsoft.com/office/drawing/2016/5/9/chartex" xmlns:cx4="http://schemas.microsoft.com/office/drawing/2016/5/10/chartex" xmlns:cx5="http://schemas.microsoft.com/office/drawing/2016/5/11/chartex" xmlns:cx6="http://schemas.microsoft.com/office/drawing/2016/5/12/chartex" xmlns:cx7="http://schemas.microsoft.com/office/drawing/2016/5/13/chartex" xmlns:cx8="http://schemas.microsoft.com/office/drawing/2016/5/14/chartex" xmlns:mc="http://schemas.openxmlformats.org/markup-compatibility/2006" xmlns:aink="http://schemas.microsoft.com/office/drawing/2016/ink" xmlns:am3d="http://schemas.microsoft.com/office/drawing/2017/model3d" xmlns:o="urn:schemas-microsoft-com:office:office" xmlns:oel="http://schemas.microsoft.com/office/2019/extlst" xmlns:r="http://schemas.openxmlformats.org/officeDocument/2006/relationships" xmlns:m="http://schemas.openxmlformats.org/officeDocument/2006/math" xmlns:v="urn:schemas-microsoft-com:vml" xmlns:wp14="http://schemas.microsoft.com/office/word/2010/wordprocessingDrawing" xmlns:wp="http://schemas.openxmlformats.org/drawingml/2006/wordprocessingDrawing" xmlns:w10="urn:schemas-microsoft-com:office:word" xmlns:w="http://schemas.openxmlformats.org/wordprocessingml/2006/main" xmlns:w14="http://schemas.microsoft.com/office/word/2010/wordml" xmlns:w15="http://schemas.microsoft.com/office/word/2012/wordml" xmlns:w16cex="http://schemas.microsoft.com/office/word/2018/wordml/cex" xmlns:w16cid="http://schemas.microsoft.com/office/word/2016/wordml/cid" xmlns:w16="http://schemas.microsoft.com/office/word/2018/wordml" xmlns:w16du="http://schemas.microsoft.com/office/word/2023/wordml/word16du" xmlns:w16sdtdh="http://schemas.microsoft.com/office/word/2020/wordml/sdtdatahash" xmlns:w16se="http://schemas.microsoft.com/office/word/2015/wordml/symex" xmlns:wpg="http://schemas.microsoft.com/office/word/2010/wordprocessingGroup" xmlns:wpi="http://schemas.microsoft.com/office/word/2010/wordprocessingInk" xmlns:wne="http://schemas.microsoft.com/office/word/2006/wordml" xmlns:wps="http://schemas.microsoft.com/office/word/2010/wordprocessingShape" mc:Ignorable="w14 w15 w16se w16cid w16 w16cex w16sdtdh w16du wp14">
+<w:endnotes xmlns:wpc="http://schemas.microsoft.com/office/word/2010/wordprocessingCanvas" xmlns:cx="http://schemas.microsoft.com/office/drawing/2014/chartex" xmlns:cx1="http://schemas.microsoft.com/office/drawing/2015/9/8/chartex" xmlns:cx2="http://schemas.microsoft.com/office/drawing/2015/10/21/chartex" xmlns:cx3="http://schemas.microsoft.com/office/drawing/2016/5/9/chartex" xmlns:cx4="http://schemas.microsoft.com/office/drawing/2016/5/10/chartex" xmlns:cx5="http://schemas.microsoft.com/office/drawing/2016/5/11/chartex" xmlns:cx6="http://schemas.microsoft.com/office/drawing/2016/5/12/chartex" xmlns:cx7="http://schemas.microsoft.com/office/drawing/2016/5/13/chartex" xmlns:cx8="http://schemas.microsoft.com/office/drawing/2016/5/14/chartex" xmlns:mc="http://schemas.openxmlformats.org/markup-compatibility/2006" xmlns:aink="http://schemas.microsoft.com/office/drawing/2016/ink" xmlns:am3d="http://schemas.microsoft.com/office/drawing/2017/model3d" xmlns:o="urn:schemas-microsoft-com:office:office" xmlns:oel="http://schemas.microsoft.com/office/2019/extlst" xmlns:r="http://schemas.openxmlformats.org/officeDocument/2006/relationships" xmlns:m="http://schemas.openxmlformats.org/officeDocument/2006/math" xmlns:v="urn:schemas-microsoft-com:vml" xmlns:wp14="http://schemas.microsoft.com/office/word/2010/wordprocessingDrawing" xmlns:wp="http://schemas.openxmlformats.org/drawingml/2006/wordprocessingDrawing" xmlns:w10="urn:schemas-microsoft-com:office:word" xmlns:w="http://schemas.openxmlformats.org/wordprocessingml/2006/main" xmlns:w14="http://schemas.microsoft.com/office/word/2010/wordml" xmlns:w15="http://schemas.microsoft.com/office/word/2012/wordml" xmlns:w16cex="http://schemas.microsoft.com/office/word/2018/wordml/cex" xmlns:w16cid="http://schemas.microsoft.com/office/word/2016/wordml/cid" xmlns:w16="http://schemas.microsoft.com/office/word/2018/wordml" xmlns:w16du="http://schemas.microsoft.com/office/word/2023/wordml/word16du" xmlns:w16sdtdh="http://schemas.microsoft.com/office/word/2020/wordml/sdtdatahash" xmlns:w16sdtfl="http://schemas.microsoft.com/office/word/2024/wordml/sdtformatlock" xmlns:w16se="http://schemas.microsoft.com/office/word/2015/wordml/symex" xmlns:wpg="http://schemas.microsoft.com/office/word/2010/wordprocessingGroup" xmlns:wpi="http://schemas.microsoft.com/office/word/2010/wordprocessingInk" xmlns:wne="http://schemas.microsoft.com/office/word/2006/wordml" xmlns:wps="http://schemas.microsoft.com/office/word/2010/wordprocessingShape" mc:Ignorable="w14 w15 w16se w16cid w16 w16cex w16sdtdh w16sdtfl w16du wp14">
   <w:endnote w:type="separator" w:id="-1">
     <w:p>
       <w:pPr>
@@ -2921,7 +2907,7 @@
 </file>
 
 <file path=word/footer1.xml><?xml version="1.0" encoding="utf-8"?>
-<w:ftr xmlns:wpc="http://schemas.microsoft.com/office/word/2010/wordprocessingCanvas" xmlns:cx="http://schemas.microsoft.com/office/drawing/2014/chartex" xmlns:cx1="http://schemas.microsoft.com/office/drawing/2015/9/8/chartex" xmlns:cx2="http://schemas.microsoft.com/office/drawing/2015/10/21/chartex" xmlns:cx3="http://schemas.microsoft.com/office/drawing/2016/5/9/chartex" xmlns:cx4="http://schemas.microsoft.com/office/drawing/2016/5/10/chartex" xmlns:cx5="http://schemas.microsoft.com/office/drawing/2016/5/11/chartex" xmlns:cx6="http://schemas.microsoft.com/office/drawing/2016/5/12/chartex" xmlns:cx7="http://schemas.microsoft.com/office/drawing/2016/5/13/chartex" xmlns:cx8="http://schemas.microsoft.com/office/drawing/2016/5/14/chartex" xmlns:mc="http://schemas.openxmlformats.org/markup-compatibility/2006" xmlns:aink="http://schemas.microsoft.com/office/drawing/2016/ink" xmlns:am3d="http://schemas.microsoft.com/office/drawing/2017/model3d" xmlns:o="urn:schemas-microsoft-com:office:office" xmlns:oel="http://schemas.microsoft.com/office/2019/extlst" xmlns:r="http://schemas.openxmlformats.org/officeDocument/2006/relationships" xmlns:m="http://schemas.openxmlformats.org/officeDocument/2006/math" xmlns:v="urn:schemas-microsoft-com:vml" xmlns:wp14="http://schemas.microsoft.com/office/word/2010/wordprocessingDrawing" xmlns:wp="http://schemas.openxmlformats.org/drawingml/2006/wordprocessingDrawing" xmlns:w10="urn:schemas-microsoft-com:office:word" xmlns:w="http://schemas.openxmlformats.org/wordprocessingml/2006/main" xmlns:w14="http://schemas.microsoft.com/office/word/2010/wordml" xmlns:w15="http://schemas.microsoft.com/office/word/2012/wordml" xmlns:w16cex="http://schemas.microsoft.com/office/word/2018/wordml/cex" xmlns:w16cid="http://schemas.microsoft.com/office/word/2016/wordml/cid" xmlns:w16="http://schemas.microsoft.com/office/word/2018/wordml" xmlns:w16du="http://schemas.microsoft.com/office/word/2023/wordml/word16du" xmlns:w16sdtdh="http://schemas.microsoft.com/office/word/2020/wordml/sdtdatahash" xmlns:w16se="http://schemas.microsoft.com/office/word/2015/wordml/symex" xmlns:wpg="http://schemas.microsoft.com/office/word/2010/wordprocessingGroup" xmlns:wpi="http://schemas.microsoft.com/office/word/2010/wordprocessingInk" xmlns:wne="http://schemas.microsoft.com/office/word/2006/wordml" xmlns:wps="http://schemas.microsoft.com/office/word/2010/wordprocessingShape" mc:Ignorable="w14 w15 w16se w16cid w16 w16cex w16sdtdh w16du wp14">
+<w:ftr xmlns:wpc="http://schemas.microsoft.com/office/word/2010/wordprocessingCanvas" xmlns:cx="http://schemas.microsoft.com/office/drawing/2014/chartex" xmlns:cx1="http://schemas.microsoft.com/office/drawing/2015/9/8/chartex" xmlns:cx2="http://schemas.microsoft.com/office/drawing/2015/10/21/chartex" xmlns:cx3="http://schemas.microsoft.com/office/drawing/2016/5/9/chartex" xmlns:cx4="http://schemas.microsoft.com/office/drawing/2016/5/10/chartex" xmlns:cx5="http://schemas.microsoft.com/office/drawing/2016/5/11/chartex" xmlns:cx6="http://schemas.microsoft.com/office/drawing/2016/5/12/chartex" xmlns:cx7="http://schemas.microsoft.com/office/drawing/2016/5/13/chartex" xmlns:cx8="http://schemas.microsoft.com/office/drawing/2016/5/14/chartex" xmlns:mc="http://schemas.openxmlformats.org/markup-compatibility/2006" xmlns:aink="http://schemas.microsoft.com/office/drawing/2016/ink" xmlns:am3d="http://schemas.microsoft.com/office/drawing/2017/model3d" xmlns:o="urn:schemas-microsoft-com:office:office" xmlns:oel="http://schemas.microsoft.com/office/2019/extlst" xmlns:r="http://schemas.openxmlformats.org/officeDocument/2006/relationships" xmlns:m="http://schemas.openxmlformats.org/officeDocument/2006/math" xmlns:v="urn:schemas-microsoft-com:vml" xmlns:wp14="http://schemas.microsoft.com/office/word/2010/wordprocessingDrawing" xmlns:wp="http://schemas.openxmlformats.org/drawingml/2006/wordprocessingDrawing" xmlns:w10="urn:schemas-microsoft-com:office:word" xmlns:w="http://schemas.openxmlformats.org/wordprocessingml/2006/main" xmlns:w14="http://schemas.microsoft.com/office/word/2010/wordml" xmlns:w15="http://schemas.microsoft.com/office/word/2012/wordml" xmlns:w16cex="http://schemas.microsoft.com/office/word/2018/wordml/cex" xmlns:w16cid="http://schemas.microsoft.com/office/word/2016/wordml/cid" xmlns:w16="http://schemas.microsoft.com/office/word/2018/wordml" xmlns:w16du="http://schemas.microsoft.com/office/word/2023/wordml/word16du" xmlns:w16sdtdh="http://schemas.microsoft.com/office/word/2020/wordml/sdtdatahash" xmlns:w16sdtfl="http://schemas.microsoft.com/office/word/2024/wordml/sdtformatlock" xmlns:w16se="http://schemas.microsoft.com/office/word/2015/wordml/symex" xmlns:wpg="http://schemas.microsoft.com/office/word/2010/wordprocessingGroup" xmlns:wpi="http://schemas.microsoft.com/office/word/2010/wordprocessingInk" xmlns:wne="http://schemas.microsoft.com/office/word/2006/wordml" xmlns:wps="http://schemas.microsoft.com/office/word/2010/wordprocessingShape" mc:Ignorable="w14 w15 w16se w16cid w16 w16cex w16sdtdh w16sdtfl w16du wp14">
   <w:p>
     <w:pPr>
       <w:pStyle w:val="Footer"/>
@@ -2931,7 +2917,7 @@
 </file>
 
 <file path=word/footer2.xml><?xml version="1.0" encoding="utf-8"?>
-<w:ftr xmlns:wpc="http://schemas.microsoft.com/office/word/2010/wordprocessingCanvas" xmlns:cx="http://schemas.microsoft.com/office/drawing/2014/chartex" xmlns:cx1="http://schemas.microsoft.com/office/drawing/2015/9/8/chartex" xmlns:cx2="http://schemas.microsoft.com/office/drawing/2015/10/21/chartex" xmlns:cx3="http://schemas.microsoft.com/office/drawing/2016/5/9/chartex" xmlns:cx4="http://schemas.microsoft.com/office/drawing/2016/5/10/chartex" xmlns:cx5="http://schemas.microsoft.com/office/drawing/2016/5/11/chartex" xmlns:cx6="http://schemas.microsoft.com/office/drawing/2016/5/12/chartex" xmlns:cx7="http://schemas.microsoft.com/office/drawing/2016/5/13/chartex" xmlns:cx8="http://schemas.microsoft.com/office/drawing/2016/5/14/chartex" xmlns:mc="http://schemas.openxmlformats.org/markup-compatibility/2006" xmlns:aink="http://schemas.microsoft.com/office/drawing/2016/ink" xmlns:am3d="http://schemas.microsoft.com/office/drawing/2017/model3d" xmlns:o="urn:schemas-microsoft-com:office:office" xmlns:oel="http://schemas.microsoft.com/office/2019/extlst" xmlns:r="http://schemas.openxmlformats.org/officeDocument/2006/relationships" xmlns:m="http://schemas.openxmlformats.org/officeDocument/2006/math" xmlns:v="urn:schemas-microsoft-com:vml" xmlns:wp14="http://schemas.microsoft.com/office/word/2010/wordprocessingDrawing" xmlns:wp="http://schemas.openxmlformats.org/drawingml/2006/wordprocessingDrawing" xmlns:w10="urn:schemas-microsoft-com:office:word" xmlns:w="http://schemas.openxmlformats.org/wordprocessingml/2006/main" xmlns:w14="http://schemas.microsoft.com/office/word/2010/wordml" xmlns:w15="http://schemas.microsoft.com/office/word/2012/wordml" xmlns:w16cex="http://schemas.microsoft.com/office/word/2018/wordml/cex" xmlns:w16cid="http://schemas.microsoft.com/office/word/2016/wordml/cid" xmlns:w16="http://schemas.microsoft.com/office/word/2018/wordml" xmlns:w16du="http://schemas.microsoft.com/office/word/2023/wordml/word16du" xmlns:w16sdtdh="http://schemas.microsoft.com/office/word/2020/wordml/sdtdatahash" xmlns:w16se="http://schemas.microsoft.com/office/word/2015/wordml/symex" xmlns:wpg="http://schemas.microsoft.com/office/word/2010/wordprocessingGroup" xmlns:wpi="http://schemas.microsoft.com/office/word/2010/wordprocessingInk" xmlns:wne="http://schemas.microsoft.com/office/word/2006/wordml" xmlns:wps="http://schemas.microsoft.com/office/word/2010/wordprocessingShape" mc:Ignorable="w14 w15 w16se w16cid w16 w16cex w16sdtdh w16du wp14">
+<w:ftr xmlns:wpc="http://schemas.microsoft.com/office/word/2010/wordprocessingCanvas" xmlns:cx="http://schemas.microsoft.com/office/drawing/2014/chartex" xmlns:cx1="http://schemas.microsoft.com/office/drawing/2015/9/8/chartex" xmlns:cx2="http://schemas.microsoft.com/office/drawing/2015/10/21/chartex" xmlns:cx3="http://schemas.microsoft.com/office/drawing/2016/5/9/chartex" xmlns:cx4="http://schemas.microsoft.com/office/drawing/2016/5/10/chartex" xmlns:cx5="http://schemas.microsoft.com/office/drawing/2016/5/11/chartex" xmlns:cx6="http://schemas.microsoft.com/office/drawing/2016/5/12/chartex" xmlns:cx7="http://schemas.microsoft.com/office/drawing/2016/5/13/chartex" xmlns:cx8="http://schemas.microsoft.com/office/drawing/2016/5/14/chartex" xmlns:mc="http://schemas.openxmlformats.org/markup-compatibility/2006" xmlns:aink="http://schemas.microsoft.com/office/drawing/2016/ink" xmlns:am3d="http://schemas.microsoft.com/office/drawing/2017/model3d" xmlns:o="urn:schemas-microsoft-com:office:office" xmlns:oel="http://schemas.microsoft.com/office/2019/extlst" xmlns:r="http://schemas.openxmlformats.org/officeDocument/2006/relationships" xmlns:m="http://schemas.openxmlformats.org/officeDocument/2006/math" xmlns:v="urn:schemas-microsoft-com:vml" xmlns:wp14="http://schemas.microsoft.com/office/word/2010/wordprocessingDrawing" xmlns:wp="http://schemas.openxmlformats.org/drawingml/2006/wordprocessingDrawing" xmlns:w10="urn:schemas-microsoft-com:office:word" xmlns:w="http://schemas.openxmlformats.org/wordprocessingml/2006/main" xmlns:w14="http://schemas.microsoft.com/office/word/2010/wordml" xmlns:w15="http://schemas.microsoft.com/office/word/2012/wordml" xmlns:w16cex="http://schemas.microsoft.com/office/word/2018/wordml/cex" xmlns:w16cid="http://schemas.microsoft.com/office/word/2016/wordml/cid" xmlns:w16="http://schemas.microsoft.com/office/word/2018/wordml" xmlns:w16du="http://schemas.microsoft.com/office/word/2023/wordml/word16du" xmlns:w16sdtdh="http://schemas.microsoft.com/office/word/2020/wordml/sdtdatahash" xmlns:w16sdtfl="http://schemas.microsoft.com/office/word/2024/wordml/sdtformatlock" xmlns:w16se="http://schemas.microsoft.com/office/word/2015/wordml/symex" xmlns:wpg="http://schemas.microsoft.com/office/word/2010/wordprocessingGroup" xmlns:wpi="http://schemas.microsoft.com/office/word/2010/wordprocessingInk" xmlns:wne="http://schemas.microsoft.com/office/word/2006/wordml" xmlns:wps="http://schemas.microsoft.com/office/word/2010/wordprocessingShape" mc:Ignorable="w14 w15 w16se w16cid w16 w16cex w16sdtdh w16sdtfl w16du wp14">
   <w:tbl>
     <w:tblPr>
       <w:tblStyle w:val="TableGrid"/>
@@ -3006,7 +2992,7 @@
 </file>
 
 <file path=word/footer3.xml><?xml version="1.0" encoding="utf-8"?>
-<w:ftr xmlns:wpc="http://schemas.microsoft.com/office/word/2010/wordprocessingCanvas" xmlns:cx="http://schemas.microsoft.com/office/drawing/2014/chartex" xmlns:cx1="http://schemas.microsoft.com/office/drawing/2015/9/8/chartex" xmlns:cx2="http://schemas.microsoft.com/office/drawing/2015/10/21/chartex" xmlns:cx3="http://schemas.microsoft.com/office/drawing/2016/5/9/chartex" xmlns:cx4="http://schemas.microsoft.com/office/drawing/2016/5/10/chartex" xmlns:cx5="http://schemas.microsoft.com/office/drawing/2016/5/11/chartex" xmlns:cx6="http://schemas.microsoft.com/office/drawing/2016/5/12/chartex" xmlns:cx7="http://schemas.microsoft.com/office/drawing/2016/5/13/chartex" xmlns:cx8="http://schemas.microsoft.com/office/drawing/2016/5/14/chartex" xmlns:mc="http://schemas.openxmlformats.org/markup-compatibility/2006" xmlns:aink="http://schemas.microsoft.com/office/drawing/2016/ink" xmlns:am3d="http://schemas.microsoft.com/office/drawing/2017/model3d" xmlns:o="urn:schemas-microsoft-com:office:office" xmlns:oel="http://schemas.microsoft.com/office/2019/extlst" xmlns:r="http://schemas.openxmlformats.org/officeDocument/2006/relationships" xmlns:m="http://schemas.openxmlformats.org/officeDocument/2006/math" xmlns:v="urn:schemas-microsoft-com:vml" xmlns:wp14="http://schemas.microsoft.com/office/word/2010/wordprocessingDrawing" xmlns:wp="http://schemas.openxmlformats.org/drawingml/2006/wordprocessingDrawing" xmlns:w10="urn:schemas-microsoft-com:office:word" xmlns:w="http://schemas.openxmlformats.org/wordprocessingml/2006/main" xmlns:w14="http://schemas.microsoft.com/office/word/2010/wordml" xmlns:w15="http://schemas.microsoft.com/office/word/2012/wordml" xmlns:w16cex="http://schemas.microsoft.com/office/word/2018/wordml/cex" xmlns:w16cid="http://schemas.microsoft.com/office/word/2016/wordml/cid" xmlns:w16="http://schemas.microsoft.com/office/word/2018/wordml" xmlns:w16du="http://schemas.microsoft.com/office/word/2023/wordml/word16du" xmlns:w16sdtdh="http://schemas.microsoft.com/office/word/2020/wordml/sdtdatahash" xmlns:w16se="http://schemas.microsoft.com/office/word/2015/wordml/symex" xmlns:wpg="http://schemas.microsoft.com/office/word/2010/wordprocessingGroup" xmlns:wpi="http://schemas.microsoft.com/office/word/2010/wordprocessingInk" xmlns:wne="http://schemas.microsoft.com/office/word/2006/wordml" xmlns:wps="http://schemas.microsoft.com/office/word/2010/wordprocessingShape" mc:Ignorable="w14 w15 w16se w16cid w16 w16cex w16sdtdh w16du wp14">
+<w:ftr xmlns:wpc="http://schemas.microsoft.com/office/word/2010/wordprocessingCanvas" xmlns:cx="http://schemas.microsoft.com/office/drawing/2014/chartex" xmlns:cx1="http://schemas.microsoft.com/office/drawing/2015/9/8/chartex" xmlns:cx2="http://schemas.microsoft.com/office/drawing/2015/10/21/chartex" xmlns:cx3="http://schemas.microsoft.com/office/drawing/2016/5/9/chartex" xmlns:cx4="http://schemas.microsoft.com/office/drawing/2016/5/10/chartex" xmlns:cx5="http://schemas.microsoft.com/office/drawing/2016/5/11/chartex" xmlns:cx6="http://schemas.microsoft.com/office/drawing/2016/5/12/chartex" xmlns:cx7="http://schemas.microsoft.com/office/drawing/2016/5/13/chartex" xmlns:cx8="http://schemas.microsoft.com/office/drawing/2016/5/14/chartex" xmlns:mc="http://schemas.openxmlformats.org/markup-compatibility/2006" xmlns:aink="http://schemas.microsoft.com/office/drawing/2016/ink" xmlns:am3d="http://schemas.microsoft.com/office/drawing/2017/model3d" xmlns:o="urn:schemas-microsoft-com:office:office" xmlns:oel="http://schemas.microsoft.com/office/2019/extlst" xmlns:r="http://schemas.openxmlformats.org/officeDocument/2006/relationships" xmlns:m="http://schemas.openxmlformats.org/officeDocument/2006/math" xmlns:v="urn:schemas-microsoft-com:vml" xmlns:wp14="http://schemas.microsoft.com/office/word/2010/wordprocessingDrawing" xmlns:wp="http://schemas.openxmlformats.org/drawingml/2006/wordprocessingDrawing" xmlns:w10="urn:schemas-microsoft-com:office:word" xmlns:w="http://schemas.openxmlformats.org/wordprocessingml/2006/main" xmlns:w14="http://schemas.microsoft.com/office/word/2010/wordml" xmlns:w15="http://schemas.microsoft.com/office/word/2012/wordml" xmlns:w16cex="http://schemas.microsoft.com/office/word/2018/wordml/cex" xmlns:w16cid="http://schemas.microsoft.com/office/word/2016/wordml/cid" xmlns:w16="http://schemas.microsoft.com/office/word/2018/wordml" xmlns:w16du="http://schemas.microsoft.com/office/word/2023/wordml/word16du" xmlns:w16sdtdh="http://schemas.microsoft.com/office/word/2020/wordml/sdtdatahash" xmlns:w16sdtfl="http://schemas.microsoft.com/office/word/2024/wordml/sdtformatlock" xmlns:w16se="http://schemas.microsoft.com/office/word/2015/wordml/symex" xmlns:wpg="http://schemas.microsoft.com/office/word/2010/wordprocessingGroup" xmlns:wpi="http://schemas.microsoft.com/office/word/2010/wordprocessingInk" xmlns:wne="http://schemas.microsoft.com/office/word/2006/wordml" xmlns:wps="http://schemas.microsoft.com/office/word/2010/wordprocessingShape" mc:Ignorable="w14 w15 w16se w16cid w16 w16cex w16sdtdh w16sdtfl w16du wp14">
   <w:tbl>
     <w:tblPr>
       <w:tblStyle w:val="TableGrid"/>
@@ -3595,7 +3581,7 @@
 </file>
 
 <file path=word/footnotes.xml><?xml version="1.0" encoding="utf-8"?>
-<w:footnotes xmlns:wpc="http://schemas.microsoft.com/office/word/2010/wordprocessingCanvas" xmlns:cx="http://schemas.microsoft.com/office/drawing/2014/chartex" xmlns:cx1="http://schemas.microsoft.com/office/drawing/2015/9/8/chartex" xmlns:cx2="http://schemas.microsoft.com/office/drawing/2015/10/21/chartex" xmlns:cx3="http://schemas.microsoft.com/office/drawing/2016/5/9/chartex" xmlns:cx4="http://schemas.microsoft.com/office/drawing/2016/5/10/chartex" xmlns:cx5="http://schemas.microsoft.com/office/drawing/2016/5/11/chartex" xmlns:cx6="http://schemas.microsoft.com/office/drawing/2016/5/12/chartex" xmlns:cx7="http://schemas.microsoft.com/office/drawing/2016/5/13/chartex" xmlns:cx8="http://schemas.microsoft.com/office/drawing/2016/5/14/chartex" xmlns:mc="http://schemas.openxmlformats.org/markup-compatibility/2006" xmlns:aink="http://schemas.microsoft.com/office/drawing/2016/ink" xmlns:am3d="http://schemas.microsoft.com/office/drawing/2017/model3d" xmlns:o="urn:schemas-microsoft-com:office:office" xmlns:oel="http://schemas.microsoft.com/office/2019/extlst" xmlns:r="http://schemas.openxmlformats.org/officeDocument/2006/relationships" xmlns:m="http://schemas.openxmlformats.org/officeDocument/2006/math" xmlns:v="urn:schemas-microsoft-com:vml" xmlns:wp14="http://schemas.microsoft.com/office/word/2010/wordprocessingDrawing" xmlns:wp="http://schemas.openxmlformats.org/drawingml/2006/wordprocessingDrawing" xmlns:w10="urn:schemas-microsoft-com:office:word" xmlns:w="http://schemas.openxmlformats.org/wordprocessingml/2006/main" xmlns:w14="http://schemas.microsoft.com/office/word/2010/wordml" xmlns:w15="http://schemas.microsoft.com/office/word/2012/wordml" xmlns:w16cex="http://schemas.microsoft.com/office/word/2018/wordml/cex" xmlns:w16cid="http://schemas.microsoft.com/office/word/2016/wordml/cid" xmlns:w16="http://schemas.microsoft.com/office/word/2018/wordml" xmlns:w16du="http://schemas.microsoft.com/office/word/2023/wordml/word16du" xmlns:w16sdtdh="http://schemas.microsoft.com/office/word/2020/wordml/sdtdatahash" xmlns:w16se="http://schemas.microsoft.com/office/word/2015/wordml/symex" xmlns:wpg="http://schemas.microsoft.com/office/word/2010/wordprocessingGroup" xmlns:wpi="http://schemas.microsoft.com/office/word/2010/wordprocessingInk" xmlns:wne="http://schemas.microsoft.com/office/word/2006/wordml" xmlns:wps="http://schemas.microsoft.com/office/word/2010/wordprocessingShape" mc:Ignorable="w14 w15 w16se w16cid w16 w16cex w16sdtdh w16du wp14">
+<w:footnotes xmlns:wpc="http://schemas.microsoft.com/office/word/2010/wordprocessingCanvas" xmlns:cx="http://schemas.microsoft.com/office/drawing/2014/chartex" xmlns:cx1="http://schemas.microsoft.com/office/drawing/2015/9/8/chartex" xmlns:cx2="http://schemas.microsoft.com/office/drawing/2015/10/21/chartex" xmlns:cx3="http://schemas.microsoft.com/office/drawing/2016/5/9/chartex" xmlns:cx4="http://schemas.microsoft.com/office/drawing/2016/5/10/chartex" xmlns:cx5="http://schemas.microsoft.com/office/drawing/2016/5/11/chartex" xmlns:cx6="http://schemas.microsoft.com/office/drawing/2016/5/12/chartex" xmlns:cx7="http://schemas.microsoft.com/office/drawing/2016/5/13/chartex" xmlns:cx8="http://schemas.microsoft.com/office/drawing/2016/5/14/chartex" xmlns:mc="http://schemas.openxmlformats.org/markup-compatibility/2006" xmlns:aink="http://schemas.microsoft.com/office/drawing/2016/ink" xmlns:am3d="http://schemas.microsoft.com/office/drawing/2017/model3d" xmlns:o="urn:schemas-microsoft-com:office:office" xmlns:oel="http://schemas.microsoft.com/office/2019/extlst" xmlns:r="http://schemas.openxmlformats.org/officeDocument/2006/relationships" xmlns:m="http://schemas.openxmlformats.org/officeDocument/2006/math" xmlns:v="urn:schemas-microsoft-com:vml" xmlns:wp14="http://schemas.microsoft.com/office/word/2010/wordprocessingDrawing" xmlns:wp="http://schemas.openxmlformats.org/drawingml/2006/wordprocessingDrawing" xmlns:w10="urn:schemas-microsoft-com:office:word" xmlns:w="http://schemas.openxmlformats.org/wordprocessingml/2006/main" xmlns:w14="http://schemas.microsoft.com/office/word/2010/wordml" xmlns:w15="http://schemas.microsoft.com/office/word/2012/wordml" xmlns:w16cex="http://schemas.microsoft.com/office/word/2018/wordml/cex" xmlns:w16cid="http://schemas.microsoft.com/office/word/2016/wordml/cid" xmlns:w16="http://schemas.microsoft.com/office/word/2018/wordml" xmlns:w16du="http://schemas.microsoft.com/office/word/2023/wordml/word16du" xmlns:w16sdtdh="http://schemas.microsoft.com/office/word/2020/wordml/sdtdatahash" xmlns:w16sdtfl="http://schemas.microsoft.com/office/word/2024/wordml/sdtformatlock" xmlns:w16se="http://schemas.microsoft.com/office/word/2015/wordml/symex" xmlns:wpg="http://schemas.microsoft.com/office/word/2010/wordprocessingGroup" xmlns:wpi="http://schemas.microsoft.com/office/word/2010/wordprocessingInk" xmlns:wne="http://schemas.microsoft.com/office/word/2006/wordml" xmlns:wps="http://schemas.microsoft.com/office/word/2010/wordprocessingShape" mc:Ignorable="w14 w15 w16se w16cid w16 w16cex w16sdtdh w16sdtfl w16du wp14">
   <w:footnote w:type="separator" w:id="-1">
     <w:p>
       <w:pPr>
@@ -3620,7 +3606,7 @@
 </file>
 
 <file path=word/header1.xml><?xml version="1.0" encoding="utf-8"?>
-<w:hdr xmlns:wpc="http://schemas.microsoft.com/office/word/2010/wordprocessingCanvas" xmlns:cx="http://schemas.microsoft.com/office/drawing/2014/chartex" xmlns:cx1="http://schemas.microsoft.com/office/drawing/2015/9/8/chartex" xmlns:cx2="http://schemas.microsoft.com/office/drawing/2015/10/21/chartex" xmlns:cx3="http://schemas.microsoft.com/office/drawing/2016/5/9/chartex" xmlns:cx4="http://schemas.microsoft.com/office/drawing/2016/5/10/chartex" xmlns:cx5="http://schemas.microsoft.com/office/drawing/2016/5/11/chartex" xmlns:cx6="http://schemas.microsoft.com/office/drawing/2016/5/12/chartex" xmlns:cx7="http://schemas.microsoft.com/office/drawing/2016/5/13/chartex" xmlns:cx8="http://schemas.microsoft.com/office/drawing/2016/5/14/chartex" xmlns:mc="http://schemas.openxmlformats.org/markup-compatibility/2006" xmlns:aink="http://schemas.microsoft.com/office/drawing/2016/ink" xmlns:am3d="http://schemas.microsoft.com/office/drawing/2017/model3d" xmlns:o="urn:schemas-microsoft-com:office:office" xmlns:oel="http://schemas.microsoft.com/office/2019/extlst" xmlns:r="http://schemas.openxmlformats.org/officeDocument/2006/relationships" xmlns:m="http://schemas.openxmlformats.org/officeDocument/2006/math" xmlns:v="urn:schemas-microsoft-com:vml" xmlns:wp14="http://schemas.microsoft.com/office/word/2010/wordprocessingDrawing" xmlns:wp="http://schemas.openxmlformats.org/drawingml/2006/wordprocessingDrawing" xmlns:w10="urn:schemas-microsoft-com:office:word" xmlns:w="http://schemas.openxmlformats.org/wordprocessingml/2006/main" xmlns:w14="http://schemas.microsoft.com/office/word/2010/wordml" xmlns:w15="http://schemas.microsoft.com/office/word/2012/wordml" xmlns:w16cex="http://schemas.microsoft.com/office/word/2018/wordml/cex" xmlns:w16cid="http://schemas.microsoft.com/office/word/2016/wordml/cid" xmlns:w16="http://schemas.microsoft.com/office/word/2018/wordml" xmlns:w16du="http://schemas.microsoft.com/office/word/2023/wordml/word16du" xmlns:w16sdtdh="http://schemas.microsoft.com/office/word/2020/wordml/sdtdatahash" xmlns:w16se="http://schemas.microsoft.com/office/word/2015/wordml/symex" xmlns:wpg="http://schemas.microsoft.com/office/word/2010/wordprocessingGroup" xmlns:wpi="http://schemas.microsoft.com/office/word/2010/wordprocessingInk" xmlns:wne="http://schemas.microsoft.com/office/word/2006/wordml" xmlns:wps="http://schemas.microsoft.com/office/word/2010/wordprocessingShape" mc:Ignorable="w14 w15 w16se w16cid w16 w16cex w16sdtdh w16du wp14">
+<w:hdr xmlns:wpc="http://schemas.microsoft.com/office/word/2010/wordprocessingCanvas" xmlns:cx="http://schemas.microsoft.com/office/drawing/2014/chartex" xmlns:cx1="http://schemas.microsoft.com/office/drawing/2015/9/8/chartex" xmlns:cx2="http://schemas.microsoft.com/office/drawing/2015/10/21/chartex" xmlns:cx3="http://schemas.microsoft.com/office/drawing/2016/5/9/chartex" xmlns:cx4="http://schemas.microsoft.com/office/drawing/2016/5/10/chartex" xmlns:cx5="http://schemas.microsoft.com/office/drawing/2016/5/11/chartex" xmlns:cx6="http://schemas.microsoft.com/office/drawing/2016/5/12/chartex" xmlns:cx7="http://schemas.microsoft.com/office/drawing/2016/5/13/chartex" xmlns:cx8="http://schemas.microsoft.com/office/drawing/2016/5/14/chartex" xmlns:mc="http://schemas.openxmlformats.org/markup-compatibility/2006" xmlns:aink="http://schemas.microsoft.com/office/drawing/2016/ink" xmlns:am3d="http://schemas.microsoft.com/office/drawing/2017/model3d" xmlns:o="urn:schemas-microsoft-com:office:office" xmlns:oel="http://schemas.microsoft.com/office/2019/extlst" xmlns:r="http://schemas.openxmlformats.org/officeDocument/2006/relationships" xmlns:m="http://schemas.openxmlformats.org/officeDocument/2006/math" xmlns:v="urn:schemas-microsoft-com:vml" xmlns:wp14="http://schemas.microsoft.com/office/word/2010/wordprocessingDrawing" xmlns:wp="http://schemas.openxmlformats.org/drawingml/2006/wordprocessingDrawing" xmlns:w10="urn:schemas-microsoft-com:office:word" xmlns:w="http://schemas.openxmlformats.org/wordprocessingml/2006/main" xmlns:w14="http://schemas.microsoft.com/office/word/2010/wordml" xmlns:w15="http://schemas.microsoft.com/office/word/2012/wordml" xmlns:w16cex="http://schemas.microsoft.com/office/word/2018/wordml/cex" xmlns:w16cid="http://schemas.microsoft.com/office/word/2016/wordml/cid" xmlns:w16="http://schemas.microsoft.com/office/word/2018/wordml" xmlns:w16du="http://schemas.microsoft.com/office/word/2023/wordml/word16du" xmlns:w16sdtdh="http://schemas.microsoft.com/office/word/2020/wordml/sdtdatahash" xmlns:w16sdtfl="http://schemas.microsoft.com/office/word/2024/wordml/sdtformatlock" xmlns:w16se="http://schemas.microsoft.com/office/word/2015/wordml/symex" xmlns:wpg="http://schemas.microsoft.com/office/word/2010/wordprocessingGroup" xmlns:wpi="http://schemas.microsoft.com/office/word/2010/wordprocessingInk" xmlns:wne="http://schemas.microsoft.com/office/word/2006/wordml" xmlns:wps="http://schemas.microsoft.com/office/word/2010/wordprocessingShape" mc:Ignorable="w14 w15 w16se w16cid w16 w16cex w16sdtdh w16sdtfl w16du wp14">
   <w:p>
     <w:pPr>
       <w:pStyle w:val="Header"/>
@@ -3630,7 +3616,7 @@
 </file>
 
 <file path=word/header2.xml><?xml version="1.0" encoding="utf-8"?>
-<w:hdr xmlns:wpc="http://schemas.microsoft.com/office/word/2010/wordprocessingCanvas" xmlns:cx="http://schemas.microsoft.com/office/drawing/2014/chartex" xmlns:cx1="http://schemas.microsoft.com/office/drawing/2015/9/8/chartex" xmlns:cx2="http://schemas.microsoft.com/office/drawing/2015/10/21/chartex" xmlns:cx3="http://schemas.microsoft.com/office/drawing/2016/5/9/chartex" xmlns:cx4="http://schemas.microsoft.com/office/drawing/2016/5/10/chartex" xmlns:cx5="http://schemas.microsoft.com/office/drawing/2016/5/11/chartex" xmlns:cx6="http://schemas.microsoft.com/office/drawing/2016/5/12/chartex" xmlns:cx7="http://schemas.microsoft.com/office/drawing/2016/5/13/chartex" xmlns:cx8="http://schemas.microsoft.com/office/drawing/2016/5/14/chartex" xmlns:mc="http://schemas.openxmlformats.org/markup-compatibility/2006" xmlns:aink="http://schemas.microsoft.com/office/drawing/2016/ink" xmlns:am3d="http://schemas.microsoft.com/office/drawing/2017/model3d" xmlns:o="urn:schemas-microsoft-com:office:office" xmlns:oel="http://schemas.microsoft.com/office/2019/extlst" xmlns:r="http://schemas.openxmlformats.org/officeDocument/2006/relationships" xmlns:m="http://schemas.openxmlformats.org/officeDocument/2006/math" xmlns:v="urn:schemas-microsoft-com:vml" xmlns:wp14="http://schemas.microsoft.com/office/word/2010/wordprocessingDrawing" xmlns:wp="http://schemas.openxmlformats.org/drawingml/2006/wordprocessingDrawing" xmlns:w10="urn:schemas-microsoft-com:office:word" xmlns:w="http://schemas.openxmlformats.org/wordprocessingml/2006/main" xmlns:w14="http://schemas.microsoft.com/office/word/2010/wordml" xmlns:w15="http://schemas.microsoft.com/office/word/2012/wordml" xmlns:w16cex="http://schemas.microsoft.com/office/word/2018/wordml/cex" xmlns:w16cid="http://schemas.microsoft.com/office/word/2016/wordml/cid" xmlns:w16="http://schemas.microsoft.com/office/word/2018/wordml" xmlns:w16du="http://schemas.microsoft.com/office/word/2023/wordml/word16du" xmlns:w16sdtdh="http://schemas.microsoft.com/office/word/2020/wordml/sdtdatahash" xmlns:w16se="http://schemas.microsoft.com/office/word/2015/wordml/symex" xmlns:wpg="http://schemas.microsoft.com/office/word/2010/wordprocessingGroup" xmlns:wpi="http://schemas.microsoft.com/office/word/2010/wordprocessingInk" xmlns:wne="http://schemas.microsoft.com/office/word/2006/wordml" xmlns:wps="http://schemas.microsoft.com/office/word/2010/wordprocessingShape" mc:Ignorable="w14 w15 w16se w16cid w16 w16cex w16sdtdh w16du wp14">
+<w:hdr xmlns:wpc="http://schemas.microsoft.com/office/word/2010/wordprocessingCanvas" xmlns:cx="http://schemas.microsoft.com/office/drawing/2014/chartex" xmlns:cx1="http://schemas.microsoft.com/office/drawing/2015/9/8/chartex" xmlns:cx2="http://schemas.microsoft.com/office/drawing/2015/10/21/chartex" xmlns:cx3="http://schemas.microsoft.com/office/drawing/2016/5/9/chartex" xmlns:cx4="http://schemas.microsoft.com/office/drawing/2016/5/10/chartex" xmlns:cx5="http://schemas.microsoft.com/office/drawing/2016/5/11/chartex" xmlns:cx6="http://schemas.microsoft.com/office/drawing/2016/5/12/chartex" xmlns:cx7="http://schemas.microsoft.com/office/drawing/2016/5/13/chartex" xmlns:cx8="http://schemas.microsoft.com/office/drawing/2016/5/14/chartex" xmlns:mc="http://schemas.openxmlformats.org/markup-compatibility/2006" xmlns:aink="http://schemas.microsoft.com/office/drawing/2016/ink" xmlns:am3d="http://schemas.microsoft.com/office/drawing/2017/model3d" xmlns:o="urn:schemas-microsoft-com:office:office" xmlns:oel="http://schemas.microsoft.com/office/2019/extlst" xmlns:r="http://schemas.openxmlformats.org/officeDocument/2006/relationships" xmlns:m="http://schemas.openxmlformats.org/officeDocument/2006/math" xmlns:v="urn:schemas-microsoft-com:vml" xmlns:wp14="http://schemas.microsoft.com/office/word/2010/wordprocessingDrawing" xmlns:wp="http://schemas.openxmlformats.org/drawingml/2006/wordprocessingDrawing" xmlns:w10="urn:schemas-microsoft-com:office:word" xmlns:w="http://schemas.openxmlformats.org/wordprocessingml/2006/main" xmlns:w14="http://schemas.microsoft.com/office/word/2010/wordml" xmlns:w15="http://schemas.microsoft.com/office/word/2012/wordml" xmlns:w16cex="http://schemas.microsoft.com/office/word/2018/wordml/cex" xmlns:w16cid="http://schemas.microsoft.com/office/word/2016/wordml/cid" xmlns:w16="http://schemas.microsoft.com/office/word/2018/wordml" xmlns:w16du="http://schemas.microsoft.com/office/word/2023/wordml/word16du" xmlns:w16sdtdh="http://schemas.microsoft.com/office/word/2020/wordml/sdtdatahash" xmlns:w16sdtfl="http://schemas.microsoft.com/office/word/2024/wordml/sdtformatlock" xmlns:w16se="http://schemas.microsoft.com/office/word/2015/wordml/symex" xmlns:wpg="http://schemas.microsoft.com/office/word/2010/wordprocessingGroup" xmlns:wpi="http://schemas.microsoft.com/office/word/2010/wordprocessingInk" xmlns:wne="http://schemas.microsoft.com/office/word/2006/wordml" xmlns:wps="http://schemas.microsoft.com/office/word/2010/wordprocessingShape" mc:Ignorable="w14 w15 w16se w16cid w16 w16cex w16sdtdh w16sdtfl w16du wp14">
   <w:tbl>
     <w:tblPr>
       <w:tblStyle w:val="TableGrid"/>
@@ -3865,7 +3851,7 @@
 </file>
 
 <file path=word/header3.xml><?xml version="1.0" encoding="utf-8"?>
-<w:hdr xmlns:a="http://schemas.openxmlformats.org/drawingml/2006/main" xmlns:pic="http://schemas.openxmlformats.org/drawingml/2006/picture" xmlns:wpc="http://schemas.microsoft.com/office/word/2010/wordprocessingCanvas" xmlns:cx="http://schemas.microsoft.com/office/drawing/2014/chartex" xmlns:cx1="http://schemas.microsoft.com/office/drawing/2015/9/8/chartex" xmlns:cx2="http://schemas.microsoft.com/office/drawing/2015/10/21/chartex" xmlns:cx3="http://schemas.microsoft.com/office/drawing/2016/5/9/chartex" xmlns:cx4="http://schemas.microsoft.com/office/drawing/2016/5/10/chartex" xmlns:cx5="http://schemas.microsoft.com/office/drawing/2016/5/11/chartex" xmlns:cx6="http://schemas.microsoft.com/office/drawing/2016/5/12/chartex" xmlns:cx7="http://schemas.microsoft.com/office/drawing/2016/5/13/chartex" xmlns:cx8="http://schemas.microsoft.com/office/drawing/2016/5/14/chartex" xmlns:mc="http://schemas.openxmlformats.org/markup-compatibility/2006" xmlns:aink="http://schemas.microsoft.com/office/drawing/2016/ink" xmlns:am3d="http://schemas.microsoft.com/office/drawing/2017/model3d" xmlns:o="urn:schemas-microsoft-com:office:office" xmlns:oel="http://schemas.microsoft.com/office/2019/extlst" xmlns:r="http://schemas.openxmlformats.org/officeDocument/2006/relationships" xmlns:m="http://schemas.openxmlformats.org/officeDocument/2006/math" xmlns:v="urn:schemas-microsoft-com:vml" xmlns:wp14="http://schemas.microsoft.com/office/word/2010/wordprocessingDrawing" xmlns:wp="http://schemas.openxmlformats.org/drawingml/2006/wordprocessingDrawing" xmlns:w10="urn:schemas-microsoft-com:office:word" xmlns:w="http://schemas.openxmlformats.org/wordprocessingml/2006/main" xmlns:w14="http://schemas.microsoft.com/office/word/2010/wordml" xmlns:w15="http://schemas.microsoft.com/office/word/2012/wordml" xmlns:w16cex="http://schemas.microsoft.com/office/word/2018/wordml/cex" xmlns:w16cid="http://schemas.microsoft.com/office/word/2016/wordml/cid" xmlns:w16="http://schemas.microsoft.com/office/word/2018/wordml" xmlns:w16du="http://schemas.microsoft.com/office/word/2023/wordml/word16du" xmlns:w16sdtdh="http://schemas.microsoft.com/office/word/2020/wordml/sdtdatahash" xmlns:w16se="http://schemas.microsoft.com/office/word/2015/wordml/symex" xmlns:wpg="http://schemas.microsoft.com/office/word/2010/wordprocessingGroup" xmlns:wpi="http://schemas.microsoft.com/office/word/2010/wordprocessingInk" xmlns:wne="http://schemas.microsoft.com/office/word/2006/wordml" xmlns:wps="http://schemas.microsoft.com/office/word/2010/wordprocessingShape" mc:Ignorable="w14 w15 w16se w16cid w16 w16cex w16sdtdh w16du wp14">
+<w:hdr xmlns:a="http://schemas.openxmlformats.org/drawingml/2006/main" xmlns:pic="http://schemas.openxmlformats.org/drawingml/2006/picture" xmlns:wpc="http://schemas.microsoft.com/office/word/2010/wordprocessingCanvas" xmlns:cx="http://schemas.microsoft.com/office/drawing/2014/chartex" xmlns:cx1="http://schemas.microsoft.com/office/drawing/2015/9/8/chartex" xmlns:cx2="http://schemas.microsoft.com/office/drawing/2015/10/21/chartex" xmlns:cx3="http://schemas.microsoft.com/office/drawing/2016/5/9/chartex" xmlns:cx4="http://schemas.microsoft.com/office/drawing/2016/5/10/chartex" xmlns:cx5="http://schemas.microsoft.com/office/drawing/2016/5/11/chartex" xmlns:cx6="http://schemas.microsoft.com/office/drawing/2016/5/12/chartex" xmlns:cx7="http://schemas.microsoft.com/office/drawing/2016/5/13/chartex" xmlns:cx8="http://schemas.microsoft.com/office/drawing/2016/5/14/chartex" xmlns:mc="http://schemas.openxmlformats.org/markup-compatibility/2006" xmlns:aink="http://schemas.microsoft.com/office/drawing/2016/ink" xmlns:am3d="http://schemas.microsoft.com/office/drawing/2017/model3d" xmlns:o="urn:schemas-microsoft-com:office:office" xmlns:oel="http://schemas.microsoft.com/office/2019/extlst" xmlns:r="http://schemas.openxmlformats.org/officeDocument/2006/relationships" xmlns:m="http://schemas.openxmlformats.org/officeDocument/2006/math" xmlns:v="urn:schemas-microsoft-com:vml" xmlns:wp14="http://schemas.microsoft.com/office/word/2010/wordprocessingDrawing" xmlns:wp="http://schemas.openxmlformats.org/drawingml/2006/wordprocessingDrawing" xmlns:w10="urn:schemas-microsoft-com:office:word" xmlns:w="http://schemas.openxmlformats.org/wordprocessingml/2006/main" xmlns:w14="http://schemas.microsoft.com/office/word/2010/wordml" xmlns:w15="http://schemas.microsoft.com/office/word/2012/wordml" xmlns:w16cex="http://schemas.microsoft.com/office/word/2018/wordml/cex" xmlns:w16cid="http://schemas.microsoft.com/office/word/2016/wordml/cid" xmlns:w16="http://schemas.microsoft.com/office/word/2018/wordml" xmlns:w16du="http://schemas.microsoft.com/office/word/2023/wordml/word16du" xmlns:w16sdtdh="http://schemas.microsoft.com/office/word/2020/wordml/sdtdatahash" xmlns:w16sdtfl="http://schemas.microsoft.com/office/word/2024/wordml/sdtformatlock" xmlns:w16se="http://schemas.microsoft.com/office/word/2015/wordml/symex" xmlns:wpg="http://schemas.microsoft.com/office/word/2010/wordprocessingGroup" xmlns:wpi="http://schemas.microsoft.com/office/word/2010/wordprocessingInk" xmlns:wne="http://schemas.microsoft.com/office/word/2006/wordml" xmlns:wps="http://schemas.microsoft.com/office/word/2010/wordprocessingShape" mc:Ignorable="w14 w15 w16se w16cid w16 w16cex w16sdtdh w16sdtfl w16du wp14">
   <w:tbl>
     <w:tblPr>
       <w:tblStyle w:val="TableGrid"/>
@@ -4126,7 +4112,7 @@
 </file>
 
 <file path=word/styles.xml><?xml version="1.0" encoding="utf-8"?>
-<w:styles xmlns:mc="http://schemas.openxmlformats.org/markup-compatibility/2006" xmlns:r="http://schemas.openxmlformats.org/officeDocument/2006/relationships" xmlns:w="http://schemas.openxmlformats.org/wordprocessingml/2006/main" xmlns:w14="http://schemas.microsoft.com/office/word/2010/wordml" xmlns:w15="http://schemas.microsoft.com/office/word/2012/wordml" xmlns:w16cex="http://schemas.microsoft.com/office/word/2018/wordml/cex" xmlns:w16cid="http://schemas.microsoft.com/office/word/2016/wordml/cid" xmlns:w16="http://schemas.microsoft.com/office/word/2018/wordml" xmlns:w16du="http://schemas.microsoft.com/office/word/2023/wordml/word16du" xmlns:w16sdtdh="http://schemas.microsoft.com/office/word/2020/wordml/sdtdatahash" xmlns:w16se="http://schemas.microsoft.com/office/word/2015/wordml/symex" mc:Ignorable="w14 w15 w16se w16cid w16 w16cex w16sdtdh w16du">
+<w:styles xmlns:mc="http://schemas.openxmlformats.org/markup-compatibility/2006" xmlns:r="http://schemas.openxmlformats.org/officeDocument/2006/relationships" xmlns:w="http://schemas.openxmlformats.org/wordprocessingml/2006/main" xmlns:w14="http://schemas.microsoft.com/office/word/2010/wordml" xmlns:w15="http://schemas.microsoft.com/office/word/2012/wordml" xmlns:w16cex="http://schemas.microsoft.com/office/word/2018/wordml/cex" xmlns:w16cid="http://schemas.microsoft.com/office/word/2016/wordml/cid" xmlns:w16="http://schemas.microsoft.com/office/word/2018/wordml" xmlns:w16du="http://schemas.microsoft.com/office/word/2023/wordml/word16du" xmlns:w16sdtdh="http://schemas.microsoft.com/office/word/2020/wordml/sdtdatahash" xmlns:w16sdtfl="http://schemas.microsoft.com/office/word/2024/wordml/sdtformatlock" xmlns:w16se="http://schemas.microsoft.com/office/word/2015/wordml/symex" mc:Ignorable="w14 w15 w16se w16cid w16 w16cex w16sdtdh w16sdtfl w16du">
   <w:docDefaults>
     <w:rPrDefault>
       <w:rPr>
@@ -4907,15 +4893,14 @@
     <w:basedOn w:val="Normal"/>
     <w:link w:val="RightAllignedChar"/>
     <w:qFormat/>
-    <w:rsid w:val="00464C1F"/>
+    <w:rsid w:val="00214061"/>
     <w:pPr>
       <w:spacing w:after="0"/>
       <w:jc w:val="right"/>
     </w:pPr>
     <w:rPr>
-      <w:rFonts w:ascii="Segoe UI" w:eastAsiaTheme="minorEastAsia" w:hAnsi="Segoe UI" w:cs="Segoe UI"/>
+      <w:rFonts w:eastAsiaTheme="minorEastAsia" w:cs="Segoe UI"/>
       <w:iCs/>
-      <w:sz w:val="16"/>
       <w:szCs w:val="14"/>
     </w:rPr>
   </w:style>
@@ -4923,11 +4908,10 @@
     <w:name w:val="RightAlligned Char"/>
     <w:basedOn w:val="DefaultParagraphFont"/>
     <w:link w:val="RightAlligned"/>
-    <w:rsid w:val="00464C1F"/>
+    <w:rsid w:val="00214061"/>
     <w:rPr>
-      <w:rFonts w:ascii="Segoe UI" w:eastAsiaTheme="minorEastAsia" w:hAnsi="Segoe UI" w:cs="Segoe UI"/>
+      <w:rFonts w:eastAsiaTheme="minorEastAsia" w:cs="Segoe UI"/>
       <w:iCs/>
-      <w:sz w:val="16"/>
       <w:szCs w:val="14"/>
     </w:rPr>
   </w:style>
@@ -4935,7 +4919,7 @@
 </file>
 
 <file path=word/glossary/document.xml><?xml version="1.0" encoding="utf-8"?>
-<w:glossaryDocument xmlns:wpc="http://schemas.microsoft.com/office/word/2010/wordprocessingCanvas" xmlns:cx="http://schemas.microsoft.com/office/drawing/2014/chartex" xmlns:cx1="http://schemas.microsoft.com/office/drawing/2015/9/8/chartex" xmlns:cx2="http://schemas.microsoft.com/office/drawing/2015/10/21/chartex" xmlns:cx3="http://schemas.microsoft.com/office/drawing/2016/5/9/chartex" xmlns:cx4="http://schemas.microsoft.com/office/drawing/2016/5/10/chartex" xmlns:cx5="http://schemas.microsoft.com/office/drawing/2016/5/11/chartex" xmlns:cx6="http://schemas.microsoft.com/office/drawing/2016/5/12/chartex" xmlns:cx7="http://schemas.microsoft.com/office/drawing/2016/5/13/chartex" xmlns:cx8="http://schemas.microsoft.com/office/drawing/2016/5/14/chartex" xmlns:mc="http://schemas.openxmlformats.org/markup-compatibility/2006" xmlns:aink="http://schemas.microsoft.com/office/drawing/2016/ink" xmlns:am3d="http://schemas.microsoft.com/office/drawing/2017/model3d" xmlns:o="urn:schemas-microsoft-com:office:office" xmlns:oel="http://schemas.microsoft.com/office/2019/extlst" xmlns:r="http://schemas.openxmlformats.org/officeDocument/2006/relationships" xmlns:m="http://schemas.openxmlformats.org/officeDocument/2006/math" xmlns:v="urn:schemas-microsoft-com:vml" xmlns:wp14="http://schemas.microsoft.com/office/word/2010/wordprocessingDrawing" xmlns:wp="http://schemas.openxmlformats.org/drawingml/2006/wordprocessingDrawing" xmlns:w10="urn:schemas-microsoft-com:office:word" xmlns:w="http://schemas.openxmlformats.org/wordprocessingml/2006/main" xmlns:w14="http://schemas.microsoft.com/office/word/2010/wordml" xmlns:w15="http://schemas.microsoft.com/office/word/2012/wordml" xmlns:w16cex="http://schemas.microsoft.com/office/word/2018/wordml/cex" xmlns:w16cid="http://schemas.microsoft.com/office/word/2016/wordml/cid" xmlns:w16="http://schemas.microsoft.com/office/word/2018/wordml" xmlns:w16du="http://schemas.microsoft.com/office/word/2023/wordml/word16du" xmlns:w16sdtdh="http://schemas.microsoft.com/office/word/2020/wordml/sdtdatahash" xmlns:w16se="http://schemas.microsoft.com/office/word/2015/wordml/symex" xmlns:wpg="http://schemas.microsoft.com/office/word/2010/wordprocessingGroup" xmlns:wpi="http://schemas.microsoft.com/office/word/2010/wordprocessingInk" xmlns:wne="http://schemas.microsoft.com/office/word/2006/wordml" xmlns:wps="http://schemas.microsoft.com/office/word/2010/wordprocessingShape" mc:Ignorable="w14 w15 w16se w16cid w16 w16cex w16sdtdh w16du wp14">
+<w:glossaryDocument xmlns:wpc="http://schemas.microsoft.com/office/word/2010/wordprocessingCanvas" xmlns:cx="http://schemas.microsoft.com/office/drawing/2014/chartex" xmlns:cx1="http://schemas.microsoft.com/office/drawing/2015/9/8/chartex" xmlns:cx2="http://schemas.microsoft.com/office/drawing/2015/10/21/chartex" xmlns:cx3="http://schemas.microsoft.com/office/drawing/2016/5/9/chartex" xmlns:cx4="http://schemas.microsoft.com/office/drawing/2016/5/10/chartex" xmlns:cx5="http://schemas.microsoft.com/office/drawing/2016/5/11/chartex" xmlns:cx6="http://schemas.microsoft.com/office/drawing/2016/5/12/chartex" xmlns:cx7="http://schemas.microsoft.com/office/drawing/2016/5/13/chartex" xmlns:cx8="http://schemas.microsoft.com/office/drawing/2016/5/14/chartex" xmlns:mc="http://schemas.openxmlformats.org/markup-compatibility/2006" xmlns:aink="http://schemas.microsoft.com/office/drawing/2016/ink" xmlns:am3d="http://schemas.microsoft.com/office/drawing/2017/model3d" xmlns:o="urn:schemas-microsoft-com:office:office" xmlns:oel="http://schemas.microsoft.com/office/2019/extlst" xmlns:r="http://schemas.openxmlformats.org/officeDocument/2006/relationships" xmlns:m="http://schemas.openxmlformats.org/officeDocument/2006/math" xmlns:v="urn:schemas-microsoft-com:vml" xmlns:wp14="http://schemas.microsoft.com/office/word/2010/wordprocessingDrawing" xmlns:wp="http://schemas.openxmlformats.org/drawingml/2006/wordprocessingDrawing" xmlns:w10="urn:schemas-microsoft-com:office:word" xmlns:w="http://schemas.openxmlformats.org/wordprocessingml/2006/main" xmlns:w14="http://schemas.microsoft.com/office/word/2010/wordml" xmlns:w15="http://schemas.microsoft.com/office/word/2012/wordml" xmlns:w16cex="http://schemas.microsoft.com/office/word/2018/wordml/cex" xmlns:w16cid="http://schemas.microsoft.com/office/word/2016/wordml/cid" xmlns:w16="http://schemas.microsoft.com/office/word/2018/wordml" xmlns:w16du="http://schemas.microsoft.com/office/word/2023/wordml/word16du" xmlns:w16sdtdh="http://schemas.microsoft.com/office/word/2020/wordml/sdtdatahash" xmlns:w16sdtfl="http://schemas.microsoft.com/office/word/2024/wordml/sdtformatlock" xmlns:w16se="http://schemas.microsoft.com/office/word/2015/wordml/symex" xmlns:wpg="http://schemas.microsoft.com/office/word/2010/wordprocessingGroup" xmlns:wpi="http://schemas.microsoft.com/office/word/2010/wordprocessingInk" xmlns:wne="http://schemas.microsoft.com/office/word/2006/wordml" xmlns:wps="http://schemas.microsoft.com/office/word/2010/wordprocessingShape" mc:Ignorable="w14 w15 w16se w16cid w16 w16cex w16sdtdh w16sdtfl w16du wp14">
   <w:docParts>
     <w:docPart>
       <w:docPartPr>
@@ -6154,7 +6138,7 @@
 </file>
 
 <file path=word/glossary/fontTable.xml><?xml version="1.0" encoding="utf-8"?>
-<w:fonts xmlns:mc="http://schemas.openxmlformats.org/markup-compatibility/2006" xmlns:r="http://schemas.openxmlformats.org/officeDocument/2006/relationships" xmlns:w="http://schemas.openxmlformats.org/wordprocessingml/2006/main" xmlns:w14="http://schemas.microsoft.com/office/word/2010/wordml" xmlns:w15="http://schemas.microsoft.com/office/word/2012/wordml" xmlns:w16cex="http://schemas.microsoft.com/office/word/2018/wordml/cex" xmlns:w16cid="http://schemas.microsoft.com/office/word/2016/wordml/cid" xmlns:w16="http://schemas.microsoft.com/office/word/2018/wordml" xmlns:w16du="http://schemas.microsoft.com/office/word/2023/wordml/word16du" xmlns:w16sdtdh="http://schemas.microsoft.com/office/word/2020/wordml/sdtdatahash" xmlns:w16se="http://schemas.microsoft.com/office/word/2015/wordml/symex" mc:Ignorable="w14 w15 w16se w16cid w16 w16cex w16sdtdh w16du">
+<w:fonts xmlns:mc="http://schemas.openxmlformats.org/markup-compatibility/2006" xmlns:r="http://schemas.openxmlformats.org/officeDocument/2006/relationships" xmlns:w="http://schemas.openxmlformats.org/wordprocessingml/2006/main" xmlns:w14="http://schemas.microsoft.com/office/word/2010/wordml" xmlns:w15="http://schemas.microsoft.com/office/word/2012/wordml" xmlns:w16cex="http://schemas.microsoft.com/office/word/2018/wordml/cex" xmlns:w16cid="http://schemas.microsoft.com/office/word/2016/wordml/cid" xmlns:w16="http://schemas.microsoft.com/office/word/2018/wordml" xmlns:w16du="http://schemas.microsoft.com/office/word/2023/wordml/word16du" xmlns:w16sdtdh="http://schemas.microsoft.com/office/word/2020/wordml/sdtdatahash" xmlns:w16sdtfl="http://schemas.microsoft.com/office/word/2024/wordml/sdtformatlock" xmlns:w16se="http://schemas.microsoft.com/office/word/2015/wordml/symex" mc:Ignorable="w14 w15 w16se w16cid w16 w16cex w16sdtdh w16sdtfl w16du">
   <w:font w:name="Calibri">
     <w:panose1 w:val="020F0502020204030204"/>
     <w:charset w:val="00"/>
@@ -6199,7 +6183,7 @@
 </file>
 
 <file path=word/glossary/settings.xml><?xml version="1.0" encoding="utf-8"?>
-<w:settings xmlns:mc="http://schemas.openxmlformats.org/markup-compatibility/2006" xmlns:o="urn:schemas-microsoft-com:office:office" xmlns:r="http://schemas.openxmlformats.org/officeDocument/2006/relationships" xmlns:m="http://schemas.openxmlformats.org/officeDocument/2006/math" xmlns:v="urn:schemas-microsoft-com:vml" xmlns:w10="urn:schemas-microsoft-com:office:word" xmlns:w="http://schemas.openxmlformats.org/wordprocessingml/2006/main" xmlns:w14="http://schemas.microsoft.com/office/word/2010/wordml" xmlns:w15="http://schemas.microsoft.com/office/word/2012/wordml" xmlns:w16cex="http://schemas.microsoft.com/office/word/2018/wordml/cex" xmlns:w16cid="http://schemas.microsoft.com/office/word/2016/wordml/cid" xmlns:w16="http://schemas.microsoft.com/office/word/2018/wordml" xmlns:w16du="http://schemas.microsoft.com/office/word/2023/wordml/word16du" xmlns:w16sdtdh="http://schemas.microsoft.com/office/word/2020/wordml/sdtdatahash" xmlns:w16se="http://schemas.microsoft.com/office/word/2015/wordml/symex" xmlns:sl="http://schemas.openxmlformats.org/schemaLibrary/2006/main" mc:Ignorable="w14 w15 w16se w16cid w16 w16cex w16sdtdh w16du">
+<w:settings xmlns:mc="http://schemas.openxmlformats.org/markup-compatibility/2006" xmlns:o="urn:schemas-microsoft-com:office:office" xmlns:r="http://schemas.openxmlformats.org/officeDocument/2006/relationships" xmlns:m="http://schemas.openxmlformats.org/officeDocument/2006/math" xmlns:v="urn:schemas-microsoft-com:vml" xmlns:w10="urn:schemas-microsoft-com:office:word" xmlns:w="http://schemas.openxmlformats.org/wordprocessingml/2006/main" xmlns:w14="http://schemas.microsoft.com/office/word/2010/wordml" xmlns:w15="http://schemas.microsoft.com/office/word/2012/wordml" xmlns:w16cex="http://schemas.microsoft.com/office/word/2018/wordml/cex" xmlns:w16cid="http://schemas.microsoft.com/office/word/2016/wordml/cid" xmlns:w16="http://schemas.microsoft.com/office/word/2018/wordml" xmlns:w16du="http://schemas.microsoft.com/office/word/2023/wordml/word16du" xmlns:w16sdtdh="http://schemas.microsoft.com/office/word/2020/wordml/sdtdatahash" xmlns:w16sdtfl="http://schemas.microsoft.com/office/word/2024/wordml/sdtformatlock" xmlns:w16se="http://schemas.microsoft.com/office/word/2015/wordml/symex" xmlns:sl="http://schemas.openxmlformats.org/schemaLibrary/2006/main" mc:Ignorable="w14 w15 w16se w16cid w16 w16cex w16sdtdh w16sdtfl w16du">
   <w:view w:val="normal"/>
   <w:defaultTabStop w:val="720"/>
   <w:hyphenationZone w:val="425"/>
@@ -6215,34 +6199,50 @@
   </w:compat>
   <w:rsids>
     <w:rsidRoot w:val="00D05ADC"/>
+    <w:rsid w:val="00000E11"/>
     <w:rsid w:val="00067DE3"/>
     <w:rsid w:val="00073A23"/>
     <w:rsid w:val="000741E0"/>
     <w:rsid w:val="001732FF"/>
     <w:rsid w:val="001C2921"/>
     <w:rsid w:val="00255395"/>
+    <w:rsid w:val="002650B8"/>
     <w:rsid w:val="00281485"/>
+    <w:rsid w:val="002D7C5F"/>
+    <w:rsid w:val="00302001"/>
     <w:rsid w:val="003037AA"/>
+    <w:rsid w:val="0030545F"/>
     <w:rsid w:val="003256EB"/>
     <w:rsid w:val="003370D1"/>
     <w:rsid w:val="003B6563"/>
+    <w:rsid w:val="003B7B6F"/>
+    <w:rsid w:val="003E2ADB"/>
     <w:rsid w:val="004923AD"/>
     <w:rsid w:val="00543001"/>
     <w:rsid w:val="00580879"/>
+    <w:rsid w:val="0059719A"/>
+    <w:rsid w:val="00600E70"/>
     <w:rsid w:val="00747F0A"/>
     <w:rsid w:val="007768B9"/>
+    <w:rsid w:val="00807F8A"/>
     <w:rsid w:val="0088065E"/>
+    <w:rsid w:val="008934BE"/>
     <w:rsid w:val="008A38B0"/>
     <w:rsid w:val="008C0479"/>
     <w:rsid w:val="008E73D7"/>
     <w:rsid w:val="00901D68"/>
     <w:rsid w:val="00930259"/>
     <w:rsid w:val="009403AB"/>
+    <w:rsid w:val="0099000F"/>
+    <w:rsid w:val="0099345A"/>
     <w:rsid w:val="009F2D1F"/>
     <w:rsid w:val="00A97C90"/>
     <w:rsid w:val="00AD0496"/>
     <w:rsid w:val="00B56AF6"/>
+    <w:rsid w:val="00BC7622"/>
     <w:rsid w:val="00BF4F58"/>
+    <w:rsid w:val="00C55D7B"/>
+    <w:rsid w:val="00C75975"/>
     <w:rsid w:val="00D045EA"/>
     <w:rsid w:val="00D05ADC"/>
     <w:rsid w:val="00D72C86"/>
@@ -6253,6 +6253,7 @@
     <w:rsid w:val="00EB35ED"/>
     <w:rsid w:val="00EC1642"/>
     <w:rsid w:val="00F05179"/>
+    <w:rsid w:val="00F602DA"/>
     <w:rsid w:val="00F85B53"/>
     <w:rsid w:val="00F86650"/>
   </w:rsids>
@@ -6278,7 +6279,7 @@
 </file>
 
 <file path=word/glossary/styles.xml><?xml version="1.0" encoding="utf-8"?>
-<w:styles xmlns:mc="http://schemas.openxmlformats.org/markup-compatibility/2006" xmlns:r="http://schemas.openxmlformats.org/officeDocument/2006/relationships" xmlns:w="http://schemas.openxmlformats.org/wordprocessingml/2006/main" xmlns:w14="http://schemas.microsoft.com/office/word/2010/wordml" xmlns:w15="http://schemas.microsoft.com/office/word/2012/wordml" xmlns:w16cex="http://schemas.microsoft.com/office/word/2018/wordml/cex" xmlns:w16cid="http://schemas.microsoft.com/office/word/2016/wordml/cid" xmlns:w16="http://schemas.microsoft.com/office/word/2018/wordml" xmlns:w16du="http://schemas.microsoft.com/office/word/2023/wordml/word16du" xmlns:w16sdtdh="http://schemas.microsoft.com/office/word/2020/wordml/sdtdatahash" xmlns:w16se="http://schemas.microsoft.com/office/word/2015/wordml/symex" mc:Ignorable="w14 w15 w16se w16cid w16 w16cex w16sdtdh w16du">
+<w:styles xmlns:mc="http://schemas.openxmlformats.org/markup-compatibility/2006" xmlns:r="http://schemas.openxmlformats.org/officeDocument/2006/relationships" xmlns:w="http://schemas.openxmlformats.org/wordprocessingml/2006/main" xmlns:w14="http://schemas.microsoft.com/office/word/2010/wordml" xmlns:w15="http://schemas.microsoft.com/office/word/2012/wordml" xmlns:w16cex="http://schemas.microsoft.com/office/word/2018/wordml/cex" xmlns:w16cid="http://schemas.microsoft.com/office/word/2016/wordml/cid" xmlns:w16="http://schemas.microsoft.com/office/word/2018/wordml" xmlns:w16du="http://schemas.microsoft.com/office/word/2023/wordml/word16du" xmlns:w16sdtdh="http://schemas.microsoft.com/office/word/2020/wordml/sdtdatahash" xmlns:w16sdtfl="http://schemas.microsoft.com/office/word/2024/wordml/sdtformatlock" xmlns:w16se="http://schemas.microsoft.com/office/word/2015/wordml/symex" mc:Ignorable="w14 w15 w16se w16cid w16 w16cex w16sdtdh w16sdtfl w16du">
   <w:docDefaults>
     <w:rPrDefault>
       <w:rPr>
@@ -6708,7 +6709,7 @@
     <w:basedOn w:val="DefaultParagraphFont"/>
     <w:uiPriority w:val="99"/>
     <w:semiHidden/>
-    <w:rsid w:val="0088065E"/>
+    <w:rsid w:val="003E2ADB"/>
     <w:rPr>
       <w:color w:val="808080"/>
     </w:rPr>
@@ -7183,11 +7184,81 @@
       <w14:ligatures w14:val="standardContextual"/>
     </w:rPr>
   </w:style>
+  <w:style w:type="paragraph" w:customStyle="1" w:styleId="6A3508203EA84654B0D9C1CD3FE7FD53">
+    <w:name w:val="6A3508203EA84654B0D9C1CD3FE7FD53"/>
+    <w:rsid w:val="003E2ADB"/>
+    <w:pPr>
+      <w:spacing w:line="278" w:lineRule="auto"/>
+    </w:pPr>
+    <w:rPr>
+      <w:kern w:val="2"/>
+      <w:sz w:val="24"/>
+      <w:szCs w:val="24"/>
+      <w:lang w:val="sr-Latn-RS" w:eastAsia="sr-Latn-RS"/>
+      <w14:ligatures w14:val="standardContextual"/>
+    </w:rPr>
+  </w:style>
+  <w:style w:type="paragraph" w:customStyle="1" w:styleId="2D37153EFADB4151A3A232D310737347">
+    <w:name w:val="2D37153EFADB4151A3A232D310737347"/>
+    <w:rsid w:val="003E2ADB"/>
+    <w:pPr>
+      <w:spacing w:line="278" w:lineRule="auto"/>
+    </w:pPr>
+    <w:rPr>
+      <w:kern w:val="2"/>
+      <w:sz w:val="24"/>
+      <w:szCs w:val="24"/>
+      <w:lang w:val="sr-Latn-RS" w:eastAsia="sr-Latn-RS"/>
+      <w14:ligatures w14:val="standardContextual"/>
+    </w:rPr>
+  </w:style>
+  <w:style w:type="paragraph" w:customStyle="1" w:styleId="A8C28EC104894463AC555A1FC6B91AC2">
+    <w:name w:val="A8C28EC104894463AC555A1FC6B91AC2"/>
+    <w:rsid w:val="003E2ADB"/>
+    <w:pPr>
+      <w:spacing w:line="278" w:lineRule="auto"/>
+    </w:pPr>
+    <w:rPr>
+      <w:kern w:val="2"/>
+      <w:sz w:val="24"/>
+      <w:szCs w:val="24"/>
+      <w:lang w:val="sr-Latn-RS" w:eastAsia="sr-Latn-RS"/>
+      <w14:ligatures w14:val="standardContextual"/>
+    </w:rPr>
+  </w:style>
+  <w:style w:type="paragraph" w:customStyle="1" w:styleId="18509B632C9247C5A42EF5DB5E062AE0">
+    <w:name w:val="18509B632C9247C5A42EF5DB5E062AE0"/>
+    <w:rsid w:val="003E2ADB"/>
+    <w:pPr>
+      <w:spacing w:line="278" w:lineRule="auto"/>
+    </w:pPr>
+    <w:rPr>
+      <w:kern w:val="2"/>
+      <w:sz w:val="24"/>
+      <w:szCs w:val="24"/>
+      <w:lang w:val="sr-Latn-RS" w:eastAsia="sr-Latn-RS"/>
+      <w14:ligatures w14:val="standardContextual"/>
+    </w:rPr>
+  </w:style>
+  <w:style w:type="paragraph" w:customStyle="1" w:styleId="F572D528F6BE4D87BF7B3EF40DFE4826">
+    <w:name w:val="F572D528F6BE4D87BF7B3EF40DFE4826"/>
+    <w:rsid w:val="003E2ADB"/>
+    <w:pPr>
+      <w:spacing w:line="278" w:lineRule="auto"/>
+    </w:pPr>
+    <w:rPr>
+      <w:kern w:val="2"/>
+      <w:sz w:val="24"/>
+      <w:szCs w:val="24"/>
+      <w:lang w:val="sr-Latn-RS" w:eastAsia="sr-Latn-RS"/>
+      <w14:ligatures w14:val="standardContextual"/>
+    </w:rPr>
+  </w:style>
 </w:styles>
 </file>
 
 <file path=word/glossary/webSettings.xml><?xml version="1.0" encoding="utf-8"?>
-<w:webSettings xmlns:mc="http://schemas.openxmlformats.org/markup-compatibility/2006" xmlns:r="http://schemas.openxmlformats.org/officeDocument/2006/relationships" xmlns:w="http://schemas.openxmlformats.org/wordprocessingml/2006/main" xmlns:w14="http://schemas.microsoft.com/office/word/2010/wordml" xmlns:w15="http://schemas.microsoft.com/office/word/2012/wordml" xmlns:w16cex="http://schemas.microsoft.com/office/word/2018/wordml/cex" xmlns:w16cid="http://schemas.microsoft.com/office/word/2016/wordml/cid" xmlns:w16="http://schemas.microsoft.com/office/word/2018/wordml" xmlns:w16du="http://schemas.microsoft.com/office/word/2023/wordml/word16du" xmlns:w16sdtdh="http://schemas.microsoft.com/office/word/2020/wordml/sdtdatahash" xmlns:w16se="http://schemas.microsoft.com/office/word/2015/wordml/symex" mc:Ignorable="w14 w15 w16se w16cid w16 w16cex w16sdtdh w16du">
+<w:webSettings xmlns:mc="http://schemas.openxmlformats.org/markup-compatibility/2006" xmlns:r="http://schemas.openxmlformats.org/officeDocument/2006/relationships" xmlns:w="http://schemas.openxmlformats.org/wordprocessingml/2006/main" xmlns:w14="http://schemas.microsoft.com/office/word/2010/wordml" xmlns:w15="http://schemas.microsoft.com/office/word/2012/wordml" xmlns:w16cex="http://schemas.microsoft.com/office/word/2018/wordml/cex" xmlns:w16cid="http://schemas.microsoft.com/office/word/2016/wordml/cid" xmlns:w16="http://schemas.microsoft.com/office/word/2018/wordml" xmlns:w16du="http://schemas.microsoft.com/office/word/2023/wordml/word16du" xmlns:w16sdtdh="http://schemas.microsoft.com/office/word/2020/wordml/sdtdatahash" xmlns:w16sdtfl="http://schemas.microsoft.com/office/word/2024/wordml/sdtformatlock" xmlns:w16se="http://schemas.microsoft.com/office/word/2015/wordml/symex" mc:Ignorable="w14 w15 w16se w16cid w16 w16cex w16sdtdh w16sdtfl w16du">
   <w:optimizeForBrowser/>
   <w:allowPNG/>
 </w:webSettings>
@@ -7454,607 +7525,605 @@
 </a:theme>
 </file>
 
-<file path=customXml/item1.xml><?xml version="1.0" encoding="utf-8"?>
+<file path=customXml/item1.xml>��< ? x m l   v e r s i o n = " 1 . 0 "   e n c o d i n g = " u t f - 1 6 " ? > < N a v W o r d R e p o r t X m l P a r t   x m l n s = " u r n : m i c r o s o f t - d y n a m i c s - n a v / r e p o r t s / S t a n d a r d _ S a l e s _ O r d e r _ C o n f / 1 3 0 5 / " > + 
+     < B C R e p o r t I n f o r m a t i o n > + 
+         < R e p o r t M e t a d a t a > + 
+             < E x t e n s i o n I d > E x t e n s i o n   I D < / E x t e n s i o n I d > + 
+             < E x t e n s i o n N a m e > E x t e n s i o n   N a m e < / E x t e n s i o n N a m e > + 
+             < E x t e n s i o n P u b l i s h e r > E x t e n s i o n   P u b l i s h e r < / E x t e n s i o n P u b l i s h e r > + 
+             < E x t e n s i o n V e r s i o n > E x t e n s i o n   V e r s i o n < / E x t e n s i o n V e r s i o n > + 
+             < R e p o r t I d > R e p o r t   I D < / R e p o r t I d > + 
+             < R e p o r t N a m e > R e p o r t   N a m e < / R e p o r t N a m e > + 
+             < A b o u t T h i s R e p o r t T i t l e > A b o u t   T h i s   R e p o r t   T i t l e < / A b o u t T h i s R e p o r t T i t l e > + 
+             < A b o u t T h i s R e p o r t T e x t > A b o u t   T h i s   R e p o r t   T e x t < / A b o u t T h i s R e p o r t T e x t > + 
+             < R e p o r t H e l p L i n k > R e p o r t   H e l p   L i n k < / R e p o r t H e l p L i n k > + 
+         < / R e p o r t M e t a d a t a > + 
+         < R e p o r t R e q u e s t > + 
+             < T e n a n t E n t r a I d > T e n a n t   E n t r a   I d < / T e n a n t E n t r a I d > + 
+             < E n v i r o n m e n t N a m e > E n v i r o n m e n t   N a m e < / E n v i r o n m e n t N a m e > + 
+             < E n v i r o n m e n t T y p e > E n v i r o n m e n t   T y p e < / E n v i r o n m e n t T y p e > + 
+             < C o m p a n y N a m e > C o m p a n y   N a m e < / C o m p a n y N a m e > + 
+             < C o m p a n y D i s p l a y N a m e > C o m p a n y   D i s p l a y   N a m e < / C o m p a n y D i s p l a y N a m e > + 
+             < C o m p a n y I d > C o m p a n y   I D < / C o m p a n y I d > + 
+             < U s e r N a m e > U s e r   N a m e < / U s e r N a m e > + 
+             < D a t e A n d T i m e > D a t e   a n d   T i m e < / D a t e A n d T i m e > + 
+             < L a n g u a g e > L a n g u a g e < / L a n g u a g e > + 
+             < F o r m a t R e g i o n > F o r m a t   R e g i o n < / F o r m a t R e g i o n > + 
+             < D a t e T i m e V a l u e s > + 
+                 < Y e a r > Y e a r < / Y e a r > + 
+                 < M o n t h N u m b e r > M o n t h   N u m b e r < / M o n t h N u m b e r > + 
+                 < D a y N u m b e r > D a y   N u m b e r < / D a y N u m b e r > + 
+                 < H o u r > H o u r < / H o u r > + 
+                 < M i n u t e > M i n u t e < / M i n u t e > + 
+             < / D a t e T i m e V a l u e s > + 
+         < / R e p o r t R e q u e s t > + 
+     < / B C R e p o r t I n f o r m a t i o n > + 
+     < H e a d e r > + 
+         < B i l l T o C o n t a c t E m a i l > B i l l T o C o n t a c t E m a i l < / B i l l T o C o n t a c t E m a i l > + 
+         < B i l l T o C o n t a c t E m a i l L b l > B i l l T o C o n t a c t E m a i l L b l < / B i l l T o C o n t a c t E m a i l L b l > + 
+         < B i l l T o C o n t a c t M o b i l e P h o n e N o > B i l l T o C o n t a c t M o b i l e P h o n e N o < / B i l l T o C o n t a c t M o b i l e P h o n e N o > + 
+         < B i l l T o C o n t a c t M o b i l e P h o n e N o L b l > B i l l T o C o n t a c t M o b i l e P h o n e N o L b l < / B i l l T o C o n t a c t M o b i l e P h o n e N o L b l > + 
+         < B i l l T o C o n t a c t P h o n e N o > B i l l T o C o n t a c t P h o n e N o < / B i l l T o C o n t a c t P h o n e N o > + 
+         < B i l l T o C o n t a c t P h o n e N o L b l > B i l l T o C o n t a c t P h o n e N o L b l < / B i l l T o C o n t a c t P h o n e N o L b l > + 
+         < B i l l t o C u s t o m e r N o _ L b l > B i l l t o C u s t o m e r N o _ L b l < / B i l l t o C u s t o m e r N o _ L b l > + 
+         < B i l l t o C u s t u m e r N o > B i l l t o C u s t u m e r N o < / B i l l t o C u s t u m e r N o > + 
+         < C o m p a n y A d d r e s s 1 > C o m p a n y A d d r e s s 1 < / C o m p a n y A d d r e s s 1 > + 
+         < C o m p a n y A d d r e s s 2 > C o m p a n y A d d r e s s 2 < / C o m p a n y A d d r e s s 2 > + 
+         < C o m p a n y A d d r e s s 3 > C o m p a n y A d d r e s s 3 < / C o m p a n y A d d r e s s 3 > + 
+         < C o m p a n y A d d r e s s 4 > C o m p a n y A d d r e s s 4 < / C o m p a n y A d d r e s s 4 > + 
+         < C o m p a n y A d d r e s s 5 > C o m p a n y A d d r e s s 5 < / C o m p a n y A d d r e s s 5 > + 
+         < C o m p a n y A d d r e s s 6 > C o m p a n y A d d r e s s 6 < / C o m p a n y A d d r e s s 6 > + 
+         < C o m p a n y A d d r e s s 7 > C o m p a n y A d d r e s s 7 < / C o m p a n y A d d r e s s 7 > + 
+         < C o m p a n y A d d r e s s 8 > C o m p a n y A d d r e s s 8 < / C o m p a n y A d d r e s s 8 > + 
+         < C o m p a n y B a n k A c c o u n t N o > C o m p a n y B a n k A c c o u n t N o < / C o m p a n y B a n k A c c o u n t N o > + 
+         < C o m p a n y B a n k A c c o u n t N o _ L b l > C o m p a n y B a n k A c c o u n t N o _ L b l < / C o m p a n y B a n k A c c o u n t N o _ L b l > + 
+         < C o m p a n y B a n k B r a n c h N o > C o m p a n y B a n k B r a n c h N o < / C o m p a n y B a n k B r a n c h N o > + 
+         < C o m p a n y B a n k B r a n c h N o _ L b l > C o m p a n y B a n k B r a n c h N o _ L b l < / C o m p a n y B a n k B r a n c h N o _ L b l > + 
+         < C o m p a n y B a n k N a m e > C o m p a n y B a n k N a m e < / C o m p a n y B a n k N a m e > + 
+         < C o m p a n y B a n k N a m e _ L b l > C o m p a n y B a n k N a m e _ L b l < / C o m p a n y B a n k N a m e _ L b l > + 
+         < C o m p a n y C u s t o m G i r o > C o m p a n y C u s t o m G i r o < / C o m p a n y C u s t o m G i r o > + 
+         < C o m p a n y C u s t o m G i r o _ L b l > C o m p a n y C u s t o m G i r o _ L b l < / C o m p a n y C u s t o m G i r o _ L b l > + 
+         < C o m p a n y E M a i l > C o m p a n y E M a i l < / C o m p a n y E M a i l > + 
+         < C o m p a n y G i r o N o > C o m p a n y G i r o N o < / C o m p a n y G i r o N o > + 
+         < C o m p a n y G i r o N o _ L b l > C o m p a n y G i r o N o _ L b l < / C o m p a n y G i r o N o _ L b l > + 
+         < C o m p a n y H o m e P a g e > C o m p a n y H o m e P a g e < / C o m p a n y H o m e P a g e > + 
+         < C o m p a n y I B A N > C o m p a n y I B A N < / C o m p a n y I B A N > + 
+         < C o m p a n y I B A N _ L b l > C o m p a n y I B A N _ L b l < / C o m p a n y I B A N _ L b l > + 
+         < C o m p a n y L e g a l O f f i c e > C o m p a n y L e g a l O f f i c e < / C o m p a n y L e g a l O f f i c e > + 
+         < C o m p a n y L e g a l O f f i c e _ L b l > C o m p a n y L e g a l O f f i c e _ L b l < / C o m p a n y L e g a l O f f i c e _ L b l > + 
+         < C o m p a n y L e g a l S t a t e m e n t > C o m p a n y L e g a l S t a t e m e n t < / C o m p a n y L e g a l S t a t e m e n t > + 
+         < C o m p a n y L o g o P o s i t i o n > C o m p a n y L o g o P o s i t i o n < / C o m p a n y L o g o P o s i t i o n > + 
+         < C o m p a n y P h o n e N o > C o m p a n y P h o n e N o < / C o m p a n y P h o n e N o > + 
+         < C o m p a n y P h o n e N o _ L b l > C o m p a n y P h o n e N o _ L b l < / C o m p a n y P h o n e N o _ L b l > + 
+         < C o m p a n y P i c t u r e > C o m p a n y P i c t u r e < / C o m p a n y P i c t u r e > + 
+         < C o m p a n y R e g i s t r a t i o n N u m b e r > C o m p a n y R e g i s t r a t i o n N u m b e r < / C o m p a n y R e g i s t r a t i o n N u m b e r > + 
+         < C o m p a n y R e g i s t r a t i o n N u m b e r _ L b l > C o m p a n y R e g i s t r a t i o n N u m b e r _ L b l < / C o m p a n y R e g i s t r a t i o n N u m b e r _ L b l > + 
+         < C o m p a n y S W I F T > C o m p a n y S W I F T < / C o m p a n y S W I F T > + 
+         < C o m p a n y S W I F T _ L b l > C o m p a n y S W I F T _ L b l < / C o m p a n y S W I F T _ L b l > + 
+         < C o m p a n y V A T R e g i s t r a t i o n N o > C o m p a n y V A T R e g i s t r a t i o n N o < / C o m p a n y V A T R e g i s t r a t i o n N o > + 
+         < C o m p a n y V A T R e g i s t r a t i o n N o _ L b l > C o m p a n y V A T R e g i s t r a t i o n N o _ L b l < / C o m p a n y V A T R e g i s t r a t i o n N o _ L b l > + 
+         < C o m p a n y V A T R e g N o > C o m p a n y V A T R e g N o < / C o m p a n y V A T R e g N o > + 
+         < C o m p a n y V A T R e g N o _ L b l > C o m p a n y V A T R e g N o _ L b l < / C o m p a n y V A T R e g N o _ L b l > + 
+         < C o p y _ L b l > C o p y _ L b l < / C o p y _ L b l > + 
+         < C u s t o m e r A d d r e s s 1 > C u s t o m e r A d d r e s s 1 < / C u s t o m e r A d d r e s s 1 > + 
+         < C u s t o m e r A d d r e s s 2 > C u s t o m e r A d d r e s s 2 < / C u s t o m e r A d d r e s s 2 > + 
+         < C u s t o m e r A d d r e s s 3 > C u s t o m e r A d d r e s s 3 < / C u s t o m e r A d d r e s s 3 > + 
+         < C u s t o m e r A d d r e s s 4 > C u s t o m e r A d d r e s s 4 < / C u s t o m e r A d d r e s s 4 > + 
+         < C u s t o m e r A d d r e s s 5 > C u s t o m e r A d d r e s s 5 < / C u s t o m e r A d d r e s s 5 > + 
+         < C u s t o m e r A d d r e s s 6 > C u s t o m e r A d d r e s s 6 < / C u s t o m e r A d d r e s s 6 > + 
+         < C u s t o m e r A d d r e s s 7 > C u s t o m e r A d d r e s s 7 < / C u s t o m e r A d d r e s s 7 > + 
+         < C u s t o m e r A d d r e s s 8 > C u s t o m e r A d d r e s s 8 < / C u s t o m e r A d d r e s s 8 > + 
+         < C u s t o m e r P o s t a l B a r C o d e > C u s t o m e r P o s t a l B a r C o d e < / C u s t o m e r P o s t a l B a r C o d e > + 
+         < D o c u m e n t C o p y T e x t > D o c u m e n t C o p y T e x t < / D o c u m e n t C o p y T e x t > + 
+         < D o c u m e n t D a t e > D o c u m e n t D a t e < / D o c u m e n t D a t e > + 
+         < D o c u m e n t D a t e _ L b l > D o c u m e n t D a t e _ L b l < / D o c u m e n t D a t e _ L b l > + 
+         < D o c u m e n t N o > D o c u m e n t N o < / D o c u m e n t N o > + 
+         < D o c u m e n t N o _ L b l > D o c u m e n t N o _ L b l < / D o c u m e n t N o _ L b l > + 
+         < D u e D a t e > D u e D a t e < / D u e D a t e > + 
+         < D u e D a t e _ L b l > D u e D a t e _ L b l < / D u e D a t e _ L b l > + 
+         < E M a i l _ L b l > E M a i l _ L b l < / E M a i l _ L b l > + 
+         < E x c h a n g e R a t e A s T e x t > E x c h a n g e R a t e A s T e x t < / E x c h a n g e R a t e A s T e x t > + 
+         < E x t D o c N o _ S a l e s H e a d e r > E x t D o c N o _ S a l e s H e a d e r < / E x t D o c N o _ S a l e s H e a d e r > + 
+         < E x t D o c N o _ S a l e s H e a d e r _ L b l > E x t D o c N o _ S a l e s H e a d e r _ L b l < / E x t D o c N o _ S a l e s H e a d e r _ L b l > + 
+         < G l o b a l L o c a t i o n N u m b e r > G l o b a l L o c a t i o n N u m b e r < / G l o b a l L o c a t i o n N u m b e r > + 
+         < G l o b a l L o c a t i o n N u m b e r _ L b l > G l o b a l L o c a t i o n N u m b e r _ L b l < / G l o b a l L o c a t i o n N u m b e r _ L b l > + 
+         < H o m e P a g e _ L b l > H o m e P a g e _ L b l < / H o m e P a g e _ L b l > + 
+         < I n v o i c e D i s c o u n t A m o u n t _ L b l > I n v o i c e D i s c o u n t A m o u n t _ L b l < / I n v o i c e D i s c o u n t A m o u n t _ L b l > + 
+         < I n v o i c e D i s c o u n t B a s e A m o u n t _ L b l > I n v o i c e D i s c o u n t B a s e A m o u n t _ L b l < / I n v o i c e D i s c o u n t B a s e A m o u n t _ L b l > + 
+         < I n v o i c e _ L b l > I n v o i c e _ L b l < / I n v o i c e _ L b l > + 
+         < L e g a l E n t i t y T y p e > L e g a l E n t i t y T y p e < / L e g a l E n t i t y T y p e > + 
+         < L e g a l E n t i t y T y p e _ L b l > L e g a l E n t i t y T y p e _ L b l < / L e g a l E n t i t y T y p e _ L b l > + 
+         < L i n e A m o u n t A f t e r I n v o i c e D i s c o u n t _ L b l > L i n e A m o u n t A f t e r I n v o i c e D i s c o u n t _ L b l < / L i n e A m o u n t A f t e r I n v o i c e D i s c o u n t _ L b l > + 
+         < L o c a l C u r r e n c y _ L b l > L o c a l C u r r e n c y _ L b l < / L o c a l C u r r e n c y _ L b l > + 
+         < P a g e _ L b l > P a g e _ L b l < / P a g e _ L b l > + 
+         < P a y m e n t M e t h o d D e s c r i p t i o n > P a y m e n t M e t h o d D e s c r i p t i o n < / P a y m e n t M e t h o d D e s c r i p t i o n > + 
+         < P a y m e n t M e t h o d D e s c r i p t i o n _ L b l > P a y m e n t M e t h o d D e s c r i p t i o n _ L b l < / P a y m e n t M e t h o d D e s c r i p t i o n _ L b l > + 
+         < P a y m e n t T e r m s D e s c r i p t i o n > P a y m e n t T e r m s D e s c r i p t i o n < / P a y m e n t T e r m s D e s c r i p t i o n > + 
+         < P a y m e n t T e r m s D e s c r i p t i o n _ L b l > P a y m e n t T e r m s D e s c r i p t i o n _ L b l < / P a y m e n t T e r m s D e s c r i p t i o n _ L b l > + 
+         < P r i c e s I n c l u d i n g V A T > P r i c e s I n c l u d i n g V A T < / P r i c e s I n c l u d i n g V A T > + 
+         < P r i c e s I n c l u d i n g V A T Y e s N o > P r i c e s I n c l u d i n g V A T Y e s N o < / P r i c e s I n c l u d i n g V A T Y e s N o > + 
+         < P r i c e s I n c l u d i n g V A T _ L b l > P r i c e s I n c l u d i n g V A T _ L b l < / P r i c e s I n c l u d i n g V A T _ L b l > + 
+         < Q u o t e N o > Q u o t e N o < / Q u o t e N o > + 
+         < Q u o t e N o _ L b l > Q u o t e N o _ L b l < / Q u o t e N o _ L b l > + 
+         < S a l e s I n v o i c e L i n e D i s c o u n t _ L b l > S a l e s I n v o i c e L i n e D i s c o u n t _ L b l < / S a l e s I n v o i c e L i n e D i s c o u n t _ L b l > + 
+         < S a l e s P e r s o n N a m e > S a l e s P e r s o n N a m e < / S a l e s P e r s o n N a m e > + 
+         < S a l e s P e r s o n T e x t _ L b l > S a l e s P e r s o n T e x t _ L b l < / S a l e s P e r s o n T e x t _ L b l > + 
+         < S a l e s P e r s o n _ L b l > S a l e s P e r s o n _ L b l < / S a l e s P e r s o n _ L b l > + 
+         < S e l l T o C o n t a c t E m a i l > S e l l T o C o n t a c t E m a i l < / S e l l T o C o n t a c t E m a i l > + 
+         < S e l l T o C o n t a c t E m a i l L b l > S e l l T o C o n t a c t E m a i l L b l < / S e l l T o C o n t a c t E m a i l L b l > + 
+         < S e l l T o C o n t a c t M o b i l e P h o n e N o > S e l l T o C o n t a c t M o b i l e P h o n e N o < / S e l l T o C o n t a c t M o b i l e P h o n e N o > + 
+         < S e l l T o C o n t a c t M o b i l e P h o n e N o L b l > S e l l T o C o n t a c t M o b i l e P h o n e N o L b l < / S e l l T o C o n t a c t M o b i l e P h o n e N o L b l > + 
+         < S e l l T o C o n t a c t P h o n e N o > S e l l T o C o n t a c t P h o n e N o < / S e l l T o C o n t a c t P h o n e N o > + 
+         < S e l l T o C o n t a c t P h o n e N o L b l > S e l l T o C o n t a c t P h o n e N o L b l < / S e l l T o C o n t a c t P h o n e N o L b l > + 
+         < S e l l t o C u s t o m e r N o > S e l l t o C u s t o m e r N o < / S e l l t o C u s t o m e r N o > + 
+         < S e l l t o C u s t o m e r N o _ L b l > S e l l t o C u s t o m e r N o _ L b l < / S e l l t o C u s t o m e r N o _ L b l > + 
+         < S e l l T o F a x N o > S e l l T o F a x N o < / S e l l T o F a x N o > + 
+         < S e l l T o P h o n e N o > S e l l T o P h o n e N o < / S e l l T o P h o n e N o > + 
+         < S h i p m e n t D a t e > S h i p m e n t D a t e < / S h i p m e n t D a t e > + 
+         < S h i p m e n t D a t e _ L b l > S h i p m e n t D a t e _ L b l < / S h i p m e n t D a t e _ L b l > + 
+         < S h i p m e n t M e t h o d D e s c r i p t i o n > S h i p m e n t M e t h o d D e s c r i p t i o n < / S h i p m e n t M e t h o d D e s c r i p t i o n > + 
+         < S h i p m e n t M e t h o d D e s c r i p t i o n _ L b l > S h i p m e n t M e t h o d D e s c r i p t i o n _ L b l < / S h i p m e n t M e t h o d D e s c r i p t i o n _ L b l > + 
+         < S h i p m e n t _ L b l > S h i p m e n t _ L b l < / S h i p m e n t _ L b l > + 
+         < S h i p T o A d d r e s s 1 > S h i p T o A d d r e s s 1 < / S h i p T o A d d r e s s 1 > + 
+         < S h i p T o A d d r e s s 2 > S h i p T o A d d r e s s 2 < / S h i p T o A d d r e s s 2 > + 
+         < S h i p T o A d d r e s s 3 > S h i p T o A d d r e s s 3 < / S h i p T o A d d r e s s 3 > + 
+         < S h i p T o A d d r e s s 4 > S h i p T o A d d r e s s 4 < / S h i p T o A d d r e s s 4 > + 
+         < S h i p T o A d d r e s s 5 > S h i p T o A d d r e s s 5 < / S h i p T o A d d r e s s 5 > + 
+         < S h i p T o A d d r e s s 6 > S h i p T o A d d r e s s 6 < / S h i p T o A d d r e s s 6 > + 
+         < S h i p T o A d d r e s s 7 > S h i p T o A d d r e s s 7 < / S h i p T o A d d r e s s 7 > + 
+         < S h i p T o A d d r e s s 8 > S h i p T o A d d r e s s 8 < / S h i p T o A d d r e s s 8 > + 
+         < S h i p T o A d d r e s s _ L b l > S h i p T o A d d r e s s _ L b l < / S h i p T o A d d r e s s _ L b l > + 
+         < S h i p T o P h o n e N o > S h i p T o P h o n e N o < / S h i p T o P h o n e N o > + 
+         < S h o w S h i p p i n g A d d r e s s > S h o w S h i p p i n g A d d r e s s < / S h o w S h i p p i n g A d d r e s s > + 
+         < S h o w W o r k D e s c r i p t i o n > S h o w W o r k D e s c r i p t i o n < / S h o w W o r k D e s c r i p t i o n > + 
+         < S u b t o t a l _ L b l > S u b t o t a l _ L b l < / S u b t o t a l _ L b l > + 
+         < T o t a l _ L b l > T o t a l _ L b l < / T o t a l _ L b l > + 
+         < V A T A m o u n t S p e c i f i c a t i o n _ L b l > V A T A m o u n t S p e c i f i c a t i o n _ L b l < / V A T A m o u n t S p e c i f i c a t i o n _ L b l > + 
+         < V A T A m o u n t _ L b l > V A T A m o u n t _ L b l < / V A T A m o u n t _ L b l > + 
+         < V A T B a s e _ L b l > V A T B a s e _ L b l < / V A T B a s e _ L b l > + 
+         < V A T C l a u s e s _ L b l > V A T C l a u s e s _ L b l < / V A T C l a u s e s _ L b l > + 
+         < V A T C l a u s e _ L b l > V A T C l a u s e _ L b l < / V A T C l a u s e _ L b l > + 
+         < V A T I d e n t i f i e r _ L b l > V A T I d e n t i f i e r _ L b l < / V A T I d e n t i f i e r _ L b l > + 
+         < V A T P e r c e n t a g e _ L b l > V A T P e r c e n t a g e _ L b l < / V A T P e r c e n t a g e _ L b l > + 
+         < V A T R e g i s t r a t i o n N o > V A T R e g i s t r a t i o n N o < / V A T R e g i s t r a t i o n N o > + 
+         < V A T R e g i s t r a t i o n N o _ L b l > V A T R e g i s t r a t i o n N o _ L b l < / V A T R e g i s t r a t i o n N o _ L b l > + 
+         < Y o u r R e f e r e n c e > Y o u r R e f e r e n c e < / Y o u r R e f e r e n c e > + 
+         < Y o u r R e f e r e n c e _ L b l > Y o u r R e f e r e n c e _ L b l < / Y o u r R e f e r e n c e _ L b l > + 
+         < L i n e > + 
+             < A m o u n t E x c l u d i n g V A T _ L i n e > A m o u n t E x c l u d i n g V A T _ L i n e < / A m o u n t E x c l u d i n g V A T _ L i n e > + 
+             < A m o u n t E x c l u d i n g V A T _ L i n e _ L b l > A m o u n t E x c l u d i n g V A T _ L i n e _ L b l < / A m o u n t E x c l u d i n g V A T _ L i n e _ L b l > + 
+             < A m o u n t I n c l u d i n g V A T _ L i n e > A m o u n t I n c l u d i n g V A T _ L i n e < / A m o u n t I n c l u d i n g V A T _ L i n e > + 
+             < A m o u n t I n c l u d i n g V A T _ L i n e _ L b l > A m o u n t I n c l u d i n g V A T _ L i n e _ L b l < / A m o u n t I n c l u d i n g V A T _ L i n e _ L b l > + 
+             < D e s c r i p t i o n _ L i n e > D e s c r i p t i o n _ L i n e < / D e s c r i p t i o n _ L i n e > + 
+             < D e s c r i p t i o n _ L i n e _ L b l > D e s c r i p t i o n _ L i n e _ L b l < / D e s c r i p t i o n _ L i n e _ L b l > + 
+             < I t e m N o _ L i n e > I t e m N o _ L i n e < / I t e m N o _ L i n e > + 
+             < I t e m N o _ L i n e _ L b l > I t e m N o _ L i n e _ L b l < / I t e m N o _ L i n e _ L b l > + 
+             < I t e m R e f e r e n c e N o > I t e m R e f e r e n c e N o < / I t e m R e f e r e n c e N o > + 
+             < I t e m R e f e r e n c e N o _ L b l > I t e m R e f e r e n c e N o _ L b l < / I t e m R e f e r e n c e N o _ L b l > + 
+             < L i n e A m o u n t _ L i n e > L i n e A m o u n t _ L i n e < / L i n e A m o u n t _ L i n e > + 
+             < L i n e A m o u n t _ L i n e _ L b l > L i n e A m o u n t _ L i n e _ L b l < / L i n e A m o u n t _ L i n e _ L b l > + 
+             < L i n e D i s c o u n t P e r c e n t T e x t _ L i n e > L i n e D i s c o u n t P e r c e n t T e x t _ L i n e < / L i n e D i s c o u n t P e r c e n t T e x t _ L i n e > + 
+             < L i n e D i s c o u n t P e r c e n t _ L i n e > L i n e D i s c o u n t P e r c e n t _ L i n e < / L i n e D i s c o u n t P e r c e n t _ L i n e > + 
+             < L i n e N o _ L i n e > L i n e N o _ L i n e < / L i n e N o _ L i n e > + 
+             < P l a n n e d S h i p m e n t D a t e _ L i n e > P l a n n e d S h i p m e n t D a t e _ L i n e < / P l a n n e d S h i p m e n t D a t e _ L i n e > + 
+             < P l a n n e d S h i p m e n t D a t e _ L i n e _ L b l > P l a n n e d S h i p m e n t D a t e _ L i n e _ L b l < / P l a n n e d S h i p m e n t D a t e _ L i n e _ L b l > + 
+             < Q u a n t i t y _ L i n e > Q u a n t i t y _ L i n e < / Q u a n t i t y _ L i n e > + 
+             < Q u a n t i t y _ L i n e _ L b l > Q u a n t i t y _ L i n e _ L b l < / Q u a n t i t y _ L i n e _ L b l > + 
+             < S h i p m e n t D a t e _ L i n e > S h i p m e n t D a t e _ L i n e < / S h i p m e n t D a t e _ L i n e > + 
+             < S h i p m e n t D a t e _ L i n e _ L b l > S h i p m e n t D a t e _ L i n e _ L b l < / S h i p m e n t D a t e _ L i n e _ L b l > + 
+             < T r a n s H e a d e r A m o u n t > T r a n s H e a d e r A m o u n t < / T r a n s H e a d e r A m o u n t > + 
+             < T y p e _ L i n e > T y p e _ L i n e < / T y p e _ L i n e > + 
+             < U n i t O f M e a s u r e > U n i t O f M e a s u r e < / U n i t O f M e a s u r e > + 
+             < U n i t O f M e a s u r e _ L b l > U n i t O f M e a s u r e _ L b l < / U n i t O f M e a s u r e _ L b l > + 
+             < U n i t P r i c e > U n i t P r i c e < / U n i t P r i c e > + 
+             < U n i t P r i c e _ L b l > U n i t P r i c e _ L b l < / U n i t P r i c e _ L b l > + 
+             < V A T I d e n t i f i e r _ L i n e > V A T I d e n t i f i e r _ L i n e < / V A T I d e n t i f i e r _ L i n e > + 
+             < V A T I d e n t i f i e r _ L i n e _ L b l > V A T I d e n t i f i e r _ L i n e _ L b l < / V A T I d e n t i f i e r _ L i n e _ L b l > + 
+             < V A T P c t _ L i n e > V A T P c t _ L i n e < / V A T P c t _ L i n e > + 
+             < V A T P c t _ L i n e _ L b l > V A T P c t _ L i n e _ L b l < / V A T P c t _ L i n e _ L b l > + 
+             < A s s e m b l y L i n e > + 
+                 < D e s c r i p t i o n _ A s s e m b l y L i n e > D e s c r i p t i o n _ A s s e m b l y L i n e < / D e s c r i p t i o n _ A s s e m b l y L i n e > + 
+                 < L i n e N o _ A s s e m b l y L i n e > L i n e N o _ A s s e m b l y L i n e < / L i n e N o _ A s s e m b l y L i n e > + 
+                 < Q u a n t i t y _ A s s e m b l y L i n e > Q u a n t i t y _ A s s e m b l y L i n e < / Q u a n t i t y _ A s s e m b l y L i n e > + 
+                 < U n i t O f M e a s u r e _ A s s e m b l y L i n e > U n i t O f M e a s u r e _ A s s e m b l y L i n e < / U n i t O f M e a s u r e _ A s s e m b l y L i n e > + 
+                 < V a r i a n t C o d e _ A s s e m b l y L i n e > V a r i a n t C o d e _ A s s e m b l y L i n e < / V a r i a n t C o d e _ A s s e m b l y L i n e > + 
+             < / A s s e m b l y L i n e > + 
+             < S e r v i c e C o m m i t m e n t H e a d e r F o r S a l e s L i n e > + 
+                 < S e r v i c e C o m m i t m e n t F o r L i n e D e s c r i p t i o n _ L b l > S e r v i c e C o m m i t m e n t F o r L i n e D e s c r i p t i o n _ L b l < / S e r v i c e C o m m i t m e n t F o r L i n e D e s c r i p t i o n _ L b l > + 
+                 < S e r v i c e C o m m i t m e n t F o r L i n e D i s c o u n t _ L b l > S e r v i c e C o m m i t m e n t F o r L i n e D i s c o u n t _ L b l < / S e r v i c e C o m m i t m e n t F o r L i n e D i s c o u n t _ L b l > + 
+                 < S e r v i c e C o m m i t m e n t F o r L i n e P r i c e _ L b l > S e r v i c e C o m m i t m e n t F o r L i n e P r i c e _ L b l < / S e r v i c e C o m m i t m e n t F o r L i n e P r i c e _ L b l > + 
+                 < S e r v i c e C o m m i t m e n t F o r L i n e > + 
+                     < S e r v i c e C o m m i t m e n t F o r L i n e D e s c r i p t i o n > S e r v i c e C o m m i t m e n t F o r L i n e D e s c r i p t i o n < / S e r v i c e C o m m i t m e n t F o r L i n e D e s c r i p t i o n > + 
+                     < S e r v i c e C o m m i t m e n t F o r L i n e D i s c o u n t > S e r v i c e C o m m i t m e n t F o r L i n e D i s c o u n t < / S e r v i c e C o m m i t m e n t F o r L i n e D i s c o u n t > + 
+                     < S e r v i c e C o m m i t m e n t F o r L i n e L i n e N o > S e r v i c e C o m m i t m e n t F o r L i n e L i n e N o < / S e r v i c e C o m m i t m e n t F o r L i n e L i n e N o > + 
+                     < S e r v i c e C o m m i t m e n t F o r L i n e P r i c e > S e r v i c e C o m m i t m e n t F o r L i n e P r i c e < / S e r v i c e C o m m i t m e n t F o r L i n e P r i c e > + 
+                 < / S e r v i c e C o m m i t m e n t F o r L i n e > + 
+             < / S e r v i c e C o m m i t m e n t H e a d e r F o r S a l e s L i n e > + 
+         < / L i n e > + 
+         < W o r k D e s c r i p t i o n L i n e s > + 
+             < W o r k D e s c r i p t i o n L i n e > W o r k D e s c r i p t i o n L i n e < / W o r k D e s c r i p t i o n L i n e > + 
+             < W o r k D e s c r i p t i o n L i n e N u m b e r > W o r k D e s c r i p t i o n L i n e N u m b e r < / W o r k D e s c r i p t i o n L i n e N u m b e r > + 
+         < / W o r k D e s c r i p t i o n L i n e s > + 
+         < V A T A m o u n t L i n e > + 
+             < I n v o i c e D i s c o u n t A m o u n t _ V A T A m o u n t L i n e > I n v o i c e D i s c o u n t A m o u n t _ V A T A m o u n t L i n e < / I n v o i c e D i s c o u n t A m o u n t _ V A T A m o u n t L i n e > + 
+             < I n v o i c e D i s c o u n t A m o u n t _ V A T A m o u n t L i n e _ L b l > I n v o i c e D i s c o u n t A m o u n t _ V A T A m o u n t L i n e _ L b l < / I n v o i c e D i s c o u n t A m o u n t _ V A T A m o u n t L i n e _ L b l > + 
+             < I n v o i c e D i s c o u n t B a s e A m o u n t _ V A T A m o u n t L i n e > I n v o i c e D i s c o u n t B a s e A m o u n t _ V A T A m o u n t L i n e < / I n v o i c e D i s c o u n t B a s e A m o u n t _ V A T A m o u n t L i n e > + 
+             < I n v o i c e D i s c o u n t B a s e A m o u n t _ V A T A m o u n t L i n e _ L b l > I n v o i c e D i s c o u n t B a s e A m o u n t _ V A T A m o u n t L i n e _ L b l < / I n v o i c e D i s c o u n t B a s e A m o u n t _ V A T A m o u n t L i n e _ L b l > + 
+             < L i n e A m o u n t _ V a t A m o u n t L i n e > L i n e A m o u n t _ V a t A m o u n t L i n e < / L i n e A m o u n t _ V a t A m o u n t L i n e > + 
+             < L i n e A m o u n t _ V a t A m o u n t L i n e _ L b l > L i n e A m o u n t _ V a t A m o u n t L i n e _ L b l < / L i n e A m o u n t _ V a t A m o u n t L i n e _ L b l > + 
+             < N o O f V A T I d e n t i f i e r s > N o O f V A T I d e n t i f i e r s < / N o O f V A T I d e n t i f i e r s > + 
+             < V A T A m o u n t L C Y _ V A T A m o u n t L i n e > V A T A m o u n t L C Y _ V A T A m o u n t L i n e < / V A T A m o u n t L C Y _ V A T A m o u n t L i n e > + 
+             < V A T A m o u n t L C Y _ V A T A m o u n t L i n e _ L b l > V A T A m o u n t L C Y _ V A T A m o u n t L i n e _ L b l < / V A T A m o u n t L C Y _ V A T A m o u n t L i n e _ L b l > + 
+             < V A T A m o u n t _ V a t A m o u n t L i n e > V A T A m o u n t _ V a t A m o u n t L i n e < / V A T A m o u n t _ V a t A m o u n t L i n e > + 
+             < V A T A m o u n t _ V a t A m o u n t L i n e _ L b l > V A T A m o u n t _ V a t A m o u n t L i n e _ L b l < / V A T A m o u n t _ V a t A m o u n t L i n e _ L b l > + 
+             < V A T B a s e L C Y _ V A T A m o u n t L i n e > V A T B a s e L C Y _ V A T A m o u n t L i n e < / V A T B a s e L C Y _ V A T A m o u n t L i n e > + 
+             < V A T B a s e L C Y _ V A T A m o u n t L i n e _ L b l > V A T B a s e L C Y _ V A T A m o u n t L i n e _ L b l < / V A T B a s e L C Y _ V A T A m o u n t L i n e _ L b l > + 
+             < V A T B a s e _ V a t A m o u n t L i n e > V A T B a s e _ V a t A m o u n t L i n e < / V A T B a s e _ V a t A m o u n t L i n e > + 
+             < V A T B a s e _ V a t A m o u n t L i n e _ L b l > V A T B a s e _ V a t A m o u n t L i n e _ L b l < / V A T B a s e _ V a t A m o u n t L i n e _ L b l > + 
+             < V A T I d e n t i f i e r _ V a t A m o u n t L i n e > V A T I d e n t i f i e r _ V a t A m o u n t L i n e < / V A T I d e n t i f i e r _ V a t A m o u n t L i n e > + 
+             < V A T I d e n t i f i e r _ V a t A m o u n t L i n e _ L b l > V A T I d e n t i f i e r _ V a t A m o u n t L i n e _ L b l < / V A T I d e n t i f i e r _ V a t A m o u n t L i n e _ L b l > + 
+             < V A T P c t _ V a t A m o u n t L i n e > V A T P c t _ V a t A m o u n t L i n e < / V A T P c t _ V a t A m o u n t L i n e > + 
+             < V A T P c t _ V a t A m o u n t L i n e _ L b l > V A T P c t _ V a t A m o u n t L i n e _ L b l < / V A T P c t _ V a t A m o u n t L i n e _ L b l > + 
+         < / V A T A m o u n t L i n e > + 
+         < V A T C l a u s e L i n e > + 
+             < C o d e _ V A T C l a u s e L i n e > C o d e _ V A T C l a u s e L i n e < / C o d e _ V A T C l a u s e L i n e > + 
+             < C o d e _ V A T C l a u s e L i n e _ L b l > C o d e _ V A T C l a u s e L i n e _ L b l < / C o d e _ V A T C l a u s e L i n e _ L b l > + 
+             < D e s c r i p t i o n 2 _ V A T C l a u s e L i n e > D e s c r i p t i o n 2 _ V A T C l a u s e L i n e < / D e s c r i p t i o n 2 _ V A T C l a u s e L i n e > + 
+             < D e s c r i p t i o n _ V A T C l a u s e L i n e > D e s c r i p t i o n _ V A T C l a u s e L i n e < / D e s c r i p t i o n _ V A T C l a u s e L i n e > + 
+             < N o O f V A T C l a u s e s > N o O f V A T C l a u s e s < / N o O f V A T C l a u s e s > + 
+             < V A T A m o u n t _ V A T C l a u s e L i n e > V A T A m o u n t _ V A T C l a u s e L i n e < / V A T A m o u n t _ V A T C l a u s e L i n e > + 
+             < V A T I d e n t i f i e r _ V A T C l a u s e L i n e > V A T I d e n t i f i e r _ V A T C l a u s e L i n e < / V A T I d e n t i f i e r _ V A T C l a u s e L i n e > + 
+         < / V A T C l a u s e L i n e > + 
+         < R e p o r t T o t a l s L i n e > + 
+             < A m o u n t F o r m a t t e d _ R e p o r t T o t a l s L i n e > A m o u n t F o r m a t t e d _ R e p o r t T o t a l s L i n e < / A m o u n t F o r m a t t e d _ R e p o r t T o t a l s L i n e > + 
+             < A m o u n t _ R e p o r t T o t a l s L i n e > A m o u n t _ R e p o r t T o t a l s L i n e < / A m o u n t _ R e p o r t T o t a l s L i n e > + 
+             < D e s c r i p t i o n _ R e p o r t T o t a l s L i n e > D e s c r i p t i o n _ R e p o r t T o t a l s L i n e < / D e s c r i p t i o n _ R e p o r t T o t a l s L i n e > + 
+             < F o n t B o l d _ R e p o r t T o t a l s L i n e > F o n t B o l d _ R e p o r t T o t a l s L i n e < / F o n t B o l d _ R e p o r t T o t a l s L i n e > + 
+             < F o n t U n d e r l i n e _ R e p o r t T o t a l s L i n e > F o n t U n d e r l i n e _ R e p o r t T o t a l s L i n e < / F o n t U n d e r l i n e _ R e p o r t T o t a l s L i n e > + 
+         < / R e p o r t T o t a l s L i n e > + 
+         < L e t t e r T e x t > + 
+             < B o d y T e x t > B o d y T e x t < / B o d y T e x t > + 
+             < C l o s i n g T e x t > C l o s i n g T e x t < / C l o s i n g T e x t > + 
+             < G r e e t i n g T e x t > G r e e t i n g T e x t < / G r e e t i n g T e x t > + 
+             < P m t D i s c T e x t > P m t D i s c T e x t < / P m t D i s c T e x t > + 
+         < / L e t t e r T e x t > + 
+         < T o t a l s > + 
+             < C u r r e n c y C o d e > C u r r e n c y C o d e < / C u r r e n c y C o d e > + 
+             < C u r r e n c y S y m b o l > C u r r e n c y S y m b o l < / C u r r e n c y S y m b o l > + 
+             < T o t a l A m o u n t I n c l u d i n g V A T > T o t a l A m o u n t I n c l u d i n g V A T < / T o t a l A m o u n t I n c l u d i n g V A T > + 
+             < T o t a l E x c l u d i n g V A T T e x t > T o t a l E x c l u d i n g V A T T e x t < / T o t a l E x c l u d i n g V A T T e x t > + 
+             < T o t a l I n c l u d i n g V A T T e x t > T o t a l I n c l u d i n g V A T T e x t < / T o t a l I n c l u d i n g V A T T e x t > + 
+             < T o t a l I n v o i c e D i s c o u n t A m o u n t > T o t a l I n v o i c e D i s c o u n t A m o u n t < / T o t a l I n v o i c e D i s c o u n t A m o u n t > + 
+             < T o t a l N e t A m o u n t > T o t a l N e t A m o u n t < / T o t a l N e t A m o u n t > + 
+             < T o t a l P a y m e n t D i s c o u n t O n V A T > T o t a l P a y m e n t D i s c o u n t O n V A T < / T o t a l P a y m e n t D i s c o u n t O n V A T > + 
+             < T o t a l S u b T o t a l > T o t a l S u b T o t a l < / T o t a l S u b T o t a l > + 
+             < T o t a l S u b T o t a l M i n u s I n v o i c e D i s c o u n t > T o t a l S u b T o t a l M i n u s I n v o i c e D i s c o u n t < / T o t a l S u b T o t a l M i n u s I n v o i c e D i s c o u n t > + 
+             < T o t a l T e x t > T o t a l T e x t < / T o t a l T e x t > + 
+             < T o t a l V A T A m o u n t > T o t a l V A T A m o u n t < / T o t a l V A T A m o u n t > + 
+             < T o t a l V A T A m o u n t L C Y > T o t a l V A T A m o u n t L C Y < / T o t a l V A T A m o u n t L C Y > + 
+             < T o t a l V A T A m o u n t T e x t > T o t a l V A T A m o u n t T e x t < / T o t a l V A T A m o u n t T e x t > + 
+             < T o t a l V A T B a s e L C Y > T o t a l V A T B a s e L C Y < / T o t a l V A T B a s e L C Y > + 
+         < / T o t a l s > + 
+         < S e r v i c e C o m m i t m e n t F o r L i n e C a p t i o n > + 
+             < S e r v i c e C o m m i t m e n t F o r L i n e T o t a l T e x t _ L b l > S e r v i c e C o m m i t m e n t F o r L i n e T o t a l T e x t _ L b l < / S e r v i c e C o m m i t m e n t F o r L i n e T o t a l T e x t _ L b l > + 
+         < / S e r v i c e C o m m i t m e n t F o r L i n e C a p t i o n > + 
+         < S e r v i c e C o m m i t m e n t s G r o u p > + 
+             < S e r v i c e C o m m i t m e n t s G r o u p P e r P e r i o d > + 
+                 < S e r v i c e C o m m i t m e n t s G r o u p P e r P e r i o d N a m e > S e r v i c e C o m m i t m e n t s G r o u p P e r P e r i o d N a m e < / S e r v i c e C o m m i t m e n t s G r o u p P e r P e r i o d N a m e > + 
+                 < S e r v i c e C o m m i t m e n t s G r o u p P e r P e r i o d T y p e > S e r v i c e C o m m i t m e n t s G r o u p P e r P e r i o d T y p e < / S e r v i c e C o m m i t m e n t s G r o u p P e r P e r i o d T y p e > + 
+                 < S e r v i c e C o m m i t m e n t s G r o u p P e r P e r i o d V a l u e > S e r v i c e C o m m i t m e n t s G r o u p P e r P e r i o d V a l u e < / S e r v i c e C o m m i t m e n t s G r o u p P e r P e r i o d V a l u e > + 
+             < / S e r v i c e C o m m i t m e n t s G r o u p P e r P e r i o d > + 
+         < / S e r v i c e C o m m i t m e n t s G r o u p > + 
+     < / H e a d e r > + 
+ < / N a v W o r d R e p o r t X m l P a r t > 
+</file>
+
+<file path=customXml/item2.xml><?xml version="1.0" encoding="utf-8"?>
 <b:Sources xmlns:b="http://schemas.openxmlformats.org/officeDocument/2006/bibliography" xmlns="http://schemas.openxmlformats.org/officeDocument/2006/bibliography" SelectedStyle="\APASixthEditionOfficeOnline.xsl" StyleName="APA" Version="6"/>
 </file>
 
-<file path=customXml/item2.xml>��< ? x m l   v e r s i o n = " 1 . 0 "   e n c o d i n g = " u t f - 1 6 " ? > - 
- < N a v W o r d R e p o r t X m l P a r t   x m l n s = " u r n : m i c r o s o f t - d y n a m i c s - n a v / r e p o r t s / S t a n d a r d _ S a l e s _ O r d e r _ C o n f / 1 3 0 5 / " > - 
-     < B C R e p o r t I n f o r m a t i o n > - 
-         < R e p o r t M e t a d a t a > - 
-             < E x t e n s i o n I d > E x t e n s i o n   I D < / E x t e n s i o n I d > - 
-             < E x t e n s i o n N a m e > E x t e n s i o n   N a m e < / E x t e n s i o n N a m e > - 
-             < E x t e n s i o n P u b l i s h e r > E x t e n s i o n   P u b l i s h e r < / E x t e n s i o n P u b l i s h e r > - 
-             < E x t e n s i o n V e r s i o n > E x t e n s i o n   V e r s i o n < / E x t e n s i o n V e r s i o n > - 
-             < R e p o r t I d > R e p o r t   I D < / R e p o r t I d > - 
-             < R e p o r t N a m e > R e p o r t   N a m e < / R e p o r t N a m e > - 
-             < A b o u t T h i s R e p o r t T i t l e > A b o u t   T h i s   R e p o r t   T i t l e < / A b o u t T h i s R e p o r t T i t l e > - 
-             < A b o u t T h i s R e p o r t T e x t > A b o u t   T h i s   R e p o r t   T e x t < / A b o u t T h i s R e p o r t T e x t > - 
-             < R e p o r t H e l p L i n k > R e p o r t   H e l p   L i n k < / R e p o r t H e l p L i n k > - 
-         < / R e p o r t M e t a d a t a > - 
-         < R e p o r t R e q u e s t > - 
-             < T e n a n t E n t r a I d > T e n a n t   E n t r a   I d < / T e n a n t E n t r a I d > - 
-             < E n v i r o n m e n t N a m e > E n v i r o n m e n t   N a m e < / E n v i r o n m e n t N a m e > - 
-             < E n v i r o n m e n t T y p e > E n v i r o n m e n t   T y p e < / E n v i r o n m e n t T y p e > - 
-             < C o m p a n y N a m e > C o m p a n y   N a m e < / C o m p a n y N a m e > - 
-             < C o m p a n y D i s p l a y N a m e > C o m p a n y   D i s p l a y   N a m e < / C o m p a n y D i s p l a y N a m e > - 
-             < C o m p a n y I d > C o m p a n y   I D < / C o m p a n y I d > - 
-             < U s e r N a m e > U s e r   N a m e < / U s e r N a m e > - 
-             < D a t e A n d T i m e > D a t e   a n d   T i m e < / D a t e A n d T i m e > - 
-             < L a n g u a g e > L a n g u a g e < / L a n g u a g e > - 
-             < F o r m a t R e g i o n > F o r m a t   R e g i o n < / F o r m a t R e g i o n > - 
-             < D a t e T i m e V a l u e s > - 
-                 < Y e a r > Y e a r < / Y e a r > - 
-                 < M o n t h N u m b e r > M o n t h   N u m b e r < / M o n t h N u m b e r > - 
-                 < D a y N u m b e r > D a y   N u m b e r < / D a y N u m b e r > - 
-                 < H o u r > H o u r < / H o u r > - 
-                 < M i n u t e > M i n u t e < / M i n u t e > - 
-             < / D a t e T i m e V a l u e s > - 
-         < / R e p o r t R e q u e s t > - 
-     < / B C R e p o r t I n f o r m a t i o n > - 
-     < H e a d e r > - 
-         < B i l l T o C o n t a c t E m a i l > B i l l T o C o n t a c t E m a i l < / B i l l T o C o n t a c t E m a i l > - 
-         < B i l l T o C o n t a c t E m a i l L b l > B i l l T o C o n t a c t E m a i l L b l < / B i l l T o C o n t a c t E m a i l L b l > - 
-         < B i l l T o C o n t a c t M o b i l e P h o n e N o > B i l l T o C o n t a c t M o b i l e P h o n e N o < / B i l l T o C o n t a c t M o b i l e P h o n e N o > - 
-         < B i l l T o C o n t a c t M o b i l e P h o n e N o L b l > B i l l T o C o n t a c t M o b i l e P h o n e N o L b l < / B i l l T o C o n t a c t M o b i l e P h o n e N o L b l > - 
-         < B i l l T o C o n t a c t P h o n e N o > B i l l T o C o n t a c t P h o n e N o < / B i l l T o C o n t a c t P h o n e N o > - 
-         < B i l l T o C o n t a c t P h o n e N o L b l > B i l l T o C o n t a c t P h o n e N o L b l < / B i l l T o C o n t a c t P h o n e N o L b l > - 
-         < B i l l t o C u s t o m e r N o _ L b l > B i l l t o C u s t o m e r N o _ L b l < / B i l l t o C u s t o m e r N o _ L b l > - 
-         < B i l l t o C u s t u m e r N o > B i l l t o C u s t u m e r N o < / B i l l t o C u s t u m e r N o > - 
-         < C o m p a n y A d d r e s s 1 > C o m p a n y A d d r e s s 1 < / C o m p a n y A d d r e s s 1 > - 
-         < C o m p a n y A d d r e s s 2 > C o m p a n y A d d r e s s 2 < / C o m p a n y A d d r e s s 2 > - 
-         < C o m p a n y A d d r e s s 3 > C o m p a n y A d d r e s s 3 < / C o m p a n y A d d r e s s 3 > - 
-         < C o m p a n y A d d r e s s 4 > C o m p a n y A d d r e s s 4 < / C o m p a n y A d d r e s s 4 > - 
-         < C o m p a n y A d d r e s s 5 > C o m p a n y A d d r e s s 5 < / C o m p a n y A d d r e s s 5 > - 
-         < C o m p a n y A d d r e s s 6 > C o m p a n y A d d r e s s 6 < / C o m p a n y A d d r e s s 6 > - 
-         < C o m p a n y A d d r e s s 7 > C o m p a n y A d d r e s s 7 < / C o m p a n y A d d r e s s 7 > - 
-         < C o m p a n y A d d r e s s 8 > C o m p a n y A d d r e s s 8 < / C o m p a n y A d d r e s s 8 > - 
-         < C o m p a n y B a n k A c c o u n t N o > C o m p a n y B a n k A c c o u n t N o < / C o m p a n y B a n k A c c o u n t N o > - 
-         < C o m p a n y B a n k A c c o u n t N o _ L b l > C o m p a n y B a n k A c c o u n t N o _ L b l < / C o m p a n y B a n k A c c o u n t N o _ L b l > - 
-         < C o m p a n y B a n k B r a n c h N o > C o m p a n y B a n k B r a n c h N o < / C o m p a n y B a n k B r a n c h N o > - 
-         < C o m p a n y B a n k B r a n c h N o _ L b l > C o m p a n y B a n k B r a n c h N o _ L b l < / C o m p a n y B a n k B r a n c h N o _ L b l > - 
-         < C o m p a n y B a n k N a m e > C o m p a n y B a n k N a m e < / C o m p a n y B a n k N a m e > - 
-         < C o m p a n y B a n k N a m e _ L b l > C o m p a n y B a n k N a m e _ L b l < / C o m p a n y B a n k N a m e _ L b l > - 
-         < C o m p a n y C u s t o m G i r o > C o m p a n y C u s t o m G i r o < / C o m p a n y C u s t o m G i r o > - 
-         < C o m p a n y C u s t o m G i r o _ L b l > C o m p a n y C u s t o m G i r o _ L b l < / C o m p a n y C u s t o m G i r o _ L b l > - 
-         < C o m p a n y E M a i l > C o m p a n y E M a i l < / C o m p a n y E M a i l > - 
-         < C o m p a n y G i r o N o > C o m p a n y G i r o N o < / C o m p a n y G i r o N o > - 
-         < C o m p a n y G i r o N o _ L b l > C o m p a n y G i r o N o _ L b l < / C o m p a n y G i r o N o _ L b l > - 
-         < C o m p a n y H o m e P a g e > C o m p a n y H o m e P a g e < / C o m p a n y H o m e P a g e > - 
-         < C o m p a n y I B A N > C o m p a n y I B A N < / C o m p a n y I B A N > - 
-         < C o m p a n y I B A N _ L b l > C o m p a n y I B A N _ L b l < / C o m p a n y I B A N _ L b l > - 
-         < C o m p a n y L e g a l O f f i c e > C o m p a n y L e g a l O f f i c e < / C o m p a n y L e g a l O f f i c e > - 
-         < C o m p a n y L e g a l O f f i c e _ L b l > C o m p a n y L e g a l O f f i c e _ L b l < / C o m p a n y L e g a l O f f i c e _ L b l > - 
-         < C o m p a n y L e g a l S t a t e m e n t > C o m p a n y L e g a l S t a t e m e n t < / C o m p a n y L e g a l S t a t e m e n t > - 
-         < C o m p a n y L o g o P o s i t i o n > C o m p a n y L o g o P o s i t i o n < / C o m p a n y L o g o P o s i t i o n > - 
-         < C o m p a n y P h o n e N o > C o m p a n y P h o n e N o < / C o m p a n y P h o n e N o > - 
-         < C o m p a n y P h o n e N o _ L b l > C o m p a n y P h o n e N o _ L b l < / C o m p a n y P h o n e N o _ L b l > - 
-         < C o m p a n y P i c t u r e > C o m p a n y P i c t u r e < / C o m p a n y P i c t u r e > - 
-         < C o m p a n y R e g i s t r a t i o n N u m b e r > C o m p a n y R e g i s t r a t i o n N u m b e r < / C o m p a n y R e g i s t r a t i o n N u m b e r > - 
-         < C o m p a n y R e g i s t r a t i o n N u m b e r _ L b l > C o m p a n y R e g i s t r a t i o n N u m b e r _ L b l < / C o m p a n y R e g i s t r a t i o n N u m b e r _ L b l > - 
-         < C o m p a n y S W I F T > C o m p a n y S W I F T < / C o m p a n y S W I F T > - 
-         < C o m p a n y S W I F T _ L b l > C o m p a n y S W I F T _ L b l < / C o m p a n y S W I F T _ L b l > - 
-         < C o m p a n y V A T R e g i s t r a t i o n N o > C o m p a n y V A T R e g i s t r a t i o n N o < / C o m p a n y V A T R e g i s t r a t i o n N o > - 
-         < C o m p a n y V A T R e g i s t r a t i o n N o _ L b l > C o m p a n y V A T R e g i s t r a t i o n N o _ L b l < / C o m p a n y V A T R e g i s t r a t i o n N o _ L b l > - 
-         < C o m p a n y V A T R e g N o > C o m p a n y V A T R e g N o < / C o m p a n y V A T R e g N o > - 
-         < C o m p a n y V A T R e g N o _ L b l > C o m p a n y V A T R e g N o _ L b l < / C o m p a n y V A T R e g N o _ L b l > - 
-         < C o p y _ L b l > C o p y _ L b l < / C o p y _ L b l > - 
-         < C u s t o m e r A d d r e s s 1 > C u s t o m e r A d d r e s s 1 < / C u s t o m e r A d d r e s s 1 > - 
-         < C u s t o m e r A d d r e s s 2 > C u s t o m e r A d d r e s s 2 < / C u s t o m e r A d d r e s s 2 > - 
-         < C u s t o m e r A d d r e s s 3 > C u s t o m e r A d d r e s s 3 < / C u s t o m e r A d d r e s s 3 > - 
-         < C u s t o m e r A d d r e s s 4 > C u s t o m e r A d d r e s s 4 < / C u s t o m e r A d d r e s s 4 > - 
-         < C u s t o m e r A d d r e s s 5 > C u s t o m e r A d d r e s s 5 < / C u s t o m e r A d d r e s s 5 > - 
-         < C u s t o m e r A d d r e s s 6 > C u s t o m e r A d d r e s s 6 < / C u s t o m e r A d d r e s s 6 > - 
-         < C u s t o m e r A d d r e s s 7 > C u s t o m e r A d d r e s s 7 < / C u s t o m e r A d d r e s s 7 > - 
-         < C u s t o m e r A d d r e s s 8 > C u s t o m e r A d d r e s s 8 < / C u s t o m e r A d d r e s s 8 > - 
-         < C u s t o m e r P o s t a l B a r C o d e > C u s t o m e r P o s t a l B a r C o d e < / C u s t o m e r P o s t a l B a r C o d e > - 
-         < D o c u m e n t C o p y T e x t > D o c u m e n t C o p y T e x t < / D o c u m e n t C o p y T e x t > - 
-         < D o c u m e n t D a t e > D o c u m e n t D a t e < / D o c u m e n t D a t e > - 
-         < D o c u m e n t D a t e _ L b l > D o c u m e n t D a t e _ L b l < / D o c u m e n t D a t e _ L b l > - 
-         < D o c u m e n t N o > D o c u m e n t N o < / D o c u m e n t N o > - 
-         < D o c u m e n t N o _ L b l > D o c u m e n t N o _ L b l < / D o c u m e n t N o _ L b l > - 
-         < D u e D a t e > D u e D a t e < / D u e D a t e > - 
-         < D u e D a t e _ L b l > D u e D a t e _ L b l < / D u e D a t e _ L b l > - 
-         < E M a i l _ L b l > E M a i l _ L b l < / E M a i l _ L b l > - 
-         < E x c h a n g e R a t e A s T e x t > E x c h a n g e R a t e A s T e x t < / E x c h a n g e R a t e A s T e x t > - 
-         < E x t D o c N o _ S a l e s H e a d e r > E x t D o c N o _ S a l e s H e a d e r < / E x t D o c N o _ S a l e s H e a d e r > - 
-         < E x t D o c N o _ S a l e s H e a d e r _ L b l > E x t D o c N o _ S a l e s H e a d e r _ L b l < / E x t D o c N o _ S a l e s H e a d e r _ L b l > - 
-         < G l o b a l L o c a t i o n N u m b e r > G l o b a l L o c a t i o n N u m b e r < / G l o b a l L o c a t i o n N u m b e r > - 
-         < G l o b a l L o c a t i o n N u m b e r _ L b l > G l o b a l L o c a t i o n N u m b e r _ L b l < / G l o b a l L o c a t i o n N u m b e r _ L b l > - 
-         < H o m e P a g e _ L b l > H o m e P a g e _ L b l < / H o m e P a g e _ L b l > - 
-         < I n v o i c e D i s c o u n t A m o u n t _ L b l > I n v o i c e D i s c o u n t A m o u n t _ L b l < / I n v o i c e D i s c o u n t A m o u n t _ L b l > - 
-         < I n v o i c e D i s c o u n t B a s e A m o u n t _ L b l > I n v o i c e D i s c o u n t B a s e A m o u n t _ L b l < / I n v o i c e D i s c o u n t B a s e A m o u n t _ L b l > - 
-         < I n v o i c e _ L b l > I n v o i c e _ L b l < / I n v o i c e _ L b l > - 
-         < L e g a l E n t i t y T y p e > L e g a l E n t i t y T y p e < / L e g a l E n t i t y T y p e > - 
-         < L e g a l E n t i t y T y p e _ L b l > L e g a l E n t i t y T y p e _ L b l < / L e g a l E n t i t y T y p e _ L b l > - 
-         < L i n e A m o u n t A f t e r I n v o i c e D i s c o u n t _ L b l > L i n e A m o u n t A f t e r I n v o i c e D i s c o u n t _ L b l < / L i n e A m o u n t A f t e r I n v o i c e D i s c o u n t _ L b l > - 
-         < L o c a l C u r r e n c y _ L b l > L o c a l C u r r e n c y _ L b l < / L o c a l C u r r e n c y _ L b l > - 
-         < P a g e _ L b l > P a g e _ L b l < / P a g e _ L b l > - 
-         < P a y m e n t M e t h o d D e s c r i p t i o n > P a y m e n t M e t h o d D e s c r i p t i o n < / P a y m e n t M e t h o d D e s c r i p t i o n > - 
-         < P a y m e n t M e t h o d D e s c r i p t i o n _ L b l > P a y m e n t M e t h o d D e s c r i p t i o n _ L b l < / P a y m e n t M e t h o d D e s c r i p t i o n _ L b l > - 
-         < P a y m e n t T e r m s D e s c r i p t i o n > P a y m e n t T e r m s D e s c r i p t i o n < / P a y m e n t T e r m s D e s c r i p t i o n > - 
-         < P a y m e n t T e r m s D e s c r i p t i o n _ L b l > P a y m e n t T e r m s D e s c r i p t i o n _ L b l < / P a y m e n t T e r m s D e s c r i p t i o n _ L b l > - 
-         < P r i c e s I n c l u d i n g V A T > P r i c e s I n c l u d i n g V A T < / P r i c e s I n c l u d i n g V A T > - 
-         < P r i c e s I n c l u d i n g V A T Y e s N o > P r i c e s I n c l u d i n g V A T Y e s N o < / P r i c e s I n c l u d i n g V A T Y e s N o > - 
-         < P r i c e s I n c l u d i n g V A T _ L b l > P r i c e s I n c l u d i n g V A T _ L b l < / P r i c e s I n c l u d i n g V A T _ L b l > - 
-         < Q u o t e N o > Q u o t e N o < / Q u o t e N o > - 
-         < Q u o t e N o _ L b l > Q u o t e N o _ L b l < / Q u o t e N o _ L b l > - 
-         < S a l e s I n v o i c e L i n e D i s c o u n t _ L b l > S a l e s I n v o i c e L i n e D i s c o u n t _ L b l < / S a l e s I n v o i c e L i n e D i s c o u n t _ L b l > - 
-         < S a l e s P e r s o n N a m e > S a l e s P e r s o n N a m e < / S a l e s P e r s o n N a m e > - 
-         < S a l e s P e r s o n T e x t _ L b l > S a l e s P e r s o n T e x t _ L b l < / S a l e s P e r s o n T e x t _ L b l > - 
-         < S a l e s P e r s o n _ L b l > S a l e s P e r s o n _ L b l < / S a l e s P e r s o n _ L b l > - 
-         < S e l l T o C o n t a c t E m a i l > S e l l T o C o n t a c t E m a i l < / S e l l T o C o n t a c t E m a i l > - 
-         < S e l l T o C o n t a c t E m a i l L b l > S e l l T o C o n t a c t E m a i l L b l < / S e l l T o C o n t a c t E m a i l L b l > - 
-         < S e l l T o C o n t a c t M o b i l e P h o n e N o > S e l l T o C o n t a c t M o b i l e P h o n e N o < / S e l l T o C o n t a c t M o b i l e P h o n e N o > - 
-         < S e l l T o C o n t a c t M o b i l e P h o n e N o L b l > S e l l T o C o n t a c t M o b i l e P h o n e N o L b l < / S e l l T o C o n t a c t M o b i l e P h o n e N o L b l > - 
-         < S e l l T o C o n t a c t P h o n e N o > S e l l T o C o n t a c t P h o n e N o < / S e l l T o C o n t a c t P h o n e N o > - 
-         < S e l l T o C o n t a c t P h o n e N o L b l > S e l l T o C o n t a c t P h o n e N o L b l < / S e l l T o C o n t a c t P h o n e N o L b l > - 
-         < S e l l t o C u s t o m e r N o > S e l l t o C u s t o m e r N o < / S e l l t o C u s t o m e r N o > - 
-         < S e l l t o C u s t o m e r N o _ L b l > S e l l t o C u s t o m e r N o _ L b l < / S e l l t o C u s t o m e r N o _ L b l > - 
-         < S e l l T o F a x N o > S e l l T o F a x N o < / S e l l T o F a x N o > - 
-         < S e l l T o P h o n e N o > S e l l T o P h o n e N o < / S e l l T o P h o n e N o > - 
-         < S h i p m e n t D a t e > S h i p m e n t D a t e < / S h i p m e n t D a t e > - 
-         < S h i p m e n t D a t e _ L b l > S h i p m e n t D a t e _ L b l < / S h i p m e n t D a t e _ L b l > - 
-         < S h i p m e n t M e t h o d D e s c r i p t i o n > S h i p m e n t M e t h o d D e s c r i p t i o n < / S h i p m e n t M e t h o d D e s c r i p t i o n > - 
-         < S h i p m e n t M e t h o d D e s c r i p t i o n _ L b l > S h i p m e n t M e t h o d D e s c r i p t i o n _ L b l < / S h i p m e n t M e t h o d D e s c r i p t i o n _ L b l > - 
-         < S h i p m e n t _ L b l > S h i p m e n t _ L b l < / S h i p m e n t _ L b l > - 
-         < S h i p T o A d d r e s s 1 > S h i p T o A d d r e s s 1 < / S h i p T o A d d r e s s 1 > - 
-         < S h i p T o A d d r e s s 2 > S h i p T o A d d r e s s 2 < / S h i p T o A d d r e s s 2 > - 
-         < S h i p T o A d d r e s s 3 > S h i p T o A d d r e s s 3 < / S h i p T o A d d r e s s 3 > - 
-         < S h i p T o A d d r e s s 4 > S h i p T o A d d r e s s 4 < / S h i p T o A d d r e s s 4 > - 
-         < S h i p T o A d d r e s s 5 > S h i p T o A d d r e s s 5 < / S h i p T o A d d r e s s 5 > - 
-         < S h i p T o A d d r e s s 6 > S h i p T o A d d r e s s 6 < / S h i p T o A d d r e s s 6 > - 
-         < S h i p T o A d d r e s s 7 > S h i p T o A d d r e s s 7 < / S h i p T o A d d r e s s 7 > - 
-         < S h i p T o A d d r e s s 8 > S h i p T o A d d r e s s 8 < / S h i p T o A d d r e s s 8 > - 
-         < S h i p T o A d d r e s s _ L b l > S h i p T o A d d r e s s _ L b l < / S h i p T o A d d r e s s _ L b l > - 
-         < S h i p T o P h o n e N o > S h i p T o P h o n e N o < / S h i p T o P h o n e N o > - 
-         < S h o w S h i p p i n g A d d r e s s > S h o w S h i p p i n g A d d r e s s < / S h o w S h i p p i n g A d d r e s s > - 
-         < S h o w W o r k D e s c r i p t i o n > S h o w W o r k D e s c r i p t i o n < / S h o w W o r k D e s c r i p t i o n > - 
-         < S u b t o t a l _ L b l > S u b t o t a l _ L b l < / S u b t o t a l _ L b l > - 
-         < T o t a l _ L b l > T o t a l _ L b l < / T o t a l _ L b l > - 
-         < V A T A m o u n t S p e c i f i c a t i o n _ L b l > V A T A m o u n t S p e c i f i c a t i o n _ L b l < / V A T A m o u n t S p e c i f i c a t i o n _ L b l > - 
-         < V A T A m o u n t _ L b l > V A T A m o u n t _ L b l < / V A T A m o u n t _ L b l > - 
-         < V A T B a s e _ L b l > V A T B a s e _ L b l < / V A T B a s e _ L b l > - 
-         < V A T C l a u s e s _ L b l > V A T C l a u s e s _ L b l < / V A T C l a u s e s _ L b l > - 
-         < V A T C l a u s e _ L b l > V A T C l a u s e _ L b l < / V A T C l a u s e _ L b l > - 
-         < V A T I d e n t i f i e r _ L b l > V A T I d e n t i f i e r _ L b l < / V A T I d e n t i f i e r _ L b l > - 
-         < V A T P e r c e n t a g e _ L b l > V A T P e r c e n t a g e _ L b l < / V A T P e r c e n t a g e _ L b l > - 
-         < V A T R e g i s t r a t i o n N o > V A T R e g i s t r a t i o n N o < / V A T R e g i s t r a t i o n N o > - 
-         < V A T R e g i s t r a t i o n N o _ L b l > V A T R e g i s t r a t i o n N o _ L b l < / V A T R e g i s t r a t i o n N o _ L b l > - 
-         < Y o u r R e f e r e n c e > Y o u r R e f e r e n c e < / Y o u r R e f e r e n c e > - 
-         < Y o u r R e f e r e n c e _ L b l > Y o u r R e f e r e n c e _ L b l < / Y o u r R e f e r e n c e _ L b l > - 
-         < L i n e > - 
-             < A m o u n t E x c l u d i n g V A T _ L i n e > A m o u n t E x c l u d i n g V A T _ L i n e < / A m o u n t E x c l u d i n g V A T _ L i n e > - 
-             < A m o u n t E x c l u d i n g V A T _ L i n e _ L b l > A m o u n t E x c l u d i n g V A T _ L i n e _ L b l < / A m o u n t E x c l u d i n g V A T _ L i n e _ L b l > - 
-             < A m o u n t I n c l u d i n g V A T _ L i n e > A m o u n t I n c l u d i n g V A T _ L i n e < / A m o u n t I n c l u d i n g V A T _ L i n e > - 
-             < A m o u n t I n c l u d i n g V A T _ L i n e _ L b l > A m o u n t I n c l u d i n g V A T _ L i n e _ L b l < / A m o u n t I n c l u d i n g V A T _ L i n e _ L b l > - 
-             < D e s c r i p t i o n _ L i n e > D e s c r i p t i o n _ L i n e < / D e s c r i p t i o n _ L i n e > - 
-             < D e s c r i p t i o n _ L i n e _ L b l > D e s c r i p t i o n _ L i n e _ L b l < / D e s c r i p t i o n _ L i n e _ L b l > - 
-             < I t e m N o _ L i n e > I t e m N o _ L i n e < / I t e m N o _ L i n e > - 
-             < I t e m N o _ L i n e _ L b l > I t e m N o _ L i n e _ L b l < / I t e m N o _ L i n e _ L b l > - 
-             < I t e m R e f e r e n c e N o > I t e m R e f e r e n c e N o < / I t e m R e f e r e n c e N o > - 
-             < I t e m R e f e r e n c e N o _ L b l > I t e m R e f e r e n c e N o _ L b l < / I t e m R e f e r e n c e N o _ L b l > - 
-             < L i n e A m o u n t _ L i n e > L i n e A m o u n t _ L i n e < / L i n e A m o u n t _ L i n e > - 
-             < L i n e A m o u n t _ L i n e _ L b l > L i n e A m o u n t _ L i n e _ L b l < / L i n e A m o u n t _ L i n e _ L b l > - 
-             < L i n e D i s c o u n t P e r c e n t T e x t _ L i n e > L i n e D i s c o u n t P e r c e n t T e x t _ L i n e < / L i n e D i s c o u n t P e r c e n t T e x t _ L i n e > - 
-             < L i n e D i s c o u n t P e r c e n t _ L i n e > L i n e D i s c o u n t P e r c e n t _ L i n e < / L i n e D i s c o u n t P e r c e n t _ L i n e > - 
-             < L i n e N o _ L i n e > L i n e N o _ L i n e < / L i n e N o _ L i n e > - 
-             < P l a n n e d S h i p m e n t D a t e _ L i n e > P l a n n e d S h i p m e n t D a t e _ L i n e < / P l a n n e d S h i p m e n t D a t e _ L i n e > - 
-             < P l a n n e d S h i p m e n t D a t e _ L i n e _ L b l > P l a n n e d S h i p m e n t D a t e _ L i n e _ L b l < / P l a n n e d S h i p m e n t D a t e _ L i n e _ L b l > - 
-             < Q u a n t i t y _ L i n e > Q u a n t i t y _ L i n e < / Q u a n t i t y _ L i n e > - 
-             < Q u a n t i t y _ L i n e _ L b l > Q u a n t i t y _ L i n e _ L b l < / Q u a n t i t y _ L i n e _ L b l > - 
-             < S h i p m e n t D a t e _ L i n e > S h i p m e n t D a t e _ L i n e < / S h i p m e n t D a t e _ L i n e > - 
-             < S h i p m e n t D a t e _ L i n e _ L b l > S h i p m e n t D a t e _ L i n e _ L b l < / S h i p m e n t D a t e _ L i n e _ L b l > - 
-             < T r a n s H e a d e r A m o u n t > T r a n s H e a d e r A m o u n t < / T r a n s H e a d e r A m o u n t > - 
-             < T y p e _ L i n e > T y p e _ L i n e < / T y p e _ L i n e > - 
-             < U n i t O f M e a s u r e > U n i t O f M e a s u r e < / U n i t O f M e a s u r e > - 
-             < U n i t O f M e a s u r e _ L b l > U n i t O f M e a s u r e _ L b l < / U n i t O f M e a s u r e _ L b l > - 
-             < U n i t P r i c e > U n i t P r i c e < / U n i t P r i c e > - 
-             < U n i t P r i c e _ L b l > U n i t P r i c e _ L b l < / U n i t P r i c e _ L b l > - 
-             < V A T I d e n t i f i e r _ L i n e > V A T I d e n t i f i e r _ L i n e < / V A T I d e n t i f i e r _ L i n e > - 
-             < V A T I d e n t i f i e r _ L i n e _ L b l > V A T I d e n t i f i e r _ L i n e _ L b l < / V A T I d e n t i f i e r _ L i n e _ L b l > - 
-             < V A T P c t _ L i n e > V A T P c t _ L i n e < / V A T P c t _ L i n e > - 
-             < V A T P c t _ L i n e _ L b l > V A T P c t _ L i n e _ L b l < / V A T P c t _ L i n e _ L b l > - 
-             < A s s e m b l y L i n e > - 
-                 < D e s c r i p t i o n _ A s s e m b l y L i n e > D e s c r i p t i o n _ A s s e m b l y L i n e < / D e s c r i p t i o n _ A s s e m b l y L i n e > - 
-                 < L i n e N o _ A s s e m b l y L i n e > L i n e N o _ A s s e m b l y L i n e < / L i n e N o _ A s s e m b l y L i n e > - 
-                 < Q u a n t i t y _ A s s e m b l y L i n e > Q u a n t i t y _ A s s e m b l y L i n e < / Q u a n t i t y _ A s s e m b l y L i n e > - 
-                 < U n i t O f M e a s u r e _ A s s e m b l y L i n e > U n i t O f M e a s u r e _ A s s e m b l y L i n e < / U n i t O f M e a s u r e _ A s s e m b l y L i n e > - 
-                 < V a r i a n t C o d e _ A s s e m b l y L i n e > V a r i a n t C o d e _ A s s e m b l y L i n e < / V a r i a n t C o d e _ A s s e m b l y L i n e > - 
-             < / A s s e m b l y L i n e > - 
-             < S e r v i c e C o m m i t m e n t H e a d e r F o r S a l e s L i n e > - 
-                 < S e r v i c e C o m m i t m e n t F o r L i n e D e s c r i p t i o n _ L b l > S e r v i c e C o m m i t m e n t F o r L i n e D e s c r i p t i o n _ L b l < / S e r v i c e C o m m i t m e n t F o r L i n e D e s c r i p t i o n _ L b l > - 
-                 < S e r v i c e C o m m i t m e n t F o r L i n e D i s c o u n t _ L b l > S e r v i c e C o m m i t m e n t F o r L i n e D i s c o u n t _ L b l < / S e r v i c e C o m m i t m e n t F o r L i n e D i s c o u n t _ L b l > - 
-                 < S e r v i c e C o m m i t m e n t F o r L i n e P r i c e _ L b l > S e r v i c e C o m m i t m e n t F o r L i n e P r i c e _ L b l < / S e r v i c e C o m m i t m e n t F o r L i n e P r i c e _ L b l > - 
-                 < S e r v i c e C o m m i t m e n t F o r L i n e > - 
-                     < S e r v i c e C o m m i t m e n t F o r L i n e D e s c r i p t i o n > S e r v i c e C o m m i t m e n t F o r L i n e D e s c r i p t i o n < / S e r v i c e C o m m i t m e n t F o r L i n e D e s c r i p t i o n > - 
-                     < S e r v i c e C o m m i t m e n t F o r L i n e D i s c o u n t > S e r v i c e C o m m i t m e n t F o r L i n e D i s c o u n t < / S e r v i c e C o m m i t m e n t F o r L i n e D i s c o u n t > - 
-                     < S e r v i c e C o m m i t m e n t F o r L i n e L i n e N o > S e r v i c e C o m m i t m e n t F o r L i n e L i n e N o < / S e r v i c e C o m m i t m e n t F o r L i n e L i n e N o > - 
-                     < S e r v i c e C o m m i t m e n t F o r L i n e P r i c e > S e r v i c e C o m m i t m e n t F o r L i n e P r i c e < / S e r v i c e C o m m i t m e n t F o r L i n e P r i c e > - 
-                 < / S e r v i c e C o m m i t m e n t F o r L i n e > - 
-             < / S e r v i c e C o m m i t m e n t H e a d e r F o r S a l e s L i n e > - 
-         < / L i n e > - 
-         < W o r k D e s c r i p t i o n L i n e s > - 
-             < W o r k D e s c r i p t i o n L i n e > W o r k D e s c r i p t i o n L i n e < / W o r k D e s c r i p t i o n L i n e > - 
-             < W o r k D e s c r i p t i o n L i n e N u m b e r > W o r k D e s c r i p t i o n L i n e N u m b e r < / W o r k D e s c r i p t i o n L i n e N u m b e r > - 
-         < / W o r k D e s c r i p t i o n L i n e s > - 
-         < V A T A m o u n t L i n e > - 
-             < I n v o i c e D i s c o u n t A m o u n t _ V A T A m o u n t L i n e > I n v o i c e D i s c o u n t A m o u n t _ V A T A m o u n t L i n e < / I n v o i c e D i s c o u n t A m o u n t _ V A T A m o u n t L i n e > - 
-             < I n v o i c e D i s c o u n t A m o u n t _ V A T A m o u n t L i n e _ L b l > I n v o i c e D i s c o u n t A m o u n t _ V A T A m o u n t L i n e _ L b l < / I n v o i c e D i s c o u n t A m o u n t _ V A T A m o u n t L i n e _ L b l > - 
-             < I n v o i c e D i s c o u n t B a s e A m o u n t _ V A T A m o u n t L i n e > I n v o i c e D i s c o u n t B a s e A m o u n t _ V A T A m o u n t L i n e < / I n v o i c e D i s c o u n t B a s e A m o u n t _ V A T A m o u n t L i n e > - 
-             < I n v o i c e D i s c o u n t B a s e A m o u n t _ V A T A m o u n t L i n e _ L b l > I n v o i c e D i s c o u n t B a s e A m o u n t _ V A T A m o u n t L i n e _ L b l < / I n v o i c e D i s c o u n t B a s e A m o u n t _ V A T A m o u n t L i n e _ L b l > - 
-             < L i n e A m o u n t _ V a t A m o u n t L i n e > L i n e A m o u n t _ V a t A m o u n t L i n e < / L i n e A m o u n t _ V a t A m o u n t L i n e > - 
-             < L i n e A m o u n t _ V a t A m o u n t L i n e _ L b l > L i n e A m o u n t _ V a t A m o u n t L i n e _ L b l < / L i n e A m o u n t _ V a t A m o u n t L i n e _ L b l > - 
-             < N o O f V A T I d e n t i f i e r s > N o O f V A T I d e n t i f i e r s < / N o O f V A T I d e n t i f i e r s > - 
-             < V A T A m o u n t L C Y _ V A T A m o u n t L i n e > V A T A m o u n t L C Y _ V A T A m o u n t L i n e < / V A T A m o u n t L C Y _ V A T A m o u n t L i n e > - 
-             < V A T A m o u n t L C Y _ V A T A m o u n t L i n e _ L b l > V A T A m o u n t L C Y _ V A T A m o u n t L i n e _ L b l < / V A T A m o u n t L C Y _ V A T A m o u n t L i n e _ L b l > - 
-             < V A T A m o u n t _ V a t A m o u n t L i n e > V A T A m o u n t _ V a t A m o u n t L i n e < / V A T A m o u n t _ V a t A m o u n t L i n e > - 
-             < V A T A m o u n t _ V a t A m o u n t L i n e _ L b l > V A T A m o u n t _ V a t A m o u n t L i n e _ L b l < / V A T A m o u n t _ V a t A m o u n t L i n e _ L b l > - 
-             < V A T B a s e L C Y _ V A T A m o u n t L i n e > V A T B a s e L C Y _ V A T A m o u n t L i n e < / V A T B a s e L C Y _ V A T A m o u n t L i n e > - 
-             < V A T B a s e L C Y _ V A T A m o u n t L i n e _ L b l > V A T B a s e L C Y _ V A T A m o u n t L i n e _ L b l < / V A T B a s e L C Y _ V A T A m o u n t L i n e _ L b l > - 
-             < V A T B a s e _ V a t A m o u n t L i n e > V A T B a s e _ V a t A m o u n t L i n e < / V A T B a s e _ V a t A m o u n t L i n e > - 
-             < V A T B a s e _ V a t A m o u n t L i n e _ L b l > V A T B a s e _ V a t A m o u n t L i n e _ L b l < / V A T B a s e _ V a t A m o u n t L i n e _ L b l > - 
-             < V A T I d e n t i f i e r _ V a t A m o u n t L i n e > V A T I d e n t i f i e r _ V a t A m o u n t L i n e < / V A T I d e n t i f i e r _ V a t A m o u n t L i n e > - 
-             < V A T I d e n t i f i e r _ V a t A m o u n t L i n e _ L b l > V A T I d e n t i f i e r _ V a t A m o u n t L i n e _ L b l < / V A T I d e n t i f i e r _ V a t A m o u n t L i n e _ L b l > - 
-             < V A T P c t _ V a t A m o u n t L i n e > V A T P c t _ V a t A m o u n t L i n e < / V A T P c t _ V a t A m o u n t L i n e > - 
-             < V A T P c t _ V a t A m o u n t L i n e _ L b l > V A T P c t _ V a t A m o u n t L i n e _ L b l < / V A T P c t _ V a t A m o u n t L i n e _ L b l > - 
-         < / V A T A m o u n t L i n e > - 
-         < V A T C l a u s e L i n e > - 
-             < C o d e _ V A T C l a u s e L i n e > C o d e _ V A T C l a u s e L i n e < / C o d e _ V A T C l a u s e L i n e > - 
-             < C o d e _ V A T C l a u s e L i n e _ L b l > C o d e _ V A T C l a u s e L i n e _ L b l < / C o d e _ V A T C l a u s e L i n e _ L b l > - 
-             < D e s c r i p t i o n 2 _ V A T C l a u s e L i n e > D e s c r i p t i o n 2 _ V A T C l a u s e L i n e < / D e s c r i p t i o n 2 _ V A T C l a u s e L i n e > - 
-             < D e s c r i p t i o n _ V A T C l a u s e L i n e > D e s c r i p t i o n _ V A T C l a u s e L i n e < / D e s c r i p t i o n _ V A T C l a u s e L i n e > - 
-             < N o O f V A T C l a u s e s > N o O f V A T C l a u s e s < / N o O f V A T C l a u s e s > - 
-             < V A T A m o u n t _ V A T C l a u s e L i n e > V A T A m o u n t _ V A T C l a u s e L i n e < / V A T A m o u n t _ V A T C l a u s e L i n e > - 
-             < V A T I d e n t i f i e r _ V A T C l a u s e L i n e > V A T I d e n t i f i e r _ V A T C l a u s e L i n e < / V A T I d e n t i f i e r _ V A T C l a u s e L i n e > - 
-         < / V A T C l a u s e L i n e > - 
-         < R e p o r t T o t a l s L i n e > - 
-             < A m o u n t F o r m a t t e d _ R e p o r t T o t a l s L i n e > A m o u n t F o r m a t t e d _ R e p o r t T o t a l s L i n e < / A m o u n t F o r m a t t e d _ R e p o r t T o t a l s L i n e > - 
-             < A m o u n t _ R e p o r t T o t a l s L i n e > A m o u n t _ R e p o r t T o t a l s L i n e < / A m o u n t _ R e p o r t T o t a l s L i n e > - 
-             < D e s c r i p t i o n _ R e p o r t T o t a l s L i n e > D e s c r i p t i o n _ R e p o r t T o t a l s L i n e < / D e s c r i p t i o n _ R e p o r t T o t a l s L i n e > - 
-             < F o n t B o l d _ R e p o r t T o t a l s L i n e > F o n t B o l d _ R e p o r t T o t a l s L i n e < / F o n t B o l d _ R e p o r t T o t a l s L i n e > - 
-             < F o n t U n d e r l i n e _ R e p o r t T o t a l s L i n e > F o n t U n d e r l i n e _ R e p o r t T o t a l s L i n e < / F o n t U n d e r l i n e _ R e p o r t T o t a l s L i n e > - 
-         < / R e p o r t T o t a l s L i n e > - 
-         < L e t t e r T e x t > - 
-             < B o d y T e x t > B o d y T e x t < / B o d y T e x t > - 
-             < C l o s i n g T e x t > C l o s i n g T e x t < / C l o s i n g T e x t > - 
-             < G r e e t i n g T e x t > G r e e t i n g T e x t < / G r e e t i n g T e x t > - 
-             < P m t D i s c T e x t > P m t D i s c T e x t < / P m t D i s c T e x t > - 
-         < / L e t t e r T e x t > - 
-         < T o t a l s > - 
-             < C u r r e n c y C o d e > C u r r e n c y C o d e < / C u r r e n c y C o d e > - 
-             < C u r r e n c y S y m b o l > C u r r e n c y S y m b o l < / C u r r e n c y S y m b o l > - 
-             < T o t a l A m o u n t I n c l u d i n g V A T > T o t a l A m o u n t I n c l u d i n g V A T < / T o t a l A m o u n t I n c l u d i n g V A T > - 
-             < T o t a l E x c l u d i n g V A T T e x t > T o t a l E x c l u d i n g V A T T e x t < / T o t a l E x c l u d i n g V A T T e x t > - 
-             < T o t a l I n c l u d i n g V A T T e x t > T o t a l I n c l u d i n g V A T T e x t < / T o t a l I n c l u d i n g V A T T e x t > - 
-             < T o t a l I n v o i c e D i s c o u n t A m o u n t > T o t a l I n v o i c e D i s c o u n t A m o u n t < / T o t a l I n v o i c e D i s c o u n t A m o u n t > - 
-             < T o t a l N e t A m o u n t > T o t a l N e t A m o u n t < / T o t a l N e t A m o u n t > - 
-             < T o t a l P a y m e n t D i s c o u n t O n V A T > T o t a l P a y m e n t D i s c o u n t O n V A T < / T o t a l P a y m e n t D i s c o u n t O n V A T > - 
-             < T o t a l S u b T o t a l > T o t a l S u b T o t a l < / T o t a l S u b T o t a l > - 
-             < T o t a l S u b T o t a l M i n u s I n v o i c e D i s c o u n t > T o t a l S u b T o t a l M i n u s I n v o i c e D i s c o u n t < / T o t a l S u b T o t a l M i n u s I n v o i c e D i s c o u n t > - 
-             < T o t a l T e x t > T o t a l T e x t < / T o t a l T e x t > - 
-             < T o t a l V A T A m o u n t > T o t a l V A T A m o u n t < / T o t a l V A T A m o u n t > - 
-             < T o t a l V A T A m o u n t L C Y > T o t a l V A T A m o u n t L C Y < / T o t a l V A T A m o u n t L C Y > - 
-             < T o t a l V A T A m o u n t T e x t > T o t a l V A T A m o u n t T e x t < / T o t a l V A T A m o u n t T e x t > - 
-             < T o t a l V A T B a s e L C Y > T o t a l V A T B a s e L C Y < / T o t a l V A T B a s e L C Y > - 
-         < / T o t a l s > - 
-         < S e r v i c e C o m m i t m e n t F o r L i n e C a p t i o n > - 
-             < S e r v i c e C o m m i t m e n t F o r L i n e T o t a l T e x t _ L b l > S e r v i c e C o m m i t m e n t F o r L i n e T o t a l T e x t _ L b l < / S e r v i c e C o m m i t m e n t F o r L i n e T o t a l T e x t _ L b l > - 
-         < / S e r v i c e C o m m i t m e n t F o r L i n e C a p t i o n > - 
-         < S e r v i c e C o m m i t m e n t s G r o u p > - 
-             < S e r v i c e C o m m i t m e n t s G r o u p P e r P e r i o d > - 
-                 < S e r v i c e C o m m i t m e n t s G r o u p P e r P e r i o d N a m e > S e r v i c e C o m m i t m e n t s G r o u p P e r P e r i o d N a m e < / S e r v i c e C o m m i t m e n t s G r o u p P e r P e r i o d N a m e > - 
-                 < S e r v i c e C o m m i t m e n t s G r o u p P e r P e r i o d T y p e > S e r v i c e C o m m i t m e n t s G r o u p P e r P e r i o d T y p e < / S e r v i c e C o m m i t m e n t s G r o u p P e r P e r i o d T y p e > - 
-                 < S e r v i c e C o m m i t m e n t s G r o u p P e r P e r i o d V a l u e > S e r v i c e C o m m i t m e n t s G r o u p P e r P e r i o d V a l u e < / S e r v i c e C o m m i t m e n t s G r o u p P e r P e r i o d V a l u e > - 
-             < / S e r v i c e C o m m i t m e n t s G r o u p P e r P e r i o d > - 
-         < / S e r v i c e C o m m i t m e n t s G r o u p > - 
-     < / H e a d e r > - 
- < / N a v W o r d R e p o r t X m l P a r t > 
+<file path=customXml/itemProps1.xml><?xml version="1.0" encoding="utf-8"?>
+<ds:datastoreItem xmlns:ds="http://schemas.openxmlformats.org/officeDocument/2006/customXml" ds:itemID="{B46AED74-A066-4605-A66F-AC08556F8CC4}">
+  <ds:schemaRefs>
+    <ds:schemaRef ds:uri="urn:microsoft-dynamics-nav/reports/Standard_Sales_Order_Conf/1305/"/>
+  </ds:schemaRefs>
+</ds:datastoreItem>
 </file>
 
-<file path=customXml/itemProps1.xml><?xml version="1.0" encoding="utf-8"?>
+<file path=customXml/itemProps2.xml><?xml version="1.0" encoding="utf-8"?>
 <ds:datastoreItem xmlns:ds="http://schemas.openxmlformats.org/officeDocument/2006/customXml" ds:itemID="{AF0DAB20-447E-46A8-9033-E680D6E7DCDF}">
   <ds:schemaRefs>
     <ds:schemaRef ds:uri="http://schemas.openxmlformats.org/officeDocument/2006/bibliography"/>
   </ds:schemaRefs>
 </ds:datastoreItem>
-</file>
-
-<file path=customXml/itemProps2.xml><?xml version="1.0" encoding="utf-8"?>
-<ds:datastoreItem xmlns:ds="http://schemas.openxmlformats.org/officeDocument/2006/customXml" ds:itemID="{B46AED74-A066-4605-A66F-AC08556F8CC4}">
-  <ds:schemaRefs>
-    <ds:schemaRef ds:uri="urn:microsoft-dynamics-nav/reports/Standard_Sales_Order_Conf/1305/"/>
-  </ds:schemaRefs>
-</ds:datastoreItem>
 </file>
</xml_diff>